<commit_message>
Ausarbeitung : Dynamische Implementierung
</commit_message>
<xml_diff>
--- a/guiProjekt/downloads/Mehrsprachigkeit in der Informatik.docx
+++ b/guiProjekt/downloads/Mehrsprachigkeit in der Informatik.docx
@@ -3,7 +3,6 @@
 <w:document xmlns:wpc="http://schemas.microsoft.com/office/word/2010/wordprocessingCanvas" xmlns:cx="http://schemas.microsoft.com/office/drawing/2014/chartex" xmlns:cx1="http://schemas.microsoft.com/office/drawing/2015/9/8/chartex" xmlns:cx2="http://schemas.microsoft.com/office/drawing/2015/10/21/chartex" xmlns:cx3="http://schemas.microsoft.com/office/drawing/2016/5/9/chartex" xmlns:cx4="http://schemas.microsoft.com/office/drawing/2016/5/10/chartex" xmlns:cx5="http://schemas.microsoft.com/office/drawing/2016/5/11/chartex" xmlns:cx6="http://schemas.microsoft.com/office/drawing/2016/5/12/chartex" xmlns:cx7="http://schemas.microsoft.com/office/drawing/2016/5/13/chartex" xmlns:cx8="http://schemas.microsoft.com/office/drawing/2016/5/14/chartex" xmlns:mc="http://schemas.openxmlformats.org/markup-compatibility/2006" xmlns:aink="http://schemas.microsoft.com/office/drawing/2016/ink" xmlns:am3d="http://schemas.microsoft.com/office/drawing/2017/model3d" xmlns:o="urn:schemas-microsoft-com:office:office" xmlns:r="http://schemas.openxmlformats.org/officeDocument/2006/relationships" xmlns:m="http://schemas.openxmlformats.org/officeDocument/2006/math" xmlns:v="urn:schemas-microsoft-com:vml" xmlns:wp14="http://schemas.microsoft.com/office/word/2010/wordprocessingDrawing" xmlns:wp="http://schemas.openxmlformats.org/drawingml/2006/wordprocessingDrawing" xmlns:w10="urn:schemas-microsoft-com:office:word" xmlns:w="http://schemas.openxmlformats.org/wordprocessingml/2006/main" xmlns:w14="http://schemas.microsoft.com/office/word/2010/wordml" xmlns:w15="http://schemas.microsoft.com/office/word/2012/wordml" xmlns:w16cex="http://schemas.microsoft.com/office/word/2018/wordml/cex" xmlns:w16cid="http://schemas.microsoft.com/office/word/2016/wordml/cid" xmlns:w16="http://schemas.microsoft.com/office/word/2018/wordml" xmlns:w16sdtdh="http://schemas.microsoft.com/office/word/2020/wordml/sdtdatahash" xmlns:w16se="http://schemas.microsoft.com/office/word/2015/wordml/symex" xmlns:wpg="http://schemas.microsoft.com/office/word/2010/wordprocessingGroup" xmlns:wpi="http://schemas.microsoft.com/office/word/2010/wordprocessingInk" xmlns:wne="http://schemas.microsoft.com/office/word/2006/wordml" xmlns:wps="http://schemas.microsoft.com/office/word/2010/wordprocessingShape" mc:Ignorable="w14 w15 w16se w16cid w16 w16cex w16sdtdh wp14">
   <w:body>
     <w:p/>
-    <w:bookmarkStart w:id="0" w:name="_Toc72972952"/>
     <w:p>
       <w:pPr>
         <w:pStyle w:val="berschrift2"/>
@@ -13,6 +12,7 @@
         </w:numPr>
         <w:ind w:left="360"/>
       </w:pPr>
+      <w:bookmarkStart w:id="0" w:name="_Toc72972952"/>
       <w:r>
         <w:rPr>
           <w:noProof/>
@@ -367,13 +367,8 @@
                         <w:jc w:val="center"/>
                       </w:pPr>
                       <w:r>
-                        <w:t xml:space="preserve">2021, Leon Etienne, Issam </w:t>
+                        <w:t>2021, Leon Etienne, Issam Charef</w:t>
                       </w:r>
-                      <w:proofErr w:type="spellStart"/>
-                      <w:r>
-                        <w:t>Charef</w:t>
-                      </w:r>
-                      <w:proofErr w:type="spellEnd"/>
                     </w:p>
                   </w:txbxContent>
                 </v:textbox>
@@ -447,7 +442,23 @@
                                 <w:sz w:val="36"/>
                                 <w:szCs w:val="36"/>
                               </w:rPr>
-                              <w:t>Abhandlung zur Mehrsprachigkeit in der modernen Informatik</w:t>
+                              <w:t xml:space="preserve">Abhandlung zur Mehrsprachigkeit in der modernen </w:t>
+                            </w:r>
+                          </w:p>
+                          <w:p>
+                            <w:pPr>
+                              <w:jc w:val="center"/>
+                              <w:rPr>
+                                <w:sz w:val="36"/>
+                                <w:szCs w:val="36"/>
+                              </w:rPr>
+                            </w:pPr>
+                            <w:r>
+                              <w:rPr>
+                                <w:sz w:val="36"/>
+                                <w:szCs w:val="36"/>
+                              </w:rPr>
+                              <w:t>Informatik</w:t>
                             </w:r>
                           </w:p>
                           <w:p>
@@ -505,7 +516,23 @@
                           <w:sz w:val="36"/>
                           <w:szCs w:val="36"/>
                         </w:rPr>
-                        <w:t>Abhandlung zur Mehrsprachigkeit in der modernen Informatik</w:t>
+                        <w:t xml:space="preserve">Abhandlung zur Mehrsprachigkeit in der modernen </w:t>
+                      </w:r>
+                    </w:p>
+                    <w:p>
+                      <w:pPr>
+                        <w:jc w:val="center"/>
+                        <w:rPr>
+                          <w:sz w:val="36"/>
+                          <w:szCs w:val="36"/>
+                        </w:rPr>
+                      </w:pPr>
+                      <w:r>
+                        <w:rPr>
+                          <w:sz w:val="36"/>
+                          <w:szCs w:val="36"/>
+                        </w:rPr>
+                        <w:t>Informatik</w:t>
                       </w:r>
                     </w:p>
                     <w:p>
@@ -2014,7 +2041,15 @@
         <w:footnoteReference w:id="1"/>
       </w:r>
       <w:r>
-        <w:t xml:space="preserve"> unter Kursführung durch Prof. Dr. Werner König, Hochschule Worms, University of Applied Sciences, in Form der zu erbringenden Prüfleistung. Ziel dieser Arbeit ist es, das Konzept, sowie Lösungsansätze der Mehrsprachigkeit in der Informatik, zu ermitteln, in der Praxis explorativ zu testen und diese Ergebnisse der Gesamtheit des Kursmodules zur Verfügung zu stellen.</w:t>
+        <w:t xml:space="preserve"> unter Kursführung durch Prof. Dr. Werner König, Hochschule Worms, University </w:t>
+      </w:r>
+      <w:proofErr w:type="spellStart"/>
+      <w:r>
+        <w:t>of</w:t>
+      </w:r>
+      <w:proofErr w:type="spellEnd"/>
+      <w:r>
+        <w:t xml:space="preserve"> Applied Sciences, in Form der zu erbringenden Prüfleistung. Ziel dieser Arbeit ist es, das Konzept, sowie Lösungsansätze der Mehrsprachigkeit in der Informatik, zu ermitteln, in der Praxis explorativ zu testen und diese Ergebnisse der Gesamtheit des Kursmodules zur Verfügung zu stellen.</w:t>
       </w:r>
     </w:p>
     <w:p>
@@ -2044,7 +2079,15 @@
     </w:p>
     <w:p>
       <w:r>
-        <w:t>Es soll gegeben sein, dass sämtliche linguistikabhängigen Ressourcen sprachübergreifend zur Verfügung stehen. Dies schließt hauptsächlich Text, aber auch Grafiken, sowie Videoquellen ein. Ebenso betroffen sind Hyperlinks, Sprachwiedergaben wie z.B. Podcasts und herunterladbare Dokumente.</w:t>
+        <w:t xml:space="preserve">Es soll gegeben sein, dass sämtliche </w:t>
+      </w:r>
+      <w:proofErr w:type="spellStart"/>
+      <w:r>
+        <w:t>linguistikabhängigen</w:t>
+      </w:r>
+      <w:proofErr w:type="spellEnd"/>
+      <w:r>
+        <w:t xml:space="preserve"> Ressourcen sprachübergreifend zur Verfügung stehen. Dies schließt hauptsächlich Text, aber auch Grafiken, sowie Videoquellen ein. Ebenso betroffen sind Hyperlinks, Sprachwiedergaben wie z.B. Podcasts und herunterladbare Dokumente.</w:t>
       </w:r>
     </w:p>
     <w:p>
@@ -2068,7 +2111,31 @@
         <w:footnoteReference w:id="2"/>
       </w:r>
       <w:r>
-        <w:t xml:space="preserve"> in der Webentwicklungsbranche tätig ist, bietet sich dem Team ein großes Spektrum an state-of-the-art Beispielen</w:t>
+        <w:t xml:space="preserve"> in der Webentwicklungsbranche tätig ist, bietet sich dem Team ein großes Spektrum an </w:t>
+      </w:r>
+      <w:proofErr w:type="spellStart"/>
+      <w:r>
+        <w:t>state</w:t>
+      </w:r>
+      <w:proofErr w:type="spellEnd"/>
+      <w:r>
+        <w:t>-</w:t>
+      </w:r>
+      <w:proofErr w:type="spellStart"/>
+      <w:r>
+        <w:t>of</w:t>
+      </w:r>
+      <w:proofErr w:type="spellEnd"/>
+      <w:r>
+        <w:t>-</w:t>
+      </w:r>
+      <w:proofErr w:type="spellStart"/>
+      <w:r>
+        <w:t>the</w:t>
+      </w:r>
+      <w:proofErr w:type="spellEnd"/>
+      <w:r>
+        <w:t>-art Beispielen</w:t>
       </w:r>
       <w:r>
         <w:rPr>
@@ -2107,15 +2174,7 @@
     </w:p>
     <w:p>
       <w:r>
-        <w:t xml:space="preserve">Die dynamische Übersetzung zeichnet sich weitestgehend dadurch aus, dass sämtliche Inhalte maschinell übersetzt werden. Dies gescheit entweder über in der Applikation eingebettete </w:t>
-      </w:r>
-      <w:proofErr w:type="gramStart"/>
-      <w:r>
-        <w:t>Funktionsautomatismen,</w:t>
-      </w:r>
-      <w:proofErr w:type="gramEnd"/>
-      <w:r>
-        <w:t xml:space="preserve"> oder durch Dienste Dritter. Ein populärer Anbieter hierbei ist </w:t>
+        <w:t xml:space="preserve">Die dynamische Übersetzung zeichnet sich weitestgehend dadurch aus, dass sämtliche Inhalte maschinell übersetzt werden. Dies gescheit entweder über in der Applikation eingebettete Funktionsautomatismen, oder durch Dienste Dritter. Ein populärer Anbieter hierbei ist </w:t>
       </w:r>
       <w:r>
         <w:rPr>
@@ -2207,7 +2266,15 @@
         <w:footnoteReference w:id="8"/>
       </w:r>
       <w:r>
-        <w:t xml:space="preserve">, lokalisierte Textbruchstücke einem internen Identifier zugeordnet werden. Dort findet ebenfalls die Pflege statt. Diese Textbruchstücke können beliebiges darstellen, da man sie bedingungslos im Seitenquelltext einsetzen darf. So ist es nicht von Relevanz, ob ein KVP nun ein Wort übersetzt, eine angepasste URL zu einer Ressource, oder gar länderspezifische Elemente, wie z. B. ein Cookiebanner, enthält. </w:t>
+        <w:t xml:space="preserve">, lokalisierte Textbruchstücke einem internen Identifier zugeordnet werden. Dort findet ebenfalls die Pflege statt. Diese Textbruchstücke können beliebiges darstellen, da man sie bedingungslos im Seitenquelltext einsetzen darf. So ist es nicht von Relevanz, ob ein KVP nun ein Wort übersetzt, eine angepasste URL zu einer Ressource, oder gar länderspezifische Elemente, wie z. B. ein </w:t>
+      </w:r>
+      <w:proofErr w:type="spellStart"/>
+      <w:r>
+        <w:t>Cookiebanner</w:t>
+      </w:r>
+      <w:proofErr w:type="spellEnd"/>
+      <w:r>
+        <w:t xml:space="preserve">, enthält. </w:t>
       </w:r>
     </w:p>
     <w:p>
@@ -2287,21 +2354,75 @@
         </w:numPr>
         <w:spacing w:line="259" w:lineRule="auto"/>
         <w:jc w:val="left"/>
-      </w:pPr>
-      <w:r>
-        <w:t>Kombination von Right-To-Left</w:t>
-      </w:r>
-      <w:r>
+        <w:rPr>
+          <w:lang w:val="en-US"/>
+        </w:rPr>
+      </w:pPr>
+      <w:proofErr w:type="spellStart"/>
+      <w:r>
+        <w:rPr>
+          <w:lang w:val="en-US"/>
+        </w:rPr>
+        <w:t>Kombination</w:t>
+      </w:r>
+      <w:proofErr w:type="spellEnd"/>
+      <w:r>
+        <w:rPr>
+          <w:lang w:val="en-US"/>
+        </w:rPr>
+        <w:t xml:space="preserve"> von Right-To-Left</w:t>
+      </w:r>
+      <w:r>
+        <w:rPr>
+          <w:lang w:val="en-US"/>
+        </w:rPr>
         <w:t xml:space="preserve"> (RTL)</w:t>
       </w:r>
       <w:r>
+        <w:rPr>
+          <w:lang w:val="en-US"/>
+        </w:rPr>
         <w:t xml:space="preserve"> und Left-To-Right</w:t>
       </w:r>
       <w:r>
+        <w:rPr>
+          <w:lang w:val="en-US"/>
+        </w:rPr>
         <w:t xml:space="preserve"> (LTR)</w:t>
       </w:r>
       <w:r>
-        <w:t xml:space="preserve"> orientierten Sprachsystemen.</w:t>
+        <w:rPr>
+          <w:lang w:val="en-US"/>
+        </w:rPr>
+        <w:t xml:space="preserve"> </w:t>
+      </w:r>
+      <w:proofErr w:type="spellStart"/>
+      <w:r>
+        <w:rPr>
+          <w:lang w:val="en-US"/>
+        </w:rPr>
+        <w:t>orientierten</w:t>
+      </w:r>
+      <w:proofErr w:type="spellEnd"/>
+      <w:r>
+        <w:rPr>
+          <w:lang w:val="en-US"/>
+        </w:rPr>
+        <w:t xml:space="preserve"> </w:t>
+      </w:r>
+      <w:proofErr w:type="spellStart"/>
+      <w:r>
+        <w:rPr>
+          <w:lang w:val="en-US"/>
+        </w:rPr>
+        <w:t>Sprachsystemen</w:t>
+      </w:r>
+      <w:proofErr w:type="spellEnd"/>
+      <w:r>
+        <w:rPr>
+          <w:lang w:val="en-US"/>
+        </w:rPr>
+        <w:t>.</w:t>
       </w:r>
     </w:p>
     <w:p>
@@ -2479,6 +2600,41 @@
       </w:r>
       <w:bookmarkEnd w:id="13"/>
     </w:p>
+    <w:p>
+      <w:pPr>
+        <w:pStyle w:val="berschrift2"/>
+      </w:pPr>
+      <w:r>
+        <w:t>Dynamische Übersetzung</w:t>
+      </w:r>
+    </w:p>
+    <w:p>
+      <w:r>
+        <w:t xml:space="preserve">Die dynamische Übersetzung </w:t>
+      </w:r>
+      <w:r>
+        <w:t>kann in verschiedenen Methoden implementiert werden.</w:t>
+      </w:r>
+    </w:p>
+    <w:p>
+      <w:r>
+        <w:t xml:space="preserve">Es gibt verschiedenen Tools oder Frameworks, die diese anbieten. Im Fall der Webentwicklung kann der Google </w:t>
+      </w:r>
+      <w:proofErr w:type="spellStart"/>
+      <w:r>
+        <w:t>Translate</w:t>
+      </w:r>
+      <w:proofErr w:type="spellEnd"/>
+      <w:r>
+        <w:t xml:space="preserve"> API sehr hilfreich sein, da es einfach implementierbar ist.</w:t>
+      </w:r>
+    </w:p>
+    <w:p>
+      <w:r>
+        <w:t>Eine komplette Erläuterung ist hier zu herunterladen.</w:t>
+      </w:r>
+    </w:p>
+    <w:p/>
     <w:p/>
     <w:p>
       <w:pPr>
@@ -2486,6 +2642,7 @@
       </w:pPr>
       <w:bookmarkStart w:id="14" w:name="_Toc72972966"/>
       <w:r>
+        <w:lastRenderedPageBreak/>
         <w:t>Fazi</w:t>
       </w:r>
       <w:bookmarkEnd w:id="14"/>
@@ -2559,6 +2716,7 @@
               <w:r>
                 <w:rPr>
                   <w:color w:val="000000" w:themeColor="text1"/>
+                  <w:lang w:val="en-US"/>
                 </w:rPr>
                 <w:instrText>BIBLIOGRAPHY</w:instrText>
               </w:r>
@@ -2571,6 +2729,7 @@
               <w:r>
                 <w:rPr>
                   <w:noProof/>
+                  <w:lang w:val="en-US"/>
                 </w:rPr>
                 <w:t xml:space="preserve">Autoren Wikipedias. </w:t>
               </w:r>
@@ -2579,14 +2738,22 @@
                   <w:i/>
                   <w:iCs/>
                   <w:noProof/>
+                  <w:lang w:val="en-US"/>
                 </w:rPr>
                 <w:t>Wikipedia - Attribute-value pair.</w:t>
               </w:r>
               <w:r>
                 <w:rPr>
                   <w:noProof/>
+                  <w:lang w:val="en-US"/>
                 </w:rPr>
-                <w:t xml:space="preserve"> 23. März 2021. https://en.wikipedia.org/wiki/Attribute%E2%80%93value_pair (Zugriff am 27. Mai 2021).</w:t>
+                <w:t xml:space="preserve"> </w:t>
+              </w:r>
+              <w:r>
+                <w:rPr>
+                  <w:noProof/>
+                </w:rPr>
+                <w:t>23. März 2021. https://en.wikipedia.org/wiki/Attribute%E2%80%93value_pair (Zugriff am 27. Mai 2021).</w:t>
               </w:r>
             </w:p>
             <w:p>
@@ -2653,6 +2820,7 @@
                 <w:ind w:left="720" w:hanging="720"/>
                 <w:rPr>
                   <w:noProof/>
+                  <w:lang w:val="en-US"/>
                 </w:rPr>
               </w:pPr>
               <w:r>
@@ -2673,7 +2841,14 @@
                 <w:rPr>
                   <w:noProof/>
                 </w:rPr>
-                <w:t xml:space="preserve"> 2021. https://www.medienagenten.de/referenzen (Zugriff am 26. Mai 2020).</w:t>
+                <w:t xml:space="preserve"> 2021. https://www.medienagenten.de/referenzen (Zugriff am 26. </w:t>
+              </w:r>
+              <w:r>
+                <w:rPr>
+                  <w:noProof/>
+                  <w:lang w:val="en-US"/>
+                </w:rPr>
+                <w:t>Mai 2020).</w:t>
               </w:r>
             </w:p>
             <w:p>
@@ -2682,11 +2857,13 @@
                 <w:ind w:left="720" w:hanging="720"/>
                 <w:rPr>
                   <w:noProof/>
+                  <w:lang w:val="en-US"/>
                 </w:rPr>
               </w:pPr>
               <w:r>
                 <w:rPr>
                   <w:noProof/>
+                  <w:lang w:val="en-US"/>
                 </w:rPr>
                 <w:t xml:space="preserve">Google LLC. </w:t>
               </w:r>
@@ -2695,12 +2872,14 @@
                   <w:i/>
                   <w:iCs/>
                   <w:noProof/>
+                  <w:lang w:val="en-US"/>
                 </w:rPr>
                 <w:t>Google.</w:t>
               </w:r>
               <w:r>
                 <w:rPr>
                   <w:noProof/>
+                  <w:lang w:val="en-US"/>
                 </w:rPr>
                 <w:t xml:space="preserve"> 2021. www.google.de.</w:t>
               </w:r>
@@ -2716,6 +2895,7 @@
               <w:r>
                 <w:rPr>
                   <w:noProof/>
+                  <w:lang w:val="en-US"/>
                 </w:rPr>
                 <w:t xml:space="preserve">—. </w:t>
               </w:r>
@@ -2724,14 +2904,22 @@
                   <w:i/>
                   <w:iCs/>
                   <w:noProof/>
+                  <w:lang w:val="en-US"/>
                 </w:rPr>
                 <w:t>Google Cloud Translation.</w:t>
               </w:r>
               <w:r>
                 <w:rPr>
                   <w:noProof/>
+                  <w:lang w:val="en-US"/>
                 </w:rPr>
-                <w:t xml:space="preserve"> 2021. https://cloud.google.com/translate (Zugriff am 26. Mai 2021).</w:t>
+                <w:t xml:space="preserve"> </w:t>
+              </w:r>
+              <w:r>
+                <w:rPr>
+                  <w:noProof/>
+                </w:rPr>
+                <w:t>2021. https://cloud.google.com/translate (Zugriff am 26. Mai 2021).</w:t>
               </w:r>
             </w:p>
             <w:p>
@@ -2798,11 +2986,13 @@
                 <w:ind w:left="720" w:hanging="720"/>
                 <w:rPr>
                   <w:noProof/>
+                  <w:lang w:val="en-US"/>
                 </w:rPr>
               </w:pPr>
               <w:r>
                 <w:rPr>
                   <w:noProof/>
+                  <w:lang w:val="en-US"/>
                 </w:rPr>
                 <w:t xml:space="preserve">Scott, Thomas. </w:t>
               </w:r>
@@ -2811,12 +3001,14 @@
                   <w:i/>
                   <w:iCs/>
                   <w:noProof/>
+                  <w:lang w:val="en-US"/>
                 </w:rPr>
                 <w:t>Internationalis(z)ing Code - Computerphile.</w:t>
               </w:r>
               <w:r>
                 <w:rPr>
                   <w:noProof/>
+                  <w:lang w:val="en-US"/>
                 </w:rPr>
                 <w:t xml:space="preserve"> Webvideo, University of Nottingham: Computerphile, 2014.</w:t>
               </w:r>
@@ -3044,6 +3236,9 @@
     <w:p>
       <w:pPr>
         <w:pStyle w:val="Funotentext"/>
+        <w:rPr>
+          <w:lang w:val="en-US"/>
+        </w:rPr>
       </w:pPr>
       <w:r>
         <w:rPr>
@@ -3052,6 +3247,9 @@
         <w:footnoteRef/>
       </w:r>
       <w:r>
+        <w:rPr>
+          <w:lang w:val="en-US"/>
+        </w:rPr>
         <w:t xml:space="preserve"> </w:t>
       </w:r>
       <w:sdt>
@@ -3065,6 +3263,9 @@
             <w:fldChar w:fldCharType="begin"/>
           </w:r>
           <w:r>
+            <w:rPr>
+              <w:lang w:val="en-US"/>
+            </w:rPr>
             <w:instrText xml:space="preserve">CITATION Bür21 \l 1031 </w:instrText>
           </w:r>
           <w:r>
@@ -3073,6 +3274,7 @@
           <w:r>
             <w:rPr>
               <w:noProof/>
+              <w:lang w:val="en-US"/>
             </w:rPr>
             <w:t>(Büro Medienagenten 2021)</w:t>
           </w:r>
@@ -3087,6 +3289,9 @@
     <w:p>
       <w:pPr>
         <w:pStyle w:val="Funotentext"/>
+        <w:rPr>
+          <w:lang w:val="en-US"/>
+        </w:rPr>
       </w:pPr>
       <w:r>
         <w:rPr>
@@ -3095,6 +3300,9 @@
         <w:footnoteRef/>
       </w:r>
       <w:r>
+        <w:rPr>
+          <w:lang w:val="en-US"/>
+        </w:rPr>
         <w:t xml:space="preserve"> </w:t>
       </w:r>
       <w:sdt>
@@ -3108,6 +3316,9 @@
             <w:fldChar w:fldCharType="begin"/>
           </w:r>
           <w:r>
+            <w:rPr>
+              <w:lang w:val="en-US"/>
+            </w:rPr>
             <w:instrText xml:space="preserve"> CITATION Goo21 \l 1031 </w:instrText>
           </w:r>
           <w:r>
@@ -3116,6 +3327,7 @@
           <w:r>
             <w:rPr>
               <w:noProof/>
+              <w:lang w:val="en-US"/>
             </w:rPr>
             <w:t>(Google LLC 2021)</w:t>
           </w:r>
@@ -3130,6 +3342,9 @@
     <w:p>
       <w:pPr>
         <w:pStyle w:val="Funotentext"/>
+        <w:rPr>
+          <w:lang w:val="en-US"/>
+        </w:rPr>
       </w:pPr>
       <w:r>
         <w:rPr>
@@ -3138,6 +3353,9 @@
         <w:footnoteRef/>
       </w:r>
       <w:r>
+        <w:rPr>
+          <w:lang w:val="en-US"/>
+        </w:rPr>
         <w:t xml:space="preserve"> </w:t>
       </w:r>
       <w:sdt>
@@ -3151,6 +3369,9 @@
             <w:fldChar w:fldCharType="begin"/>
           </w:r>
           <w:r>
+            <w:rPr>
+              <w:lang w:val="en-US"/>
+            </w:rPr>
             <w:instrText xml:space="preserve">CITATION Goo20 \l 1031 </w:instrText>
           </w:r>
           <w:r>
@@ -3159,6 +3380,7 @@
           <w:r>
             <w:rPr>
               <w:noProof/>
+              <w:lang w:val="en-US"/>
             </w:rPr>
             <w:t>(Google LLC 2021)</w:t>
           </w:r>
@@ -3173,6 +3395,9 @@
     <w:p>
       <w:pPr>
         <w:pStyle w:val="Funotentext"/>
+        <w:rPr>
+          <w:lang w:val="en-US"/>
+        </w:rPr>
       </w:pPr>
       <w:r>
         <w:rPr>
@@ -3181,6 +3406,9 @@
         <w:footnoteRef/>
       </w:r>
       <w:r>
+        <w:rPr>
+          <w:lang w:val="en-US"/>
+        </w:rPr>
         <w:t xml:space="preserve"> </w:t>
       </w:r>
       <w:sdt>
@@ -3194,6 +3422,9 @@
             <w:fldChar w:fldCharType="begin"/>
           </w:r>
           <w:r>
+            <w:rPr>
+              <w:lang w:val="en-US"/>
+            </w:rPr>
             <w:instrText xml:space="preserve"> CITATION Goo20 \l 1031 </w:instrText>
           </w:r>
           <w:r>
@@ -3202,6 +3433,7 @@
           <w:r>
             <w:rPr>
               <w:noProof/>
+              <w:lang w:val="en-US"/>
             </w:rPr>
             <w:t>(Google LLC 2021)</w:t>
           </w:r>
@@ -5378,6 +5610,24 @@
 </file>
 
 <file path=customXml/item1.xml><?xml version="1.0" encoding="utf-8"?>
+<p:properties xmlns:p="http://schemas.microsoft.com/office/2006/metadata/properties" xmlns:xsi="http://www.w3.org/2001/XMLSchema-instance" xmlns:pc="http://schemas.microsoft.com/office/infopath/2007/PartnerControls">
+  <documentManagement>
+    <_SourceUrl xmlns="http://schemas.microsoft.com/sharepoint/v3" xsi:nil="true"/>
+    <AutoVersionDisabled xmlns="http://schemas.microsoft.com/sharepoint/v3">false</AutoVersionDisabled>
+    <ItemType xmlns="http://schemas.microsoft.com/sharepoint/v3">1</ItemType>
+    <Order xmlns="http://schemas.microsoft.com/sharepoint/v3" xsi:nil="true"/>
+    <_SharedFileIndex xmlns="http://schemas.microsoft.com/sharepoint/v3" xsi:nil="true"/>
+    <MetaInfo xmlns="http://schemas.microsoft.com/sharepoint/v3" xsi:nil="true"/>
+    <Description xmlns="http://schemas.microsoft.com/sharepoint/v3" xsi:nil="true"/>
+  </documentManagement>
+</p:properties>
+</file>
+
+<file path=customXml/item2.xml><?xml version="1.0" encoding="utf-8"?>
+<LongProperties xmlns="http://schemas.microsoft.com/office/2006/metadata/longProperties"/>
+</file>
+
+<file path=customXml/item3.xml><?xml version="1.0" encoding="utf-8"?>
 <b:Sources xmlns:b="http://schemas.openxmlformats.org/officeDocument/2006/bibliography" xmlns="http://schemas.openxmlformats.org/officeDocument/2006/bibliography" SelectedStyle="\CHICAGO.XSL" StyleName="Chicago" Version="15">
   <b:Source>
     <b:Tag>Pro21</b:Tag>
@@ -5552,24 +5802,6 @@
     <b:RefOrder>9</b:RefOrder>
   </b:Source>
 </b:Sources>
-</file>
-
-<file path=customXml/item2.xml><?xml version="1.0" encoding="utf-8"?>
-<LongProperties xmlns="http://schemas.microsoft.com/office/2006/metadata/longProperties"/>
-</file>
-
-<file path=customXml/item3.xml><?xml version="1.0" encoding="utf-8"?>
-<p:properties xmlns:p="http://schemas.microsoft.com/office/2006/metadata/properties" xmlns:xsi="http://www.w3.org/2001/XMLSchema-instance" xmlns:pc="http://schemas.microsoft.com/office/infopath/2007/PartnerControls">
-  <documentManagement>
-    <_SourceUrl xmlns="http://schemas.microsoft.com/sharepoint/v3" xsi:nil="true"/>
-    <AutoVersionDisabled xmlns="http://schemas.microsoft.com/sharepoint/v3">false</AutoVersionDisabled>
-    <ItemType xmlns="http://schemas.microsoft.com/sharepoint/v3">1</ItemType>
-    <Order xmlns="http://schemas.microsoft.com/sharepoint/v3" xsi:nil="true"/>
-    <_SharedFileIndex xmlns="http://schemas.microsoft.com/sharepoint/v3" xsi:nil="true"/>
-    <MetaInfo xmlns="http://schemas.microsoft.com/sharepoint/v3" xsi:nil="true"/>
-    <Description xmlns="http://schemas.microsoft.com/sharepoint/v3" xsi:nil="true"/>
-  </documentManagement>
-</p:properties>
 </file>
 
 <file path=customXml/item4.xml><?xml version="1.0" encoding="utf-8"?>
@@ -5927,9 +6159,11 @@
 </file>
 
 <file path=customXml/itemProps1.xml><?xml version="1.0" encoding="utf-8"?>
-<ds:datastoreItem xmlns:ds="http://schemas.openxmlformats.org/officeDocument/2006/customXml" ds:itemID="{F258EDBA-D3E1-4853-94C4-0D276BC71726}">
+<ds:datastoreItem xmlns:ds="http://schemas.openxmlformats.org/officeDocument/2006/customXml" ds:itemID="{8B9298A2-7F2B-4637-B143-A067F459B2A7}">
   <ds:schemaRefs>
-    <ds:schemaRef ds:uri="http://schemas.openxmlformats.org/officeDocument/2006/bibliography"/>
+    <ds:schemaRef ds:uri="http://schemas.microsoft.com/office/2006/metadata/properties"/>
+    <ds:schemaRef ds:uri="http://schemas.microsoft.com/office/infopath/2007/PartnerControls"/>
+    <ds:schemaRef ds:uri="http://schemas.microsoft.com/sharepoint/v3"/>
   </ds:schemaRefs>
 </ds:datastoreItem>
 </file>
@@ -5943,11 +6177,9 @@
 </file>
 
 <file path=customXml/itemProps3.xml><?xml version="1.0" encoding="utf-8"?>
-<ds:datastoreItem xmlns:ds="http://schemas.openxmlformats.org/officeDocument/2006/customXml" ds:itemID="{8B9298A2-7F2B-4637-B143-A067F459B2A7}">
+<ds:datastoreItem xmlns:ds="http://schemas.openxmlformats.org/officeDocument/2006/customXml" ds:itemID="{F258EDBA-D3E1-4853-94C4-0D276BC71726}">
   <ds:schemaRefs>
-    <ds:schemaRef ds:uri="http://schemas.microsoft.com/office/2006/metadata/properties"/>
-    <ds:schemaRef ds:uri="http://schemas.microsoft.com/office/infopath/2007/PartnerControls"/>
-    <ds:schemaRef ds:uri="http://schemas.microsoft.com/sharepoint/v3"/>
+    <ds:schemaRef ds:uri="http://schemas.openxmlformats.org/officeDocument/2006/bibliography"/>
   </ds:schemaRefs>
 </ds:datastoreItem>
 </file>

</xml_diff>

<commit_message>
Die statische Übersetzung in PHP fetig!
</commit_message>
<xml_diff>
--- a/guiProjekt/downloads/Mehrsprachigkeit in der Informatik.docx
+++ b/guiProjekt/downloads/Mehrsprachigkeit in der Informatik.docx
@@ -2626,23 +2626,129 @@
       </w:r>
       <w:proofErr w:type="spellEnd"/>
       <w:r>
-        <w:t xml:space="preserve"> API sehr hilfreich sein, da es einfach implementierbar ist.</w:t>
+        <w:t xml:space="preserve"> API</w:t>
+      </w:r>
+      <w:r>
+        <w:t xml:space="preserve"> [Google Cloud Translation]</w:t>
+      </w:r>
+      <w:r>
+        <w:t xml:space="preserve"> sehr hilfreich sein, da es einfach implementierbar ist.</w:t>
       </w:r>
     </w:p>
     <w:p>
       <w:r>
         <w:t>Eine komplette Erläuterung ist hier zu herunterladen.</w:t>
+      </w:r>
+    </w:p>
+    <w:p>
+      <w:r>
+        <w:lastRenderedPageBreak/>
+        <w:t xml:space="preserve">Für Google Cloud Translation API oder auch andere </w:t>
+      </w:r>
+      <w:r>
+        <w:t xml:space="preserve">dynamische Übersetzung API ist meistens ein PHP oder JavaScript </w:t>
+      </w:r>
+      <w:r>
+        <w:t>Code, den</w:t>
+      </w:r>
+      <w:r>
+        <w:t xml:space="preserve"> in den eigenen Quellcode reingefügt wird und dann werden </w:t>
+      </w:r>
+      <w:proofErr w:type="gramStart"/>
+      <w:r>
+        <w:t>alle vorhandene Texten</w:t>
+      </w:r>
+      <w:proofErr w:type="gramEnd"/>
+      <w:r>
+        <w:t xml:space="preserve"> automatisch in alle anderen Sprachen übersetzt.</w:t>
+      </w:r>
+    </w:p>
+    <w:p/>
+    <w:p>
+      <w:pPr>
+        <w:pStyle w:val="berschrift2"/>
+      </w:pPr>
+      <w:r>
+        <w:t>Statische</w:t>
+      </w:r>
+      <w:r>
+        <w:t xml:space="preserve"> Übersetzung</w:t>
+      </w:r>
+    </w:p>
+    <w:p>
+      <w:pPr>
+        <w:pStyle w:val="berschrift3"/>
+      </w:pPr>
+      <w:r>
+        <w:t>PHP</w:t>
       </w:r>
     </w:p>
     <w:p/>
     <w:p/>
     <w:p>
+      <w:r>
+        <w:t xml:space="preserve">Die </w:t>
+      </w:r>
+      <w:r>
+        <w:t>statische</w:t>
+      </w:r>
+      <w:r>
+        <w:t xml:space="preserve"> Übersetzung</w:t>
+      </w:r>
+      <w:r>
+        <w:t xml:space="preserve"> ist</w:t>
+      </w:r>
+      <w:r>
+        <w:t xml:space="preserve"> generell implantierbar, indem es alle Strings bzw. Texte in einer JSON – Datenbank – XML – Word oder auch Excel Datei schreibt und dann werden alle Texte manuell übersetzt. Für kleine Projekte </w:t>
+      </w:r>
+      <w:r>
+        <w:t xml:space="preserve">ist die Übersetzung meistens vom Entwickler oder dem </w:t>
+      </w:r>
+      <w:proofErr w:type="spellStart"/>
+      <w:r>
+        <w:t>Projekinhaber</w:t>
+      </w:r>
+      <w:proofErr w:type="spellEnd"/>
+      <w:r>
+        <w:t xml:space="preserve"> zu machen aber für Größe Projekte wird sie über eine interne Dolmetscherabteilung oder auch externe für die Firma keine hat.</w:t>
+      </w:r>
+    </w:p>
+    <w:p/>
+    <w:p>
+      <w:r>
+        <w:t xml:space="preserve">Eine komplette </w:t>
+      </w:r>
+      <w:r>
+        <w:t>Erläuterung in</w:t>
+      </w:r>
+      <w:r>
+        <w:t xml:space="preserve"> der </w:t>
+      </w:r>
+      <w:r>
+        <w:t>PHP-Sprache</w:t>
+      </w:r>
+      <w:r>
+        <w:t xml:space="preserve"> ist hier herunterzuladen</w:t>
+      </w:r>
+      <w:r>
+        <w:t>.</w:t>
+      </w:r>
+    </w:p>
+    <w:p>
+      <w:pPr>
+        <w:pStyle w:val="berschrift3"/>
+      </w:pPr>
+      <w:r>
+        <w:t>Java oder Kotlin</w:t>
+      </w:r>
+    </w:p>
+    <w:p/>
+    <w:p>
       <w:pPr>
         <w:pStyle w:val="berschrift1"/>
       </w:pPr>
       <w:bookmarkStart w:id="14" w:name="_Toc72972966"/>
       <w:r>
-        <w:lastRenderedPageBreak/>
         <w:t>Fazi</w:t>
       </w:r>
       <w:bookmarkEnd w:id="14"/>

</xml_diff>

<commit_message>
Implementierung : Java & Kotlin fertig
</commit_message>
<xml_diff>
--- a/guiProjekt/downloads/Mehrsprachigkeit in der Informatik.docx
+++ b/guiProjekt/downloads/Mehrsprachigkeit in der Informatik.docx
@@ -2740,6 +2740,41 @@
       </w:pPr>
       <w:r>
         <w:t>Java oder Kotlin</w:t>
+      </w:r>
+    </w:p>
+    <w:p>
+      <w:r>
+        <w:t>Bei Java und Kotlin die Geschickte sieht gleich aus außer dass die Te</w:t>
+      </w:r>
+      <w:r>
+        <w:t>xtdateien</w:t>
+      </w:r>
+      <w:r>
+        <w:t xml:space="preserve">, wo die Texte </w:t>
+      </w:r>
+      <w:r>
+        <w:t>gespeichert sind, sind</w:t>
+      </w:r>
+      <w:r>
+        <w:t xml:space="preserve"> in einem XML </w:t>
+      </w:r>
+      <w:r>
+        <w:t>zu finden,</w:t>
+      </w:r>
+      <w:r>
+        <w:t xml:space="preserve"> der vom IDE (Android Studio beispielerweise) generiert werden kann.</w:t>
+      </w:r>
+    </w:p>
+    <w:p/>
+    <w:p>
+      <w:r>
+        <w:t xml:space="preserve">Eine komplette Erläuterung in der </w:t>
+      </w:r>
+      <w:r>
+        <w:t>Android Studio</w:t>
+      </w:r>
+      <w:r>
+        <w:t xml:space="preserve"> ist hier herunterzuladen.</w:t>
       </w:r>
     </w:p>
     <w:p/>

</xml_diff>

<commit_message>
Ausarbeitung : Dynamische Übersetzung mehr erklärende Informationen hinzugefügt und Screenshots vom Code
</commit_message>
<xml_diff>
--- a/guiProjekt/downloads/Mehrsprachigkeit in der Informatik.docx
+++ b/guiProjekt/downloads/Mehrsprachigkeit in der Informatik.docx
@@ -2608,182 +2608,467 @@
         <w:t>Dynamische Übersetzung</w:t>
       </w:r>
     </w:p>
-    <w:p>
-      <w:r>
-        <w:t xml:space="preserve">Die dynamische Übersetzung </w:t>
-      </w:r>
-      <w:r>
-        <w:t>kann in verschiedenen Methoden implementiert werden.</w:t>
-      </w:r>
-    </w:p>
-    <w:p>
-      <w:r>
-        <w:t xml:space="preserve">Es gibt verschiedenen Tools oder Frameworks, die diese anbieten. Im Fall der Webentwicklung kann der Google </w:t>
-      </w:r>
-      <w:proofErr w:type="spellStart"/>
-      <w:r>
-        <w:t>Translate</w:t>
-      </w:r>
-      <w:proofErr w:type="spellEnd"/>
-      <w:r>
-        <w:t xml:space="preserve"> API</w:t>
-      </w:r>
-      <w:r>
-        <w:t xml:space="preserve"> [Google Cloud Translation]</w:t>
-      </w:r>
-      <w:r>
-        <w:t xml:space="preserve"> sehr hilfreich sein, da es einfach implementierbar ist.</w:t>
-      </w:r>
-    </w:p>
-    <w:p>
-      <w:r>
-        <w:t>Eine komplette Erläuterung ist hier zu herunterladen.</w:t>
-      </w:r>
-    </w:p>
-    <w:p>
+    <w:p/>
+    <w:p>
+      <w:r>
+        <w:t>Die dynamische Übersetzung kann in verschiedenen Methoden implementiert werden.</w:t>
+      </w:r>
+    </w:p>
+    <w:p>
+      <w:r>
+        <w:t xml:space="preserve">Es gibt verschiedenen Tools </w:t>
+      </w:r>
+      <w:r>
+        <w:t>und</w:t>
+      </w:r>
+      <w:r>
+        <w:t xml:space="preserve"> Frameworks, die diese anbieten. Im Fall der Webentwicklung kann der </w:t>
+      </w:r>
+      <w:r>
+        <w:t>Google Cloud Translation</w:t>
+      </w:r>
+      <w:r>
+        <w:t xml:space="preserve"> </w:t>
+      </w:r>
+      <w:r>
+        <w:t>sehr hilfreich sein, da es einfach implementierbar ist.</w:t>
+      </w:r>
+    </w:p>
+    <w:p>
+      <w:r>
+        <w:t xml:space="preserve">Die Implementierung kann durch das Einfügen einen JavaScript Code in der Webseite, wo die Mehrsprachigkeit umgesetzt werden </w:t>
+      </w:r>
+      <w:proofErr w:type="gramStart"/>
+      <w:r>
+        <w:t>soll .</w:t>
+      </w:r>
+      <w:proofErr w:type="gramEnd"/>
+    </w:p>
+    <w:p/>
+    <w:p>
+      <w:r>
+        <w:rPr>
+          <w:noProof/>
+        </w:rPr>
+        <w:drawing>
+          <wp:inline distT="0" distB="0" distL="0" distR="0" wp14:anchorId="2357522C" wp14:editId="0A4BC951">
+            <wp:extent cx="5579745" cy="2510790"/>
+            <wp:effectExtent l="0" t="0" r="1905" b="3810"/>
+            <wp:docPr id="1" name="Grafik 1"/>
+            <wp:cNvGraphicFramePr>
+              <a:graphicFrameLocks xmlns:a="http://schemas.openxmlformats.org/drawingml/2006/main" noChangeAspect="1"/>
+            </wp:cNvGraphicFramePr>
+            <a:graphic xmlns:a="http://schemas.openxmlformats.org/drawingml/2006/main">
+              <a:graphicData uri="http://schemas.openxmlformats.org/drawingml/2006/picture">
+                <pic:pic xmlns:pic="http://schemas.openxmlformats.org/drawingml/2006/picture">
+                  <pic:nvPicPr>
+                    <pic:cNvPr id="1" name=""/>
+                    <pic:cNvPicPr/>
+                  </pic:nvPicPr>
+                  <pic:blipFill>
+                    <a:blip r:embed="rId11"/>
+                    <a:stretch>
+                      <a:fillRect/>
+                    </a:stretch>
+                  </pic:blipFill>
+                  <pic:spPr>
+                    <a:xfrm>
+                      <a:off x="0" y="0"/>
+                      <a:ext cx="5579745" cy="2510790"/>
+                    </a:xfrm>
+                    <a:prstGeom prst="rect">
+                      <a:avLst/>
+                    </a:prstGeom>
+                  </pic:spPr>
+                </pic:pic>
+              </a:graphicData>
+            </a:graphic>
+          </wp:inline>
+        </w:drawing>
+      </w:r>
+    </w:p>
+    <w:p/>
+    <w:p>
+      <w:r>
+        <w:t>Das Skript</w:t>
+      </w:r>
+      <w:r>
+        <w:t xml:space="preserve"> soll so </w:t>
+      </w:r>
+      <w:r>
+        <w:t>aussehen,</w:t>
+      </w:r>
+      <w:r>
+        <w:t xml:space="preserve"> damit kann nicht </w:t>
+      </w:r>
+      <w:r>
+        <w:t>viel angefangen</w:t>
+      </w:r>
+      <w:r>
+        <w:t xml:space="preserve"> werden aber es geht hier hauptsichtlich um eine Query</w:t>
+      </w:r>
+      <w:r>
+        <w:t xml:space="preserve"> </w:t>
+      </w:r>
+      <w:r>
+        <w:t>Anfrage,</w:t>
+      </w:r>
+      <w:r>
+        <w:t xml:space="preserve"> die die Sprachtexte </w:t>
+      </w:r>
+      <w:r>
+        <w:t>von der aktuellen Seite</w:t>
+      </w:r>
+      <w:r>
+        <w:t xml:space="preserve"> nimmst </w:t>
+      </w:r>
+      <w:r>
+        <w:t>und im</w:t>
+      </w:r>
+      <w:r>
+        <w:t xml:space="preserve"> Google Translate Datenbank suchst und </w:t>
+      </w:r>
+      <w:r>
+        <w:t>die passenden Worte</w:t>
+      </w:r>
+      <w:r>
+        <w:t xml:space="preserve"> bzw. Sätze übersetzt und dann die Texte zusammenfügt </w:t>
+      </w:r>
+      <w:r>
+        <w:t>und dann</w:t>
+      </w:r>
+      <w:r>
+        <w:t xml:space="preserve"> wird das ganze nochmal in unserer aktuellen Seite geschickt und dann wird es in unserer </w:t>
+      </w:r>
+      <w:r>
+        <w:t>JavaScript</w:t>
+      </w:r>
+      <w:r>
+        <w:t xml:space="preserve"> </w:t>
+      </w:r>
+      <w:r>
+        <w:t>Dokument</w:t>
+      </w:r>
+      <w:r>
+        <w:t xml:space="preserve"> angezeigt.</w:t>
+      </w:r>
+      <w:r>
+        <w:t xml:space="preserve"> Bevor das alles geschehen wird, der Skript holt </w:t>
+      </w:r>
+      <w:r>
+        <w:t>von der Datenbank</w:t>
+      </w:r>
+      <w:r>
+        <w:t xml:space="preserve"> alle </w:t>
+      </w:r>
+      <w:r>
+        <w:t>Sprachen, die</w:t>
+      </w:r>
+      <w:r>
+        <w:t xml:space="preserve"> die API anbietet.</w:t>
+      </w:r>
+    </w:p>
+    <w:p/>
+    <w:p>
+      <w:r>
+        <w:t xml:space="preserve">Das anzeigen von allen Sprachen, die </w:t>
+      </w:r>
+      <w:r>
+        <w:t>Google Cloud Translation</w:t>
+      </w:r>
+      <w:r>
+        <w:t xml:space="preserve"> anbietet kann einfach über so einen Button angezeigt werden, da </w:t>
+      </w:r>
+      <w:r>
+        <w:t xml:space="preserve">wie schon mal erwähnt das Skript </w:t>
+      </w:r>
+      <w:r>
+        <w:t>alle möglichen Sprachen</w:t>
+      </w:r>
+      <w:r>
+        <w:t xml:space="preserve"> von der Datenbank holt.</w:t>
+      </w:r>
+    </w:p>
+    <w:p>
+      <w:r>
+        <w:rPr>
+          <w:noProof/>
+        </w:rPr>
+        <w:drawing>
+          <wp:inline distT="0" distB="0" distL="0" distR="0" wp14:anchorId="21FE66DB" wp14:editId="3E4CFB52">
+            <wp:extent cx="5579745" cy="346710"/>
+            <wp:effectExtent l="0" t="0" r="1905" b="0"/>
+            <wp:docPr id="6" name="Grafik 6"/>
+            <wp:cNvGraphicFramePr>
+              <a:graphicFrameLocks xmlns:a="http://schemas.openxmlformats.org/drawingml/2006/main" noChangeAspect="1"/>
+            </wp:cNvGraphicFramePr>
+            <a:graphic xmlns:a="http://schemas.openxmlformats.org/drawingml/2006/main">
+              <a:graphicData uri="http://schemas.openxmlformats.org/drawingml/2006/picture">
+                <pic:pic xmlns:pic="http://schemas.openxmlformats.org/drawingml/2006/picture">
+                  <pic:nvPicPr>
+                    <pic:cNvPr id="1" name=""/>
+                    <pic:cNvPicPr/>
+                  </pic:nvPicPr>
+                  <pic:blipFill>
+                    <a:blip r:embed="rId12"/>
+                    <a:stretch>
+                      <a:fillRect/>
+                    </a:stretch>
+                  </pic:blipFill>
+                  <pic:spPr>
+                    <a:xfrm>
+                      <a:off x="0" y="0"/>
+                      <a:ext cx="5579745" cy="346710"/>
+                    </a:xfrm>
+                    <a:prstGeom prst="rect">
+                      <a:avLst/>
+                    </a:prstGeom>
+                  </pic:spPr>
+                </pic:pic>
+              </a:graphicData>
+            </a:graphic>
+          </wp:inline>
+        </w:drawing>
+      </w:r>
+    </w:p>
+    <w:p/>
+    <w:p>
+      <w:r>
+        <w:t>Nach der Implementierung dieses API soll jetzt die Mehrsprachigkeit funktionieren.</w:t>
+      </w:r>
+    </w:p>
+    <w:p/>
+    <w:p>
+      <w:r>
+        <w:t>Empfehlung:</w:t>
+      </w:r>
+    </w:p>
+    <w:p>
+      <w:r>
+        <w:t xml:space="preserve">Nach der Implementierung </w:t>
+      </w:r>
+      <w:r>
+        <w:t xml:space="preserve">der Google Translate API zeigt Google seinen Logo und um dieses zu löschen oder zu ändern zu einem eigenen Logo kann es einfach mit </w:t>
+      </w:r>
+      <w:r>
+        <w:t>eine</w:t>
+      </w:r>
+      <w:r>
+        <w:t>r</w:t>
+      </w:r>
+      <w:r>
+        <w:t xml:space="preserve"> Stylesheet-Sprache für elektronische Dokumente</w:t>
+      </w:r>
+    </w:p>
+    <w:p>
+      <w:r>
+        <w:t xml:space="preserve">Beispiele: </w:t>
+      </w:r>
+    </w:p>
+    <w:p>
+      <w:pPr>
+        <w:pStyle w:val="Listenabsatz"/>
+        <w:numPr>
+          <w:ilvl w:val="0"/>
+          <w:numId w:val="5"/>
+        </w:numPr>
+      </w:pPr>
+      <w:r>
+        <w:t>CSS</w:t>
+      </w:r>
+    </w:p>
+    <w:p>
+      <w:pPr>
+        <w:pStyle w:val="Listenabsatz"/>
+        <w:numPr>
+          <w:ilvl w:val="0"/>
+          <w:numId w:val="5"/>
+        </w:numPr>
+      </w:pPr>
+      <w:r>
+        <w:t>SCSS</w:t>
+      </w:r>
+    </w:p>
+    <w:p>
+      <w:pPr>
+        <w:pStyle w:val="Listenabsatz"/>
+        <w:numPr>
+          <w:ilvl w:val="0"/>
+          <w:numId w:val="5"/>
+        </w:numPr>
+      </w:pPr>
+      <w:r>
+        <w:t>XSL</w:t>
+      </w:r>
+    </w:p>
+    <w:p>
+      <w:pPr>
+        <w:pStyle w:val="Listenabsatz"/>
+        <w:numPr>
+          <w:ilvl w:val="0"/>
+          <w:numId w:val="5"/>
+        </w:numPr>
+        <w:rPr>
+          <w:lang w:val="en-US"/>
+        </w:rPr>
+      </w:pPr>
+      <w:proofErr w:type="gramStart"/>
+      <w:r>
+        <w:rPr>
+          <w:lang w:val="en-US"/>
+        </w:rPr>
+        <w:t xml:space="preserve">Bootstrap </w:t>
+      </w:r>
+      <w:r>
+        <w:rPr>
+          <w:lang w:val="en-US"/>
+        </w:rPr>
+        <w:t>,</w:t>
+      </w:r>
+      <w:r>
+        <w:rPr>
+          <w:lang w:val="en-US"/>
+        </w:rPr>
+        <w:t>foundation</w:t>
+      </w:r>
+      <w:proofErr w:type="gramEnd"/>
+      <w:r>
+        <w:rPr>
+          <w:lang w:val="en-US"/>
+        </w:rPr>
+        <w:t xml:space="preserve"> </w:t>
+      </w:r>
+      <w:r>
+        <w:t xml:space="preserve">oder </w:t>
+      </w:r>
+      <w:r>
+        <w:t>andere  CSS Frameworks</w:t>
+      </w:r>
+      <w:r>
+        <w:rPr>
+          <w:lang w:val="en-US"/>
+        </w:rPr>
+        <w:t xml:space="preserve"> </w:t>
+      </w:r>
+    </w:p>
+    <w:p>
+      <w:pPr>
+        <w:pStyle w:val="berschrift2"/>
+      </w:pPr>
+      <w:r>
+        <w:t>Statische Übersetzung</w:t>
+      </w:r>
+    </w:p>
+    <w:p>
+      <w:pPr>
+        <w:pStyle w:val="berschrift3"/>
+      </w:pPr>
+      <w:r>
+        <w:t>PHP</w:t>
+      </w:r>
+    </w:p>
+    <w:p>
+      <w:r>
+        <w:t>Die statische Übersetzung ist</w:t>
+      </w:r>
+      <w:r>
+        <w:t xml:space="preserve"> generell </w:t>
+      </w:r>
+      <w:r>
+        <w:t>implementierbar</w:t>
+      </w:r>
+      <w:r>
+        <w:t xml:space="preserve">, indem es alle Strings bzw. Texte in einer JSON – Datenbank – XML – Word oder auch Excel Datei schreibt und dann werden alle Texte manuell übersetzt. Für kleine Projekte </w:t>
+      </w:r>
+      <w:r>
+        <w:t xml:space="preserve">ist die Übersetzung meistens vom Entwickler oder dem </w:t>
+      </w:r>
+      <w:r>
+        <w:t xml:space="preserve">Projektinhaber </w:t>
+      </w:r>
+      <w:r>
+        <w:t>zu machen aber für Größe Projekte wird sie über eine interne Dolmetscherabteilung oder auch externe für die Firma keine hat.</w:t>
+      </w:r>
+    </w:p>
+    <w:p/>
+    <w:p>
+      <w:pPr>
+        <w:pStyle w:val="berschrift3"/>
+      </w:pPr>
+      <w:r>
+        <w:t>Java oder Kotlin</w:t>
+      </w:r>
+    </w:p>
+    <w:p>
+      <w:r>
+        <w:t>Die Umsetzung unter Kotlin und Java unterscheidet sich ausschließlich durch das Datenstrukturformat der Sprachdateien. Diese verwendet XML-artige Dateien, die</w:t>
+      </w:r>
+      <w:r>
+        <w:t xml:space="preserve"> vom IDE (Android Studio beispielerweise) generiert werden </w:t>
+      </w:r>
+      <w:r>
+        <w:t>können</w:t>
+      </w:r>
+      <w:r>
+        <w:t>.</w:t>
+      </w:r>
+    </w:p>
+    <w:p/>
+    <w:p>
+      <w:pPr>
+        <w:pStyle w:val="berschrift3"/>
+      </w:pPr>
+      <w:r>
+        <w:t>JavaScript</w:t>
+      </w:r>
+    </w:p>
+    <w:p>
+      <w:r>
+        <w:t xml:space="preserve">Die statische Implementierung in der JavaScript sieht genauso aus wie bei PHP. Die Texte werden manuell übersetzt und in Dateien </w:t>
+      </w:r>
+      <w:r>
+        <w:t>gespeichert,</w:t>
+      </w:r>
+      <w:r>
+        <w:t xml:space="preserve"> im besten Fall wird hier JSON/XML Dateien </w:t>
+      </w:r>
+      <w:r>
+        <w:t>verwendet.</w:t>
+      </w:r>
+    </w:p>
+    <w:p>
+      <w:r>
+        <w:t>Das übersetzende Texten</w:t>
+      </w:r>
+      <w:r>
+        <w:t xml:space="preserve"> </w:t>
+      </w:r>
+      <w:r>
+        <w:t>wird</w:t>
+      </w:r>
+      <w:r>
+        <w:t xml:space="preserve"> ungern </w:t>
+      </w:r>
+      <w:r>
+        <w:t>in der Datenbank</w:t>
+      </w:r>
+      <w:r>
+        <w:t xml:space="preserve"> </w:t>
+      </w:r>
+      <w:r>
+        <w:t>gespeichert, dazu</w:t>
+      </w:r>
+      <w:r>
+        <w:t xml:space="preserve"> ist im </w:t>
+      </w:r>
+    </w:p>
+    <w:p>
+      <w:pPr>
+        <w:pStyle w:val="berschrift1"/>
+      </w:pPr>
+      <w:bookmarkStart w:id="14" w:name="_Toc72972966"/>
       <w:r>
         <w:lastRenderedPageBreak/>
-        <w:t xml:space="preserve">Für Google Cloud Translation API oder auch andere </w:t>
-      </w:r>
-      <w:r>
-        <w:t xml:space="preserve">dynamische Übersetzung API ist meistens ein PHP oder JavaScript </w:t>
-      </w:r>
-      <w:r>
-        <w:t>Code, den</w:t>
-      </w:r>
-      <w:r>
-        <w:t xml:space="preserve"> in den eigenen Quellcode reingefügt wird und dann werden </w:t>
-      </w:r>
-      <w:proofErr w:type="gramStart"/>
-      <w:r>
-        <w:t>alle vorhandene Texten</w:t>
-      </w:r>
-      <w:proofErr w:type="gramEnd"/>
-      <w:r>
-        <w:t xml:space="preserve"> automatisch in alle anderen Sprachen übersetzt.</w:t>
-      </w:r>
-    </w:p>
-    <w:p/>
-    <w:p>
-      <w:pPr>
-        <w:pStyle w:val="berschrift2"/>
-      </w:pPr>
-      <w:r>
-        <w:t>Statische</w:t>
-      </w:r>
-      <w:r>
-        <w:t xml:space="preserve"> Übersetzung</w:t>
-      </w:r>
-    </w:p>
-    <w:p>
-      <w:pPr>
-        <w:pStyle w:val="berschrift3"/>
-      </w:pPr>
-      <w:r>
-        <w:t>PHP</w:t>
-      </w:r>
-    </w:p>
-    <w:p/>
-    <w:p/>
-    <w:p>
-      <w:r>
-        <w:t xml:space="preserve">Die </w:t>
-      </w:r>
-      <w:r>
-        <w:t>statische</w:t>
-      </w:r>
-      <w:r>
-        <w:t xml:space="preserve"> Übersetzung</w:t>
-      </w:r>
-      <w:r>
-        <w:t xml:space="preserve"> ist</w:t>
-      </w:r>
-      <w:r>
-        <w:t xml:space="preserve"> generell implantierbar, indem es alle Strings bzw. Texte in einer JSON – Datenbank – XML – Word oder auch Excel Datei schreibt und dann werden alle Texte manuell übersetzt. Für kleine Projekte </w:t>
-      </w:r>
-      <w:r>
-        <w:t xml:space="preserve">ist die Übersetzung meistens vom Entwickler oder dem </w:t>
-      </w:r>
-      <w:proofErr w:type="spellStart"/>
-      <w:r>
-        <w:t>Projekinhaber</w:t>
-      </w:r>
-      <w:proofErr w:type="spellEnd"/>
-      <w:r>
-        <w:t xml:space="preserve"> zu machen aber für Größe Projekte wird sie über eine interne Dolmetscherabteilung oder auch externe für die Firma keine hat.</w:t>
-      </w:r>
-    </w:p>
-    <w:p/>
-    <w:p>
-      <w:r>
-        <w:t xml:space="preserve">Eine komplette </w:t>
-      </w:r>
-      <w:r>
-        <w:t>Erläuterung in</w:t>
-      </w:r>
-      <w:r>
-        <w:t xml:space="preserve"> der </w:t>
-      </w:r>
-      <w:r>
-        <w:t>PHP-Sprache</w:t>
-      </w:r>
-      <w:r>
-        <w:t xml:space="preserve"> ist hier herunterzuladen</w:t>
-      </w:r>
-      <w:r>
-        <w:t>.</w:t>
-      </w:r>
-    </w:p>
-    <w:p>
-      <w:pPr>
-        <w:pStyle w:val="berschrift3"/>
-      </w:pPr>
-      <w:r>
-        <w:t>Java oder Kotlin</w:t>
-      </w:r>
-    </w:p>
-    <w:p>
-      <w:r>
-        <w:t>Bei Java und Kotlin die Geschickte sieht gleich aus außer dass die Te</w:t>
-      </w:r>
-      <w:r>
-        <w:t>xtdateien</w:t>
-      </w:r>
-      <w:r>
-        <w:t xml:space="preserve">, wo die Texte </w:t>
-      </w:r>
-      <w:r>
-        <w:t>gespeichert sind, sind</w:t>
-      </w:r>
-      <w:r>
-        <w:t xml:space="preserve"> in einem XML </w:t>
-      </w:r>
-      <w:r>
-        <w:t>zu finden,</w:t>
-      </w:r>
-      <w:r>
-        <w:t xml:space="preserve"> der vom IDE (Android Studio beispielerweise) generiert werden kann.</w:t>
-      </w:r>
-    </w:p>
-    <w:p/>
-    <w:p>
-      <w:r>
-        <w:t xml:space="preserve">Eine komplette Erläuterung in der </w:t>
-      </w:r>
-      <w:r>
-        <w:t>Android Studio</w:t>
-      </w:r>
-      <w:r>
-        <w:t xml:space="preserve"> ist hier herunterzuladen.</w:t>
-      </w:r>
-    </w:p>
-    <w:p/>
-    <w:p>
-      <w:pPr>
-        <w:pStyle w:val="berschrift1"/>
-      </w:pPr>
-      <w:bookmarkStart w:id="14" w:name="_Toc72972966"/>
-      <w:r>
         <w:t>Fazi</w:t>
       </w:r>
       <w:bookmarkEnd w:id="14"/>
@@ -3241,7 +3526,7 @@
     </w:p>
     <w:p/>
     <w:sectPr>
-      <w:headerReference w:type="even" r:id="rId11"/>
+      <w:headerReference w:type="even" r:id="rId13"/>
       <w:pgSz w:w="11906" w:h="16838" w:code="9"/>
       <w:pgMar w:top="1418" w:right="1418" w:bottom="1134" w:left="1701" w:header="720" w:footer="57" w:gutter="0"/>
       <w:pgNumType w:start="1"/>
@@ -4166,6 +4451,118 @@
       </w:pPr>
     </w:lvl>
   </w:abstractNum>
+  <w:abstractNum w:abstractNumId="4" w15:restartNumberingAfterBreak="0">
+    <w:nsid w:val="6F9E56A5"/>
+    <w:multiLevelType w:val="hybridMultilevel"/>
+    <w:tmpl w:val="59101B00"/>
+    <w:lvl w:ilvl="0" w:tplc="3496D5AA">
+      <w:numFmt w:val="bullet"/>
+      <w:lvlText w:val="-"/>
+      <w:lvlJc w:val="left"/>
+      <w:pPr>
+        <w:ind w:left="720" w:hanging="360"/>
+      </w:pPr>
+      <w:rPr>
+        <w:rFonts w:ascii="Times New Roman" w:eastAsia="Times New Roman" w:hAnsi="Times New Roman" w:cs="Times New Roman" w:hint="default"/>
+      </w:rPr>
+    </w:lvl>
+    <w:lvl w:ilvl="1" w:tplc="04070003" w:tentative="1">
+      <w:start w:val="1"/>
+      <w:numFmt w:val="bullet"/>
+      <w:lvlText w:val="o"/>
+      <w:lvlJc w:val="left"/>
+      <w:pPr>
+        <w:ind w:left="1440" w:hanging="360"/>
+      </w:pPr>
+      <w:rPr>
+        <w:rFonts w:ascii="Courier New" w:hAnsi="Courier New" w:cs="Courier New" w:hint="default"/>
+      </w:rPr>
+    </w:lvl>
+    <w:lvl w:ilvl="2" w:tplc="04070005" w:tentative="1">
+      <w:start w:val="1"/>
+      <w:numFmt w:val="bullet"/>
+      <w:lvlText w:val=""/>
+      <w:lvlJc w:val="left"/>
+      <w:pPr>
+        <w:ind w:left="2160" w:hanging="360"/>
+      </w:pPr>
+      <w:rPr>
+        <w:rFonts w:ascii="Wingdings" w:hAnsi="Wingdings" w:hint="default"/>
+      </w:rPr>
+    </w:lvl>
+    <w:lvl w:ilvl="3" w:tplc="04070001" w:tentative="1">
+      <w:start w:val="1"/>
+      <w:numFmt w:val="bullet"/>
+      <w:lvlText w:val=""/>
+      <w:lvlJc w:val="left"/>
+      <w:pPr>
+        <w:ind w:left="2880" w:hanging="360"/>
+      </w:pPr>
+      <w:rPr>
+        <w:rFonts w:ascii="Symbol" w:hAnsi="Symbol" w:hint="default"/>
+      </w:rPr>
+    </w:lvl>
+    <w:lvl w:ilvl="4" w:tplc="04070003" w:tentative="1">
+      <w:start w:val="1"/>
+      <w:numFmt w:val="bullet"/>
+      <w:lvlText w:val="o"/>
+      <w:lvlJc w:val="left"/>
+      <w:pPr>
+        <w:ind w:left="3600" w:hanging="360"/>
+      </w:pPr>
+      <w:rPr>
+        <w:rFonts w:ascii="Courier New" w:hAnsi="Courier New" w:cs="Courier New" w:hint="default"/>
+      </w:rPr>
+    </w:lvl>
+    <w:lvl w:ilvl="5" w:tplc="04070005" w:tentative="1">
+      <w:start w:val="1"/>
+      <w:numFmt w:val="bullet"/>
+      <w:lvlText w:val=""/>
+      <w:lvlJc w:val="left"/>
+      <w:pPr>
+        <w:ind w:left="4320" w:hanging="360"/>
+      </w:pPr>
+      <w:rPr>
+        <w:rFonts w:ascii="Wingdings" w:hAnsi="Wingdings" w:hint="default"/>
+      </w:rPr>
+    </w:lvl>
+    <w:lvl w:ilvl="6" w:tplc="04070001" w:tentative="1">
+      <w:start w:val="1"/>
+      <w:numFmt w:val="bullet"/>
+      <w:lvlText w:val=""/>
+      <w:lvlJc w:val="left"/>
+      <w:pPr>
+        <w:ind w:left="5040" w:hanging="360"/>
+      </w:pPr>
+      <w:rPr>
+        <w:rFonts w:ascii="Symbol" w:hAnsi="Symbol" w:hint="default"/>
+      </w:rPr>
+    </w:lvl>
+    <w:lvl w:ilvl="7" w:tplc="04070003" w:tentative="1">
+      <w:start w:val="1"/>
+      <w:numFmt w:val="bullet"/>
+      <w:lvlText w:val="o"/>
+      <w:lvlJc w:val="left"/>
+      <w:pPr>
+        <w:ind w:left="5760" w:hanging="360"/>
+      </w:pPr>
+      <w:rPr>
+        <w:rFonts w:ascii="Courier New" w:hAnsi="Courier New" w:cs="Courier New" w:hint="default"/>
+      </w:rPr>
+    </w:lvl>
+    <w:lvl w:ilvl="8" w:tplc="04070005" w:tentative="1">
+      <w:start w:val="1"/>
+      <w:numFmt w:val="bullet"/>
+      <w:lvlText w:val=""/>
+      <w:lvlJc w:val="left"/>
+      <w:pPr>
+        <w:ind w:left="6480" w:hanging="360"/>
+      </w:pPr>
+      <w:rPr>
+        <w:rFonts w:ascii="Wingdings" w:hAnsi="Wingdings" w:hint="default"/>
+      </w:rPr>
+    </w:lvl>
+  </w:abstractNum>
   <w:num w:numId="1">
     <w:abstractNumId w:val="0"/>
   </w:num>
@@ -4177,6 +4574,9 @@
   </w:num>
   <w:num w:numId="4">
     <w:abstractNumId w:val="3"/>
+  </w:num>
+  <w:num w:numId="5">
+    <w:abstractNumId w:val="4"/>
   </w:num>
   <w:numIdMacAtCleanup w:val="4"/>
 </w:numbering>
@@ -5751,24 +6151,6 @@
 </file>
 
 <file path=customXml/item1.xml><?xml version="1.0" encoding="utf-8"?>
-<p:properties xmlns:p="http://schemas.microsoft.com/office/2006/metadata/properties" xmlns:xsi="http://www.w3.org/2001/XMLSchema-instance" xmlns:pc="http://schemas.microsoft.com/office/infopath/2007/PartnerControls">
-  <documentManagement>
-    <_SourceUrl xmlns="http://schemas.microsoft.com/sharepoint/v3" xsi:nil="true"/>
-    <AutoVersionDisabled xmlns="http://schemas.microsoft.com/sharepoint/v3">false</AutoVersionDisabled>
-    <ItemType xmlns="http://schemas.microsoft.com/sharepoint/v3">1</ItemType>
-    <Order xmlns="http://schemas.microsoft.com/sharepoint/v3" xsi:nil="true"/>
-    <_SharedFileIndex xmlns="http://schemas.microsoft.com/sharepoint/v3" xsi:nil="true"/>
-    <MetaInfo xmlns="http://schemas.microsoft.com/sharepoint/v3" xsi:nil="true"/>
-    <Description xmlns="http://schemas.microsoft.com/sharepoint/v3" xsi:nil="true"/>
-  </documentManagement>
-</p:properties>
-</file>
-
-<file path=customXml/item2.xml><?xml version="1.0" encoding="utf-8"?>
-<LongProperties xmlns="http://schemas.microsoft.com/office/2006/metadata/longProperties"/>
-</file>
-
-<file path=customXml/item3.xml><?xml version="1.0" encoding="utf-8"?>
 <b:Sources xmlns:b="http://schemas.openxmlformats.org/officeDocument/2006/bibliography" xmlns="http://schemas.openxmlformats.org/officeDocument/2006/bibliography" SelectedStyle="\CHICAGO.XSL" StyleName="Chicago" Version="15">
   <b:Source>
     <b:Tag>Pro21</b:Tag>
@@ -5943,6 +6325,24 @@
     <b:RefOrder>9</b:RefOrder>
   </b:Source>
 </b:Sources>
+</file>
+
+<file path=customXml/item2.xml><?xml version="1.0" encoding="utf-8"?>
+<LongProperties xmlns="http://schemas.microsoft.com/office/2006/metadata/longProperties"/>
+</file>
+
+<file path=customXml/item3.xml><?xml version="1.0" encoding="utf-8"?>
+<p:properties xmlns:p="http://schemas.microsoft.com/office/2006/metadata/properties" xmlns:xsi="http://www.w3.org/2001/XMLSchema-instance" xmlns:pc="http://schemas.microsoft.com/office/infopath/2007/PartnerControls">
+  <documentManagement>
+    <_SourceUrl xmlns="http://schemas.microsoft.com/sharepoint/v3" xsi:nil="true"/>
+    <AutoVersionDisabled xmlns="http://schemas.microsoft.com/sharepoint/v3">false</AutoVersionDisabled>
+    <ItemType xmlns="http://schemas.microsoft.com/sharepoint/v3">1</ItemType>
+    <Order xmlns="http://schemas.microsoft.com/sharepoint/v3" xsi:nil="true"/>
+    <_SharedFileIndex xmlns="http://schemas.microsoft.com/sharepoint/v3" xsi:nil="true"/>
+    <MetaInfo xmlns="http://schemas.microsoft.com/sharepoint/v3" xsi:nil="true"/>
+    <Description xmlns="http://schemas.microsoft.com/sharepoint/v3" xsi:nil="true"/>
+  </documentManagement>
+</p:properties>
 </file>
 
 <file path=customXml/item4.xml><?xml version="1.0" encoding="utf-8"?>
@@ -6300,11 +6700,9 @@
 </file>
 
 <file path=customXml/itemProps1.xml><?xml version="1.0" encoding="utf-8"?>
-<ds:datastoreItem xmlns:ds="http://schemas.openxmlformats.org/officeDocument/2006/customXml" ds:itemID="{8B9298A2-7F2B-4637-B143-A067F459B2A7}">
+<ds:datastoreItem xmlns:ds="http://schemas.openxmlformats.org/officeDocument/2006/customXml" ds:itemID="{F258EDBA-D3E1-4853-94C4-0D276BC71726}">
   <ds:schemaRefs>
-    <ds:schemaRef ds:uri="http://schemas.microsoft.com/office/2006/metadata/properties"/>
-    <ds:schemaRef ds:uri="http://schemas.microsoft.com/office/infopath/2007/PartnerControls"/>
-    <ds:schemaRef ds:uri="http://schemas.microsoft.com/sharepoint/v3"/>
+    <ds:schemaRef ds:uri="http://schemas.openxmlformats.org/officeDocument/2006/bibliography"/>
   </ds:schemaRefs>
 </ds:datastoreItem>
 </file>
@@ -6318,9 +6716,11 @@
 </file>
 
 <file path=customXml/itemProps3.xml><?xml version="1.0" encoding="utf-8"?>
-<ds:datastoreItem xmlns:ds="http://schemas.openxmlformats.org/officeDocument/2006/customXml" ds:itemID="{F258EDBA-D3E1-4853-94C4-0D276BC71726}">
+<ds:datastoreItem xmlns:ds="http://schemas.openxmlformats.org/officeDocument/2006/customXml" ds:itemID="{8B9298A2-7F2B-4637-B143-A067F459B2A7}">
   <ds:schemaRefs>
-    <ds:schemaRef ds:uri="http://schemas.openxmlformats.org/officeDocument/2006/bibliography"/>
+    <ds:schemaRef ds:uri="http://schemas.microsoft.com/office/2006/metadata/properties"/>
+    <ds:schemaRef ds:uri="http://schemas.microsoft.com/office/infopath/2007/PartnerControls"/>
+    <ds:schemaRef ds:uri="http://schemas.microsoft.com/sharepoint/v3"/>
   </ds:schemaRefs>
 </ds:datastoreItem>
 </file>

</xml_diff>

<commit_message>
Implementierung fertig jetzt mit Erklärungen und Screenshots
</commit_message>
<xml_diff>
--- a/guiProjekt/downloads/Mehrsprachigkeit in der Informatik.docx
+++ b/guiProjekt/downloads/Mehrsprachigkeit in der Informatik.docx
@@ -2638,23 +2638,21 @@
       <w:r>
         <w:t xml:space="preserve">Die Implementierung kann durch das Einfügen einen JavaScript Code in der Webseite, wo die Mehrsprachigkeit umgesetzt werden </w:t>
       </w:r>
-      <w:proofErr w:type="gramStart"/>
-      <w:r>
-        <w:t>soll .</w:t>
-      </w:r>
-      <w:proofErr w:type="gramEnd"/>
-    </w:p>
-    <w:p/>
+      <w:r>
+        <w:t>soll.</w:t>
+      </w:r>
+    </w:p>
     <w:p>
       <w:r>
         <w:rPr>
           <w:noProof/>
         </w:rPr>
+        <w:lastRenderedPageBreak/>
         <w:drawing>
-          <wp:inline distT="0" distB="0" distL="0" distR="0" wp14:anchorId="2357522C" wp14:editId="0A4BC951">
-            <wp:extent cx="5579745" cy="2510790"/>
-            <wp:effectExtent l="0" t="0" r="1905" b="3810"/>
-            <wp:docPr id="1" name="Grafik 1"/>
+          <wp:inline distT="0" distB="0" distL="0" distR="0" wp14:anchorId="79EB0FB7" wp14:editId="21EDDC65">
+            <wp:extent cx="5579745" cy="403860"/>
+            <wp:effectExtent l="0" t="0" r="1905" b="0"/>
+            <wp:docPr id="7" name="Grafik 7"/>
             <wp:cNvGraphicFramePr>
               <a:graphicFrameLocks xmlns:a="http://schemas.openxmlformats.org/drawingml/2006/main" noChangeAspect="1"/>
             </wp:cNvGraphicFramePr>
@@ -2674,7 +2672,7 @@
                   <pic:spPr>
                     <a:xfrm>
                       <a:off x="0" y="0"/>
-                      <a:ext cx="5579745" cy="2510790"/>
+                      <a:ext cx="5579745" cy="403860"/>
                     </a:xfrm>
                     <a:prstGeom prst="rect">
                       <a:avLst/>
@@ -2687,118 +2685,16 @@
         </w:drawing>
       </w:r>
     </w:p>
-    <w:p/>
-    <w:p>
-      <w:r>
-        <w:t>Das Skript</w:t>
-      </w:r>
-      <w:r>
-        <w:t xml:space="preserve"> soll so </w:t>
-      </w:r>
-      <w:r>
-        <w:t>aussehen,</w:t>
-      </w:r>
-      <w:r>
-        <w:t xml:space="preserve"> damit kann nicht </w:t>
-      </w:r>
-      <w:r>
-        <w:t>viel angefangen</w:t>
-      </w:r>
-      <w:r>
-        <w:t xml:space="preserve"> werden aber es geht hier hauptsichtlich um eine Query</w:t>
-      </w:r>
-      <w:r>
-        <w:t xml:space="preserve"> </w:t>
-      </w:r>
-      <w:r>
-        <w:t>Anfrage,</w:t>
-      </w:r>
-      <w:r>
-        <w:t xml:space="preserve"> die die Sprachtexte </w:t>
-      </w:r>
-      <w:r>
-        <w:t>von der aktuellen Seite</w:t>
-      </w:r>
-      <w:r>
-        <w:t xml:space="preserve"> nimmst </w:t>
-      </w:r>
-      <w:r>
-        <w:t>und im</w:t>
-      </w:r>
-      <w:r>
-        <w:t xml:space="preserve"> Google Translate Datenbank suchst und </w:t>
-      </w:r>
-      <w:r>
-        <w:t>die passenden Worte</w:t>
-      </w:r>
-      <w:r>
-        <w:t xml:space="preserve"> bzw. Sätze übersetzt und dann die Texte zusammenfügt </w:t>
-      </w:r>
-      <w:r>
-        <w:t>und dann</w:t>
-      </w:r>
-      <w:r>
-        <w:t xml:space="preserve"> wird das ganze nochmal in unserer aktuellen Seite geschickt und dann wird es in unserer </w:t>
-      </w:r>
-      <w:r>
-        <w:t>JavaScript</w:t>
-      </w:r>
-      <w:r>
-        <w:t xml:space="preserve"> </w:t>
-      </w:r>
-      <w:r>
-        <w:t>Dokument</w:t>
-      </w:r>
-      <w:r>
-        <w:t xml:space="preserve"> angezeigt.</w:t>
-      </w:r>
-      <w:r>
-        <w:t xml:space="preserve"> Bevor das alles geschehen wird, der Skript holt </w:t>
-      </w:r>
-      <w:r>
-        <w:t>von der Datenbank</w:t>
-      </w:r>
-      <w:r>
-        <w:t xml:space="preserve"> alle </w:t>
-      </w:r>
-      <w:r>
-        <w:t>Sprachen, die</w:t>
-      </w:r>
-      <w:r>
-        <w:t xml:space="preserve"> die API anbietet.</w:t>
-      </w:r>
-    </w:p>
-    <w:p/>
-    <w:p>
-      <w:r>
-        <w:t xml:space="preserve">Das anzeigen von allen Sprachen, die </w:t>
-      </w:r>
-      <w:r>
-        <w:t>Google Cloud Translation</w:t>
-      </w:r>
-      <w:r>
-        <w:t xml:space="preserve"> anbietet kann einfach über so einen Button angezeigt werden, da </w:t>
-      </w:r>
-      <w:r>
-        <w:t xml:space="preserve">wie schon mal erwähnt das Skript </w:t>
-      </w:r>
-      <w:r>
-        <w:t>alle möglichen Sprachen</w:t>
-      </w:r>
-      <w:r>
-        <w:t xml:space="preserve"> von der Datenbank holt.</w:t>
-      </w:r>
-    </w:p>
     <w:p>
       <w:r>
         <w:rPr>
           <w:noProof/>
         </w:rPr>
         <w:drawing>
-          <wp:inline distT="0" distB="0" distL="0" distR="0" wp14:anchorId="21FE66DB" wp14:editId="3E4CFB52">
-            <wp:extent cx="5579745" cy="346710"/>
-            <wp:effectExtent l="0" t="0" r="1905" b="0"/>
-            <wp:docPr id="6" name="Grafik 6"/>
+          <wp:inline distT="0" distB="0" distL="0" distR="0" wp14:anchorId="2357522C" wp14:editId="0A4BC951">
+            <wp:extent cx="5579745" cy="2510790"/>
+            <wp:effectExtent l="0" t="0" r="1905" b="3810"/>
+            <wp:docPr id="1" name="Grafik 1"/>
             <wp:cNvGraphicFramePr>
               <a:graphicFrameLocks xmlns:a="http://schemas.openxmlformats.org/drawingml/2006/main" noChangeAspect="1"/>
             </wp:cNvGraphicFramePr>
@@ -2818,6 +2714,144 @@
                   <pic:spPr>
                     <a:xfrm>
                       <a:off x="0" y="0"/>
+                      <a:ext cx="5579745" cy="2510790"/>
+                    </a:xfrm>
+                    <a:prstGeom prst="rect">
+                      <a:avLst/>
+                    </a:prstGeom>
+                  </pic:spPr>
+                </pic:pic>
+              </a:graphicData>
+            </a:graphic>
+          </wp:inline>
+        </w:drawing>
+      </w:r>
+    </w:p>
+    <w:p/>
+    <w:p>
+      <w:r>
+        <w:t>Das Skript</w:t>
+      </w:r>
+      <w:r>
+        <w:t xml:space="preserve"> soll so </w:t>
+      </w:r>
+      <w:r>
+        <w:t>aussehen,</w:t>
+      </w:r>
+      <w:r>
+        <w:t xml:space="preserve"> damit kann nicht </w:t>
+      </w:r>
+      <w:r>
+        <w:t>viel angefangen</w:t>
+      </w:r>
+      <w:r>
+        <w:t xml:space="preserve"> werden aber es geht hier hauptsichtlich um eine Query</w:t>
+      </w:r>
+      <w:r>
+        <w:t xml:space="preserve"> </w:t>
+      </w:r>
+      <w:r>
+        <w:t>Anfrage,</w:t>
+      </w:r>
+      <w:r>
+        <w:t xml:space="preserve"> die die Sprachtexte </w:t>
+      </w:r>
+      <w:r>
+        <w:t>von der aktuellen Seite</w:t>
+      </w:r>
+      <w:r>
+        <w:t xml:space="preserve"> nimmst </w:t>
+      </w:r>
+      <w:r>
+        <w:t>und im</w:t>
+      </w:r>
+      <w:r>
+        <w:t xml:space="preserve"> Google Translate Datenbank suchst und </w:t>
+      </w:r>
+      <w:r>
+        <w:t>die passenden Worte</w:t>
+      </w:r>
+      <w:r>
+        <w:t xml:space="preserve"> bzw. Sätze übersetzt und dann die Texte zusammenfügt </w:t>
+      </w:r>
+      <w:r>
+        <w:t>und dann</w:t>
+      </w:r>
+      <w:r>
+        <w:t xml:space="preserve"> wird das ganze nochmal in unserer aktuellen Seite geschickt und dann wird es in unserer </w:t>
+      </w:r>
+      <w:r>
+        <w:t>JavaScript</w:t>
+      </w:r>
+      <w:r>
+        <w:t xml:space="preserve"> </w:t>
+      </w:r>
+      <w:r>
+        <w:t>Dokument</w:t>
+      </w:r>
+      <w:r>
+        <w:t xml:space="preserve"> angezeigt.</w:t>
+      </w:r>
+      <w:r>
+        <w:t xml:space="preserve"> Bevor das alles geschehen wird, der Skript holt </w:t>
+      </w:r>
+      <w:r>
+        <w:t>von der Datenbank</w:t>
+      </w:r>
+      <w:r>
+        <w:t xml:space="preserve"> alle </w:t>
+      </w:r>
+      <w:r>
+        <w:t>Sprachen, die</w:t>
+      </w:r>
+      <w:r>
+        <w:t xml:space="preserve"> die API anbietet.</w:t>
+      </w:r>
+    </w:p>
+    <w:p/>
+    <w:p>
+      <w:r>
+        <w:t xml:space="preserve">Das anzeigen von allen Sprachen, die Google Cloud Translation anbietet kann einfach über so einen Button angezeigt werden, da </w:t>
+      </w:r>
+      <w:r>
+        <w:t xml:space="preserve">wie schon mal erwähnt das Skript </w:t>
+      </w:r>
+      <w:r>
+        <w:t>alle möglichen Sprachen</w:t>
+      </w:r>
+      <w:r>
+        <w:t xml:space="preserve"> von der Datenbank holt.</w:t>
+      </w:r>
+    </w:p>
+    <w:p>
+      <w:r>
+        <w:rPr>
+          <w:noProof/>
+        </w:rPr>
+        <w:drawing>
+          <wp:inline distT="0" distB="0" distL="0" distR="0" wp14:anchorId="21FE66DB" wp14:editId="3E4CFB52">
+            <wp:extent cx="5579745" cy="346710"/>
+            <wp:effectExtent l="0" t="0" r="1905" b="0"/>
+            <wp:docPr id="6" name="Grafik 6"/>
+            <wp:cNvGraphicFramePr>
+              <a:graphicFrameLocks xmlns:a="http://schemas.openxmlformats.org/drawingml/2006/main" noChangeAspect="1"/>
+            </wp:cNvGraphicFramePr>
+            <a:graphic xmlns:a="http://schemas.openxmlformats.org/drawingml/2006/main">
+              <a:graphicData uri="http://schemas.openxmlformats.org/drawingml/2006/picture">
+                <pic:pic xmlns:pic="http://schemas.openxmlformats.org/drawingml/2006/picture">
+                  <pic:nvPicPr>
+                    <pic:cNvPr id="1" name=""/>
+                    <pic:cNvPicPr/>
+                  </pic:nvPicPr>
+                  <pic:blipFill>
+                    <a:blip r:embed="rId13"/>
+                    <a:stretch>
+                      <a:fillRect/>
+                    </a:stretch>
+                  </pic:blipFill>
+                  <pic:spPr>
+                    <a:xfrm>
+                      <a:off x="0" y="0"/>
                       <a:ext cx="5579745" cy="346710"/>
                     </a:xfrm>
                     <a:prstGeom prst="rect">
@@ -2870,7 +2904,7 @@
         <w:pStyle w:val="Listenabsatz"/>
         <w:numPr>
           <w:ilvl w:val="0"/>
-          <w:numId w:val="5"/>
+          <w:numId w:val="6"/>
         </w:numPr>
       </w:pPr>
       <w:r>
@@ -2882,7 +2916,7 @@
         <w:pStyle w:val="Listenabsatz"/>
         <w:numPr>
           <w:ilvl w:val="0"/>
-          <w:numId w:val="5"/>
+          <w:numId w:val="6"/>
         </w:numPr>
       </w:pPr>
       <w:r>
@@ -2894,7 +2928,7 @@
         <w:pStyle w:val="Listenabsatz"/>
         <w:numPr>
           <w:ilvl w:val="0"/>
-          <w:numId w:val="5"/>
+          <w:numId w:val="6"/>
         </w:numPr>
       </w:pPr>
       <w:r>
@@ -2906,169 +2940,1600 @@
         <w:pStyle w:val="Listenabsatz"/>
         <w:numPr>
           <w:ilvl w:val="0"/>
-          <w:numId w:val="5"/>
+          <w:numId w:val="6"/>
         </w:numPr>
         <w:rPr>
           <w:lang w:val="en-US"/>
         </w:rPr>
       </w:pPr>
+      <w:r>
+        <w:rPr>
+          <w:lang w:val="en-US"/>
+        </w:rPr>
+        <w:t>Bootstrap, foundation</w:t>
+      </w:r>
+      <w:r>
+        <w:rPr>
+          <w:lang w:val="en-US"/>
+        </w:rPr>
+        <w:t xml:space="preserve"> </w:t>
+      </w:r>
+      <w:proofErr w:type="spellStart"/>
+      <w:r>
+        <w:rPr>
+          <w:lang w:val="en-US"/>
+        </w:rPr>
+        <w:t>oder</w:t>
+      </w:r>
+      <w:proofErr w:type="spellEnd"/>
+      <w:r>
+        <w:rPr>
+          <w:lang w:val="en-US"/>
+        </w:rPr>
+        <w:t xml:space="preserve"> </w:t>
+      </w:r>
+      <w:proofErr w:type="spellStart"/>
+      <w:r>
+        <w:rPr>
+          <w:lang w:val="en-US"/>
+        </w:rPr>
+        <w:t>andere</w:t>
+      </w:r>
+      <w:proofErr w:type="spellEnd"/>
+      <w:r>
+        <w:rPr>
+          <w:lang w:val="en-US"/>
+        </w:rPr>
+        <w:t xml:space="preserve"> CSS</w:t>
+      </w:r>
+      <w:r>
+        <w:rPr>
+          <w:lang w:val="en-US"/>
+        </w:rPr>
+        <w:t xml:space="preserve"> Frameworks</w:t>
+      </w:r>
+      <w:r>
+        <w:rPr>
+          <w:lang w:val="en-US"/>
+        </w:rPr>
+        <w:t xml:space="preserve"> </w:t>
+      </w:r>
+    </w:p>
+    <w:p>
+      <w:pPr>
+        <w:rPr>
+          <w:lang w:val="en-US"/>
+        </w:rPr>
+      </w:pPr>
+    </w:p>
+    <w:p>
+      <w:r>
+        <w:t>NB:</w:t>
+      </w:r>
+      <w:r>
+        <w:t xml:space="preserve"> eine </w:t>
+      </w:r>
+      <w:r>
+        <w:t xml:space="preserve">Integration von jQuery ist hier erforderlich. Da die übersetzten Text werden direkt vom Client aufgerufen werden und nicht vom </w:t>
+      </w:r>
       <w:proofErr w:type="gramStart"/>
       <w:r>
-        <w:rPr>
-          <w:lang w:val="en-US"/>
-        </w:rPr>
-        <w:t xml:space="preserve">Bootstrap </w:t>
-      </w:r>
-      <w:r>
-        <w:rPr>
-          <w:lang w:val="en-US"/>
-        </w:rPr>
-        <w:t>,</w:t>
-      </w:r>
-      <w:r>
-        <w:rPr>
-          <w:lang w:val="en-US"/>
-        </w:rPr>
-        <w:t>foundation</w:t>
+        <w:t>Server .</w:t>
       </w:r>
       <w:proofErr w:type="gramEnd"/>
       <w:r>
-        <w:rPr>
-          <w:lang w:val="en-US"/>
-        </w:rPr>
+        <w:t xml:space="preserve"> So wird die Integration von jQuery gemacht:</w:t>
+      </w:r>
+    </w:p>
+    <w:p/>
+    <w:p>
+      <w:r>
+        <w:rPr>
+          <w:noProof/>
+        </w:rPr>
+        <w:drawing>
+          <wp:inline distT="0" distB="0" distL="0" distR="0" wp14:anchorId="05D60D12" wp14:editId="031DA93A">
+            <wp:extent cx="5579745" cy="294640"/>
+            <wp:effectExtent l="0" t="0" r="1905" b="0"/>
+            <wp:docPr id="10" name="Grafik 10"/>
+            <wp:cNvGraphicFramePr>
+              <a:graphicFrameLocks xmlns:a="http://schemas.openxmlformats.org/drawingml/2006/main" noChangeAspect="1"/>
+            </wp:cNvGraphicFramePr>
+            <a:graphic xmlns:a="http://schemas.openxmlformats.org/drawingml/2006/main">
+              <a:graphicData uri="http://schemas.openxmlformats.org/drawingml/2006/picture">
+                <pic:pic xmlns:pic="http://schemas.openxmlformats.org/drawingml/2006/picture">
+                  <pic:nvPicPr>
+                    <pic:cNvPr id="1" name=""/>
+                    <pic:cNvPicPr/>
+                  </pic:nvPicPr>
+                  <pic:blipFill>
+                    <a:blip r:embed="rId14"/>
+                    <a:stretch>
+                      <a:fillRect/>
+                    </a:stretch>
+                  </pic:blipFill>
+                  <pic:spPr>
+                    <a:xfrm>
+                      <a:off x="0" y="0"/>
+                      <a:ext cx="5579745" cy="294640"/>
+                    </a:xfrm>
+                    <a:prstGeom prst="rect">
+                      <a:avLst/>
+                    </a:prstGeom>
+                  </pic:spPr>
+                </pic:pic>
+              </a:graphicData>
+            </a:graphic>
+          </wp:inline>
+        </w:drawing>
+      </w:r>
+    </w:p>
+    <w:p/>
+    <w:p>
+      <w:r>
+        <w:t>Hier wurde die abgekürzte</w:t>
+      </w:r>
+      <w:r>
+        <w:t xml:space="preserve"> (</w:t>
+      </w:r>
+      <w:proofErr w:type="spellStart"/>
+      <w:r>
+        <w:t>slim.min</w:t>
+      </w:r>
+      <w:proofErr w:type="spellEnd"/>
+      <w:r>
+        <w:t>)</w:t>
+      </w:r>
+      <w:r>
+        <w:t xml:space="preserve"> 3.5.1 Version vom jQuery benutzt und das ist die aktuelle Version, es könnte sich dieses Dokument mit der Zeit veraltet deswegen um die neue Version zu finde -&gt; </w:t>
+      </w:r>
+      <w:hyperlink r:id="rId15" w:history="1">
+        <w:r>
+          <w:rPr>
+            <w:rStyle w:val="Hyperlink"/>
+          </w:rPr>
+          <w:t>jQuery</w:t>
+        </w:r>
+      </w:hyperlink>
+    </w:p>
+    <w:p/>
+    <w:p>
+      <w:pPr>
+        <w:pStyle w:val="berschrift2"/>
+      </w:pPr>
+      <w:r>
+        <w:t>Statische Übersetzung</w:t>
+      </w:r>
+    </w:p>
+    <w:p>
+      <w:pPr>
+        <w:pStyle w:val="berschrift3"/>
+      </w:pPr>
+      <w:r>
+        <w:t>PHP</w:t>
+      </w:r>
+    </w:p>
+    <w:p>
+      <w:r>
+        <w:t>Die statische Übersetzung ist</w:t>
+      </w:r>
+      <w:r>
+        <w:t xml:space="preserve"> generell </w:t>
+      </w:r>
+      <w:r>
+        <w:t>implementierbar</w:t>
+      </w:r>
+      <w:r>
+        <w:t xml:space="preserve">, indem es alle Strings bzw. Texte in einer JSON – Datenbank – XML – Word oder auch Excel Datei schreibt und dann werden alle Texte manuell übersetzt. Für kleine Projekte </w:t>
+      </w:r>
+      <w:r>
+        <w:t xml:space="preserve">ist die Übersetzung meistens vom Entwickler oder dem </w:t>
+      </w:r>
+      <w:r>
+        <w:t xml:space="preserve">Projektinhaber </w:t>
+      </w:r>
+      <w:r>
+        <w:t>zu machen aber für Größe Projekte wird sie über eine interne Dolmetscherabteilung oder auch externe für die Firma keine hat.</w:t>
+      </w:r>
+    </w:p>
+    <w:p/>
+    <w:p>
+      <w:pPr>
+        <w:pStyle w:val="berschrift3"/>
+      </w:pPr>
+      <w:r>
+        <w:lastRenderedPageBreak/>
+        <w:t>Java oder Kotlin</w:t>
+      </w:r>
+    </w:p>
+    <w:p>
+      <w:r>
+        <w:t>Die Umsetzung unter Kotlin und Java unterscheidet sich ausschließlich durch das Datenstrukturformat der Sprachdateien. Diese verwendet XML-artige Dateien, die</w:t>
+      </w:r>
+      <w:r>
+        <w:t xml:space="preserve"> vom IDE (Android Studio beispielerweise) generiert werden </w:t>
+      </w:r>
+      <w:r>
+        <w:t>können</w:t>
+      </w:r>
+      <w:r>
+        <w:t>.</w:t>
+      </w:r>
+    </w:p>
+    <w:p>
+      <w:r>
+        <w:t>Vorgehensweise zu der Implementierung einer statischen Übersetzung mit dem Java/Kotlin:</w:t>
+      </w:r>
+    </w:p>
+    <w:p>
+      <w:pPr>
+        <w:pStyle w:val="Listenabsatz"/>
+        <w:numPr>
+          <w:ilvl w:val="0"/>
+          <w:numId w:val="8"/>
+        </w:numPr>
+      </w:pPr>
+      <w:r>
+        <w:t>Nachdem ein neues Projekt angelegt werden, ist hier beispielerweise ein TextView im Layout angelegt wurde.</w:t>
+      </w:r>
+    </w:p>
+    <w:p>
+      <w:pPr>
+        <w:pStyle w:val="Listenabsatz"/>
+      </w:pPr>
+    </w:p>
+    <w:p>
+      <w:r>
+        <w:rPr>
+          <w:noProof/>
+        </w:rPr>
+        <w:drawing>
+          <wp:inline distT="0" distB="0" distL="0" distR="0" wp14:anchorId="2452D494" wp14:editId="012A3851">
+            <wp:extent cx="5579745" cy="1840865"/>
+            <wp:effectExtent l="0" t="0" r="1905" b="6985"/>
+            <wp:docPr id="4" name="Grafik 4"/>
+            <wp:cNvGraphicFramePr>
+              <a:graphicFrameLocks xmlns:a="http://schemas.openxmlformats.org/drawingml/2006/main" noChangeAspect="1"/>
+            </wp:cNvGraphicFramePr>
+            <a:graphic xmlns:a="http://schemas.openxmlformats.org/drawingml/2006/main">
+              <a:graphicData uri="http://schemas.openxmlformats.org/drawingml/2006/picture">
+                <pic:pic xmlns:pic="http://schemas.openxmlformats.org/drawingml/2006/picture">
+                  <pic:nvPicPr>
+                    <pic:cNvPr id="1" name=""/>
+                    <pic:cNvPicPr/>
+                  </pic:nvPicPr>
+                  <pic:blipFill>
+                    <a:blip r:embed="rId16"/>
+                    <a:stretch>
+                      <a:fillRect/>
+                    </a:stretch>
+                  </pic:blipFill>
+                  <pic:spPr>
+                    <a:xfrm>
+                      <a:off x="0" y="0"/>
+                      <a:ext cx="5579745" cy="1840865"/>
+                    </a:xfrm>
+                    <a:prstGeom prst="rect">
+                      <a:avLst/>
+                    </a:prstGeom>
+                  </pic:spPr>
+                </pic:pic>
+              </a:graphicData>
+            </a:graphic>
+          </wp:inline>
+        </w:drawing>
+      </w:r>
+    </w:p>
+    <w:p/>
+    <w:p>
+      <w:pPr>
+        <w:pStyle w:val="Listenabsatz"/>
+        <w:numPr>
+          <w:ilvl w:val="0"/>
+          <w:numId w:val="8"/>
+        </w:numPr>
+      </w:pPr>
+      <w:r>
+        <w:t>Den wichtigsten Elementen</w:t>
+      </w:r>
+      <w:r>
+        <w:t xml:space="preserve">, </w:t>
+      </w:r>
+      <w:r>
+        <w:t>die hier</w:t>
+      </w:r>
+      <w:r>
+        <w:t xml:space="preserve"> zu betrachten </w:t>
+      </w:r>
+      <w:r>
+        <w:t>sind,</w:t>
+      </w:r>
+      <w:r>
         <w:t xml:space="preserve"> </w:t>
       </w:r>
       <w:r>
-        <w:t xml:space="preserve">oder </w:t>
-      </w:r>
-      <w:r>
-        <w:t>andere  CSS Frameworks</w:t>
-      </w:r>
-      <w:r>
-        <w:rPr>
-          <w:lang w:val="en-US"/>
-        </w:rPr>
+        <w:t>sind:</w:t>
+      </w:r>
+    </w:p>
+    <w:p>
+      <w:pPr>
+        <w:pStyle w:val="Listenabsatz"/>
+        <w:numPr>
+          <w:ilvl w:val="2"/>
+          <w:numId w:val="8"/>
+        </w:numPr>
+      </w:pPr>
+      <w:proofErr w:type="spellStart"/>
+      <w:r>
+        <w:t>Android:</w:t>
+      </w:r>
+      <w:r>
+        <w:t>id</w:t>
+      </w:r>
+      <w:proofErr w:type="spellEnd"/>
+      <w:r>
+        <w:t>:</w:t>
+      </w:r>
+      <w:r>
+        <w:t xml:space="preserve"> Der ID wird gebraucht um den TextView wieder in der Klasse </w:t>
+      </w:r>
+    </w:p>
+    <w:p>
+      <w:pPr>
+        <w:pStyle w:val="Listenabsatz"/>
+        <w:ind w:left="2160"/>
+      </w:pPr>
+      <w:r>
+        <w:t>zu finden.</w:t>
+      </w:r>
+    </w:p>
+    <w:p>
+      <w:pPr>
+        <w:pStyle w:val="Listenabsatz"/>
+        <w:numPr>
+          <w:ilvl w:val="2"/>
+          <w:numId w:val="8"/>
+        </w:numPr>
+      </w:pPr>
+      <w:proofErr w:type="spellStart"/>
+      <w:r>
+        <w:t>Android:</w:t>
+      </w:r>
+      <w:r>
+        <w:t>text</w:t>
+      </w:r>
+      <w:proofErr w:type="spellEnd"/>
+      <w:r>
+        <w:t>:</w:t>
+      </w:r>
+      <w:r>
         <w:t xml:space="preserve"> </w:t>
       </w:r>
-    </w:p>
-    <w:p>
-      <w:pPr>
-        <w:pStyle w:val="berschrift2"/>
-      </w:pPr>
-      <w:r>
-        <w:t>Statische Übersetzung</w:t>
-      </w:r>
-    </w:p>
+      <w:r>
+        <w:t>ist zuständig um den Text in dem TextView zu schreiben.</w:t>
+      </w:r>
+    </w:p>
+    <w:p>
+      <w:pPr>
+        <w:pStyle w:val="Listenabsatz"/>
+        <w:ind w:left="2160"/>
+      </w:pPr>
+      <w:r>
+        <w:t xml:space="preserve">Hier ist sehr </w:t>
+      </w:r>
+      <w:r>
+        <w:t>wichtig, dass</w:t>
+      </w:r>
+      <w:r>
+        <w:t xml:space="preserve"> der Text nicht direkt im TextView geschrieben wird sonst kann keine Mehrsprachigkeit implementiert werden.</w:t>
+      </w:r>
+    </w:p>
+    <w:p>
+      <w:pPr>
+        <w:pStyle w:val="Listenabsatz"/>
+        <w:numPr>
+          <w:ilvl w:val="2"/>
+          <w:numId w:val="8"/>
+        </w:numPr>
+      </w:pPr>
+      <w:proofErr w:type="spellStart"/>
+      <w:r>
+        <w:t>Android:</w:t>
+      </w:r>
+      <w:r>
+        <w:t>id</w:t>
+      </w:r>
+      <w:proofErr w:type="spellEnd"/>
+      <w:r>
+        <w:t>:</w:t>
+      </w:r>
+      <w:r>
+        <w:t xml:space="preserve"> Der ID wird gebraucht um den TextView wieder in der Klasse </w:t>
+      </w:r>
+    </w:p>
+    <w:p>
+      <w:pPr>
+        <w:pStyle w:val="Listenabsatz"/>
+        <w:ind w:left="2160"/>
+      </w:pPr>
+      <w:r>
+        <w:t>zu finden.</w:t>
+      </w:r>
+    </w:p>
+    <w:p/>
+    <w:p>
+      <w:r>
+        <w:rPr>
+          <w:noProof/>
+        </w:rPr>
+        <w:drawing>
+          <wp:inline distT="0" distB="0" distL="0" distR="0" wp14:anchorId="30C69EBB" wp14:editId="3D175655">
+            <wp:extent cx="5579745" cy="1120140"/>
+            <wp:effectExtent l="0" t="0" r="1905" b="3810"/>
+            <wp:docPr id="13" name="Grafik 13"/>
+            <wp:cNvGraphicFramePr>
+              <a:graphicFrameLocks xmlns:a="http://schemas.openxmlformats.org/drawingml/2006/main" noChangeAspect="1"/>
+            </wp:cNvGraphicFramePr>
+            <a:graphic xmlns:a="http://schemas.openxmlformats.org/drawingml/2006/main">
+              <a:graphicData uri="http://schemas.openxmlformats.org/drawingml/2006/picture">
+                <pic:pic xmlns:pic="http://schemas.openxmlformats.org/drawingml/2006/picture">
+                  <pic:nvPicPr>
+                    <pic:cNvPr id="1" name=""/>
+                    <pic:cNvPicPr/>
+                  </pic:nvPicPr>
+                  <pic:blipFill>
+                    <a:blip r:embed="rId17"/>
+                    <a:stretch>
+                      <a:fillRect/>
+                    </a:stretch>
+                  </pic:blipFill>
+                  <pic:spPr>
+                    <a:xfrm>
+                      <a:off x="0" y="0"/>
+                      <a:ext cx="5579745" cy="1120140"/>
+                    </a:xfrm>
+                    <a:prstGeom prst="rect">
+                      <a:avLst/>
+                    </a:prstGeom>
+                  </pic:spPr>
+                </pic:pic>
+              </a:graphicData>
+            </a:graphic>
+          </wp:inline>
+        </w:drawing>
+      </w:r>
+    </w:p>
+    <w:p>
+      <w:pPr>
+        <w:pStyle w:val="Listenabsatz"/>
+      </w:pPr>
+    </w:p>
+    <w:p>
+      <w:pPr>
+        <w:pStyle w:val="Listenabsatz"/>
+        <w:numPr>
+          <w:ilvl w:val="0"/>
+          <w:numId w:val="8"/>
+        </w:numPr>
+      </w:pPr>
+      <w:r>
+        <w:t>Hier werden die 2 Buttons um zwischen die Sprachen zu wechseln.</w:t>
+      </w:r>
+    </w:p>
+    <w:p>
+      <w:pPr>
+        <w:pStyle w:val="Listenabsatz"/>
+        <w:numPr>
+          <w:ilvl w:val="0"/>
+          <w:numId w:val="8"/>
+        </w:numPr>
+      </w:pPr>
+      <w:r>
+        <w:t xml:space="preserve">Hier ist wichtig nur das </w:t>
+      </w:r>
+      <w:proofErr w:type="spellStart"/>
+      <w:r>
+        <w:t>Android:id</w:t>
+      </w:r>
+      <w:proofErr w:type="spellEnd"/>
+      <w:r>
+        <w:t xml:space="preserve"> um die Buttons wieder in der Klasse zu finden</w:t>
+      </w:r>
+      <w:r>
+        <w:t>.</w:t>
+      </w:r>
+    </w:p>
+    <w:p>
+      <w:pPr>
+        <w:pStyle w:val="Listenabsatz"/>
+      </w:pPr>
+    </w:p>
+    <w:p>
+      <w:r>
+        <w:rPr>
+          <w:noProof/>
+        </w:rPr>
+        <w:drawing>
+          <wp:inline distT="0" distB="0" distL="0" distR="0" wp14:anchorId="5C81A3B0" wp14:editId="4F4E111A">
+            <wp:extent cx="5183960" cy="2440656"/>
+            <wp:effectExtent l="0" t="0" r="0" b="0"/>
+            <wp:docPr id="15" name="Grafik 15"/>
+            <wp:cNvGraphicFramePr>
+              <a:graphicFrameLocks xmlns:a="http://schemas.openxmlformats.org/drawingml/2006/main" noChangeAspect="1"/>
+            </wp:cNvGraphicFramePr>
+            <a:graphic xmlns:a="http://schemas.openxmlformats.org/drawingml/2006/main">
+              <a:graphicData uri="http://schemas.openxmlformats.org/drawingml/2006/picture">
+                <pic:pic xmlns:pic="http://schemas.openxmlformats.org/drawingml/2006/picture">
+                  <pic:nvPicPr>
+                    <pic:cNvPr id="1" name=""/>
+                    <pic:cNvPicPr/>
+                  </pic:nvPicPr>
+                  <pic:blipFill>
+                    <a:blip r:embed="rId18"/>
+                    <a:stretch>
+                      <a:fillRect/>
+                    </a:stretch>
+                  </pic:blipFill>
+                  <pic:spPr>
+                    <a:xfrm>
+                      <a:off x="0" y="0"/>
+                      <a:ext cx="5183960" cy="2440656"/>
+                    </a:xfrm>
+                    <a:prstGeom prst="rect">
+                      <a:avLst/>
+                    </a:prstGeom>
+                  </pic:spPr>
+                </pic:pic>
+              </a:graphicData>
+            </a:graphic>
+          </wp:inline>
+        </w:drawing>
+      </w:r>
+    </w:p>
+    <w:p/>
+    <w:p>
+      <w:r>
+        <w:lastRenderedPageBreak/>
+        <w:t xml:space="preserve">Bemerkung: </w:t>
+      </w:r>
+      <w:proofErr w:type="spellStart"/>
+      <w:r>
+        <w:t>Android:text</w:t>
+      </w:r>
+      <w:proofErr w:type="spellEnd"/>
+      <w:r>
+        <w:t xml:space="preserve"> ist hier direkt in den Buttons geschrieben, weil es bei allen Sprachen </w:t>
+      </w:r>
+      <w:r>
+        <w:t>gleichbleiben</w:t>
+      </w:r>
+      <w:r>
+        <w:t xml:space="preserve"> muss.</w:t>
+      </w:r>
+    </w:p>
+    <w:p/>
+    <w:p>
+      <w:pPr>
+        <w:pStyle w:val="Listenabsatz"/>
+        <w:numPr>
+          <w:ilvl w:val="0"/>
+          <w:numId w:val="8"/>
+        </w:numPr>
+      </w:pPr>
+      <w:r>
+        <w:t xml:space="preserve">Die Buttons werden hier in unser Klasse aufgerufen und mit der </w:t>
+      </w:r>
+      <w:proofErr w:type="spellStart"/>
+      <w:r>
+        <w:t>Override</w:t>
+      </w:r>
+      <w:proofErr w:type="spellEnd"/>
+      <w:r>
+        <w:t xml:space="preserve"> Methode </w:t>
+      </w:r>
+      <w:proofErr w:type="spellStart"/>
+      <w:r>
+        <w:t>setOnClickListener</w:t>
+      </w:r>
+      <w:proofErr w:type="spellEnd"/>
+      <w:r>
+        <w:t xml:space="preserve"> implementiert, um das Verhalten nach dem Einklicken zu bestimmen.</w:t>
+      </w:r>
+    </w:p>
+    <w:p>
+      <w:pPr>
+        <w:pStyle w:val="Listenabsatz"/>
+      </w:pPr>
+      <w:r>
+        <w:t xml:space="preserve">Anschließend ist eine Funktion </w:t>
+      </w:r>
+      <w:proofErr w:type="spellStart"/>
+      <w:r>
+        <w:t>changeLanguage</w:t>
+      </w:r>
+      <w:proofErr w:type="spellEnd"/>
+      <w:r>
+        <w:t xml:space="preserve"> aufgerufen.</w:t>
+      </w:r>
+    </w:p>
+    <w:p/>
+    <w:p>
+      <w:r>
+        <w:rPr>
+          <w:noProof/>
+        </w:rPr>
+        <w:drawing>
+          <wp:inline distT="0" distB="0" distL="0" distR="0" wp14:anchorId="2F8E51F8" wp14:editId="09349187">
+            <wp:extent cx="5579745" cy="1455420"/>
+            <wp:effectExtent l="0" t="0" r="1905" b="0"/>
+            <wp:docPr id="20" name="Grafik 20"/>
+            <wp:cNvGraphicFramePr>
+              <a:graphicFrameLocks xmlns:a="http://schemas.openxmlformats.org/drawingml/2006/main" noChangeAspect="1"/>
+            </wp:cNvGraphicFramePr>
+            <a:graphic xmlns:a="http://schemas.openxmlformats.org/drawingml/2006/main">
+              <a:graphicData uri="http://schemas.openxmlformats.org/drawingml/2006/picture">
+                <pic:pic xmlns:pic="http://schemas.openxmlformats.org/drawingml/2006/picture">
+                  <pic:nvPicPr>
+                    <pic:cNvPr id="1" name=""/>
+                    <pic:cNvPicPr/>
+                  </pic:nvPicPr>
+                  <pic:blipFill>
+                    <a:blip r:embed="rId19"/>
+                    <a:stretch>
+                      <a:fillRect/>
+                    </a:stretch>
+                  </pic:blipFill>
+                  <pic:spPr>
+                    <a:xfrm>
+                      <a:off x="0" y="0"/>
+                      <a:ext cx="5579745" cy="1455420"/>
+                    </a:xfrm>
+                    <a:prstGeom prst="rect">
+                      <a:avLst/>
+                    </a:prstGeom>
+                  </pic:spPr>
+                </pic:pic>
+              </a:graphicData>
+            </a:graphic>
+          </wp:inline>
+        </w:drawing>
+      </w:r>
+    </w:p>
+    <w:p/>
+    <w:p>
+      <w:pPr>
+        <w:pStyle w:val="Listenabsatz"/>
+        <w:numPr>
+          <w:ilvl w:val="0"/>
+          <w:numId w:val="8"/>
+        </w:numPr>
+      </w:pPr>
+      <w:r>
+        <w:t xml:space="preserve">Die Funktion </w:t>
+      </w:r>
+      <w:proofErr w:type="spellStart"/>
+      <w:r>
+        <w:t>changeLanguage</w:t>
+      </w:r>
+      <w:proofErr w:type="spellEnd"/>
+      <w:r>
+        <w:t xml:space="preserve"> prüft, welche Sprache im Lokal gespeichert werden soll, um die Sprache zu laden. Diese wird durch eine andere Methode zum Laufen gebraucht.</w:t>
+      </w:r>
+    </w:p>
+    <w:p/>
+    <w:p>
+      <w:r>
+        <w:rPr>
+          <w:noProof/>
+        </w:rPr>
+        <w:drawing>
+          <wp:inline distT="0" distB="0" distL="0" distR="0" wp14:anchorId="1ACE0FF0" wp14:editId="38D9FA58">
+            <wp:extent cx="5579745" cy="1764665"/>
+            <wp:effectExtent l="0" t="0" r="1905" b="6985"/>
+            <wp:docPr id="21" name="Grafik 21"/>
+            <wp:cNvGraphicFramePr>
+              <a:graphicFrameLocks xmlns:a="http://schemas.openxmlformats.org/drawingml/2006/main" noChangeAspect="1"/>
+            </wp:cNvGraphicFramePr>
+            <a:graphic xmlns:a="http://schemas.openxmlformats.org/drawingml/2006/main">
+              <a:graphicData uri="http://schemas.openxmlformats.org/drawingml/2006/picture">
+                <pic:pic xmlns:pic="http://schemas.openxmlformats.org/drawingml/2006/picture">
+                  <pic:nvPicPr>
+                    <pic:cNvPr id="1" name=""/>
+                    <pic:cNvPicPr/>
+                  </pic:nvPicPr>
+                  <pic:blipFill>
+                    <a:blip r:embed="rId20"/>
+                    <a:stretch>
+                      <a:fillRect/>
+                    </a:stretch>
+                  </pic:blipFill>
+                  <pic:spPr>
+                    <a:xfrm>
+                      <a:off x="0" y="0"/>
+                      <a:ext cx="5579745" cy="1764665"/>
+                    </a:xfrm>
+                    <a:prstGeom prst="rect">
+                      <a:avLst/>
+                    </a:prstGeom>
+                  </pic:spPr>
+                </pic:pic>
+              </a:graphicData>
+            </a:graphic>
+          </wp:inline>
+        </w:drawing>
+      </w:r>
+    </w:p>
+    <w:p/>
+    <w:p>
+      <w:pPr>
+        <w:pStyle w:val="Listenabsatz"/>
+        <w:numPr>
+          <w:ilvl w:val="0"/>
+          <w:numId w:val="8"/>
+        </w:numPr>
+      </w:pPr>
+      <w:r>
+        <w:t xml:space="preserve">Die Funktion </w:t>
+      </w:r>
+      <w:proofErr w:type="spellStart"/>
+      <w:r>
+        <w:t>setLocale</w:t>
+      </w:r>
+      <w:proofErr w:type="spellEnd"/>
+      <w:r>
+        <w:t xml:space="preserve"> bekommt als Parameter die Sprache, dann wird </w:t>
+      </w:r>
+      <w:proofErr w:type="gramStart"/>
+      <w:r>
+        <w:t>einen neuen Objekt</w:t>
+      </w:r>
+      <w:proofErr w:type="gramEnd"/>
+      <w:r>
+        <w:t xml:space="preserve"> von der Klasse Locale erzeugt.</w:t>
+      </w:r>
+    </w:p>
+    <w:p>
+      <w:pPr>
+        <w:pStyle w:val="Listenabsatz"/>
+      </w:pPr>
+      <w:r>
+        <w:t>In Java</w:t>
+      </w:r>
+      <w:r>
+        <w:t>/Kotlin</w:t>
+      </w:r>
+      <w:r>
+        <w:t xml:space="preserve"> repräsentieren Locale-Objekte geografische, politische oder kulturelle Regionen. Die Sprache und die Region müssen getrennt werden, denn nicht immer gibt eine Region oder ein Land die Sprache eindeutig vor.</w:t>
+      </w:r>
+    </w:p>
+    <w:p>
+      <w:pPr>
+        <w:pStyle w:val="Listenabsatz"/>
+      </w:pPr>
+    </w:p>
+    <w:p>
+      <w:r>
+        <w:rPr>
+          <w:noProof/>
+        </w:rPr>
+        <w:drawing>
+          <wp:inline distT="0" distB="0" distL="0" distR="0" wp14:anchorId="1746CF97" wp14:editId="4B182CBA">
+            <wp:extent cx="5579745" cy="1752600"/>
+            <wp:effectExtent l="0" t="0" r="1905" b="0"/>
+            <wp:docPr id="22" name="Grafik 22"/>
+            <wp:cNvGraphicFramePr>
+              <a:graphicFrameLocks xmlns:a="http://schemas.openxmlformats.org/drawingml/2006/main" noChangeAspect="1"/>
+            </wp:cNvGraphicFramePr>
+            <a:graphic xmlns:a="http://schemas.openxmlformats.org/drawingml/2006/main">
+              <a:graphicData uri="http://schemas.openxmlformats.org/drawingml/2006/picture">
+                <pic:pic xmlns:pic="http://schemas.openxmlformats.org/drawingml/2006/picture">
+                  <pic:nvPicPr>
+                    <pic:cNvPr id="1" name=""/>
+                    <pic:cNvPicPr/>
+                  </pic:nvPicPr>
+                  <pic:blipFill>
+                    <a:blip r:embed="rId21"/>
+                    <a:stretch>
+                      <a:fillRect/>
+                    </a:stretch>
+                  </pic:blipFill>
+                  <pic:spPr>
+                    <a:xfrm>
+                      <a:off x="0" y="0"/>
+                      <a:ext cx="5579745" cy="1752600"/>
+                    </a:xfrm>
+                    <a:prstGeom prst="rect">
+                      <a:avLst/>
+                    </a:prstGeom>
+                  </pic:spPr>
+                </pic:pic>
+              </a:graphicData>
+            </a:graphic>
+          </wp:inline>
+        </w:drawing>
+      </w:r>
+    </w:p>
+    <w:p/>
     <w:p>
       <w:pPr>
         <w:pStyle w:val="berschrift3"/>
       </w:pPr>
       <w:r>
-        <w:t>PHP</w:t>
-      </w:r>
-    </w:p>
-    <w:p>
-      <w:r>
-        <w:t>Die statische Übersetzung ist</w:t>
-      </w:r>
-      <w:r>
-        <w:t xml:space="preserve"> generell </w:t>
-      </w:r>
-      <w:r>
-        <w:t>implementierbar</w:t>
-      </w:r>
-      <w:r>
-        <w:t xml:space="preserve">, indem es alle Strings bzw. Texte in einer JSON – Datenbank – XML – Word oder auch Excel Datei schreibt und dann werden alle Texte manuell übersetzt. Für kleine Projekte </w:t>
-      </w:r>
-      <w:r>
-        <w:t xml:space="preserve">ist die Übersetzung meistens vom Entwickler oder dem </w:t>
-      </w:r>
-      <w:r>
-        <w:t xml:space="preserve">Projektinhaber </w:t>
-      </w:r>
-      <w:r>
-        <w:t>zu machen aber für Größe Projekte wird sie über eine interne Dolmetscherabteilung oder auch externe für die Firma keine hat.</w:t>
+        <w:t>JavaScript</w:t>
+      </w:r>
+    </w:p>
+    <w:p>
+      <w:r>
+        <w:t xml:space="preserve">Die statische Implementierung in der JavaScript sieht genauso aus wie bei PHP. Die Texte werden manuell übersetzt und in Dateien </w:t>
+      </w:r>
+      <w:r>
+        <w:t>gespeichert,</w:t>
+      </w:r>
+      <w:r>
+        <w:t xml:space="preserve"> im besten Fall wird hier JSON/XML Dateien </w:t>
+      </w:r>
+      <w:r>
+        <w:t>verwendet.</w:t>
+      </w:r>
+    </w:p>
+    <w:p>
+      <w:r>
+        <w:t xml:space="preserve">Vorgehensweise </w:t>
+      </w:r>
+      <w:r>
+        <w:t>zu der Implementierung</w:t>
+      </w:r>
+      <w:r>
+        <w:t xml:space="preserve"> einer statischen Übersetzung mit der </w:t>
+      </w:r>
+      <w:r>
+        <w:t>PHP:</w:t>
       </w:r>
     </w:p>
     <w:p/>
     <w:p>
       <w:pPr>
-        <w:pStyle w:val="berschrift3"/>
-      </w:pPr>
-      <w:r>
-        <w:t>Java oder Kotlin</w:t>
-      </w:r>
-    </w:p>
-    <w:p>
-      <w:r>
-        <w:t>Die Umsetzung unter Kotlin und Java unterscheidet sich ausschließlich durch das Datenstrukturformat der Sprachdateien. Diese verwendet XML-artige Dateien, die</w:t>
-      </w:r>
-      <w:r>
-        <w:t xml:space="preserve"> vom IDE (Android Studio beispielerweise) generiert werden </w:t>
-      </w:r>
-      <w:r>
-        <w:t>können</w:t>
+        <w:pStyle w:val="Listenabsatz"/>
+        <w:numPr>
+          <w:ilvl w:val="0"/>
+          <w:numId w:val="7"/>
+        </w:numPr>
+      </w:pPr>
+      <w:r>
+        <w:t xml:space="preserve">Zuerst wird für jede </w:t>
+      </w:r>
+      <w:r>
+        <w:t>Element, den</w:t>
+      </w:r>
+      <w:r>
+        <w:t xml:space="preserve"> wir übersetzten wollen einen ID als Parameter in der HTML Attribute gegeben.</w:t>
+      </w:r>
+    </w:p>
+    <w:p/>
+    <w:p>
+      <w:pPr>
+        <w:pStyle w:val="Listenabsatz"/>
+      </w:pPr>
+      <w:r>
+        <w:rPr>
+          <w:noProof/>
+        </w:rPr>
+        <w:drawing>
+          <wp:inline distT="0" distB="0" distL="0" distR="0" wp14:anchorId="5D3930CD" wp14:editId="2D5E2631">
+            <wp:extent cx="5579745" cy="294640"/>
+            <wp:effectExtent l="0" t="0" r="1905" b="0"/>
+            <wp:docPr id="12" name="Grafik 12"/>
+            <wp:cNvGraphicFramePr>
+              <a:graphicFrameLocks xmlns:a="http://schemas.openxmlformats.org/drawingml/2006/main" noChangeAspect="1"/>
+            </wp:cNvGraphicFramePr>
+            <a:graphic xmlns:a="http://schemas.openxmlformats.org/drawingml/2006/main">
+              <a:graphicData uri="http://schemas.openxmlformats.org/drawingml/2006/picture">
+                <pic:pic xmlns:pic="http://schemas.openxmlformats.org/drawingml/2006/picture">
+                  <pic:nvPicPr>
+                    <pic:cNvPr id="1" name=""/>
+                    <pic:cNvPicPr/>
+                  </pic:nvPicPr>
+                  <pic:blipFill>
+                    <a:blip r:embed="rId22"/>
+                    <a:stretch>
+                      <a:fillRect/>
+                    </a:stretch>
+                  </pic:blipFill>
+                  <pic:spPr>
+                    <a:xfrm>
+                      <a:off x="0" y="0"/>
+                      <a:ext cx="5579745" cy="294640"/>
+                    </a:xfrm>
+                    <a:prstGeom prst="rect">
+                      <a:avLst/>
+                    </a:prstGeom>
+                  </pic:spPr>
+                </pic:pic>
+              </a:graphicData>
+            </a:graphic>
+          </wp:inline>
+        </w:drawing>
+      </w:r>
+    </w:p>
+    <w:p/>
+    <w:p>
+      <w:pPr>
+        <w:ind w:left="709"/>
+      </w:pPr>
+      <w:r>
+        <w:t>Hier im Beispiel der I</w:t>
+      </w:r>
+      <w:r>
+        <w:t>D</w:t>
+      </w:r>
+      <w:r>
+        <w:t xml:space="preserve"> ist about-text </w:t>
+      </w:r>
+      <w:r>
+        <w:t>{</w:t>
+      </w:r>
+      <w:r>
+        <w:t>in</w:t>
+      </w:r>
+      <w:r>
+        <w:t xml:space="preserve"> der JavaScript Funktion soll </w:t>
+      </w:r>
+      <w:r>
+        <w:t>derselben</w:t>
+      </w:r>
+      <w:r>
+        <w:t xml:space="preserve"> Namen aufgerufen werden</w:t>
+      </w:r>
+      <w:r>
+        <w:t xml:space="preserve"> </w:t>
+      </w:r>
+      <w:r>
+        <w:t xml:space="preserve">Groß- und </w:t>
+      </w:r>
+      <w:r>
+        <w:t xml:space="preserve">Kleinschreibung </w:t>
+      </w:r>
+      <w:r>
+        <w:t>ist</w:t>
+      </w:r>
+      <w:r>
+        <w:t xml:space="preserve"> hier zu </w:t>
+      </w:r>
+      <w:r>
+        <w:t>beachten}.</w:t>
+      </w:r>
+    </w:p>
+    <w:p>
+      <w:pPr>
+        <w:pStyle w:val="Listenabsatz"/>
+        <w:numPr>
+          <w:ilvl w:val="0"/>
+          <w:numId w:val="7"/>
+        </w:numPr>
+      </w:pPr>
+      <w:r>
+        <w:t xml:space="preserve">JavaScript </w:t>
+      </w:r>
+      <w:r>
+        <w:t>mit irgendeinem Namen</w:t>
+      </w:r>
+      <w:r>
+        <w:t xml:space="preserve"> erzeugen und es im Index {am besten im </w:t>
+      </w:r>
+      <w:r>
+        <w:t>Footer, da</w:t>
+      </w:r>
+      <w:r>
+        <w:t xml:space="preserve"> der Footer überall in der Webseite aufgerufen </w:t>
+      </w:r>
+      <w:r>
+        <w:t>wird}</w:t>
+      </w:r>
+      <w:r>
+        <w:t xml:space="preserve"> einfügen </w:t>
+      </w:r>
+    </w:p>
+    <w:p>
+      <w:pPr>
+        <w:pStyle w:val="Listenabsatz"/>
+      </w:pPr>
+      <w:r>
+        <w:t>Das Einfügen ist genauso wie, jQuery eingefügt wurde.</w:t>
+      </w:r>
+    </w:p>
+    <w:p>
+      <w:pPr>
+        <w:pStyle w:val="Listenabsatz"/>
+        <w:numPr>
+          <w:ilvl w:val="0"/>
+          <w:numId w:val="7"/>
+        </w:numPr>
+      </w:pPr>
+      <w:r>
+        <w:t>Jedes Element</w:t>
+      </w:r>
+      <w:r>
+        <w:t xml:space="preserve"> </w:t>
+      </w:r>
+      <w:r>
+        <w:t xml:space="preserve">soll jetzt mit der Funktion </w:t>
+      </w:r>
+      <w:r>
+        <w:t>getElementById gefunden werden.</w:t>
+      </w:r>
+    </w:p>
+    <w:p>
+      <w:pPr>
+        <w:pStyle w:val="Listenabsatz"/>
+      </w:pPr>
+      <w:r>
+        <w:rPr>
+          <w:noProof/>
+        </w:rPr>
+        <w:drawing>
+          <wp:inline distT="0" distB="0" distL="0" distR="0" wp14:anchorId="66EE8DE0" wp14:editId="5F752A53">
+            <wp:extent cx="5579745" cy="407035"/>
+            <wp:effectExtent l="0" t="0" r="1905" b="0"/>
+            <wp:docPr id="14" name="Grafik 14"/>
+            <wp:cNvGraphicFramePr>
+              <a:graphicFrameLocks xmlns:a="http://schemas.openxmlformats.org/drawingml/2006/main" noChangeAspect="1"/>
+            </wp:cNvGraphicFramePr>
+            <a:graphic xmlns:a="http://schemas.openxmlformats.org/drawingml/2006/main">
+              <a:graphicData uri="http://schemas.openxmlformats.org/drawingml/2006/picture">
+                <pic:pic xmlns:pic="http://schemas.openxmlformats.org/drawingml/2006/picture">
+                  <pic:nvPicPr>
+                    <pic:cNvPr id="1" name=""/>
+                    <pic:cNvPicPr/>
+                  </pic:nvPicPr>
+                  <pic:blipFill>
+                    <a:blip r:embed="rId23"/>
+                    <a:stretch>
+                      <a:fillRect/>
+                    </a:stretch>
+                  </pic:blipFill>
+                  <pic:spPr>
+                    <a:xfrm>
+                      <a:off x="0" y="0"/>
+                      <a:ext cx="5579745" cy="407035"/>
+                    </a:xfrm>
+                    <a:prstGeom prst="rect">
+                      <a:avLst/>
+                    </a:prstGeom>
+                  </pic:spPr>
+                </pic:pic>
+              </a:graphicData>
+            </a:graphic>
+          </wp:inline>
+        </w:drawing>
+      </w:r>
+    </w:p>
+    <w:p>
+      <w:pPr>
+        <w:pStyle w:val="Listenabsatz"/>
+      </w:pPr>
+      <w:proofErr w:type="spellStart"/>
+      <w:r>
+        <w:t>let</w:t>
+      </w:r>
+      <w:proofErr w:type="spellEnd"/>
+      <w:r>
+        <w:t xml:space="preserve"> ermöglicht es Variablen zu deklarieren, deren Gültigkeitsbereich auf den Block, den Befehl oder den Ausdruck beschränkt ist, in dem sie deklariert sind. Der Unterschied zum </w:t>
+      </w:r>
+      <w:r>
+        <w:t>var</w:t>
+      </w:r>
+      <w:r>
+        <w:t xml:space="preserve"> Schlüsselwort ist, dass der Gültigkeitsbereich auf Blöcke und nicht auf Funktionen bzw. Global beschränkt ist.</w:t>
+      </w:r>
+    </w:p>
+    <w:p>
+      <w:pPr>
+        <w:pStyle w:val="Listenabsatz"/>
+      </w:pPr>
+    </w:p>
+    <w:p>
+      <w:pPr>
+        <w:pStyle w:val="Listenabsatz"/>
+      </w:pPr>
+      <w:r>
+        <w:t>Jedes Element soll jetzt mit der Funktion getElementById gefunden werden.</w:t>
+      </w:r>
+    </w:p>
+    <w:p>
+      <w:pPr>
+        <w:pStyle w:val="Listenabsatz"/>
+      </w:pPr>
+      <w:r>
+        <w:t xml:space="preserve">getElementById greift direkt auf ein Element zu, das durch sein </w:t>
+      </w:r>
+      <w:r>
+        <w:t>ID</w:t>
+      </w:r>
+      <w:r>
+        <w:t>-Attribut eindeutig identifiziert ist. Das ist eine altbewährte und gängige Methode, um Elemente zu animieren, Inhalt zu ändern oder auszulesen. Die Methode hat nur ein Argument, die ID (die empfindlich auf Groß- und Kleinschreibung reagiert</w:t>
+      </w:r>
+      <w:r>
+        <w:t xml:space="preserve"> wie es gesagt wurde</w:t>
+      </w:r>
+      <w:r>
+        <w:t>).</w:t>
+      </w:r>
+    </w:p>
+    <w:p>
+      <w:pPr>
+        <w:pStyle w:val="Listenabsatz"/>
+      </w:pPr>
+    </w:p>
+    <w:p>
+      <w:pPr>
+        <w:pStyle w:val="Listenabsatz"/>
+        <w:numPr>
+          <w:ilvl w:val="0"/>
+          <w:numId w:val="7"/>
+        </w:numPr>
+      </w:pPr>
+      <w:r>
+        <w:t>Hier sind die Buttons implementiert, um zwischen die Sprachen zu wechseln. Für jede Button soll ein ID eingegeben wurde und diese ID auch im JavaScript Code aufgerufen wird.</w:t>
+      </w:r>
+    </w:p>
+    <w:p>
+      <w:pPr>
+        <w:pStyle w:val="Listenabsatz"/>
+      </w:pPr>
+      <w:r>
+        <w:rPr>
+          <w:noProof/>
+        </w:rPr>
+        <w:drawing>
+          <wp:inline distT="0" distB="0" distL="0" distR="0" wp14:anchorId="4D202DBE" wp14:editId="41E8BB1A">
+            <wp:extent cx="5579745" cy="353060"/>
+            <wp:effectExtent l="0" t="0" r="1905" b="8890"/>
+            <wp:docPr id="16" name="Grafik 16"/>
+            <wp:cNvGraphicFramePr>
+              <a:graphicFrameLocks xmlns:a="http://schemas.openxmlformats.org/drawingml/2006/main" noChangeAspect="1"/>
+            </wp:cNvGraphicFramePr>
+            <a:graphic xmlns:a="http://schemas.openxmlformats.org/drawingml/2006/main">
+              <a:graphicData uri="http://schemas.openxmlformats.org/drawingml/2006/picture">
+                <pic:pic xmlns:pic="http://schemas.openxmlformats.org/drawingml/2006/picture">
+                  <pic:nvPicPr>
+                    <pic:cNvPr id="1" name=""/>
+                    <pic:cNvPicPr/>
+                  </pic:nvPicPr>
+                  <pic:blipFill>
+                    <a:blip r:embed="rId24"/>
+                    <a:stretch>
+                      <a:fillRect/>
+                    </a:stretch>
+                  </pic:blipFill>
+                  <pic:spPr>
+                    <a:xfrm>
+                      <a:off x="0" y="0"/>
+                      <a:ext cx="5579745" cy="353060"/>
+                    </a:xfrm>
+                    <a:prstGeom prst="rect">
+                      <a:avLst/>
+                    </a:prstGeom>
+                  </pic:spPr>
+                </pic:pic>
+              </a:graphicData>
+            </a:graphic>
+          </wp:inline>
+        </w:drawing>
+      </w:r>
+    </w:p>
+    <w:p>
+      <w:pPr>
+        <w:pStyle w:val="Listenabsatz"/>
+      </w:pPr>
+    </w:p>
+    <w:p>
+      <w:pPr>
+        <w:pStyle w:val="Listenabsatz"/>
+      </w:pPr>
+      <w:r>
+        <w:t>NB: das Attribut class kann h</w:t>
+      </w:r>
+      <w:r>
+        <w:t>ier ignoriert werden, weil es um eine Klasse von Bootstrap geht, die nur zur Schönheit der Buttons in dem Fall benutzt wurde.</w:t>
+      </w:r>
+    </w:p>
+    <w:p>
+      <w:pPr>
+        <w:pStyle w:val="Listenabsatz"/>
+      </w:pPr>
+    </w:p>
+    <w:p>
+      <w:pPr>
+        <w:pStyle w:val="Listenabsatz"/>
+        <w:numPr>
+          <w:ilvl w:val="0"/>
+          <w:numId w:val="7"/>
+        </w:numPr>
+      </w:pPr>
+      <w:r>
+        <w:t xml:space="preserve">Die Funktion onclick wird </w:t>
+      </w:r>
+      <w:r>
+        <w:t>verwendet,</w:t>
+      </w:r>
+      <w:r>
+        <w:t xml:space="preserve"> um eine Funktion zu </w:t>
+      </w:r>
+      <w:r>
+        <w:t>aktivieren, wenn</w:t>
+      </w:r>
+      <w:r>
+        <w:t xml:space="preserve"> auf ein Element geklickt </w:t>
+      </w:r>
+      <w:r>
+        <w:t>wird.</w:t>
+      </w:r>
+      <w:r>
+        <w:t xml:space="preserve"> </w:t>
+      </w:r>
+    </w:p>
+    <w:p>
+      <w:pPr>
+        <w:pStyle w:val="Listenabsatz"/>
+        <w:rPr>
+          <w:rFonts w:asciiTheme="majorBidi" w:hAnsiTheme="majorBidi" w:cstheme="majorBidi"/>
+        </w:rPr>
+      </w:pPr>
+      <w:r>
+        <w:rPr>
+          <w:noProof/>
+        </w:rPr>
+        <w:drawing>
+          <wp:inline distT="0" distB="0" distL="0" distR="0" wp14:anchorId="1D489B95" wp14:editId="2198C172">
+            <wp:extent cx="5579745" cy="1054735"/>
+            <wp:effectExtent l="0" t="0" r="1905" b="0"/>
+            <wp:docPr id="17" name="Grafik 17"/>
+            <wp:cNvGraphicFramePr>
+              <a:graphicFrameLocks xmlns:a="http://schemas.openxmlformats.org/drawingml/2006/main" noChangeAspect="1"/>
+            </wp:cNvGraphicFramePr>
+            <a:graphic xmlns:a="http://schemas.openxmlformats.org/drawingml/2006/main">
+              <a:graphicData uri="http://schemas.openxmlformats.org/drawingml/2006/picture">
+                <pic:pic xmlns:pic="http://schemas.openxmlformats.org/drawingml/2006/picture">
+                  <pic:nvPicPr>
+                    <pic:cNvPr id="1" name=""/>
+                    <pic:cNvPicPr/>
+                  </pic:nvPicPr>
+                  <pic:blipFill>
+                    <a:blip r:embed="rId25"/>
+                    <a:stretch>
+                      <a:fillRect/>
+                    </a:stretch>
+                  </pic:blipFill>
+                  <pic:spPr>
+                    <a:xfrm>
+                      <a:off x="0" y="0"/>
+                      <a:ext cx="5579745" cy="1054735"/>
+                    </a:xfrm>
+                    <a:prstGeom prst="rect">
+                      <a:avLst/>
+                    </a:prstGeom>
+                  </pic:spPr>
+                </pic:pic>
+              </a:graphicData>
+            </a:graphic>
+          </wp:inline>
+        </w:drawing>
+      </w:r>
+    </w:p>
+    <w:p>
+      <w:pPr>
+        <w:pStyle w:val="Listenabsatz"/>
+      </w:pPr>
+    </w:p>
+    <w:p>
+      <w:pPr>
+        <w:pStyle w:val="Listenabsatz"/>
+      </w:pPr>
+      <w:r>
+        <w:t>In dem Fall wird die selbst geschrieben Funktion setLan</w:t>
+      </w:r>
+      <w:r>
+        <w:t>guage</w:t>
+      </w:r>
+      <w:r>
+        <w:t xml:space="preserve"> aufgerufen.</w:t>
+      </w:r>
+    </w:p>
+    <w:p>
+      <w:pPr>
+        <w:rPr>
+          <w:rFonts w:asciiTheme="majorBidi" w:hAnsiTheme="majorBidi" w:cstheme="majorBidi"/>
+        </w:rPr>
+      </w:pPr>
+    </w:p>
+    <w:p>
+      <w:pPr>
+        <w:rPr>
+          <w:rFonts w:asciiTheme="majorBidi" w:hAnsiTheme="majorBidi" w:cstheme="majorBidi"/>
+        </w:rPr>
+      </w:pPr>
+    </w:p>
+    <w:p>
+      <w:pPr>
+        <w:rPr>
+          <w:rFonts w:asciiTheme="majorBidi" w:hAnsiTheme="majorBidi" w:cstheme="majorBidi"/>
+        </w:rPr>
+      </w:pPr>
+    </w:p>
+    <w:p>
+      <w:pPr>
+        <w:rPr>
+          <w:rFonts w:asciiTheme="majorBidi" w:hAnsiTheme="majorBidi" w:cstheme="majorBidi"/>
+        </w:rPr>
+      </w:pPr>
+    </w:p>
+    <w:p>
+      <w:pPr>
+        <w:rPr>
+          <w:rFonts w:asciiTheme="majorBidi" w:hAnsiTheme="majorBidi" w:cstheme="majorBidi"/>
+        </w:rPr>
+      </w:pPr>
+    </w:p>
+    <w:p>
+      <w:pPr>
+        <w:rPr>
+          <w:rFonts w:asciiTheme="majorBidi" w:hAnsiTheme="majorBidi" w:cstheme="majorBidi"/>
+        </w:rPr>
+      </w:pPr>
+    </w:p>
+    <w:p>
+      <w:pPr>
+        <w:pStyle w:val="Listenabsatz"/>
+        <w:numPr>
+          <w:ilvl w:val="0"/>
+          <w:numId w:val="7"/>
+        </w:numPr>
+      </w:pPr>
+      <w:r>
+        <w:t xml:space="preserve">Die Funktion </w:t>
+      </w:r>
+      <w:r>
+        <w:t xml:space="preserve">setLanguage bekommt </w:t>
+      </w:r>
+      <w:r>
+        <w:t>die Sprache als</w:t>
+      </w:r>
+      <w:r>
+        <w:t xml:space="preserve"> Parameter</w:t>
+      </w:r>
+      <w:r>
+        <w:t xml:space="preserve"> und</w:t>
+      </w:r>
+      <w:r>
+        <w:t xml:space="preserve"> dann </w:t>
+      </w:r>
+      <w:r>
+        <w:t>prüft, ob</w:t>
+      </w:r>
+      <w:r>
+        <w:t xml:space="preserve"> es arabisch</w:t>
+      </w:r>
+      <w:r>
+        <w:t>/deutsch oder andere Sprache</w:t>
+      </w:r>
+      <w:r>
+        <w:t xml:space="preserve"> gefragt ist,</w:t>
+      </w:r>
+      <w:r>
+        <w:t xml:space="preserve"> dann wird in der Element about der arabische Text angezeigt und wenn die Sprache deutsch ist wird „Über uns“ angezeigt</w:t>
       </w:r>
       <w:r>
         <w:t>.</w:t>
       </w:r>
     </w:p>
+    <w:p>
+      <w:pPr>
+        <w:pStyle w:val="Listenabsatz"/>
+      </w:pPr>
+      <w:r>
+        <w:t xml:space="preserve">Die Element Eigenschaft </w:t>
+      </w:r>
+      <w:proofErr w:type="spellStart"/>
+      <w:r>
+        <w:t>innerHTML</w:t>
+      </w:r>
+      <w:proofErr w:type="spellEnd"/>
+      <w:r>
+        <w:t xml:space="preserve"> ruft das im Element enthaltene </w:t>
+      </w:r>
+      <w:proofErr w:type="spellStart"/>
+      <w:r>
+        <w:t>HTML-oder</w:t>
+      </w:r>
+      <w:proofErr w:type="spellEnd"/>
+      <w:r>
+        <w:t xml:space="preserve"> XML-Markup ab oder legt dieses fest.</w:t>
+      </w:r>
+    </w:p>
+    <w:p>
+      <w:pPr>
+        <w:pStyle w:val="Listenabsatz"/>
+      </w:pPr>
+    </w:p>
+    <w:p>
+      <w:pPr>
+        <w:pStyle w:val="Listenabsatz"/>
+      </w:pPr>
+      <w:r>
+        <w:rPr>
+          <w:noProof/>
+        </w:rPr>
+        <w:lastRenderedPageBreak/>
+        <w:drawing>
+          <wp:inline distT="0" distB="0" distL="0" distR="0" wp14:anchorId="5850B0FC" wp14:editId="1B24CAA3">
+            <wp:extent cx="5579745" cy="1420495"/>
+            <wp:effectExtent l="0" t="0" r="1905" b="8255"/>
+            <wp:docPr id="19" name="Grafik 19"/>
+            <wp:cNvGraphicFramePr>
+              <a:graphicFrameLocks xmlns:a="http://schemas.openxmlformats.org/drawingml/2006/main" noChangeAspect="1"/>
+            </wp:cNvGraphicFramePr>
+            <a:graphic xmlns:a="http://schemas.openxmlformats.org/drawingml/2006/main">
+              <a:graphicData uri="http://schemas.openxmlformats.org/drawingml/2006/picture">
+                <pic:pic xmlns:pic="http://schemas.openxmlformats.org/drawingml/2006/picture">
+                  <pic:nvPicPr>
+                    <pic:cNvPr id="1" name=""/>
+                    <pic:cNvPicPr/>
+                  </pic:nvPicPr>
+                  <pic:blipFill>
+                    <a:blip r:embed="rId26"/>
+                    <a:stretch>
+                      <a:fillRect/>
+                    </a:stretch>
+                  </pic:blipFill>
+                  <pic:spPr>
+                    <a:xfrm>
+                      <a:off x="0" y="0"/>
+                      <a:ext cx="5579745" cy="1420495"/>
+                    </a:xfrm>
+                    <a:prstGeom prst="rect">
+                      <a:avLst/>
+                    </a:prstGeom>
+                  </pic:spPr>
+                </pic:pic>
+              </a:graphicData>
+            </a:graphic>
+          </wp:inline>
+        </w:drawing>
+      </w:r>
+    </w:p>
+    <w:p>
+      <w:pPr>
+        <w:pStyle w:val="Listenabsatz"/>
+      </w:pPr>
+    </w:p>
+    <w:p>
+      <w:pPr>
+        <w:pStyle w:val="Listenabsatz"/>
+        <w:numPr>
+          <w:ilvl w:val="0"/>
+          <w:numId w:val="7"/>
+        </w:numPr>
+      </w:pPr>
+      <w:r>
+        <w:t xml:space="preserve">Zu guter Letzt kommt die </w:t>
+      </w:r>
+      <w:r>
+        <w:t>Funktion</w:t>
+      </w:r>
+      <w:r>
+        <w:t xml:space="preserve"> </w:t>
+      </w:r>
+      <w:proofErr w:type="spellStart"/>
+      <w:r>
+        <w:t>onload</w:t>
+      </w:r>
+      <w:proofErr w:type="spellEnd"/>
+      <w:r>
+        <w:t>, die</w:t>
+      </w:r>
+      <w:r>
+        <w:t xml:space="preserve"> </w:t>
+      </w:r>
+      <w:r>
+        <w:t>erst</w:t>
+      </w:r>
+      <w:r>
+        <w:t xml:space="preserve"> feuert</w:t>
+      </w:r>
+      <w:r>
+        <w:t xml:space="preserve"> wird</w:t>
+      </w:r>
+      <w:r>
+        <w:t>, wenn das HTML und eingebundene Ressourcen geladen sind. Der Browser hat das HTML vollständig geladen, der DOM-Baum kann durchquert werden, aber externe Ressourcen wie Bilder und Stylesheets sind noch nicht geladen. Der Browser hat das Dokument geladen und alle externen Ressourcen geladen.</w:t>
+      </w:r>
+    </w:p>
+    <w:p>
+      <w:pPr>
+        <w:pStyle w:val="Listenabsatz"/>
+      </w:pPr>
+    </w:p>
+    <w:p>
+      <w:pPr>
+        <w:pStyle w:val="Listenabsatz"/>
+      </w:pPr>
+      <w:r>
+        <w:rPr>
+          <w:noProof/>
+        </w:rPr>
+        <w:drawing>
+          <wp:inline distT="0" distB="0" distL="0" distR="0" wp14:anchorId="5446587C" wp14:editId="1733FFB6">
+            <wp:extent cx="5579745" cy="702945"/>
+            <wp:effectExtent l="0" t="0" r="1905" b="1905"/>
+            <wp:docPr id="3" name="Grafik 3"/>
+            <wp:cNvGraphicFramePr>
+              <a:graphicFrameLocks xmlns:a="http://schemas.openxmlformats.org/drawingml/2006/main" noChangeAspect="1"/>
+            </wp:cNvGraphicFramePr>
+            <a:graphic xmlns:a="http://schemas.openxmlformats.org/drawingml/2006/main">
+              <a:graphicData uri="http://schemas.openxmlformats.org/drawingml/2006/picture">
+                <pic:pic xmlns:pic="http://schemas.openxmlformats.org/drawingml/2006/picture">
+                  <pic:nvPicPr>
+                    <pic:cNvPr id="1" name=""/>
+                    <pic:cNvPicPr/>
+                  </pic:nvPicPr>
+                  <pic:blipFill>
+                    <a:blip r:embed="rId27"/>
+                    <a:stretch>
+                      <a:fillRect/>
+                    </a:stretch>
+                  </pic:blipFill>
+                  <pic:spPr>
+                    <a:xfrm>
+                      <a:off x="0" y="0"/>
+                      <a:ext cx="5579745" cy="702945"/>
+                    </a:xfrm>
+                    <a:prstGeom prst="rect">
+                      <a:avLst/>
+                    </a:prstGeom>
+                  </pic:spPr>
+                </pic:pic>
+              </a:graphicData>
+            </a:graphic>
+          </wp:inline>
+        </w:drawing>
+      </w:r>
+    </w:p>
     <w:p/>
     <w:p>
-      <w:pPr>
-        <w:pStyle w:val="berschrift3"/>
-      </w:pPr>
-      <w:r>
-        <w:t>JavaScript</w:t>
-      </w:r>
-    </w:p>
-    <w:p>
-      <w:r>
-        <w:t xml:space="preserve">Die statische Implementierung in der JavaScript sieht genauso aus wie bei PHP. Die Texte werden manuell übersetzt und in Dateien </w:t>
-      </w:r>
-      <w:r>
-        <w:t>gespeichert,</w:t>
-      </w:r>
-      <w:r>
-        <w:t xml:space="preserve"> im besten Fall wird hier JSON/XML Dateien </w:t>
-      </w:r>
-      <w:r>
-        <w:t>verwendet.</w:t>
-      </w:r>
-    </w:p>
-    <w:p>
-      <w:r>
-        <w:t>Das übersetzende Texten</w:t>
-      </w:r>
-      <w:r>
-        <w:t xml:space="preserve"> </w:t>
-      </w:r>
-      <w:r>
-        <w:t>wird</w:t>
-      </w:r>
-      <w:r>
-        <w:t xml:space="preserve"> ungern </w:t>
-      </w:r>
-      <w:r>
-        <w:t>in der Datenbank</w:t>
-      </w:r>
-      <w:r>
-        <w:t xml:space="preserve"> </w:t>
-      </w:r>
-      <w:r>
-        <w:t>gespeichert, dazu</w:t>
-      </w:r>
-      <w:r>
-        <w:t xml:space="preserve"> ist im </w:t>
-      </w:r>
-    </w:p>
+      <w:r>
+        <w:t xml:space="preserve">JavaScript ist heutzutage einer der stärksten </w:t>
+      </w:r>
+      <w:r>
+        <w:t>Sprachen, die</w:t>
+      </w:r>
+      <w:r>
+        <w:t xml:space="preserve"> es gibt und die Mehrsprachigkeit damit ist sehr </w:t>
+      </w:r>
+      <w:r>
+        <w:t>gefragt, dass</w:t>
+      </w:r>
+      <w:r>
+        <w:t xml:space="preserve"> es damit eine Webapplikation übersetzten werden kann, ohne die Seite neu zu </w:t>
+      </w:r>
+      <w:r>
+        <w:t>laden.</w:t>
+      </w:r>
+    </w:p>
+    <w:p/>
     <w:p>
       <w:pPr>
         <w:pStyle w:val="berschrift1"/>
       </w:pPr>
+      <w:r>
+        <w:t>Problemstellung</w:t>
+      </w:r>
+    </w:p>
+    <w:p/>
+    <w:p>
+      <w:pPr>
+        <w:pStyle w:val="berschrift1"/>
+      </w:pPr>
       <w:bookmarkStart w:id="14" w:name="_Toc72972966"/>
       <w:r>
-        <w:lastRenderedPageBreak/>
         <w:t>Fazi</w:t>
       </w:r>
       <w:bookmarkEnd w:id="14"/>
@@ -3526,7 +4991,7 @@
     </w:p>
     <w:p/>
     <w:sectPr>
-      <w:headerReference w:type="even" r:id="rId13"/>
+      <w:headerReference w:type="even" r:id="rId28"/>
       <w:pgSz w:w="11906" w:h="16838" w:code="9"/>
       <w:pgMar w:top="1418" w:right="1418" w:bottom="1134" w:left="1701" w:header="720" w:footer="57" w:gutter="0"/>
       <w:pgNumType w:start="1"/>
@@ -4158,6 +5623,119 @@
     </w:lvl>
   </w:abstractNum>
   <w:abstractNum w:abstractNumId="1" w15:restartNumberingAfterBreak="0">
+    <w:nsid w:val="1D6024A7"/>
+    <w:multiLevelType w:val="hybridMultilevel"/>
+    <w:tmpl w:val="A216D3B2"/>
+    <w:lvl w:ilvl="0" w:tplc="04070005">
+      <w:start w:val="1"/>
+      <w:numFmt w:val="bullet"/>
+      <w:lvlText w:val=""/>
+      <w:lvlJc w:val="left"/>
+      <w:pPr>
+        <w:ind w:left="2138" w:hanging="360"/>
+      </w:pPr>
+      <w:rPr>
+        <w:rFonts w:ascii="Wingdings" w:hAnsi="Wingdings" w:hint="default"/>
+      </w:rPr>
+    </w:lvl>
+    <w:lvl w:ilvl="1" w:tplc="04070003" w:tentative="1">
+      <w:start w:val="1"/>
+      <w:numFmt w:val="bullet"/>
+      <w:lvlText w:val="o"/>
+      <w:lvlJc w:val="left"/>
+      <w:pPr>
+        <w:ind w:left="2858" w:hanging="360"/>
+      </w:pPr>
+      <w:rPr>
+        <w:rFonts w:ascii="Courier New" w:hAnsi="Courier New" w:cs="Courier New" w:hint="default"/>
+      </w:rPr>
+    </w:lvl>
+    <w:lvl w:ilvl="2" w:tplc="04070005" w:tentative="1">
+      <w:start w:val="1"/>
+      <w:numFmt w:val="bullet"/>
+      <w:lvlText w:val=""/>
+      <w:lvlJc w:val="left"/>
+      <w:pPr>
+        <w:ind w:left="3578" w:hanging="360"/>
+      </w:pPr>
+      <w:rPr>
+        <w:rFonts w:ascii="Wingdings" w:hAnsi="Wingdings" w:hint="default"/>
+      </w:rPr>
+    </w:lvl>
+    <w:lvl w:ilvl="3" w:tplc="04070001" w:tentative="1">
+      <w:start w:val="1"/>
+      <w:numFmt w:val="bullet"/>
+      <w:lvlText w:val=""/>
+      <w:lvlJc w:val="left"/>
+      <w:pPr>
+        <w:ind w:left="4298" w:hanging="360"/>
+      </w:pPr>
+      <w:rPr>
+        <w:rFonts w:ascii="Symbol" w:hAnsi="Symbol" w:hint="default"/>
+      </w:rPr>
+    </w:lvl>
+    <w:lvl w:ilvl="4" w:tplc="04070003" w:tentative="1">
+      <w:start w:val="1"/>
+      <w:numFmt w:val="bullet"/>
+      <w:lvlText w:val="o"/>
+      <w:lvlJc w:val="left"/>
+      <w:pPr>
+        <w:ind w:left="5018" w:hanging="360"/>
+      </w:pPr>
+      <w:rPr>
+        <w:rFonts w:ascii="Courier New" w:hAnsi="Courier New" w:cs="Courier New" w:hint="default"/>
+      </w:rPr>
+    </w:lvl>
+    <w:lvl w:ilvl="5" w:tplc="04070005" w:tentative="1">
+      <w:start w:val="1"/>
+      <w:numFmt w:val="bullet"/>
+      <w:lvlText w:val=""/>
+      <w:lvlJc w:val="left"/>
+      <w:pPr>
+        <w:ind w:left="5738" w:hanging="360"/>
+      </w:pPr>
+      <w:rPr>
+        <w:rFonts w:ascii="Wingdings" w:hAnsi="Wingdings" w:hint="default"/>
+      </w:rPr>
+    </w:lvl>
+    <w:lvl w:ilvl="6" w:tplc="04070001" w:tentative="1">
+      <w:start w:val="1"/>
+      <w:numFmt w:val="bullet"/>
+      <w:lvlText w:val=""/>
+      <w:lvlJc w:val="left"/>
+      <w:pPr>
+        <w:ind w:left="6458" w:hanging="360"/>
+      </w:pPr>
+      <w:rPr>
+        <w:rFonts w:ascii="Symbol" w:hAnsi="Symbol" w:hint="default"/>
+      </w:rPr>
+    </w:lvl>
+    <w:lvl w:ilvl="7" w:tplc="04070003" w:tentative="1">
+      <w:start w:val="1"/>
+      <w:numFmt w:val="bullet"/>
+      <w:lvlText w:val="o"/>
+      <w:lvlJc w:val="left"/>
+      <w:pPr>
+        <w:ind w:left="7178" w:hanging="360"/>
+      </w:pPr>
+      <w:rPr>
+        <w:rFonts w:ascii="Courier New" w:hAnsi="Courier New" w:cs="Courier New" w:hint="default"/>
+      </w:rPr>
+    </w:lvl>
+    <w:lvl w:ilvl="8" w:tplc="04070005" w:tentative="1">
+      <w:start w:val="1"/>
+      <w:numFmt w:val="bullet"/>
+      <w:lvlText w:val=""/>
+      <w:lvlJc w:val="left"/>
+      <w:pPr>
+        <w:ind w:left="7898" w:hanging="360"/>
+      </w:pPr>
+      <w:rPr>
+        <w:rFonts w:ascii="Wingdings" w:hAnsi="Wingdings" w:hint="default"/>
+      </w:rPr>
+    </w:lvl>
+  </w:abstractNum>
+  <w:abstractNum w:abstractNumId="2" w15:restartNumberingAfterBreak="0">
     <w:nsid w:val="364B0CF7"/>
     <w:multiLevelType w:val="hybridMultilevel"/>
     <w:tmpl w:val="45F2E946"/>
@@ -4246,7 +5824,7 @@
       </w:pPr>
     </w:lvl>
   </w:abstractNum>
-  <w:abstractNum w:abstractNumId="2" w15:restartNumberingAfterBreak="0">
+  <w:abstractNum w:abstractNumId="3" w15:restartNumberingAfterBreak="0">
     <w:nsid w:val="39A52522"/>
     <w:multiLevelType w:val="multilevel"/>
     <w:tmpl w:val="7568934E"/>
@@ -4365,7 +5943,7 @@
       </w:rPr>
     </w:lvl>
   </w:abstractNum>
-  <w:abstractNum w:abstractNumId="3" w15:restartNumberingAfterBreak="0">
+  <w:abstractNum w:abstractNumId="4" w15:restartNumberingAfterBreak="0">
     <w:nsid w:val="3F66708C"/>
     <w:multiLevelType w:val="hybridMultilevel"/>
     <w:tmpl w:val="0F8A829C"/>
@@ -4451,11 +6029,11 @@
       </w:pPr>
     </w:lvl>
   </w:abstractNum>
-  <w:abstractNum w:abstractNumId="4" w15:restartNumberingAfterBreak="0">
-    <w:nsid w:val="6F9E56A5"/>
+  <w:abstractNum w:abstractNumId="5" w15:restartNumberingAfterBreak="0">
+    <w:nsid w:val="441B7048"/>
     <w:multiLevelType w:val="hybridMultilevel"/>
-    <w:tmpl w:val="59101B00"/>
-    <w:lvl w:ilvl="0" w:tplc="3496D5AA">
+    <w:tmpl w:val="485C6DD0"/>
+    <w:lvl w:ilvl="0" w:tplc="2DD6C9D4">
       <w:numFmt w:val="bullet"/>
       <w:lvlText w:val="-"/>
       <w:lvlJc w:val="left"/>
@@ -4563,20 +6141,253 @@
       </w:rPr>
     </w:lvl>
   </w:abstractNum>
+  <w:abstractNum w:abstractNumId="6" w15:restartNumberingAfterBreak="0">
+    <w:nsid w:val="62E36F5F"/>
+    <w:multiLevelType w:val="hybridMultilevel"/>
+    <w:tmpl w:val="DF0C6A1E"/>
+    <w:lvl w:ilvl="0" w:tplc="5E2C2A6C">
+      <w:numFmt w:val="bullet"/>
+      <w:lvlText w:val="-"/>
+      <w:lvlJc w:val="left"/>
+      <w:pPr>
+        <w:ind w:left="720" w:hanging="360"/>
+      </w:pPr>
+      <w:rPr>
+        <w:rFonts w:ascii="Times New Roman" w:eastAsia="Times New Roman" w:hAnsi="Times New Roman" w:cs="Times New Roman" w:hint="default"/>
+      </w:rPr>
+    </w:lvl>
+    <w:lvl w:ilvl="1" w:tplc="04070003">
+      <w:start w:val="1"/>
+      <w:numFmt w:val="bullet"/>
+      <w:lvlText w:val="o"/>
+      <w:lvlJc w:val="left"/>
+      <w:pPr>
+        <w:ind w:left="1440" w:hanging="360"/>
+      </w:pPr>
+      <w:rPr>
+        <w:rFonts w:ascii="Courier New" w:hAnsi="Courier New" w:cs="Courier New" w:hint="default"/>
+      </w:rPr>
+    </w:lvl>
+    <w:lvl w:ilvl="2" w:tplc="04070005">
+      <w:start w:val="1"/>
+      <w:numFmt w:val="bullet"/>
+      <w:lvlText w:val=""/>
+      <w:lvlJc w:val="left"/>
+      <w:pPr>
+        <w:ind w:left="2160" w:hanging="360"/>
+      </w:pPr>
+      <w:rPr>
+        <w:rFonts w:ascii="Wingdings" w:hAnsi="Wingdings" w:hint="default"/>
+      </w:rPr>
+    </w:lvl>
+    <w:lvl w:ilvl="3" w:tplc="04070001" w:tentative="1">
+      <w:start w:val="1"/>
+      <w:numFmt w:val="bullet"/>
+      <w:lvlText w:val=""/>
+      <w:lvlJc w:val="left"/>
+      <w:pPr>
+        <w:ind w:left="2880" w:hanging="360"/>
+      </w:pPr>
+      <w:rPr>
+        <w:rFonts w:ascii="Symbol" w:hAnsi="Symbol" w:hint="default"/>
+      </w:rPr>
+    </w:lvl>
+    <w:lvl w:ilvl="4" w:tplc="04070003" w:tentative="1">
+      <w:start w:val="1"/>
+      <w:numFmt w:val="bullet"/>
+      <w:lvlText w:val="o"/>
+      <w:lvlJc w:val="left"/>
+      <w:pPr>
+        <w:ind w:left="3600" w:hanging="360"/>
+      </w:pPr>
+      <w:rPr>
+        <w:rFonts w:ascii="Courier New" w:hAnsi="Courier New" w:cs="Courier New" w:hint="default"/>
+      </w:rPr>
+    </w:lvl>
+    <w:lvl w:ilvl="5" w:tplc="04070005" w:tentative="1">
+      <w:start w:val="1"/>
+      <w:numFmt w:val="bullet"/>
+      <w:lvlText w:val=""/>
+      <w:lvlJc w:val="left"/>
+      <w:pPr>
+        <w:ind w:left="4320" w:hanging="360"/>
+      </w:pPr>
+      <w:rPr>
+        <w:rFonts w:ascii="Wingdings" w:hAnsi="Wingdings" w:hint="default"/>
+      </w:rPr>
+    </w:lvl>
+    <w:lvl w:ilvl="6" w:tplc="04070001" w:tentative="1">
+      <w:start w:val="1"/>
+      <w:numFmt w:val="bullet"/>
+      <w:lvlText w:val=""/>
+      <w:lvlJc w:val="left"/>
+      <w:pPr>
+        <w:ind w:left="5040" w:hanging="360"/>
+      </w:pPr>
+      <w:rPr>
+        <w:rFonts w:ascii="Symbol" w:hAnsi="Symbol" w:hint="default"/>
+      </w:rPr>
+    </w:lvl>
+    <w:lvl w:ilvl="7" w:tplc="04070003" w:tentative="1">
+      <w:start w:val="1"/>
+      <w:numFmt w:val="bullet"/>
+      <w:lvlText w:val="o"/>
+      <w:lvlJc w:val="left"/>
+      <w:pPr>
+        <w:ind w:left="5760" w:hanging="360"/>
+      </w:pPr>
+      <w:rPr>
+        <w:rFonts w:ascii="Courier New" w:hAnsi="Courier New" w:cs="Courier New" w:hint="default"/>
+      </w:rPr>
+    </w:lvl>
+    <w:lvl w:ilvl="8" w:tplc="04070005" w:tentative="1">
+      <w:start w:val="1"/>
+      <w:numFmt w:val="bullet"/>
+      <w:lvlText w:val=""/>
+      <w:lvlJc w:val="left"/>
+      <w:pPr>
+        <w:ind w:left="6480" w:hanging="360"/>
+      </w:pPr>
+      <w:rPr>
+        <w:rFonts w:ascii="Wingdings" w:hAnsi="Wingdings" w:hint="default"/>
+      </w:rPr>
+    </w:lvl>
+  </w:abstractNum>
+  <w:abstractNum w:abstractNumId="7" w15:restartNumberingAfterBreak="0">
+    <w:nsid w:val="6F9E56A5"/>
+    <w:multiLevelType w:val="hybridMultilevel"/>
+    <w:tmpl w:val="59101B00"/>
+    <w:lvl w:ilvl="0" w:tplc="3496D5AA">
+      <w:numFmt w:val="bullet"/>
+      <w:lvlText w:val="-"/>
+      <w:lvlJc w:val="left"/>
+      <w:pPr>
+        <w:ind w:left="2138" w:hanging="360"/>
+      </w:pPr>
+      <w:rPr>
+        <w:rFonts w:ascii="Times New Roman" w:eastAsia="Times New Roman" w:hAnsi="Times New Roman" w:cs="Times New Roman" w:hint="default"/>
+      </w:rPr>
+    </w:lvl>
+    <w:lvl w:ilvl="1" w:tplc="04070003" w:tentative="1">
+      <w:start w:val="1"/>
+      <w:numFmt w:val="bullet"/>
+      <w:lvlText w:val="o"/>
+      <w:lvlJc w:val="left"/>
+      <w:pPr>
+        <w:ind w:left="2858" w:hanging="360"/>
+      </w:pPr>
+      <w:rPr>
+        <w:rFonts w:ascii="Courier New" w:hAnsi="Courier New" w:cs="Courier New" w:hint="default"/>
+      </w:rPr>
+    </w:lvl>
+    <w:lvl w:ilvl="2" w:tplc="04070005" w:tentative="1">
+      <w:start w:val="1"/>
+      <w:numFmt w:val="bullet"/>
+      <w:lvlText w:val=""/>
+      <w:lvlJc w:val="left"/>
+      <w:pPr>
+        <w:ind w:left="3578" w:hanging="360"/>
+      </w:pPr>
+      <w:rPr>
+        <w:rFonts w:ascii="Wingdings" w:hAnsi="Wingdings" w:hint="default"/>
+      </w:rPr>
+    </w:lvl>
+    <w:lvl w:ilvl="3" w:tplc="04070001" w:tentative="1">
+      <w:start w:val="1"/>
+      <w:numFmt w:val="bullet"/>
+      <w:lvlText w:val=""/>
+      <w:lvlJc w:val="left"/>
+      <w:pPr>
+        <w:ind w:left="4298" w:hanging="360"/>
+      </w:pPr>
+      <w:rPr>
+        <w:rFonts w:ascii="Symbol" w:hAnsi="Symbol" w:hint="default"/>
+      </w:rPr>
+    </w:lvl>
+    <w:lvl w:ilvl="4" w:tplc="04070003" w:tentative="1">
+      <w:start w:val="1"/>
+      <w:numFmt w:val="bullet"/>
+      <w:lvlText w:val="o"/>
+      <w:lvlJc w:val="left"/>
+      <w:pPr>
+        <w:ind w:left="5018" w:hanging="360"/>
+      </w:pPr>
+      <w:rPr>
+        <w:rFonts w:ascii="Courier New" w:hAnsi="Courier New" w:cs="Courier New" w:hint="default"/>
+      </w:rPr>
+    </w:lvl>
+    <w:lvl w:ilvl="5" w:tplc="04070005" w:tentative="1">
+      <w:start w:val="1"/>
+      <w:numFmt w:val="bullet"/>
+      <w:lvlText w:val=""/>
+      <w:lvlJc w:val="left"/>
+      <w:pPr>
+        <w:ind w:left="5738" w:hanging="360"/>
+      </w:pPr>
+      <w:rPr>
+        <w:rFonts w:ascii="Wingdings" w:hAnsi="Wingdings" w:hint="default"/>
+      </w:rPr>
+    </w:lvl>
+    <w:lvl w:ilvl="6" w:tplc="04070001" w:tentative="1">
+      <w:start w:val="1"/>
+      <w:numFmt w:val="bullet"/>
+      <w:lvlText w:val=""/>
+      <w:lvlJc w:val="left"/>
+      <w:pPr>
+        <w:ind w:left="6458" w:hanging="360"/>
+      </w:pPr>
+      <w:rPr>
+        <w:rFonts w:ascii="Symbol" w:hAnsi="Symbol" w:hint="default"/>
+      </w:rPr>
+    </w:lvl>
+    <w:lvl w:ilvl="7" w:tplc="04070003" w:tentative="1">
+      <w:start w:val="1"/>
+      <w:numFmt w:val="bullet"/>
+      <w:lvlText w:val="o"/>
+      <w:lvlJc w:val="left"/>
+      <w:pPr>
+        <w:ind w:left="7178" w:hanging="360"/>
+      </w:pPr>
+      <w:rPr>
+        <w:rFonts w:ascii="Courier New" w:hAnsi="Courier New" w:cs="Courier New" w:hint="default"/>
+      </w:rPr>
+    </w:lvl>
+    <w:lvl w:ilvl="8" w:tplc="04070005" w:tentative="1">
+      <w:start w:val="1"/>
+      <w:numFmt w:val="bullet"/>
+      <w:lvlText w:val=""/>
+      <w:lvlJc w:val="left"/>
+      <w:pPr>
+        <w:ind w:left="7898" w:hanging="360"/>
+      </w:pPr>
+      <w:rPr>
+        <w:rFonts w:ascii="Wingdings" w:hAnsi="Wingdings" w:hint="default"/>
+      </w:rPr>
+    </w:lvl>
+  </w:abstractNum>
   <w:num w:numId="1">
     <w:abstractNumId w:val="0"/>
   </w:num>
   <w:num w:numId="2">
+    <w:abstractNumId w:val="3"/>
+  </w:num>
+  <w:num w:numId="3">
     <w:abstractNumId w:val="2"/>
   </w:num>
-  <w:num w:numId="3">
+  <w:num w:numId="4">
+    <w:abstractNumId w:val="4"/>
+  </w:num>
+  <w:num w:numId="5">
+    <w:abstractNumId w:val="7"/>
+  </w:num>
+  <w:num w:numId="6">
     <w:abstractNumId w:val="1"/>
   </w:num>
-  <w:num w:numId="4">
-    <w:abstractNumId w:val="3"/>
+  <w:num w:numId="7">
+    <w:abstractNumId w:val="5"/>
   </w:num>
-  <w:num w:numId="5">
-    <w:abstractNumId w:val="4"/>
+  <w:num w:numId="8">
+    <w:abstractNumId w:val="6"/>
   </w:num>
   <w:numIdMacAtCleanup w:val="4"/>
 </w:numbering>
@@ -5852,6 +7663,18 @@
       <w:lang w:eastAsia="en-US"/>
     </w:rPr>
   </w:style>
+  <w:style w:type="character" w:styleId="NichtaufgelsteErwhnung">
+    <w:name w:val="Unresolved Mention"/>
+    <w:basedOn w:val="Absatz-Standardschriftart"/>
+    <w:uiPriority w:val="99"/>
+    <w:semiHidden/>
+    <w:unhideWhenUsed/>
+    <w:rsid w:val="00261BDC"/>
+    <w:rPr>
+      <w:color w:val="605E5C"/>
+      <w:shd w:val="clear" w:color="auto" w:fill="E1DFDD"/>
+    </w:rPr>
+  </w:style>
 </w:styles>
 </file>
 

</xml_diff>

<commit_message>
Handlungsempfehlung : Designmäßig fertig.
</commit_message>
<xml_diff>
--- a/guiProjekt/downloads/Mehrsprachigkeit in der Informatik.docx
+++ b/guiProjekt/downloads/Mehrsprachigkeit in der Informatik.docx
@@ -2564,15 +2564,7 @@
     <w:p/>
     <w:p>
       <w:r>
-        <w:t>Dem Aufwand entsprechend kann die Übersetzungsqualität tadellos ausfallen. Im Idealfall beauftragt der*</w:t>
-      </w:r>
-      <w:proofErr w:type="gramStart"/>
-      <w:r>
-        <w:t>die Redakteur</w:t>
-      </w:r>
-      <w:proofErr w:type="gramEnd"/>
-      <w:r>
-        <w:t>*in eine</w:t>
+        <w:t>Dem Aufwand entsprechend kann die Übersetzungsqualität tadellos ausfallen. Im Idealfall beauftragt der*die Redakteur*in eine</w:t>
       </w:r>
       <w:r>
         <w:t>*</w:t>
@@ -3014,15 +3006,7 @@
         <w:t xml:space="preserve"> eine </w:t>
       </w:r>
       <w:r>
-        <w:t xml:space="preserve">Integration von jQuery ist hier erforderlich. Da die übersetzten Text werden direkt vom Client aufgerufen werden und nicht vom </w:t>
-      </w:r>
-      <w:proofErr w:type="gramStart"/>
-      <w:r>
-        <w:t>Server .</w:t>
-      </w:r>
-      <w:proofErr w:type="gramEnd"/>
-      <w:r>
-        <w:t xml:space="preserve"> So wird die Integration von jQuery gemacht:</w:t>
+        <w:t>Integration von jQuery ist hier erforderlich. Da die übersetzten Text werden direkt vom Client aufgerufen werden und nicht vom Server . So wird die Integration von jQuery gemacht:</w:t>
       </w:r>
     </w:p>
     <w:p/>
@@ -3681,15 +3665,7 @@
       </w:r>
       <w:proofErr w:type="spellEnd"/>
       <w:r>
-        <w:t xml:space="preserve"> bekommt als Parameter die Sprache, dann wird </w:t>
-      </w:r>
-      <w:proofErr w:type="gramStart"/>
-      <w:r>
-        <w:t>einen neuen Objekt</w:t>
-      </w:r>
-      <w:proofErr w:type="gramEnd"/>
-      <w:r>
-        <w:t xml:space="preserve"> von der Klasse Locale erzeugt.</w:t>
+        <w:t xml:space="preserve"> bekommt als Parameter die Sprache, dann wird einen neuen Objekt von der Klasse Locale erzeugt.</w:t>
       </w:r>
     </w:p>
     <w:p>
@@ -4524,7 +4500,209 @@
         <w:pStyle w:val="berschrift1"/>
       </w:pPr>
       <w:r>
-        <w:t>Problemstellung</w:t>
+        <w:t>Handlungsempfe</w:t>
+      </w:r>
+      <w:r>
+        <w:t>h</w:t>
+      </w:r>
+      <w:r>
+        <w:t>lungen</w:t>
+      </w:r>
+    </w:p>
+    <w:p>
+      <w:pPr>
+        <w:pStyle w:val="berschrift2"/>
+      </w:pPr>
+      <w:r>
+        <w:t>Designmäßig</w:t>
+      </w:r>
+    </w:p>
+    <w:p/>
+    <w:p>
+      <w:r>
+        <w:t xml:space="preserve">Nach der Implementierung von Mehrsprachigkeit </w:t>
+      </w:r>
+      <w:r>
+        <w:t>werden</w:t>
+      </w:r>
+      <w:r>
+        <w:t xml:space="preserve"> viele Probleme im Design der Applikation </w:t>
+      </w:r>
+    </w:p>
+    <w:p>
+      <w:r>
+        <w:t>stattfinden</w:t>
+      </w:r>
+      <w:r>
+        <w:t>.</w:t>
+      </w:r>
+    </w:p>
+    <w:p>
+      <w:r>
+        <w:t xml:space="preserve">Um diese zu vermeiden wird es aus der Erfahrung von diesem Projekt </w:t>
+      </w:r>
+      <w:r>
+        <w:t>empfohlen:</w:t>
+      </w:r>
+      <w:r>
+        <w:t xml:space="preserve"> </w:t>
+      </w:r>
+    </w:p>
+    <w:p/>
+    <w:p>
+      <w:pPr>
+        <w:pStyle w:val="Listenabsatz"/>
+        <w:numPr>
+          <w:ilvl w:val="0"/>
+          <w:numId w:val="7"/>
+        </w:numPr>
+      </w:pPr>
+      <w:r>
+        <w:t>Framework wird natürlich empfohlen, da die Entwickler an diese Probleme gedacht haben.</w:t>
+      </w:r>
+    </w:p>
+    <w:p>
+      <w:pPr>
+        <w:pStyle w:val="Listenabsatz"/>
+        <w:numPr>
+          <w:ilvl w:val="0"/>
+          <w:numId w:val="7"/>
+        </w:numPr>
+      </w:pPr>
+      <w:r>
+        <w:t xml:space="preserve">Margin und Padding im Web sowie Mobile Entwicklung am besten in der oberen Klasse und </w:t>
+      </w:r>
+    </w:p>
+    <w:p>
+      <w:pPr>
+        <w:pStyle w:val="Listenabsatz"/>
+      </w:pPr>
+      <w:r>
+        <w:t>nicht im item.</w:t>
+      </w:r>
+    </w:p>
+    <w:p>
+      <w:pPr>
+        <w:pStyle w:val="Listenabsatz"/>
+        <w:numPr>
+          <w:ilvl w:val="0"/>
+          <w:numId w:val="7"/>
+        </w:numPr>
+      </w:pPr>
+      <w:r>
+        <w:t xml:space="preserve">Height und Width muss am </w:t>
+      </w:r>
+      <w:r>
+        <w:t xml:space="preserve">besten </w:t>
+      </w:r>
+      <w:proofErr w:type="spellStart"/>
+      <w:r>
+        <w:t>auto</w:t>
+      </w:r>
+      <w:proofErr w:type="spellEnd"/>
+      <w:r>
+        <w:t xml:space="preserve"> im Element verwendet werden, da die Länge </w:t>
+      </w:r>
+      <w:r>
+        <w:t>von Worten</w:t>
+      </w:r>
+      <w:r>
+        <w:t>/Sätze in anderen Sprachen verschiedene Länge hat.</w:t>
+      </w:r>
+    </w:p>
+    <w:p>
+      <w:pPr>
+        <w:pStyle w:val="Listenabsatz"/>
+        <w:numPr>
+          <w:ilvl w:val="0"/>
+          <w:numId w:val="7"/>
+        </w:numPr>
+      </w:pPr>
+      <w:r>
+        <w:t xml:space="preserve">Font spielen eine Größe Rolle. Es sollte immer an Fonts, die alle Sprachen </w:t>
+      </w:r>
+      <w:r>
+        <w:rPr>
+          <w:lang w:bidi="ar-MA"/>
+        </w:rPr>
+        <w:t>unterstützen oder je nach Sprache den Font ändern.</w:t>
+      </w:r>
+    </w:p>
+    <w:p>
+      <w:pPr>
+        <w:pStyle w:val="Listenabsatz"/>
+        <w:rPr>
+          <w:lang w:bidi="ar-MA"/>
+        </w:rPr>
+      </w:pPr>
+      <w:r>
+        <w:rPr>
+          <w:lang w:bidi="ar-MA"/>
+        </w:rPr>
+        <w:t>Google Fonts ist beliebt und kann bei jedem gesehen werden, ob ein Font eine Sprache unterstützt.</w:t>
+      </w:r>
+    </w:p>
+    <w:p>
+      <w:pPr>
+        <w:pStyle w:val="Listenabsatz"/>
+        <w:numPr>
+          <w:ilvl w:val="0"/>
+          <w:numId w:val="7"/>
+        </w:numPr>
+      </w:pPr>
+      <w:r>
+        <w:t xml:space="preserve">Bilder, Icons und Videos, die mit nur mit einem/er einzigen Land/Sprache abhängig sind, lieber </w:t>
+      </w:r>
+    </w:p>
+    <w:p>
+      <w:pPr>
+        <w:pStyle w:val="Listenabsatz"/>
+      </w:pPr>
+      <w:r>
+        <w:t>vermeiden.</w:t>
+      </w:r>
+    </w:p>
+    <w:p>
+      <w:pPr>
+        <w:pStyle w:val="Listenabsatz"/>
+        <w:numPr>
+          <w:ilvl w:val="0"/>
+          <w:numId w:val="7"/>
+        </w:numPr>
+      </w:pPr>
+      <w:r>
+        <w:t>Für eine Applikation, die Sprachen von Recht nach link (arabisch) oder von Oben nach unten unterstützen soll eine extra CSS für Design erstellt werden.</w:t>
+      </w:r>
+    </w:p>
+    <w:p/>
+    <w:p>
+      <w:pPr>
+        <w:pStyle w:val="berschrift2"/>
+      </w:pPr>
+      <w:r>
+        <w:t>Code</w:t>
+      </w:r>
+      <w:r>
+        <w:t>mäßig</w:t>
+      </w:r>
+    </w:p>
+    <w:p>
+      <w:pPr>
+        <w:pStyle w:val="Listenabsatz"/>
+        <w:rPr>
+          <w:lang w:bidi="ar-MA"/>
+        </w:rPr>
+      </w:pPr>
+    </w:p>
+    <w:p>
+      <w:pPr>
+        <w:pStyle w:val="Listenabsatz"/>
+      </w:pPr>
+      <w:r>
+        <w:rPr>
+          <w:lang w:bidi="ar-MA"/>
+        </w:rPr>
+        <w:t xml:space="preserve"> </w:t>
       </w:r>
     </w:p>
     <w:p/>

</xml_diff>

<commit_message>
Handlungsempfehlungen : Codemäßig ist auch fertig + habe ANDROID Section nochmal bearbeitet.
</commit_message>
<xml_diff>
--- a/guiProjekt/downloads/Mehrsprachigkeit in der Informatik.docx
+++ b/guiProjekt/downloads/Mehrsprachigkeit in der Informatik.docx
@@ -2564,7 +2564,15 @@
     <w:p/>
     <w:p>
       <w:r>
-        <w:t>Dem Aufwand entsprechend kann die Übersetzungsqualität tadellos ausfallen. Im Idealfall beauftragt der*die Redakteur*in eine</w:t>
+        <w:t>Dem Aufwand entsprechend kann die Übersetzungsqualität tadellos ausfallen. Im Idealfall beauftragt der*</w:t>
+      </w:r>
+      <w:proofErr w:type="gramStart"/>
+      <w:r>
+        <w:t>die Redakteur</w:t>
+      </w:r>
+      <w:proofErr w:type="gramEnd"/>
+      <w:r>
+        <w:t>*in eine</w:t>
       </w:r>
       <w:r>
         <w:t>*</w:t>
@@ -3006,7 +3014,15 @@
         <w:t xml:space="preserve"> eine </w:t>
       </w:r>
       <w:r>
-        <w:t>Integration von jQuery ist hier erforderlich. Da die übersetzten Text werden direkt vom Client aufgerufen werden und nicht vom Server . So wird die Integration von jQuery gemacht:</w:t>
+        <w:t xml:space="preserve">Integration von jQuery ist hier erforderlich. Da die übersetzten Text werden direkt vom Client aufgerufen werden und nicht vom </w:t>
+      </w:r>
+      <w:proofErr w:type="gramStart"/>
+      <w:r>
+        <w:t>Server .</w:t>
+      </w:r>
+      <w:proofErr w:type="gramEnd"/>
+      <w:r>
+        <w:t xml:space="preserve"> So wird die Integration von jQuery gemacht:</w:t>
       </w:r>
     </w:p>
     <w:p/>
@@ -3665,7 +3681,13 @@
       </w:r>
       <w:proofErr w:type="spellEnd"/>
       <w:r>
-        <w:t xml:space="preserve"> bekommt als Parameter die Sprache, dann wird einen neuen Objekt von der Klasse Locale erzeugt.</w:t>
+        <w:t xml:space="preserve"> bekommt als Parameter die Sprache, dann wird </w:t>
+      </w:r>
+      <w:r>
+        <w:t>ein neues Objekt</w:t>
+      </w:r>
+      <w:r>
+        <w:t xml:space="preserve"> von der Klasse Locale erzeugt.</w:t>
       </w:r>
     </w:p>
     <w:p>
@@ -3679,7 +3701,43 @@
         <w:t>/Kotlin</w:t>
       </w:r>
       <w:r>
-        <w:t xml:space="preserve"> repräsentieren Locale-Objekte geografische, politische oder kulturelle Regionen. Die Sprache und die Region müssen getrennt werden, denn nicht immer gibt eine Region oder ein Land die Sprache eindeutig vor.</w:t>
+        <w:t xml:space="preserve"> repräsentieren Locale-Objekte geografische, politische oder kulturelle Regionen. Die Sprache und die Region müssen getrennt werden, denn nicht immer gibt eine Region oder ein Land die Sprache eindeutig vor</w:t>
+      </w:r>
+      <w:r>
+        <w:t xml:space="preserve"> danach wird die Konfiguration </w:t>
+      </w:r>
+      <w:r>
+        <w:t>unser Projekt</w:t>
+      </w:r>
+      <w:r>
+        <w:t xml:space="preserve"> aktualisiert </w:t>
+      </w:r>
+      <w:r>
+        <w:t>mit dem neuen Sprachdatei.</w:t>
+      </w:r>
+    </w:p>
+    <w:p>
+      <w:pPr>
+        <w:pStyle w:val="Listenabsatz"/>
+      </w:pPr>
+      <w:r>
+        <w:t xml:space="preserve">New </w:t>
+      </w:r>
+      <w:proofErr w:type="spellStart"/>
+      <w:r>
+        <w:t>Intent</w:t>
+      </w:r>
+      <w:proofErr w:type="spellEnd"/>
+      <w:r>
+        <w:t xml:space="preserve"> ist die Klasse um nochmal die </w:t>
+      </w:r>
+      <w:proofErr w:type="spellStart"/>
+      <w:r>
+        <w:t>main</w:t>
+      </w:r>
+      <w:proofErr w:type="spellEnd"/>
+      <w:r>
+        <w:t xml:space="preserve"> Aktivität nochmal zu aktualisieren. </w:t>
       </w:r>
     </w:p>
     <w:p>
@@ -3776,6 +3834,7 @@
         </w:numPr>
       </w:pPr>
       <w:r>
+        <w:lastRenderedPageBreak/>
         <w:t xml:space="preserve">Zuerst wird für jede </w:t>
       </w:r>
       <w:r>
@@ -4206,7 +4265,13 @@
         <w:pStyle w:val="Listenabsatz"/>
       </w:pPr>
       <w:r>
-        <w:t>In dem Fall wird die selbst geschrieben Funktion setLan</w:t>
+        <w:t>In dem Fall wird die selbst geschrieben</w:t>
+      </w:r>
+      <w:r>
+        <w:t>e</w:t>
+      </w:r>
+      <w:r>
+        <w:t xml:space="preserve"> Funktion setLan</w:t>
       </w:r>
       <w:r>
         <w:t>guage</w:t>
@@ -4558,7 +4623,32 @@
         </w:numPr>
       </w:pPr>
       <w:r>
-        <w:t>Framework wird natürlich empfohlen, da die Entwickler an diese Probleme gedacht haben.</w:t>
+        <w:t>Framework</w:t>
+      </w:r>
+      <w:r>
+        <w:t xml:space="preserve"> [</w:t>
+      </w:r>
+      <w:r>
+        <w:t xml:space="preserve">Bootstrap - </w:t>
+      </w:r>
+      <w:proofErr w:type="spellStart"/>
+      <w:r>
+        <w:t>Foundation</w:t>
+      </w:r>
+      <w:proofErr w:type="spellEnd"/>
+      <w:r>
+        <w:t xml:space="preserve"> - </w:t>
+      </w:r>
+      <w:proofErr w:type="spellStart"/>
+      <w:r>
+        <w:t>Semantic</w:t>
+      </w:r>
+      <w:proofErr w:type="spellEnd"/>
+      <w:r>
+        <w:t>]</w:t>
+      </w:r>
+      <w:r>
+        <w:t xml:space="preserve"> wird natürlich empfohlen, da die Entwickler an diese Probleme gedacht haben.</w:t>
       </w:r>
     </w:p>
     <w:p>
@@ -4673,6 +4763,9 @@
       <w:r>
         <w:t>Für eine Applikation, die Sprachen von Recht nach link (arabisch) oder von Oben nach unten unterstützen soll eine extra CSS für Design erstellt werden.</w:t>
       </w:r>
+      <w:r>
+        <w:t xml:space="preserve"> Das kann auch bei der Weiterentwicklung sehr hilfreich sein.</w:t>
+      </w:r>
     </w:p>
     <w:p/>
     <w:p>
@@ -4697,6 +4790,10 @@
     <w:p>
       <w:pPr>
         <w:pStyle w:val="Listenabsatz"/>
+        <w:numPr>
+          <w:ilvl w:val="0"/>
+          <w:numId w:val="7"/>
+        </w:numPr>
       </w:pPr>
       <w:r>
         <w:rPr>
@@ -4704,6 +4801,82 @@
         </w:rPr>
         <w:t xml:space="preserve"> </w:t>
       </w:r>
+      <w:r>
+        <w:rPr>
+          <w:lang w:bidi="ar-MA"/>
+        </w:rPr>
+        <w:t xml:space="preserve">Die Trennung von Software und Logik mittels MVC Pattern wird bei der Mehrsprachigkeit </w:t>
+      </w:r>
+    </w:p>
+    <w:p>
+      <w:pPr>
+        <w:pStyle w:val="Listenabsatz"/>
+        <w:rPr>
+          <w:lang w:bidi="ar-MA"/>
+        </w:rPr>
+      </w:pPr>
+      <w:r>
+        <w:rPr>
+          <w:lang w:bidi="ar-MA"/>
+        </w:rPr>
+        <w:t>empfohlen.</w:t>
+      </w:r>
+    </w:p>
+    <w:p>
+      <w:pPr>
+        <w:pStyle w:val="Listenabsatz"/>
+        <w:numPr>
+          <w:ilvl w:val="0"/>
+          <w:numId w:val="7"/>
+        </w:numPr>
+      </w:pPr>
+      <w:r>
+        <w:rPr>
+          <w:lang w:bidi="ar-MA"/>
+        </w:rPr>
+        <w:t xml:space="preserve">Die Trennung von Software und Logik mittels MVC Pattern wird bei der Mehrsprachigkeit </w:t>
+      </w:r>
+    </w:p>
+    <w:p>
+      <w:pPr>
+        <w:pStyle w:val="Listenabsatz"/>
+        <w:rPr>
+          <w:lang w:bidi="ar-MA"/>
+        </w:rPr>
+      </w:pPr>
+      <w:r>
+        <w:rPr>
+          <w:lang w:bidi="ar-MA"/>
+        </w:rPr>
+        <w:t>empfohlen.</w:t>
+      </w:r>
+    </w:p>
+    <w:p>
+      <w:pPr>
+        <w:pStyle w:val="Listenabsatz"/>
+        <w:numPr>
+          <w:ilvl w:val="0"/>
+          <w:numId w:val="7"/>
+        </w:numPr>
+      </w:pPr>
+      <w:r>
+        <w:t xml:space="preserve">Die </w:t>
+      </w:r>
+      <w:r>
+        <w:t>Sprach</w:t>
+      </w:r>
+      <w:r>
+        <w:t xml:space="preserve">dateien sollen am besten nicht in </w:t>
+      </w:r>
+      <w:r>
+        <w:t>der</w:t>
+      </w:r>
+      <w:r>
+        <w:t xml:space="preserve"> Datenbank gespeichert </w:t>
+      </w:r>
+      <w:r>
+        <w:t>werden, da es die Applikation langsamer machen, was es nicht sein darf.</w:t>
+      </w:r>
     </w:p>
     <w:p/>
     <w:p>
@@ -4712,6 +4885,7 @@
       </w:pPr>
       <w:bookmarkStart w:id="14" w:name="_Toc72972966"/>
       <w:r>
+        <w:lastRenderedPageBreak/>
         <w:t>Fazi</w:t>
       </w:r>
       <w:bookmarkEnd w:id="14"/>

</xml_diff>

<commit_message>
WisARbeit: Gründe für ausgeschlossene Problemstellungen ausgearbeitet.
</commit_message>
<xml_diff>
--- a/guiProjekt/downloads/Mehrsprachigkeit in der Informatik.docx
+++ b/guiProjekt/downloads/Mehrsprachigkeit in der Informatik.docx
@@ -1,6 +1,6 @@
 
 <file path=word/document.xml><?xml version="1.0" encoding="utf-8"?>
-<w:document xmlns:wpc="http://schemas.microsoft.com/office/word/2010/wordprocessingCanvas" xmlns:cx="http://schemas.microsoft.com/office/drawing/2014/chartex" xmlns:cx1="http://schemas.microsoft.com/office/drawing/2015/9/8/chartex" xmlns:cx2="http://schemas.microsoft.com/office/drawing/2015/10/21/chartex" xmlns:cx3="http://schemas.microsoft.com/office/drawing/2016/5/9/chartex" xmlns:cx4="http://schemas.microsoft.com/office/drawing/2016/5/10/chartex" xmlns:cx5="http://schemas.microsoft.com/office/drawing/2016/5/11/chartex" xmlns:cx6="http://schemas.microsoft.com/office/drawing/2016/5/12/chartex" xmlns:cx7="http://schemas.microsoft.com/office/drawing/2016/5/13/chartex" xmlns:cx8="http://schemas.microsoft.com/office/drawing/2016/5/14/chartex" xmlns:mc="http://schemas.openxmlformats.org/markup-compatibility/2006" xmlns:aink="http://schemas.microsoft.com/office/drawing/2016/ink" xmlns:am3d="http://schemas.microsoft.com/office/drawing/2017/model3d" xmlns:o="urn:schemas-microsoft-com:office:office" xmlns:r="http://schemas.openxmlformats.org/officeDocument/2006/relationships" xmlns:m="http://schemas.openxmlformats.org/officeDocument/2006/math" xmlns:v="urn:schemas-microsoft-com:vml" xmlns:wp14="http://schemas.microsoft.com/office/word/2010/wordprocessingDrawing" xmlns:wp="http://schemas.openxmlformats.org/drawingml/2006/wordprocessingDrawing" xmlns:w10="urn:schemas-microsoft-com:office:word" xmlns:w="http://schemas.openxmlformats.org/wordprocessingml/2006/main" xmlns:w14="http://schemas.microsoft.com/office/word/2010/wordml" xmlns:w15="http://schemas.microsoft.com/office/word/2012/wordml" xmlns:w16cex="http://schemas.microsoft.com/office/word/2018/wordml/cex" xmlns:w16cid="http://schemas.microsoft.com/office/word/2016/wordml/cid" xmlns:w16="http://schemas.microsoft.com/office/word/2018/wordml" xmlns:w16sdtdh="http://schemas.microsoft.com/office/word/2020/wordml/sdtdatahash" xmlns:w16se="http://schemas.microsoft.com/office/word/2015/wordml/symex" xmlns:wpg="http://schemas.microsoft.com/office/word/2010/wordprocessingGroup" xmlns:wpi="http://schemas.microsoft.com/office/word/2010/wordprocessingInk" xmlns:wne="http://schemas.microsoft.com/office/word/2006/wordml" xmlns:wps="http://schemas.microsoft.com/office/word/2010/wordprocessingShape" mc:Ignorable="w14 w15 w16se w16cid w16 w16cex w16sdtdh wp14">
+<w:document xmlns:wpc="http://schemas.microsoft.com/office/word/2010/wordprocessingCanvas" xmlns:cx="http://schemas.microsoft.com/office/drawing/2014/chartex" xmlns:cx1="http://schemas.microsoft.com/office/drawing/2015/9/8/chartex" xmlns:cx2="http://schemas.microsoft.com/office/drawing/2015/10/21/chartex" xmlns:cx3="http://schemas.microsoft.com/office/drawing/2016/5/9/chartex" xmlns:cx4="http://schemas.microsoft.com/office/drawing/2016/5/10/chartex" xmlns:cx5="http://schemas.microsoft.com/office/drawing/2016/5/11/chartex" xmlns:cx6="http://schemas.microsoft.com/office/drawing/2016/5/12/chartex" xmlns:cx7="http://schemas.microsoft.com/office/drawing/2016/5/13/chartex" xmlns:cx8="http://schemas.microsoft.com/office/drawing/2016/5/14/chartex" xmlns:mc="http://schemas.openxmlformats.org/markup-compatibility/2006" xmlns:aink="http://schemas.microsoft.com/office/drawing/2016/ink" xmlns:am3d="http://schemas.microsoft.com/office/drawing/2017/model3d" xmlns:o="urn:schemas-microsoft-com:office:office" xmlns:r="http://schemas.openxmlformats.org/officeDocument/2006/relationships" xmlns:m="http://schemas.openxmlformats.org/officeDocument/2006/math" xmlns:v="urn:schemas-microsoft-com:vml" xmlns:wp14="http://schemas.microsoft.com/office/word/2010/wordprocessingDrawing" xmlns:wp="http://schemas.openxmlformats.org/drawingml/2006/wordprocessingDrawing" xmlns:w10="urn:schemas-microsoft-com:office:word" xmlns:w="http://schemas.openxmlformats.org/wordprocessingml/2006/main" xmlns:w14="http://schemas.microsoft.com/office/word/2010/wordml" xmlns:w15="http://schemas.microsoft.com/office/word/2012/wordml" xmlns:w16cex="http://schemas.microsoft.com/office/word/2018/wordml/cex" xmlns:w16cid="http://schemas.microsoft.com/office/word/2016/wordml/cid" xmlns:w16="http://schemas.microsoft.com/office/word/2018/wordml" xmlns:w16se="http://schemas.microsoft.com/office/word/2015/wordml/symex" xmlns:wpg="http://schemas.microsoft.com/office/word/2010/wordprocessingGroup" xmlns:wpi="http://schemas.microsoft.com/office/word/2010/wordprocessingInk" xmlns:wne="http://schemas.microsoft.com/office/word/2006/wordml" xmlns:wps="http://schemas.microsoft.com/office/word/2010/wordprocessingShape" mc:Ignorable="w14 w15 w16se w16cid w16 w16cex wp14">
   <w:body>
     <w:p/>
     <w:p>
@@ -253,7 +253,7 @@
               </wp:anchor>
             </w:drawing>
           </mc:Choice>
-          <mc:Fallback>
+          <mc:Fallback xmlns:w16sdtdh="http://schemas.microsoft.com/office/word/2020/wordml/sdtdatahash">
             <w:pict>
               <v:line w14:anchorId="65EEFC95" id="Gerader Verbinder 2" o:spid="_x0000_s1026" style="position:absolute;z-index:251659264;visibility:visible;mso-wrap-style:square;mso-height-percent:0;mso-wrap-distance-left:9pt;mso-wrap-distance-top:0;mso-wrap-distance-right:9pt;mso-wrap-distance-bottom:0;mso-position-horizontal:center;mso-position-horizontal-relative:margin;mso-position-vertical:absolute;mso-position-vertical-relative:text;mso-height-percent:0;mso-height-relative:margin" from="0,26.65pt" to="497.5pt,26.65pt" o:gfxdata="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" strokecolor="black [3200]">
                 <v:stroke joinstyle="miter"/>
@@ -624,7 +624,7 @@
               </wp:anchor>
             </w:drawing>
           </mc:Choice>
-          <mc:Fallback>
+          <mc:Fallback xmlns:w16sdtdh="http://schemas.microsoft.com/office/word/2020/wordml/sdtdatahash">
             <w:pict>
               <v:line w14:anchorId="707C5F7F" id="Gerader Verbinder 5" o:spid="_x0000_s1026" style="position:absolute;z-index:251660288;visibility:visible;mso-wrap-style:square;mso-height-percent:0;mso-wrap-distance-left:9pt;mso-wrap-distance-top:0;mso-wrap-distance-right:9pt;mso-wrap-distance-bottom:0;mso-position-horizontal:absolute;mso-position-horizontal-relative:margin;mso-position-vertical:absolute;mso-position-vertical-relative:text;mso-height-percent:0;mso-height-relative:margin" from="-21.95pt,9.35pt" to="475.55pt,9.35pt" o:gfxdata="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" strokecolor="black [3200]">
                 <v:stroke joinstyle="miter"/>
@@ -2041,15 +2041,7 @@
         <w:footnoteReference w:id="1"/>
       </w:r>
       <w:r>
-        <w:t xml:space="preserve"> unter Kursführung durch Prof. Dr. Werner König, Hochschule Worms, University </w:t>
-      </w:r>
-      <w:proofErr w:type="spellStart"/>
-      <w:r>
-        <w:t>of</w:t>
-      </w:r>
-      <w:proofErr w:type="spellEnd"/>
-      <w:r>
-        <w:t xml:space="preserve"> Applied Sciences, in Form der zu erbringenden Prüfleistung. Ziel dieser Arbeit ist es, das Konzept, sowie Lösungsansätze der Mehrsprachigkeit in der Informatik, zu ermitteln, in der Praxis explorativ zu testen und diese Ergebnisse der Gesamtheit des Kursmodules zur Verfügung zu stellen.</w:t>
+        <w:t xml:space="preserve"> unter Kursführung durch Prof. Dr. Werner König, Hochschule Worms, University of Applied Sciences, in Form der zu erbringenden Prüfleistung. Ziel dieser Arbeit ist es, das Konzept, sowie Lösungsansätze der Mehrsprachigkeit in der Informatik, zu ermitteln, in der Praxis explorativ zu testen und diese Ergebnisse der Gesamtheit des Kursmodules zur Verfügung zu stellen.</w:t>
       </w:r>
     </w:p>
     <w:p>
@@ -2079,15 +2071,7 @@
     </w:p>
     <w:p>
       <w:r>
-        <w:t xml:space="preserve">Es soll gegeben sein, dass sämtliche </w:t>
-      </w:r>
-      <w:proofErr w:type="spellStart"/>
-      <w:r>
-        <w:t>linguistikabhängigen</w:t>
-      </w:r>
-      <w:proofErr w:type="spellEnd"/>
-      <w:r>
-        <w:t xml:space="preserve"> Ressourcen sprachübergreifend zur Verfügung stehen. Dies schließt hauptsächlich Text, aber auch Grafiken, sowie Videoquellen ein. Ebenso betroffen sind Hyperlinks, Sprachwiedergaben wie z.B. Podcasts und herunterladbare Dokumente.</w:t>
+        <w:t>Es soll gegeben sein, dass sämtliche linguistikabhängigen Ressourcen sprachübergreifend zur Verfügung stehen. Dies schließt hauptsächlich Text, aber auch Grafiken, sowie Videoquellen ein. Ebenso betroffen sind Hyperlinks, Sprachwiedergaben wie z.B. Podcasts und herunterladbare Dokumente.</w:t>
       </w:r>
     </w:p>
     <w:p>
@@ -2111,31 +2095,7 @@
         <w:footnoteReference w:id="2"/>
       </w:r>
       <w:r>
-        <w:t xml:space="preserve"> in der Webentwicklungsbranche tätig ist, bietet sich dem Team ein großes Spektrum an </w:t>
-      </w:r>
-      <w:proofErr w:type="spellStart"/>
-      <w:r>
-        <w:t>state</w:t>
-      </w:r>
-      <w:proofErr w:type="spellEnd"/>
-      <w:r>
-        <w:t>-</w:t>
-      </w:r>
-      <w:proofErr w:type="spellStart"/>
-      <w:r>
-        <w:t>of</w:t>
-      </w:r>
-      <w:proofErr w:type="spellEnd"/>
-      <w:r>
-        <w:t>-</w:t>
-      </w:r>
-      <w:proofErr w:type="spellStart"/>
-      <w:r>
-        <w:t>the</w:t>
-      </w:r>
-      <w:proofErr w:type="spellEnd"/>
-      <w:r>
-        <w:t>-art Beispielen</w:t>
+        <w:t xml:space="preserve"> in der Webentwicklungsbranche tätig ist, bietet sich dem Team ein großes Spektrum an state-of-the-art Beispielen</w:t>
       </w:r>
       <w:r>
         <w:rPr>
@@ -2266,15 +2226,7 @@
         <w:footnoteReference w:id="8"/>
       </w:r>
       <w:r>
-        <w:t xml:space="preserve">, lokalisierte Textbruchstücke einem internen Identifier zugeordnet werden. Dort findet ebenfalls die Pflege statt. Diese Textbruchstücke können beliebiges darstellen, da man sie bedingungslos im Seitenquelltext einsetzen darf. So ist es nicht von Relevanz, ob ein KVP nun ein Wort übersetzt, eine angepasste URL zu einer Ressource, oder gar länderspezifische Elemente, wie z. B. ein </w:t>
-      </w:r>
-      <w:proofErr w:type="spellStart"/>
-      <w:r>
-        <w:t>Cookiebanner</w:t>
-      </w:r>
-      <w:proofErr w:type="spellEnd"/>
-      <w:r>
-        <w:t xml:space="preserve">, enthält. </w:t>
+        <w:t xml:space="preserve">, lokalisierte Textbruchstücke einem internen Identifier zugeordnet werden. Dort findet ebenfalls die Pflege statt. Diese Textbruchstücke können beliebiges darstellen, da man sie bedingungslos im Seitenquelltext einsetzen darf. So ist es nicht von Relevanz, ob ein KVP nun ein Wort übersetzt, eine angepasste URL zu einer Ressource, oder gar länderspezifische Elemente, wie z. B. ein Cookiebanner, enthält. </w:t>
       </w:r>
     </w:p>
     <w:p>
@@ -2308,7 +2260,13 @@
     </w:p>
     <w:p>
       <w:r>
-        <w:t>Einige Problemstellungen stellen sich als besonders herausfordernd dar. Diese Ansätze werden in dieser Ausarbeitung nicht näher dargelegt. Diese sind hauptsächlich, aber nicht ausschließlich:</w:t>
+        <w:t>Einige Problemstellungen stellen sich als besonders herausfordernd dar. Diese Ansätze werden in dieser Ausarbeitung nicht näher dargelegt</w:t>
+      </w:r>
+      <w:r>
+        <w:t>, da sie den Rahmen dieser sprengen würden</w:t>
+      </w:r>
+      <w:r>
+        <w:t>. Diese sind hauptsächlich, aber nicht ausschließlich:</w:t>
       </w:r>
     </w:p>
     <w:p>
@@ -2322,7 +2280,7 @@
         <w:jc w:val="left"/>
       </w:pPr>
       <w:r>
-        <w:t>Sprachartefakte, wie in z. B. Isländisch: Hier verändert sich die Schreibweise einzelner Wörter basierend auf dem Rest des Textes.</w:t>
+        <w:t>Sprachartefakte, wie in z. B. Isländisch: Hier verändert sich die Schreibweise einzelner Wörter basierend auf dem Rest des Textes</w:t>
       </w:r>
       <w:r>
         <w:rPr>
@@ -2342,7 +2300,7 @@
         <w:jc w:val="left"/>
       </w:pPr>
       <w:r>
-        <w:t>Dynamische Übersetzung von Medien.</w:t>
+        <w:t>Dynamische Übersetzung von Medien</w:t>
       </w:r>
     </w:p>
     <w:p>
@@ -2354,85 +2312,9 @@
         </w:numPr>
         <w:spacing w:line="259" w:lineRule="auto"/>
         <w:jc w:val="left"/>
-        <w:rPr>
-          <w:lang w:val="en-US"/>
-        </w:rPr>
-      </w:pPr>
-      <w:proofErr w:type="spellStart"/>
-      <w:r>
-        <w:rPr>
-          <w:lang w:val="en-US"/>
-        </w:rPr>
-        <w:t>Kombination</w:t>
-      </w:r>
-      <w:proofErr w:type="spellEnd"/>
-      <w:r>
-        <w:rPr>
-          <w:lang w:val="en-US"/>
-        </w:rPr>
-        <w:t xml:space="preserve"> von Right-To-Left</w:t>
-      </w:r>
-      <w:r>
-        <w:rPr>
-          <w:lang w:val="en-US"/>
-        </w:rPr>
-        <w:t xml:space="preserve"> (RTL)</w:t>
-      </w:r>
-      <w:r>
-        <w:rPr>
-          <w:lang w:val="en-US"/>
-        </w:rPr>
-        <w:t xml:space="preserve"> und Left-To-Right</w:t>
-      </w:r>
-      <w:r>
-        <w:rPr>
-          <w:lang w:val="en-US"/>
-        </w:rPr>
-        <w:t xml:space="preserve"> (LTR)</w:t>
-      </w:r>
-      <w:r>
-        <w:rPr>
-          <w:lang w:val="en-US"/>
-        </w:rPr>
-        <w:t xml:space="preserve"> </w:t>
-      </w:r>
-      <w:proofErr w:type="spellStart"/>
-      <w:r>
-        <w:rPr>
-          <w:lang w:val="en-US"/>
-        </w:rPr>
-        <w:t>orientierten</w:t>
-      </w:r>
-      <w:proofErr w:type="spellEnd"/>
-      <w:r>
-        <w:rPr>
-          <w:lang w:val="en-US"/>
-        </w:rPr>
-        <w:t xml:space="preserve"> </w:t>
-      </w:r>
-      <w:proofErr w:type="spellStart"/>
-      <w:r>
-        <w:rPr>
-          <w:lang w:val="en-US"/>
-        </w:rPr>
-        <w:t>Sprachsystemen</w:t>
-      </w:r>
-      <w:proofErr w:type="spellEnd"/>
-      <w:r>
-        <w:rPr>
-          <w:lang w:val="en-US"/>
-        </w:rPr>
-        <w:t>.</w:t>
-      </w:r>
-    </w:p>
-    <w:p>
-      <w:pPr>
-        <w:spacing w:line="259" w:lineRule="auto"/>
-        <w:ind w:left="360" w:firstLine="349"/>
-        <w:jc w:val="left"/>
-      </w:pPr>
-      <w:r>
-        <w:t>(z. B. Erwähnung eines deutschen Namens in einem arabischen Text).</w:t>
+      </w:pPr>
+      <w:r>
+        <w:t>Zeit</w:t>
       </w:r>
     </w:p>
     <w:p>
@@ -2446,26 +2328,291 @@
         <w:jc w:val="left"/>
       </w:pPr>
       <w:r>
-        <w:t>Zeitzonen.</w:t>
+        <w:t>Emoticons</w:t>
       </w:r>
     </w:p>
     <w:p>
       <w:pPr>
         <w:pStyle w:val="Listenabsatz"/>
-        <w:numPr>
-          <w:ilvl w:val="0"/>
-          <w:numId w:val="4"/>
-        </w:numPr>
         <w:spacing w:line="259" w:lineRule="auto"/>
         <w:jc w:val="left"/>
       </w:pPr>
-      <w:r>
-        <w:t>Emoticons.</w:t>
+    </w:p>
+    <w:p>
+      <w:pPr>
+        <w:pStyle w:val="berschrift4"/>
+      </w:pPr>
+      <w:r>
+        <w:t>Sprachartefakte wie in z.B. Isländisch</w:t>
+      </w:r>
+    </w:p>
+    <w:p>
+      <w:r>
+        <w:t xml:space="preserve">Manche Sprachen, unter anderem Isländisch, verändern die Schreibweise eines Wortes </w:t>
+      </w:r>
+      <w:r>
+        <w:rPr>
+          <w:i/>
+          <w:iCs/>
+        </w:rPr>
+        <w:t>n</w:t>
+      </w:r>
+      <w:r>
+        <w:t xml:space="preserve">, basierend auf der Bedeutung eines unabhängig platzierten Wortes </w:t>
+      </w:r>
+      <w:r>
+        <w:rPr>
+          <w:i/>
+          <w:iCs/>
+        </w:rPr>
+        <w:t>k</w:t>
+      </w:r>
+      <w:r>
+        <w:t>. Dies stellt keine Schwierigkeit bei statischen Übersetzungen festgelegter Texte dar. Sobald der Satz allerdings unbestimmte Inhalte enthält (z.B. Kundennamen), funktioniert eine solche Herangehensweise nicht mehr.</w:t>
       </w:r>
     </w:p>
     <w:p/>
     <w:p>
       <w:pPr>
+        <w:pStyle w:val="berschrift4"/>
+      </w:pPr>
+      <w:r>
+        <w:t>Dynamische Übersetzung von Medien</w:t>
+      </w:r>
+    </w:p>
+    <w:p>
+      <w:r>
+        <w:t>Das dynamische Übersetzen von Medien erfordert fortgeschrittene Technologogien aus dem Bereich der künstlichen Intelligenz. Bei diesem Vorgang werden beispielsweise Texte auf Bildern durch neue Texte in einer anderen Sprache getauscht, oder Tonaufnahmen in eine Tonaufnahme in einer anderen Sprache übersetzt.</w:t>
+      </w:r>
+    </w:p>
+    <w:p/>
+    <w:p>
+      <w:r>
+        <w:t xml:space="preserve">Es gibt existierende Technologien dieser Art, jedoch sind diese zumeist gebührenpflichtig. </w:t>
+      </w:r>
+    </w:p>
+    <w:p>
+      <w:pPr>
+        <w:rPr>
+          <w:lang w:val="en-US"/>
+        </w:rPr>
+      </w:pPr>
+    </w:p>
+    <w:p>
+      <w:pPr>
+        <w:pStyle w:val="berschrift4"/>
+        <w:rPr>
+          <w:lang w:val="en-US"/>
+        </w:rPr>
+      </w:pPr>
+      <w:r>
+        <w:rPr>
+          <w:lang w:val="en-US"/>
+        </w:rPr>
+        <w:t>Zeitzonen</w:t>
+      </w:r>
+    </w:p>
+    <w:p>
+      <w:pPr>
+        <w:rPr>
+          <w:lang w:val="en-US"/>
+        </w:rPr>
+      </w:pPr>
+      <w:r>
+        <w:rPr>
+          <w:lang w:val="en-US"/>
+        </w:rPr>
+        <w:t xml:space="preserve">Aufgrund dessen, dass verschiedene Orte auf der Welt zum selben absoluten Zeitpunkt verschiedene Daten auf ihreren Uhren stehen haben, zeigt sich ein großes Problem für Informatiker. </w:t>
+      </w:r>
+      <w:proofErr w:type="gramStart"/>
+      <w:r>
+        <w:rPr>
+          <w:lang w:val="en-US"/>
+        </w:rPr>
+        <w:t>So</w:t>
+      </w:r>
+      <w:proofErr w:type="gramEnd"/>
+      <w:r>
+        <w:rPr>
+          <w:lang w:val="en-US"/>
+        </w:rPr>
+        <w:t xml:space="preserve"> muss für jede Region eine</w:t>
+      </w:r>
+      <w:r>
+        <w:rPr>
+          <w:lang w:val="en-US"/>
+        </w:rPr>
+        <w:t xml:space="preserve"> gegebene</w:t>
+      </w:r>
+      <w:r>
+        <w:rPr>
+          <w:lang w:val="en-US"/>
+        </w:rPr>
+        <w:t xml:space="preserve"> Uhrzeit angepasst werden.</w:t>
+      </w:r>
+    </w:p>
+    <w:p>
+      <w:pPr>
+        <w:rPr>
+          <w:lang w:val="en-US"/>
+        </w:rPr>
+      </w:pPr>
+      <w:r>
+        <w:rPr>
+          <w:lang w:val="en-US"/>
+        </w:rPr>
+        <w:t>Viel schwerer fällt ins Gewicht, dass es Schaltjahre gibt, und diese schwierige Edgecases eröffnen.</w:t>
+      </w:r>
+    </w:p>
+    <w:p>
+      <w:pPr>
+        <w:rPr>
+          <w:lang w:val="en-US"/>
+        </w:rPr>
+      </w:pPr>
+    </w:p>
+    <w:p>
+      <w:pPr>
+        <w:rPr>
+          <w:lang w:val="en-US"/>
+        </w:rPr>
+      </w:pPr>
+      <w:r>
+        <w:rPr>
+          <w:lang w:val="en-US"/>
+        </w:rPr>
+        <w:t>Ebenso haben einige Länder eigene Regeln, die die Komplexität noch weiter erhöhen. Beispielsweise findet die Zeitumstellung in Groß-Britannien eine Woche früher statt, als im Rest Europas</w:t>
+      </w:r>
+      <w:r>
+        <w:rPr>
+          <w:rStyle w:val="Funotenzeichen"/>
+          <w:lang w:val="en-US"/>
+        </w:rPr>
+        <w:footnoteReference w:id="11"/>
+      </w:r>
+      <w:r>
+        <w:rPr>
+          <w:lang w:val="en-US"/>
+        </w:rPr>
+        <w:t>, Somalia lässt einen bestimmten Tag pro Jahr wegfallen</w:t>
+      </w:r>
+      <w:r>
+        <w:rPr>
+          <w:rStyle w:val="Funotenzeichen"/>
+          <w:lang w:val="en-US"/>
+        </w:rPr>
+        <w:footnoteReference w:id="12"/>
+      </w:r>
+      <w:r>
+        <w:rPr>
+          <w:lang w:val="en-US"/>
+        </w:rPr>
+        <w:t xml:space="preserve"> und das Territorium “West-Bank” hat Israelische, sowie </w:t>
+      </w:r>
+      <w:r>
+        <w:rPr>
+          <w:lang w:val="en-US"/>
+        </w:rPr>
+        <w:t>Palästinensische</w:t>
+      </w:r>
+      <w:r>
+        <w:rPr>
+          <w:lang w:val="en-US"/>
+        </w:rPr>
+        <w:t xml:space="preserve"> Bürger, die jeweils die Zeitzohne ihrer Staatsangehörigkeit verfolgen</w:t>
+      </w:r>
+      <w:r>
+        <w:rPr>
+          <w:rStyle w:val="Funotenzeichen"/>
+          <w:lang w:val="en-US"/>
+        </w:rPr>
+        <w:footnoteReference w:id="13"/>
+      </w:r>
+      <w:r>
+        <w:rPr>
+          <w:lang w:val="en-US"/>
+        </w:rPr>
+        <w:t>.</w:t>
+      </w:r>
+    </w:p>
+    <w:p/>
+    <w:p>
+      <w:r>
+        <w:t>Dieses Thema ist so komplex und tiefgehend, dass es weit über diese Ausarbeitung hinaus geht.</w:t>
+      </w:r>
+    </w:p>
+    <w:p>
+      <w:pPr>
+        <w:pStyle w:val="berschrift4"/>
+      </w:pPr>
+      <w:r>
+        <w:lastRenderedPageBreak/>
+        <w:t>Emoticons</w:t>
+      </w:r>
+    </w:p>
+    <w:p>
+      <w:r>
+        <w:t xml:space="preserve">Emoticons sollen </w:t>
+      </w:r>
+      <w:r>
+        <w:t>i</w:t>
+      </w:r>
+      <w:r>
+        <w:t xml:space="preserve">nternational sein und jegliche Sprachbarriere brechen, da </w:t>
+      </w:r>
+      <w:r>
+        <w:t>Emoticons</w:t>
+      </w:r>
+      <w:r>
+        <w:t xml:space="preserve"> auf nonverbaler Kommunikation basieren. Allerdings gibt es auch nonverbale Sprachbarrieren</w:t>
+      </w:r>
+      <w:r>
+        <w:t>. So bedeutet Beispielsweise das Emoticon „</w:t>
+      </w:r>
+      <w:r>
+        <w:rPr>
+          <w:rFonts w:ascii="Segoe UI Emoji" w:hAnsi="Segoe UI Emoji" w:cs="Segoe UI Emoji"/>
+        </w:rPr>
+        <w:t>👌</w:t>
+      </w:r>
+      <w:r>
+        <w:rPr>
+          <w:rFonts w:ascii="Segoe UI Emoji" w:hAnsi="Segoe UI Emoji" w:cs="Segoe UI Emoji"/>
+        </w:rPr>
+        <w:t xml:space="preserve">“ </w:t>
+      </w:r>
+      <w:r>
+        <w:t>in den vereinigten Staaten und Europa „Alles Okay!“, in Belgien und Tunesien steht es für „Null“ und in Japan für Geld. In Frankreich legt man mit dieser Geste seine Begeisterung am Essen dar und in Italien wird gefragt, wovon der Gegenüber spricht. Häufig stellt diese Geste auch eine obszöne Beleidung dar.</w:t>
+      </w:r>
+      <w:r>
+        <w:rPr>
+          <w:rStyle w:val="Funotenzeichen"/>
+        </w:rPr>
+        <w:footnoteReference w:id="14"/>
+      </w:r>
+    </w:p>
+    <w:p/>
+    <w:p>
+      <w:r>
+        <w:t xml:space="preserve">Während man Emoticons </w:t>
+      </w:r>
+      <w:proofErr w:type="gramStart"/>
+      <w:r>
+        <w:t>durchaus</w:t>
+      </w:r>
+      <w:r>
+        <w:t xml:space="preserve"> </w:t>
+      </w:r>
+      <w:r>
+        <w:t>in</w:t>
+      </w:r>
+      <w:proofErr w:type="gramEnd"/>
+      <w:r>
+        <w:t xml:space="preserve"> statischen Übersetzungen von Hand wählen und platzieren kann, sind diese nur sehr schwer dynamisch zu übersetzen und sprengt den Rahmen dieser Ausarbeitung.</w:t>
+      </w:r>
+    </w:p>
+    <w:p>
+      <w:pPr>
         <w:pStyle w:val="berschrift2"/>
       </w:pPr>
       <w:bookmarkStart w:id="10" w:name="_Toc72972962"/>
@@ -2631,7 +2778,7 @@
         <w:rPr>
           <w:rStyle w:val="Funotenzeichen"/>
         </w:rPr>
-        <w:footnoteReference w:id="11"/>
+        <w:footnoteReference w:id="15"/>
       </w:r>
       <w:r>
         <w:t xml:space="preserve"> </w:t>
@@ -2642,14 +2789,13 @@
     </w:p>
     <w:p>
       <w:r>
-        <w:lastRenderedPageBreak/>
         <w:t>Die Implementierung kann durch das Einfügen einen JavaScript</w:t>
       </w:r>
       <w:r>
         <w:rPr>
           <w:rStyle w:val="Funotenzeichen"/>
         </w:rPr>
-        <w:footnoteReference w:id="12"/>
+        <w:footnoteReference w:id="16"/>
       </w:r>
       <w:r>
         <w:t xml:space="preserve"> Code</w:t>
@@ -2714,6 +2860,7 @@
         <w:rPr>
           <w:noProof/>
         </w:rPr>
+        <w:lastRenderedPageBreak/>
         <w:drawing>
           <wp:inline distT="0" distB="0" distL="0" distR="0" wp14:anchorId="2357522C" wp14:editId="0A4BC951">
             <wp:extent cx="5579745" cy="2510790"/>
@@ -2796,7 +2943,7 @@
         <w:rPr>
           <w:rStyle w:val="Funotenzeichen"/>
         </w:rPr>
-        <w:footnoteReference w:id="13"/>
+        <w:footnoteReference w:id="17"/>
       </w:r>
       <w:bookmarkEnd w:id="14"/>
     </w:p>
@@ -2884,18 +3031,13 @@
     <w:p/>
     <w:p>
       <w:r>
-        <w:t xml:space="preserve">Anzumerken ist, dass hierbei </w:t>
-      </w:r>
-      <w:proofErr w:type="spellStart"/>
-      <w:r>
-        <w:t>jQuery</w:t>
-      </w:r>
-      <w:proofErr w:type="spellEnd"/>
+        <w:t>Anzumerken ist, dass hierbei jQuery</w:t>
+      </w:r>
       <w:r>
         <w:rPr>
           <w:rStyle w:val="Funotenzeichen"/>
         </w:rPr>
-        <w:footnoteReference w:id="14"/>
+        <w:footnoteReference w:id="18"/>
       </w:r>
       <w:r>
         <w:t xml:space="preserve"> als Abhängigkeit notwendig ist.</w:t>
@@ -2950,7 +3092,6 @@
       <w:r>
         <w:t xml:space="preserve">Dieser Button wird automatisch an der benötigten ID </w:t>
       </w:r>
-      <w:proofErr w:type="spellStart"/>
       <w:r>
         <w:rPr>
           <w:i/>
@@ -2958,7 +3099,6 @@
         </w:rPr>
         <w:t>google_translate_element_id</w:t>
       </w:r>
-      <w:proofErr w:type="spellEnd"/>
       <w:r>
         <w:t xml:space="preserve"> erkannt.</w:t>
       </w:r>
@@ -3059,24 +3199,19 @@
         <w:rPr>
           <w:rStyle w:val="Funotenzeichen"/>
         </w:rPr>
-        <w:footnoteReference w:id="15"/>
+        <w:footnoteReference w:id="19"/>
       </w:r>
       <w:r>
         <w:t xml:space="preserve"> </w:t>
       </w:r>
       <w:r>
-        <w:t xml:space="preserve">und </w:t>
-      </w:r>
-      <w:proofErr w:type="spellStart"/>
-      <w:r>
-        <w:t>Kotlin</w:t>
-      </w:r>
-      <w:proofErr w:type="spellEnd"/>
+        <w:t>und Kotlin</w:t>
+      </w:r>
       <w:r>
         <w:rPr>
           <w:rStyle w:val="Funotenzeichen"/>
         </w:rPr>
-        <w:footnoteReference w:id="16"/>
+        <w:footnoteReference w:id="20"/>
       </w:r>
       <w:r>
         <w:t xml:space="preserve"> </w:t>
@@ -3088,7 +3223,7 @@
         <w:rPr>
           <w:rStyle w:val="Funotenzeichen"/>
         </w:rPr>
-        <w:footnoteReference w:id="17"/>
+        <w:footnoteReference w:id="21"/>
       </w:r>
       <w:r>
         <w:t>-artige Dateien, die</w:t>
@@ -3105,7 +3240,6 @@
     </w:p>
     <w:p>
       <w:r>
-        <w:lastRenderedPageBreak/>
         <w:t>Vorgehensweise zu der Implementierung einer statischen Übersetzung mit dem Java/Kotlin:</w:t>
       </w:r>
     </w:p>
@@ -3124,18 +3258,13 @@
         <w:t>ist</w:t>
       </w:r>
       <w:r>
-        <w:t xml:space="preserve">, ist hier beispielerweise ein </w:t>
-      </w:r>
-      <w:proofErr w:type="spellStart"/>
-      <w:r>
-        <w:t>TextView</w:t>
-      </w:r>
-      <w:proofErr w:type="spellEnd"/>
+        <w:t>, ist hier beispielerweise ein TextView</w:t>
+      </w:r>
       <w:r>
         <w:rPr>
           <w:rStyle w:val="Funotenzeichen"/>
         </w:rPr>
-        <w:footnoteReference w:id="18"/>
+        <w:footnoteReference w:id="22"/>
       </w:r>
       <w:r>
         <w:t xml:space="preserve"> im Layout</w:t>
@@ -3160,6 +3289,7 @@
         <w:rPr>
           <w:noProof/>
         </w:rPr>
+        <w:lastRenderedPageBreak/>
         <w:drawing>
           <wp:inline distT="0" distB="0" distL="0" distR="0" wp14:anchorId="2452D494" wp14:editId="012A3851">
             <wp:extent cx="5579745" cy="1840865"/>
@@ -3227,15 +3357,7 @@
         <w:fldChar w:fldCharType="end"/>
       </w:r>
       <w:r>
-        <w:t xml:space="preserve">: Android </w:t>
-      </w:r>
-      <w:proofErr w:type="spellStart"/>
-      <w:r>
-        <w:t>TextView</w:t>
-      </w:r>
-      <w:proofErr w:type="spellEnd"/>
-      <w:r>
-        <w:t>-Element</w:t>
+        <w:t>: Android TextView-Element</w:t>
       </w:r>
       <w:bookmarkEnd w:id="15"/>
     </w:p>
@@ -3278,7 +3400,6 @@
           <w:numId w:val="8"/>
         </w:numPr>
       </w:pPr>
-      <w:proofErr w:type="spellStart"/>
       <w:r>
         <w:rPr>
           <w:i/>
@@ -3293,7 +3414,6 @@
         </w:rPr>
         <w:t>id</w:t>
       </w:r>
-      <w:proofErr w:type="spellEnd"/>
       <w:r>
         <w:t>:</w:t>
       </w:r>
@@ -3310,15 +3430,7 @@
         <w:t>,</w:t>
       </w:r>
       <w:r>
-        <w:t xml:space="preserve"> um den </w:t>
-      </w:r>
-      <w:proofErr w:type="spellStart"/>
-      <w:r>
-        <w:t>TextView</w:t>
-      </w:r>
-      <w:proofErr w:type="spellEnd"/>
-      <w:r>
-        <w:t xml:space="preserve"> wieder in der Klasse </w:t>
+        <w:t xml:space="preserve"> um den TextView wieder in der Klasse </w:t>
       </w:r>
     </w:p>
     <w:p>
@@ -3338,7 +3450,6 @@
           <w:numId w:val="8"/>
         </w:numPr>
       </w:pPr>
-      <w:proofErr w:type="spellStart"/>
       <w:r>
         <w:rPr>
           <w:i/>
@@ -3353,7 +3464,6 @@
         </w:rPr>
         <w:t>text</w:t>
       </w:r>
-      <w:proofErr w:type="spellEnd"/>
       <w:r>
         <w:t>:</w:t>
       </w:r>
@@ -3384,15 +3494,7 @@
         <w:t>wichtig, dass</w:t>
       </w:r>
       <w:r>
-        <w:t xml:space="preserve"> der Text nicht direkt im </w:t>
-      </w:r>
-      <w:proofErr w:type="spellStart"/>
-      <w:r>
-        <w:t>TextView</w:t>
-      </w:r>
-      <w:proofErr w:type="spellEnd"/>
-      <w:r>
-        <w:t xml:space="preserve"> geschrieben wird</w:t>
+        <w:t xml:space="preserve"> der Text nicht direkt im TextView geschrieben wird</w:t>
       </w:r>
       <w:r>
         <w:t>,</w:t>
@@ -3522,7 +3624,6 @@
       <w:r>
         <w:t xml:space="preserve">Hier ist das Attribut </w:t>
       </w:r>
-      <w:proofErr w:type="spellStart"/>
       <w:r>
         <w:rPr>
           <w:i/>
@@ -3530,7 +3631,6 @@
         </w:rPr>
         <w:t>Android:id</w:t>
       </w:r>
-      <w:proofErr w:type="spellEnd"/>
       <w:r>
         <w:t xml:space="preserve"> wichtig, um die Buttons wieder in der Klasse zu finden.</w:t>
       </w:r>
@@ -3541,7 +3641,6 @@
       <w:r>
         <w:t xml:space="preserve">Bemerkung: </w:t>
       </w:r>
-      <w:proofErr w:type="spellStart"/>
       <w:r>
         <w:rPr>
           <w:i/>
@@ -3549,7 +3648,6 @@
         </w:rPr>
         <w:t>Android:text</w:t>
       </w:r>
-      <w:proofErr w:type="spellEnd"/>
       <w:r>
         <w:t xml:space="preserve"> ist hier direkt in den Buttons geschrieben, weil es bei allen Sprachen </w:t>
       </w:r>
@@ -3644,15 +3742,7 @@
         <w:fldChar w:fldCharType="end"/>
       </w:r>
       <w:r>
-        <w:t xml:space="preserve">: Android </w:t>
-      </w:r>
-      <w:proofErr w:type="spellStart"/>
-      <w:r>
-        <w:t>ClickListener</w:t>
-      </w:r>
-      <w:proofErr w:type="spellEnd"/>
-      <w:r>
-        <w:t xml:space="preserve"> für Sprachauswahl</w:t>
+        <w:t>: Android ClickListener für Sprachauswahl</w:t>
       </w:r>
       <w:bookmarkEnd w:id="17"/>
     </w:p>
@@ -3666,52 +3756,33 @@
         </w:numPr>
       </w:pPr>
       <w:r>
-        <w:t xml:space="preserve">Die Buttons werden hier in unser Klasse aufgerufen und mit der </w:t>
-      </w:r>
-      <w:proofErr w:type="spellStart"/>
-      <w:r>
-        <w:t>override</w:t>
-      </w:r>
-      <w:proofErr w:type="spellEnd"/>
-      <w:r>
-        <w:t xml:space="preserve">-Methode </w:t>
-      </w:r>
-      <w:proofErr w:type="spellStart"/>
+        <w:t xml:space="preserve">Die Buttons werden hier in unser Klasse aufgerufen und mit der override-Methode </w:t>
+      </w:r>
       <w:r>
         <w:rPr>
           <w:i/>
           <w:iCs/>
         </w:rPr>
-        <w:t>setOnClickListener</w:t>
-      </w:r>
-      <w:proofErr w:type="spellEnd"/>
+        <w:t xml:space="preserve">setOnClickListener </w:t>
+      </w:r>
+      <w:r>
+        <w:t>implementiert, um das Verhalten nach dem Einklicken zu bestimmen.</w:t>
+      </w:r>
+    </w:p>
+    <w:p>
+      <w:pPr>
+        <w:pStyle w:val="Listenabsatz"/>
+      </w:pPr>
+      <w:r>
+        <w:t xml:space="preserve">Anschließend ist eine Funktion </w:t>
+      </w:r>
       <w:r>
         <w:rPr>
           <w:i/>
           <w:iCs/>
         </w:rPr>
-        <w:t xml:space="preserve"> </w:t>
-      </w:r>
-      <w:r>
-        <w:t>implementiert, um das Verhalten nach dem Einklicken zu bestimmen.</w:t>
-      </w:r>
-    </w:p>
-    <w:p>
-      <w:pPr>
-        <w:pStyle w:val="Listenabsatz"/>
-      </w:pPr>
-      <w:r>
-        <w:t xml:space="preserve">Anschließend ist eine Funktion </w:t>
-      </w:r>
-      <w:proofErr w:type="spellStart"/>
-      <w:r>
-        <w:rPr>
-          <w:i/>
-          <w:iCs/>
-        </w:rPr>
         <w:t>changeLanguage</w:t>
       </w:r>
-      <w:proofErr w:type="spellEnd"/>
       <w:r>
         <w:t xml:space="preserve"> aufgerufen.</w:t>
       </w:r>
@@ -3775,10 +3846,7 @@
         <w:fldChar w:fldCharType="begin"/>
       </w:r>
       <w:r>
-        <w:instrText xml:space="preserve"> SEQ Abbildung \*</w:instrText>
-      </w:r>
-      <w:r>
-        <w:instrText xml:space="preserve"> ARABIC </w:instrText>
+        <w:instrText xml:space="preserve"> SEQ Abbildung \* ARABIC </w:instrText>
       </w:r>
       <w:r>
         <w:fldChar w:fldCharType="separate"/>
@@ -3796,15 +3864,7 @@
         <w:fldChar w:fldCharType="end"/>
       </w:r>
       <w:r>
-        <w:t xml:space="preserve">: Android </w:t>
-      </w:r>
-      <w:proofErr w:type="spellStart"/>
-      <w:r>
-        <w:t>changeLanguage</w:t>
-      </w:r>
-      <w:proofErr w:type="spellEnd"/>
-      <w:r>
-        <w:t>-Funktion</w:t>
+        <w:t>: Android changeLanguage-Funktion</w:t>
       </w:r>
       <w:bookmarkEnd w:id="18"/>
     </w:p>
@@ -3821,14 +3881,12 @@
       <w:r>
         <w:t xml:space="preserve">Die Funktion </w:t>
       </w:r>
-      <w:proofErr w:type="spellStart"/>
       <w:r>
         <w:rPr>
           <w:i/>
         </w:rPr>
         <w:t>changeLanguage</w:t>
       </w:r>
-      <w:proofErr w:type="spellEnd"/>
       <w:r>
         <w:t xml:space="preserve"> prüft, welche Sprache gespeichert werden soll, um die Sprache zu laden. Diese wird durch eine andere Methode zum Laufen gebraucht.</w:t>
       </w:r>
@@ -3914,15 +3972,7 @@
         <w:fldChar w:fldCharType="end"/>
       </w:r>
       <w:r>
-        <w:t xml:space="preserve">: Android </w:t>
-      </w:r>
-      <w:proofErr w:type="spellStart"/>
-      <w:r>
-        <w:t>setLocale</w:t>
-      </w:r>
-      <w:proofErr w:type="spellEnd"/>
-      <w:r>
-        <w:t>-Funktion</w:t>
+        <w:t>: Android setLocale-Funktion</w:t>
       </w:r>
       <w:bookmarkEnd w:id="19"/>
     </w:p>
@@ -3942,14 +3992,12 @@
       <w:r>
         <w:t xml:space="preserve">Die Funktion </w:t>
       </w:r>
-      <w:proofErr w:type="spellStart"/>
       <w:r>
         <w:rPr>
           <w:i/>
         </w:rPr>
         <w:t>setLocale</w:t>
       </w:r>
-      <w:proofErr w:type="spellEnd"/>
       <w:r>
         <w:t xml:space="preserve"> bekommt als Parameter die gewünschte Sprache, dann wird ein neues Objekt von der Klasse </w:t>
       </w:r>
@@ -3971,13 +4019,8 @@
         <w:t>In Java</w:t>
       </w:r>
       <w:r>
-        <w:t>/</w:t>
-      </w:r>
-      <w:proofErr w:type="spellStart"/>
-      <w:r>
-        <w:t>Kotlin</w:t>
-      </w:r>
-      <w:proofErr w:type="spellEnd"/>
+        <w:t>/Kotlin</w:t>
+      </w:r>
       <w:r>
         <w:t xml:space="preserve"> repräsentieren Locale-Objekte geografische, politische oder kulturelle Regionen. Die Sprache und die Region müssen getrennt werden, denn nicht immer gibt eine Region oder ein Land die Sprache eindeutig vo</w:t>
       </w:r>
@@ -3993,33 +4036,23 @@
         <w:rPr>
           <w:i/>
         </w:rPr>
-        <w:t xml:space="preserve">New </w:t>
-      </w:r>
-      <w:proofErr w:type="spellStart"/>
+        <w:t>New Intent</w:t>
+      </w:r>
+      <w:r>
+        <w:t xml:space="preserve"> ist die Klasse</w:t>
+      </w:r>
+      <w:r>
+        <w:t>,</w:t>
+      </w:r>
+      <w:r>
+        <w:t xml:space="preserve"> um nochmal die </w:t>
+      </w:r>
       <w:r>
         <w:rPr>
           <w:i/>
         </w:rPr>
-        <w:t>Intent</w:t>
-      </w:r>
-      <w:proofErr w:type="spellEnd"/>
-      <w:r>
-        <w:t xml:space="preserve"> ist die Klasse</w:t>
-      </w:r>
-      <w:r>
-        <w:t>,</w:t>
-      </w:r>
-      <w:r>
-        <w:t xml:space="preserve"> um nochmal die </w:t>
-      </w:r>
-      <w:proofErr w:type="spellStart"/>
-      <w:r>
-        <w:rPr>
-          <w:i/>
-        </w:rPr>
         <w:t>main</w:t>
       </w:r>
-      <w:proofErr w:type="spellEnd"/>
       <w:r>
         <w:t xml:space="preserve"> Aktivität zu aktualisieren. </w:t>
       </w:r>
@@ -4288,13 +4321,8 @@
       <w:pPr>
         <w:pStyle w:val="Listenabsatz"/>
       </w:pPr>
-      <w:proofErr w:type="spellStart"/>
-      <w:r>
-        <w:t>let</w:t>
-      </w:r>
-      <w:proofErr w:type="spellEnd"/>
-      <w:r>
-        <w:t xml:space="preserve"> ermöglicht es Variablen zu deklarieren, deren Gültigkeitsbereich auf den Block, den Befehl oder den Ausdruck beschränkt ist, in dem sie deklariert sind. Der Unterschied zum </w:t>
+      <w:r>
+        <w:t xml:space="preserve">let ermöglicht es Variablen zu deklarieren, deren Gültigkeitsbereich auf den Block, den Befehl oder den Ausdruck beschränkt ist, in dem sie deklariert sind. Der Unterschied zum </w:t>
       </w:r>
       <w:r>
         <w:t>var</w:t>
@@ -4615,23 +4643,7 @@
       </w:pPr>
       <w:r>
         <w:lastRenderedPageBreak/>
-        <w:t xml:space="preserve">Die Element Eigenschaft </w:t>
-      </w:r>
-      <w:proofErr w:type="spellStart"/>
-      <w:r>
-        <w:t>innerHTML</w:t>
-      </w:r>
-      <w:proofErr w:type="spellEnd"/>
-      <w:r>
-        <w:t xml:space="preserve"> ruft das im Element enthaltene </w:t>
-      </w:r>
-      <w:proofErr w:type="spellStart"/>
-      <w:r>
-        <w:t>HTML-oder</w:t>
-      </w:r>
-      <w:proofErr w:type="spellEnd"/>
-      <w:r>
-        <w:t xml:space="preserve"> XML-Markup ab oder legt dieses fest.</w:t>
+        <w:t>Die Element Eigenschaft innerHTML ruft das im Element enthaltene HTML-oder XML-Markup ab oder legt dieses fest.</w:t>
       </w:r>
     </w:p>
     <w:p>
@@ -4706,11 +4718,9 @@
       <w:r>
         <w:t xml:space="preserve"> </w:t>
       </w:r>
-      <w:proofErr w:type="spellStart"/>
       <w:r>
         <w:t>onload</w:t>
       </w:r>
-      <w:proofErr w:type="spellEnd"/>
       <w:r>
         <w:t>, die</w:t>
       </w:r>
@@ -4910,44 +4920,34 @@
         <w:rPr>
           <w:rStyle w:val="Funotenzeichen"/>
         </w:rPr>
-        <w:footnoteReference w:id="19"/>
+        <w:footnoteReference w:id="23"/>
       </w:r>
       <w:r>
         <w:t>,</w:t>
       </w:r>
       <w:r>
-        <w:t xml:space="preserve"> </w:t>
-      </w:r>
-      <w:proofErr w:type="spellStart"/>
-      <w:r>
-        <w:t>Foundatio</w:t>
+        <w:t xml:space="preserve"> Foundatio</w:t>
       </w:r>
       <w:r>
         <w:t>n</w:t>
       </w:r>
-      <w:proofErr w:type="spellEnd"/>
       <w:r>
         <w:rPr>
           <w:rStyle w:val="Funotenzeichen"/>
         </w:rPr>
-        <w:footnoteReference w:id="20"/>
+        <w:footnoteReference w:id="24"/>
       </w:r>
       <w:r>
         <w:t xml:space="preserve"> und</w:t>
       </w:r>
       <w:r>
-        <w:t xml:space="preserve"> </w:t>
-      </w:r>
-      <w:proofErr w:type="spellStart"/>
-      <w:r>
-        <w:t>Semantic</w:t>
-      </w:r>
-      <w:proofErr w:type="spellEnd"/>
+        <w:t xml:space="preserve"> Semantic</w:t>
+      </w:r>
       <w:r>
         <w:rPr>
           <w:rStyle w:val="Funotenzeichen"/>
         </w:rPr>
-        <w:footnoteReference w:id="21"/>
+        <w:footnoteReference w:id="25"/>
       </w:r>
       <w:r>
         <w:t>, da die Entwickler an diese Probleme gedacht haben.</w:t>
@@ -4973,14 +4973,12 @@
       <w:r>
         <w:t xml:space="preserve">besten </w:t>
       </w:r>
-      <w:proofErr w:type="spellStart"/>
       <w:r>
         <w:rPr>
           <w:i/>
         </w:rPr>
         <w:t>auto</w:t>
       </w:r>
-      <w:proofErr w:type="spellEnd"/>
       <w:r>
         <w:t xml:space="preserve"> im Element verwende</w:t>
       </w:r>
@@ -5054,7 +5052,7 @@
           <w:rStyle w:val="Funotenzeichen"/>
           <w:lang w:bidi="ar-MA"/>
         </w:rPr>
-        <w:footnoteReference w:id="22"/>
+        <w:footnoteReference w:id="26"/>
       </w:r>
       <w:r>
         <w:rPr>
@@ -5186,7 +5184,7 @@
           <w:rStyle w:val="Funotenzeichen"/>
           <w:lang w:bidi="ar-MA"/>
         </w:rPr>
-        <w:footnoteReference w:id="23"/>
+        <w:footnoteReference w:id="27"/>
       </w:r>
       <w:r>
         <w:rPr>
@@ -5482,6 +5480,21 @@
                 <w:rPr>
                   <w:noProof/>
                 </w:rPr>
+                <w:t>Charef, Issam. „Screenshot Google Cloud Translation Embedding Code Snippet.“ 10. Juni 2021.</w:t>
+              </w:r>
+            </w:p>
+            <w:p>
+              <w:pPr>
+                <w:pStyle w:val="Literaturverzeichnis"/>
+                <w:ind w:left="720" w:hanging="720"/>
+                <w:rPr>
+                  <w:noProof/>
+                </w:rPr>
+              </w:pPr>
+              <w:r>
+                <w:rPr>
+                  <w:noProof/>
+                </w:rPr>
                 <w:t>Google LLC. 2021. https://fonts.google.com/ (Zugriff am 16. Juni 2021).</w:t>
               </w:r>
             </w:p>
@@ -5642,6 +5655,35 @@
                 <w:rPr>
                   <w:noProof/>
                 </w:rPr>
+                <w:t xml:space="preserve">Mai, Jochen. </w:t>
+              </w:r>
+              <w:r>
+                <w:rPr>
+                  <w:i/>
+                  <w:iCs/>
+                  <w:noProof/>
+                </w:rPr>
+                <w:t>Karrierebibel.</w:t>
+              </w:r>
+              <w:r>
+                <w:rPr>
+                  <w:noProof/>
+                </w:rPr>
+                <w:t xml:space="preserve"> 04. Juni 2021. https://karrierebibel.de/handzeichen-gesten-ausland/ (Zugriff am 11. Juli 2021).</w:t>
+              </w:r>
+            </w:p>
+            <w:p>
+              <w:pPr>
+                <w:pStyle w:val="Literaturverzeichnis"/>
+                <w:ind w:left="720" w:hanging="720"/>
+                <w:rPr>
+                  <w:noProof/>
+                </w:rPr>
+              </w:pPr>
+              <w:r>
+                <w:rPr>
+                  <w:noProof/>
+                </w:rPr>
                 <w:t xml:space="preserve">OpenJS Foundation. </w:t>
               </w:r>
               <w:r>
@@ -5787,6 +5829,35 @@
                 <w:rPr>
                   <w:noProof/>
                 </w:rPr>
+                <w:t xml:space="preserve">Scott, Thomas. </w:t>
+              </w:r>
+              <w:r>
+                <w:rPr>
+                  <w:i/>
+                  <w:iCs/>
+                  <w:noProof/>
+                </w:rPr>
+                <w:t>The Problem with Time &amp; Timezones - Computerphile.</w:t>
+              </w:r>
+              <w:r>
+                <w:rPr>
+                  <w:noProof/>
+                </w:rPr>
+                <w:t xml:space="preserve"> Webvideo, University of Nottingham: Computerphile, 2013.</w:t>
+              </w:r>
+            </w:p>
+            <w:p>
+              <w:pPr>
+                <w:pStyle w:val="Literaturverzeichnis"/>
+                <w:ind w:left="720" w:hanging="720"/>
+                <w:rPr>
+                  <w:noProof/>
+                </w:rPr>
+              </w:pPr>
+              <w:r>
+                <w:rPr>
+                  <w:noProof/>
+                </w:rPr>
                 <w:t xml:space="preserve">Semantic UI LLC. </w:t>
               </w:r>
               <w:r>
@@ -6348,7 +6419,6 @@
     </w:p>
     <w:p/>
     <w:sectPr>
-      <w:headerReference w:type="even" r:id="rId24"/>
       <w:pgSz w:w="11906" w:h="16838" w:code="9"/>
       <w:pgMar w:top="1418" w:right="1418" w:bottom="1134" w:left="1701" w:header="720" w:footer="57" w:gutter="0"/>
       <w:pgNumType w:start="1"/>
@@ -6360,7 +6430,7 @@
 </file>
 
 <file path=word/endnotes.xml><?xml version="1.0" encoding="utf-8"?>
-<w:endnotes xmlns:wpc="http://schemas.microsoft.com/office/word/2010/wordprocessingCanvas" xmlns:cx="http://schemas.microsoft.com/office/drawing/2014/chartex" xmlns:cx1="http://schemas.microsoft.com/office/drawing/2015/9/8/chartex" xmlns:cx2="http://schemas.microsoft.com/office/drawing/2015/10/21/chartex" xmlns:cx3="http://schemas.microsoft.com/office/drawing/2016/5/9/chartex" xmlns:cx4="http://schemas.microsoft.com/office/drawing/2016/5/10/chartex" xmlns:cx5="http://schemas.microsoft.com/office/drawing/2016/5/11/chartex" xmlns:cx6="http://schemas.microsoft.com/office/drawing/2016/5/12/chartex" xmlns:cx7="http://schemas.microsoft.com/office/drawing/2016/5/13/chartex" xmlns:cx8="http://schemas.microsoft.com/office/drawing/2016/5/14/chartex" xmlns:mc="http://schemas.openxmlformats.org/markup-compatibility/2006" xmlns:aink="http://schemas.microsoft.com/office/drawing/2016/ink" xmlns:am3d="http://schemas.microsoft.com/office/drawing/2017/model3d" xmlns:o="urn:schemas-microsoft-com:office:office" xmlns:r="http://schemas.openxmlformats.org/officeDocument/2006/relationships" xmlns:m="http://schemas.openxmlformats.org/officeDocument/2006/math" xmlns:v="urn:schemas-microsoft-com:vml" xmlns:wp14="http://schemas.microsoft.com/office/word/2010/wordprocessingDrawing" xmlns:wp="http://schemas.openxmlformats.org/drawingml/2006/wordprocessingDrawing" xmlns:w10="urn:schemas-microsoft-com:office:word" xmlns:w="http://schemas.openxmlformats.org/wordprocessingml/2006/main" xmlns:w14="http://schemas.microsoft.com/office/word/2010/wordml" xmlns:w15="http://schemas.microsoft.com/office/word/2012/wordml" xmlns:w16cex="http://schemas.microsoft.com/office/word/2018/wordml/cex" xmlns:w16cid="http://schemas.microsoft.com/office/word/2016/wordml/cid" xmlns:w16="http://schemas.microsoft.com/office/word/2018/wordml" xmlns:w16sdtdh="http://schemas.microsoft.com/office/word/2020/wordml/sdtdatahash" xmlns:w16se="http://schemas.microsoft.com/office/word/2015/wordml/symex" xmlns:wpg="http://schemas.microsoft.com/office/word/2010/wordprocessingGroup" xmlns:wpi="http://schemas.microsoft.com/office/word/2010/wordprocessingInk" xmlns:wne="http://schemas.microsoft.com/office/word/2006/wordml" xmlns:wps="http://schemas.microsoft.com/office/word/2010/wordprocessingShape" mc:Ignorable="w14 w15 w16se w16cid w16 w16cex w16sdtdh wp14">
+<w:endnotes xmlns:wpc="http://schemas.microsoft.com/office/word/2010/wordprocessingCanvas" xmlns:cx="http://schemas.microsoft.com/office/drawing/2014/chartex" xmlns:cx1="http://schemas.microsoft.com/office/drawing/2015/9/8/chartex" xmlns:cx2="http://schemas.microsoft.com/office/drawing/2015/10/21/chartex" xmlns:cx3="http://schemas.microsoft.com/office/drawing/2016/5/9/chartex" xmlns:cx4="http://schemas.microsoft.com/office/drawing/2016/5/10/chartex" xmlns:cx5="http://schemas.microsoft.com/office/drawing/2016/5/11/chartex" xmlns:cx6="http://schemas.microsoft.com/office/drawing/2016/5/12/chartex" xmlns:cx7="http://schemas.microsoft.com/office/drawing/2016/5/13/chartex" xmlns:cx8="http://schemas.microsoft.com/office/drawing/2016/5/14/chartex" xmlns:mc="http://schemas.openxmlformats.org/markup-compatibility/2006" xmlns:aink="http://schemas.microsoft.com/office/drawing/2016/ink" xmlns:am3d="http://schemas.microsoft.com/office/drawing/2017/model3d" xmlns:o="urn:schemas-microsoft-com:office:office" xmlns:r="http://schemas.openxmlformats.org/officeDocument/2006/relationships" xmlns:m="http://schemas.openxmlformats.org/officeDocument/2006/math" xmlns:v="urn:schemas-microsoft-com:vml" xmlns:wp14="http://schemas.microsoft.com/office/word/2010/wordprocessingDrawing" xmlns:wp="http://schemas.openxmlformats.org/drawingml/2006/wordprocessingDrawing" xmlns:w10="urn:schemas-microsoft-com:office:word" xmlns:w="http://schemas.openxmlformats.org/wordprocessingml/2006/main" xmlns:w14="http://schemas.microsoft.com/office/word/2010/wordml" xmlns:w15="http://schemas.microsoft.com/office/word/2012/wordml" xmlns:w16cex="http://schemas.microsoft.com/office/word/2018/wordml/cex" xmlns:w16cid="http://schemas.microsoft.com/office/word/2016/wordml/cid" xmlns:w16="http://schemas.microsoft.com/office/word/2018/wordml" xmlns:w16se="http://schemas.microsoft.com/office/word/2015/wordml/symex" xmlns:wpg="http://schemas.microsoft.com/office/word/2010/wordprocessingGroup" xmlns:wpi="http://schemas.microsoft.com/office/word/2010/wordprocessingInk" xmlns:wne="http://schemas.microsoft.com/office/word/2006/wordml" xmlns:wps="http://schemas.microsoft.com/office/word/2010/wordprocessingShape" mc:Ignorable="w14 w15 w16se w16cid w16 w16cex wp14">
   <w:endnote w:type="separator" w:id="-1">
     <w:p>
       <w:r>
@@ -6379,7 +6449,7 @@
 </file>
 
 <file path=word/footnotes.xml><?xml version="1.0" encoding="utf-8"?>
-<w:footnotes xmlns:wpc="http://schemas.microsoft.com/office/word/2010/wordprocessingCanvas" xmlns:cx="http://schemas.microsoft.com/office/drawing/2014/chartex" xmlns:cx1="http://schemas.microsoft.com/office/drawing/2015/9/8/chartex" xmlns:cx2="http://schemas.microsoft.com/office/drawing/2015/10/21/chartex" xmlns:cx3="http://schemas.microsoft.com/office/drawing/2016/5/9/chartex" xmlns:cx4="http://schemas.microsoft.com/office/drawing/2016/5/10/chartex" xmlns:cx5="http://schemas.microsoft.com/office/drawing/2016/5/11/chartex" xmlns:cx6="http://schemas.microsoft.com/office/drawing/2016/5/12/chartex" xmlns:cx7="http://schemas.microsoft.com/office/drawing/2016/5/13/chartex" xmlns:cx8="http://schemas.microsoft.com/office/drawing/2016/5/14/chartex" xmlns:mc="http://schemas.openxmlformats.org/markup-compatibility/2006" xmlns:aink="http://schemas.microsoft.com/office/drawing/2016/ink" xmlns:am3d="http://schemas.microsoft.com/office/drawing/2017/model3d" xmlns:o="urn:schemas-microsoft-com:office:office" xmlns:r="http://schemas.openxmlformats.org/officeDocument/2006/relationships" xmlns:m="http://schemas.openxmlformats.org/officeDocument/2006/math" xmlns:v="urn:schemas-microsoft-com:vml" xmlns:wp14="http://schemas.microsoft.com/office/word/2010/wordprocessingDrawing" xmlns:wp="http://schemas.openxmlformats.org/drawingml/2006/wordprocessingDrawing" xmlns:w10="urn:schemas-microsoft-com:office:word" xmlns:w="http://schemas.openxmlformats.org/wordprocessingml/2006/main" xmlns:w14="http://schemas.microsoft.com/office/word/2010/wordml" xmlns:w15="http://schemas.microsoft.com/office/word/2012/wordml" xmlns:w16cex="http://schemas.microsoft.com/office/word/2018/wordml/cex" xmlns:w16cid="http://schemas.microsoft.com/office/word/2016/wordml/cid" xmlns:w16="http://schemas.microsoft.com/office/word/2018/wordml" xmlns:w16sdtdh="http://schemas.microsoft.com/office/word/2020/wordml/sdtdatahash" xmlns:w16se="http://schemas.microsoft.com/office/word/2015/wordml/symex" xmlns:wpg="http://schemas.microsoft.com/office/word/2010/wordprocessingGroup" xmlns:wpi="http://schemas.microsoft.com/office/word/2010/wordprocessingInk" xmlns:wne="http://schemas.microsoft.com/office/word/2006/wordml" xmlns:wps="http://schemas.microsoft.com/office/word/2010/wordprocessingShape" mc:Ignorable="w14 w15 w16se w16cid w16 w16cex w16sdtdh wp14">
+<w:footnotes xmlns:wpc="http://schemas.microsoft.com/office/word/2010/wordprocessingCanvas" xmlns:cx="http://schemas.microsoft.com/office/drawing/2014/chartex" xmlns:cx1="http://schemas.microsoft.com/office/drawing/2015/9/8/chartex" xmlns:cx2="http://schemas.microsoft.com/office/drawing/2015/10/21/chartex" xmlns:cx3="http://schemas.microsoft.com/office/drawing/2016/5/9/chartex" xmlns:cx4="http://schemas.microsoft.com/office/drawing/2016/5/10/chartex" xmlns:cx5="http://schemas.microsoft.com/office/drawing/2016/5/11/chartex" xmlns:cx6="http://schemas.microsoft.com/office/drawing/2016/5/12/chartex" xmlns:cx7="http://schemas.microsoft.com/office/drawing/2016/5/13/chartex" xmlns:cx8="http://schemas.microsoft.com/office/drawing/2016/5/14/chartex" xmlns:mc="http://schemas.openxmlformats.org/markup-compatibility/2006" xmlns:aink="http://schemas.microsoft.com/office/drawing/2016/ink" xmlns:am3d="http://schemas.microsoft.com/office/drawing/2017/model3d" xmlns:o="urn:schemas-microsoft-com:office:office" xmlns:r="http://schemas.openxmlformats.org/officeDocument/2006/relationships" xmlns:m="http://schemas.openxmlformats.org/officeDocument/2006/math" xmlns:v="urn:schemas-microsoft-com:vml" xmlns:wp14="http://schemas.microsoft.com/office/word/2010/wordprocessingDrawing" xmlns:wp="http://schemas.openxmlformats.org/drawingml/2006/wordprocessingDrawing" xmlns:w10="urn:schemas-microsoft-com:office:word" xmlns:w="http://schemas.openxmlformats.org/wordprocessingml/2006/main" xmlns:w14="http://schemas.microsoft.com/office/word/2010/wordml" xmlns:w15="http://schemas.microsoft.com/office/word/2012/wordml" xmlns:w16cex="http://schemas.microsoft.com/office/word/2018/wordml/cex" xmlns:w16cid="http://schemas.microsoft.com/office/word/2016/wordml/cid" xmlns:w16="http://schemas.microsoft.com/office/word/2018/wordml" xmlns:w16se="http://schemas.microsoft.com/office/word/2015/wordml/symex" xmlns:wpg="http://schemas.microsoft.com/office/word/2010/wordprocessingGroup" xmlns:wpi="http://schemas.microsoft.com/office/word/2010/wordprocessingInk" xmlns:wne="http://schemas.microsoft.com/office/word/2006/wordml" xmlns:wps="http://schemas.microsoft.com/office/word/2010/wordprocessingShape" mc:Ignorable="w14 w15 w16se w16cid w16 w16cex wp14">
   <w:footnote w:type="separator" w:id="-1">
     <w:p>
       <w:r>
@@ -6855,7 +6925,7 @@
             <w:rPr>
               <w:noProof/>
             </w:rPr>
-            <w:t>(Scott 2014)</w:t>
+            <w:t>(Scott, Internationalis(z)ing Code - Computerphile 2014)</w:t>
           </w:r>
           <w:r>
             <w:fldChar w:fldCharType="end"/>
@@ -6865,6 +6935,174 @@
     </w:p>
   </w:footnote>
   <w:footnote w:id="11">
+    <w:p>
+      <w:pPr>
+        <w:pStyle w:val="Funotentext"/>
+      </w:pPr>
+      <w:r>
+        <w:rPr>
+          <w:rStyle w:val="Funotenzeichen"/>
+        </w:rPr>
+        <w:footnoteRef/>
+      </w:r>
+      <w:r>
+        <w:t xml:space="preserve"> </w:t>
+      </w:r>
+      <w:sdt>
+        <w:sdtPr>
+          <w:id w:val="-388190231"/>
+          <w:citation/>
+        </w:sdtPr>
+        <w:sdtContent>
+          <w:r>
+            <w:fldChar w:fldCharType="begin"/>
+          </w:r>
+          <w:r>
+            <w:instrText xml:space="preserve"> CITATION Sco13 \l 1031 </w:instrText>
+          </w:r>
+          <w:r>
+            <w:fldChar w:fldCharType="separate"/>
+          </w:r>
+          <w:r>
+            <w:rPr>
+              <w:noProof/>
+            </w:rPr>
+            <w:t>(Scott, The Problem with Time &amp; Timezones - Computerphile 2013)</w:t>
+          </w:r>
+          <w:r>
+            <w:fldChar w:fldCharType="end"/>
+          </w:r>
+        </w:sdtContent>
+      </w:sdt>
+    </w:p>
+  </w:footnote>
+  <w:footnote w:id="12">
+    <w:p>
+      <w:pPr>
+        <w:pStyle w:val="Funotentext"/>
+      </w:pPr>
+      <w:r>
+        <w:rPr>
+          <w:rStyle w:val="Funotenzeichen"/>
+        </w:rPr>
+        <w:footnoteRef/>
+      </w:r>
+      <w:r>
+        <w:t xml:space="preserve"> </w:t>
+      </w:r>
+      <w:sdt>
+        <w:sdtPr>
+          <w:id w:val="1369490848"/>
+          <w:citation/>
+        </w:sdtPr>
+        <w:sdtContent>
+          <w:r>
+            <w:fldChar w:fldCharType="begin"/>
+          </w:r>
+          <w:r>
+            <w:instrText xml:space="preserve"> CITATION Sco13 \l 1031 </w:instrText>
+          </w:r>
+          <w:r>
+            <w:fldChar w:fldCharType="separate"/>
+          </w:r>
+          <w:r>
+            <w:rPr>
+              <w:noProof/>
+            </w:rPr>
+            <w:t>(Scott, The Problem with Time &amp; Timezones - Computerphile 2013)</w:t>
+          </w:r>
+          <w:r>
+            <w:fldChar w:fldCharType="end"/>
+          </w:r>
+        </w:sdtContent>
+      </w:sdt>
+    </w:p>
+  </w:footnote>
+  <w:footnote w:id="13">
+    <w:p>
+      <w:pPr>
+        <w:pStyle w:val="Funotentext"/>
+      </w:pPr>
+      <w:r>
+        <w:rPr>
+          <w:rStyle w:val="Funotenzeichen"/>
+        </w:rPr>
+        <w:footnoteRef/>
+      </w:r>
+      <w:r>
+        <w:t xml:space="preserve"> </w:t>
+      </w:r>
+      <w:sdt>
+        <w:sdtPr>
+          <w:id w:val="-795056362"/>
+          <w:citation/>
+        </w:sdtPr>
+        <w:sdtContent>
+          <w:r>
+            <w:fldChar w:fldCharType="begin"/>
+          </w:r>
+          <w:r>
+            <w:instrText xml:space="preserve"> CITATION Sco13 \l 1031 </w:instrText>
+          </w:r>
+          <w:r>
+            <w:fldChar w:fldCharType="separate"/>
+          </w:r>
+          <w:r>
+            <w:rPr>
+              <w:noProof/>
+            </w:rPr>
+            <w:t>(Scott, The Problem with Time &amp; Timezones - Computerphile 2013)</w:t>
+          </w:r>
+          <w:r>
+            <w:fldChar w:fldCharType="end"/>
+          </w:r>
+        </w:sdtContent>
+      </w:sdt>
+    </w:p>
+  </w:footnote>
+  <w:footnote w:id="14">
+    <w:p>
+      <w:pPr>
+        <w:pStyle w:val="Funotentext"/>
+      </w:pPr>
+      <w:r>
+        <w:rPr>
+          <w:rStyle w:val="Funotenzeichen"/>
+        </w:rPr>
+        <w:footnoteRef/>
+      </w:r>
+      <w:r>
+        <w:t xml:space="preserve"> </w:t>
+      </w:r>
+      <w:sdt>
+        <w:sdtPr>
+          <w:id w:val="-251050701"/>
+          <w:citation/>
+        </w:sdtPr>
+        <w:sdtContent>
+          <w:r>
+            <w:fldChar w:fldCharType="begin"/>
+          </w:r>
+          <w:r>
+            <w:instrText xml:space="preserve"> CITATION Mai21 \l 1031 </w:instrText>
+          </w:r>
+          <w:r>
+            <w:fldChar w:fldCharType="separate"/>
+          </w:r>
+          <w:r>
+            <w:rPr>
+              <w:noProof/>
+            </w:rPr>
+            <w:t>(Mai 2021)</w:t>
+          </w:r>
+          <w:r>
+            <w:fldChar w:fldCharType="end"/>
+          </w:r>
+        </w:sdtContent>
+      </w:sdt>
+    </w:p>
+  </w:footnote>
+  <w:footnote w:id="15">
     <w:p>
       <w:pPr>
         <w:pStyle w:val="Funotentext"/>
@@ -6907,7 +7145,7 @@
       </w:sdt>
     </w:p>
   </w:footnote>
-  <w:footnote w:id="12">
+  <w:footnote w:id="16">
     <w:p>
       <w:pPr>
         <w:pStyle w:val="Funotentext"/>
@@ -6950,7 +7188,7 @@
       </w:sdt>
     </w:p>
   </w:footnote>
-  <w:footnote w:id="13">
+  <w:footnote w:id="17">
     <w:p>
       <w:pPr>
         <w:pStyle w:val="Funotentext"/>
@@ -6979,6 +7217,7 @@
           <w:id w:val="-1216660118"/>
           <w:citation/>
         </w:sdtPr>
+        <w:sdtEndPr/>
         <w:sdtContent>
           <w:r>
             <w:rPr>
@@ -7015,7 +7254,7 @@
       </w:sdt>
     </w:p>
   </w:footnote>
-  <w:footnote w:id="14">
+  <w:footnote w:id="18">
     <w:p>
       <w:pPr>
         <w:pStyle w:val="Funotentext"/>
@@ -7058,7 +7297,7 @@
       </w:sdt>
     </w:p>
   </w:footnote>
-  <w:footnote w:id="15">
+  <w:footnote w:id="19">
     <w:p>
       <w:pPr>
         <w:pStyle w:val="Funotentext"/>
@@ -7101,7 +7340,7 @@
       </w:sdt>
     </w:p>
   </w:footnote>
-  <w:footnote w:id="16">
+  <w:footnote w:id="20">
     <w:p>
       <w:pPr>
         <w:pStyle w:val="Funotentext"/>
@@ -7144,7 +7383,7 @@
       </w:sdt>
     </w:p>
   </w:footnote>
-  <w:footnote w:id="17">
+  <w:footnote w:id="21">
     <w:p>
       <w:pPr>
         <w:pStyle w:val="Funotentext"/>
@@ -7187,7 +7426,7 @@
       </w:sdt>
     </w:p>
   </w:footnote>
-  <w:footnote w:id="18">
+  <w:footnote w:id="22">
     <w:p>
       <w:pPr>
         <w:pStyle w:val="Funotentext"/>
@@ -7230,7 +7469,7 @@
       </w:sdt>
     </w:p>
   </w:footnote>
-  <w:footnote w:id="19">
+  <w:footnote w:id="23">
     <w:p>
       <w:pPr>
         <w:pStyle w:val="Funotentext"/>
@@ -7273,7 +7512,7 @@
       </w:sdt>
     </w:p>
   </w:footnote>
-  <w:footnote w:id="20">
+  <w:footnote w:id="24">
     <w:p>
       <w:pPr>
         <w:pStyle w:val="Funotentext"/>
@@ -7316,7 +7555,7 @@
       </w:sdt>
     </w:p>
   </w:footnote>
-  <w:footnote w:id="21">
+  <w:footnote w:id="25">
     <w:p>
       <w:pPr>
         <w:pStyle w:val="Funotentext"/>
@@ -7359,7 +7598,7 @@
       </w:sdt>
     </w:p>
   </w:footnote>
-  <w:footnote w:id="22">
+  <w:footnote w:id="26">
     <w:p>
       <w:pPr>
         <w:pStyle w:val="Funotentext"/>
@@ -7402,7 +7641,7 @@
       </w:sdt>
     </w:p>
   </w:footnote>
-  <w:footnote w:id="23">
+  <w:footnote w:id="27">
     <w:p>
       <w:pPr>
         <w:pStyle w:val="Funotentext"/>
@@ -7448,14 +7687,8 @@
 </w:footnotes>
 </file>
 
-<file path=word/header1.xml><?xml version="1.0" encoding="utf-8"?>
-<w:hdr xmlns:wpc="http://schemas.microsoft.com/office/word/2010/wordprocessingCanvas" xmlns:cx="http://schemas.microsoft.com/office/drawing/2014/chartex" xmlns:cx1="http://schemas.microsoft.com/office/drawing/2015/9/8/chartex" xmlns:cx2="http://schemas.microsoft.com/office/drawing/2015/10/21/chartex" xmlns:cx3="http://schemas.microsoft.com/office/drawing/2016/5/9/chartex" xmlns:cx4="http://schemas.microsoft.com/office/drawing/2016/5/10/chartex" xmlns:cx5="http://schemas.microsoft.com/office/drawing/2016/5/11/chartex" xmlns:cx6="http://schemas.microsoft.com/office/drawing/2016/5/12/chartex" xmlns:cx7="http://schemas.microsoft.com/office/drawing/2016/5/13/chartex" xmlns:cx8="http://schemas.microsoft.com/office/drawing/2016/5/14/chartex" xmlns:mc="http://schemas.openxmlformats.org/markup-compatibility/2006" xmlns:aink="http://schemas.microsoft.com/office/drawing/2016/ink" xmlns:am3d="http://schemas.microsoft.com/office/drawing/2017/model3d" xmlns:o="urn:schemas-microsoft-com:office:office" xmlns:r="http://schemas.openxmlformats.org/officeDocument/2006/relationships" xmlns:m="http://schemas.openxmlformats.org/officeDocument/2006/math" xmlns:v="urn:schemas-microsoft-com:vml" xmlns:wp14="http://schemas.microsoft.com/office/word/2010/wordprocessingDrawing" xmlns:wp="http://schemas.openxmlformats.org/drawingml/2006/wordprocessingDrawing" xmlns:w10="urn:schemas-microsoft-com:office:word" xmlns:w="http://schemas.openxmlformats.org/wordprocessingml/2006/main" xmlns:w14="http://schemas.microsoft.com/office/word/2010/wordml" xmlns:w15="http://schemas.microsoft.com/office/word/2012/wordml" xmlns:w16cex="http://schemas.microsoft.com/office/word/2018/wordml/cex" xmlns:w16cid="http://schemas.microsoft.com/office/word/2016/wordml/cid" xmlns:w16="http://schemas.microsoft.com/office/word/2018/wordml" xmlns:w16sdtdh="http://schemas.microsoft.com/office/word/2020/wordml/sdtdatahash" xmlns:w16se="http://schemas.microsoft.com/office/word/2015/wordml/symex" xmlns:wpg="http://schemas.microsoft.com/office/word/2010/wordprocessingGroup" xmlns:wpi="http://schemas.microsoft.com/office/word/2010/wordprocessingInk" xmlns:wne="http://schemas.microsoft.com/office/word/2006/wordml" xmlns:wps="http://schemas.microsoft.com/office/word/2010/wordprocessingShape" mc:Ignorable="w14 w15 w16se w16cid w16 w16cex w16sdtdh wp14">
-  <w:p/>
-</w:hdr>
-</file>
-
 <file path=word/numbering.xml><?xml version="1.0" encoding="utf-8"?>
-<w:numbering xmlns:wpc="http://schemas.microsoft.com/office/word/2010/wordprocessingCanvas" xmlns:cx="http://schemas.microsoft.com/office/drawing/2014/chartex" xmlns:cx1="http://schemas.microsoft.com/office/drawing/2015/9/8/chartex" xmlns:cx2="http://schemas.microsoft.com/office/drawing/2015/10/21/chartex" xmlns:cx3="http://schemas.microsoft.com/office/drawing/2016/5/9/chartex" xmlns:cx4="http://schemas.microsoft.com/office/drawing/2016/5/10/chartex" xmlns:cx5="http://schemas.microsoft.com/office/drawing/2016/5/11/chartex" xmlns:cx6="http://schemas.microsoft.com/office/drawing/2016/5/12/chartex" xmlns:cx7="http://schemas.microsoft.com/office/drawing/2016/5/13/chartex" xmlns:cx8="http://schemas.microsoft.com/office/drawing/2016/5/14/chartex" xmlns:mc="http://schemas.openxmlformats.org/markup-compatibility/2006" xmlns:aink="http://schemas.microsoft.com/office/drawing/2016/ink" xmlns:am3d="http://schemas.microsoft.com/office/drawing/2017/model3d" xmlns:o="urn:schemas-microsoft-com:office:office" xmlns:r="http://schemas.openxmlformats.org/officeDocument/2006/relationships" xmlns:m="http://schemas.openxmlformats.org/officeDocument/2006/math" xmlns:v="urn:schemas-microsoft-com:vml" xmlns:wp14="http://schemas.microsoft.com/office/word/2010/wordprocessingDrawing" xmlns:wp="http://schemas.openxmlformats.org/drawingml/2006/wordprocessingDrawing" xmlns:w10="urn:schemas-microsoft-com:office:word" xmlns:w="http://schemas.openxmlformats.org/wordprocessingml/2006/main" xmlns:w14="http://schemas.microsoft.com/office/word/2010/wordml" xmlns:w15="http://schemas.microsoft.com/office/word/2012/wordml" xmlns:w16cex="http://schemas.microsoft.com/office/word/2018/wordml/cex" xmlns:w16cid="http://schemas.microsoft.com/office/word/2016/wordml/cid" xmlns:w16="http://schemas.microsoft.com/office/word/2018/wordml" xmlns:w16sdtdh="http://schemas.microsoft.com/office/word/2020/wordml/sdtdatahash" xmlns:w16se="http://schemas.microsoft.com/office/word/2015/wordml/symex" xmlns:wpg="http://schemas.microsoft.com/office/word/2010/wordprocessingGroup" xmlns:wpi="http://schemas.microsoft.com/office/word/2010/wordprocessingInk" xmlns:wne="http://schemas.microsoft.com/office/word/2006/wordml" xmlns:wps="http://schemas.microsoft.com/office/word/2010/wordprocessingShape" mc:Ignorable="w14 w15 w16se w16cid w16 w16cex w16sdtdh wp14">
+<w:numbering xmlns:wpc="http://schemas.microsoft.com/office/word/2010/wordprocessingCanvas" xmlns:cx="http://schemas.microsoft.com/office/drawing/2014/chartex" xmlns:cx1="http://schemas.microsoft.com/office/drawing/2015/9/8/chartex" xmlns:cx2="http://schemas.microsoft.com/office/drawing/2015/10/21/chartex" xmlns:cx3="http://schemas.microsoft.com/office/drawing/2016/5/9/chartex" xmlns:cx4="http://schemas.microsoft.com/office/drawing/2016/5/10/chartex" xmlns:cx5="http://schemas.microsoft.com/office/drawing/2016/5/11/chartex" xmlns:cx6="http://schemas.microsoft.com/office/drawing/2016/5/12/chartex" xmlns:cx7="http://schemas.microsoft.com/office/drawing/2016/5/13/chartex" xmlns:cx8="http://schemas.microsoft.com/office/drawing/2016/5/14/chartex" xmlns:mc="http://schemas.openxmlformats.org/markup-compatibility/2006" xmlns:aink="http://schemas.microsoft.com/office/drawing/2016/ink" xmlns:am3d="http://schemas.microsoft.com/office/drawing/2017/model3d" xmlns:o="urn:schemas-microsoft-com:office:office" xmlns:r="http://schemas.openxmlformats.org/officeDocument/2006/relationships" xmlns:m="http://schemas.openxmlformats.org/officeDocument/2006/math" xmlns:v="urn:schemas-microsoft-com:vml" xmlns:wp14="http://schemas.microsoft.com/office/word/2010/wordprocessingDrawing" xmlns:wp="http://schemas.openxmlformats.org/drawingml/2006/wordprocessingDrawing" xmlns:w10="urn:schemas-microsoft-com:office:word" xmlns:w="http://schemas.openxmlformats.org/wordprocessingml/2006/main" xmlns:w14="http://schemas.microsoft.com/office/word/2010/wordml" xmlns:w15="http://schemas.microsoft.com/office/word/2012/wordml" xmlns:w16cex="http://schemas.microsoft.com/office/word/2018/wordml/cex" xmlns:w16cid="http://schemas.microsoft.com/office/word/2016/wordml/cid" xmlns:w16="http://schemas.microsoft.com/office/word/2018/wordml" xmlns:w16se="http://schemas.microsoft.com/office/word/2015/wordml/symex" xmlns:wpg="http://schemas.microsoft.com/office/word/2010/wordprocessingGroup" xmlns:wpi="http://schemas.microsoft.com/office/word/2010/wordprocessingInk" xmlns:wne="http://schemas.microsoft.com/office/word/2006/wordml" xmlns:wps="http://schemas.microsoft.com/office/word/2010/wordprocessingShape" mc:Ignorable="w14 w15 w16se w16cid w16 w16cex wp14">
   <w:abstractNum w:abstractNumId="0" w15:restartNumberingAfterBreak="0">
     <w:nsid w:val="FFFFFFFB"/>
     <w:multiLevelType w:val="multilevel"/>
@@ -8332,7 +8565,7 @@
 </file>
 
 <file path=word/styles.xml><?xml version="1.0" encoding="utf-8"?>
-<w:styles xmlns:mc="http://schemas.openxmlformats.org/markup-compatibility/2006" xmlns:r="http://schemas.openxmlformats.org/officeDocument/2006/relationships" xmlns:w="http://schemas.openxmlformats.org/wordprocessingml/2006/main" xmlns:w14="http://schemas.microsoft.com/office/word/2010/wordml" xmlns:w15="http://schemas.microsoft.com/office/word/2012/wordml" xmlns:w16cex="http://schemas.microsoft.com/office/word/2018/wordml/cex" xmlns:w16cid="http://schemas.microsoft.com/office/word/2016/wordml/cid" xmlns:w16="http://schemas.microsoft.com/office/word/2018/wordml" xmlns:w16sdtdh="http://schemas.microsoft.com/office/word/2020/wordml/sdtdatahash" xmlns:w16se="http://schemas.microsoft.com/office/word/2015/wordml/symex" mc:Ignorable="w14 w15 w16se w16cid w16 w16cex w16sdtdh">
+<w:styles xmlns:mc="http://schemas.openxmlformats.org/markup-compatibility/2006" xmlns:r="http://schemas.openxmlformats.org/officeDocument/2006/relationships" xmlns:w="http://schemas.openxmlformats.org/wordprocessingml/2006/main" xmlns:w14="http://schemas.microsoft.com/office/word/2010/wordml" xmlns:w15="http://schemas.microsoft.com/office/word/2012/wordml" xmlns:w16cex="http://schemas.microsoft.com/office/word/2018/wordml/cex" xmlns:w16cid="http://schemas.microsoft.com/office/word/2016/wordml/cid" xmlns:w16="http://schemas.microsoft.com/office/word/2018/wordml" xmlns:w16se="http://schemas.microsoft.com/office/word/2015/wordml/symex" mc:Ignorable="w14 w15 w16se w16cid w16 w16cex">
   <w:docDefaults>
     <w:rPrDefault>
       <w:rPr>
@@ -9911,6 +10144,10 @@
 </file>
 
 <file path=customXml/item1.xml><?xml version="1.0" encoding="utf-8"?>
+<LongProperties xmlns="http://schemas.microsoft.com/office/2006/metadata/longProperties"/>
+</file>
+
+<file path=customXml/item2.xml><?xml version="1.0" encoding="utf-8"?>
 <ct:contentTypeSchema xmlns:ct="http://schemas.microsoft.com/office/2006/metadata/contentType" xmlns:ma="http://schemas.microsoft.com/office/2006/metadata/properties/metaAttributes" ct:_="" ma:_="" ma:contentTypeName="_Docs_" ma:contentTypeID="0x00B6E2CB8D63C2D4479BEF698C53C0899C" ma:contentTypeVersion="" ma:contentTypeDescription="" ma:contentTypeScope="" ma:versionID="e3db02d2087ca028d5b389bcc1720566">
   <xsd:schema xmlns:xsd="http://www.w3.org/2001/XMLSchema" xmlns:p="http://schemas.microsoft.com/office/2006/metadata/properties" xmlns:ns1="http://schemas.microsoft.com/sharepoint/v3" targetNamespace="http://schemas.microsoft.com/office/2006/metadata/properties" ma:root="true" ma:fieldsID="3e5d9eca856144ce6ca1da655f95619c" ns1:_="">
     <xsd:import namespace="http://schemas.microsoft.com/sharepoint/v3"/>
@@ -10262,10 +10499,6 @@
     </xsd:complexType>
   </xsd:schema>
 </ct:contentTypeSchema>
-</file>
-
-<file path=customXml/item2.xml><?xml version="1.0" encoding="utf-8"?>
-<LongProperties xmlns="http://schemas.microsoft.com/office/2006/metadata/longProperties"/>
 </file>
 
 <file path=customXml/item3.xml><?xml version="1.0" encoding="utf-8"?>
@@ -10662,10 +10895,63 @@
     <b:Day>10</b:Day>
     <b:RefOrder>21</b:RefOrder>
   </b:Source>
+  <b:Source>
+    <b:Tag>Sco13</b:Tag>
+    <b:SourceType>Report</b:SourceType>
+    <b:Guid>{8832BC8A-5972-49C2-9A18-42CD56E0E255}</b:Guid>
+    <b:Author>
+      <b:Author>
+        <b:NameList>
+          <b:Person>
+            <b:Last>Scott</b:Last>
+            <b:First>Thomas</b:First>
+          </b:Person>
+        </b:NameList>
+      </b:Author>
+    </b:Author>
+    <b:Title>The Problem with Time &amp; Timezones - Computerphile</b:Title>
+    <b:Year>2013</b:Year>
+    <b:City>University of Nottingham</b:City>
+    <b:Publisher>Computerphile</b:Publisher>
+    <b:ThesisType>Webvideo</b:ThesisType>
+    <b:RefOrder>22</b:RefOrder>
+  </b:Source>
+  <b:Source>
+    <b:Tag>Mai21</b:Tag>
+    <b:SourceType>InternetSite</b:SourceType>
+    <b:Guid>{E60AD461-CC9B-452F-AAEE-DC8F70ECCF93}</b:Guid>
+    <b:Title>Karrierebibel</b:Title>
+    <b:Year>2021</b:Year>
+    <b:Author>
+      <b:Author>
+        <b:NameList>
+          <b:Person>
+            <b:Last>Mai</b:Last>
+            <b:First>Jochen</b:First>
+          </b:Person>
+        </b:NameList>
+      </b:Author>
+    </b:Author>
+    <b:Month>Juni</b:Month>
+    <b:Day>04</b:Day>
+    <b:YearAccessed>2021</b:YearAccessed>
+    <b:MonthAccessed>Juli</b:MonthAccessed>
+    <b:DayAccessed>11</b:DayAccessed>
+    <b:URL>https://karrierebibel.de/handzeichen-gesten-ausland/</b:URL>
+    <b:RefOrder>23</b:RefOrder>
+  </b:Source>
 </b:Sources>
 </file>
 
 <file path=customXml/itemProps1.xml><?xml version="1.0" encoding="utf-8"?>
+<ds:datastoreItem xmlns:ds="http://schemas.openxmlformats.org/officeDocument/2006/customXml" ds:itemID="{7BCD0195-1FBF-42D9-B9E5-94F31A8151A3}">
+  <ds:schemaRefs>
+    <ds:schemaRef ds:uri="http://schemas.microsoft.com/office/2006/metadata/longProperties"/>
+  </ds:schemaRefs>
+</ds:datastoreItem>
+</file>
+
+<file path=customXml/itemProps2.xml><?xml version="1.0" encoding="utf-8"?>
 <ds:datastoreItem xmlns:ds="http://schemas.openxmlformats.org/officeDocument/2006/customXml" ds:itemID="{5967F033-AFF1-4B83-8851-FBDCC9D1E3EA}">
   <ds:schemaRefs>
     <ds:schemaRef ds:uri="http://schemas.microsoft.com/office/2006/metadata/contentType"/>
@@ -10682,14 +10968,6 @@
 </ds:datastoreItem>
 </file>
 
-<file path=customXml/itemProps2.xml><?xml version="1.0" encoding="utf-8"?>
-<ds:datastoreItem xmlns:ds="http://schemas.openxmlformats.org/officeDocument/2006/customXml" ds:itemID="{7BCD0195-1FBF-42D9-B9E5-94F31A8151A3}">
-  <ds:schemaRefs>
-    <ds:schemaRef ds:uri="http://schemas.microsoft.com/office/2006/metadata/longProperties"/>
-  </ds:schemaRefs>
-</ds:datastoreItem>
-</file>
-
 <file path=customXml/itemProps3.xml><?xml version="1.0" encoding="utf-8"?>
 <ds:datastoreItem xmlns:ds="http://schemas.openxmlformats.org/officeDocument/2006/customXml" ds:itemID="{8B9298A2-7F2B-4637-B143-A067F459B2A7}">
   <ds:schemaRefs>
@@ -10701,7 +10979,7 @@
 </file>
 
 <file path=customXml/itemProps4.xml><?xml version="1.0" encoding="utf-8"?>
-<ds:datastoreItem xmlns:ds="http://schemas.openxmlformats.org/officeDocument/2006/customXml" ds:itemID="{E7C2FD7E-855E-449D-AC69-88EC1B2EF3B2}">
+<ds:datastoreItem xmlns:ds="http://schemas.openxmlformats.org/officeDocument/2006/customXml" ds:itemID="{903316DC-BA17-456F-BE8F-F5463A0B36EC}">
   <ds:schemaRefs>
     <ds:schemaRef ds:uri="http://schemas.openxmlformats.org/officeDocument/2006/bibliography"/>
   </ds:schemaRefs>

</xml_diff>

<commit_message>
WisArbeit: Added implementation PHP/static
</commit_message>
<xml_diff>
--- a/guiProjekt/downloads/Mehrsprachigkeit in der Informatik.docx
+++ b/guiProjekt/downloads/Mehrsprachigkeit in der Informatik.docx
@@ -1,6 +1,6 @@
 
 <file path=word/document.xml><?xml version="1.0" encoding="utf-8"?>
-<w:document xmlns:wpc="http://schemas.microsoft.com/office/word/2010/wordprocessingCanvas" xmlns:cx="http://schemas.microsoft.com/office/drawing/2014/chartex" xmlns:cx1="http://schemas.microsoft.com/office/drawing/2015/9/8/chartex" xmlns:cx2="http://schemas.microsoft.com/office/drawing/2015/10/21/chartex" xmlns:cx3="http://schemas.microsoft.com/office/drawing/2016/5/9/chartex" xmlns:cx4="http://schemas.microsoft.com/office/drawing/2016/5/10/chartex" xmlns:cx5="http://schemas.microsoft.com/office/drawing/2016/5/11/chartex" xmlns:cx6="http://schemas.microsoft.com/office/drawing/2016/5/12/chartex" xmlns:cx7="http://schemas.microsoft.com/office/drawing/2016/5/13/chartex" xmlns:cx8="http://schemas.microsoft.com/office/drawing/2016/5/14/chartex" xmlns:mc="http://schemas.openxmlformats.org/markup-compatibility/2006" xmlns:aink="http://schemas.microsoft.com/office/drawing/2016/ink" xmlns:am3d="http://schemas.microsoft.com/office/drawing/2017/model3d" xmlns:o="urn:schemas-microsoft-com:office:office" xmlns:r="http://schemas.openxmlformats.org/officeDocument/2006/relationships" xmlns:m="http://schemas.openxmlformats.org/officeDocument/2006/math" xmlns:v="urn:schemas-microsoft-com:vml" xmlns:wp14="http://schemas.microsoft.com/office/word/2010/wordprocessingDrawing" xmlns:wp="http://schemas.openxmlformats.org/drawingml/2006/wordprocessingDrawing" xmlns:w10="urn:schemas-microsoft-com:office:word" xmlns:w="http://schemas.openxmlformats.org/wordprocessingml/2006/main" xmlns:w14="http://schemas.microsoft.com/office/word/2010/wordml" xmlns:w15="http://schemas.microsoft.com/office/word/2012/wordml" xmlns:w16cex="http://schemas.microsoft.com/office/word/2018/wordml/cex" xmlns:w16cid="http://schemas.microsoft.com/office/word/2016/wordml/cid" xmlns:w16="http://schemas.microsoft.com/office/word/2018/wordml" xmlns:w16se="http://schemas.microsoft.com/office/word/2015/wordml/symex" xmlns:wpg="http://schemas.microsoft.com/office/word/2010/wordprocessingGroup" xmlns:wpi="http://schemas.microsoft.com/office/word/2010/wordprocessingInk" xmlns:wne="http://schemas.microsoft.com/office/word/2006/wordml" xmlns:wps="http://schemas.microsoft.com/office/word/2010/wordprocessingShape" mc:Ignorable="w14 w15 w16se w16cid w16 w16cex wp14">
+<w:document xmlns:wpc="http://schemas.microsoft.com/office/word/2010/wordprocessingCanvas" xmlns:cx="http://schemas.microsoft.com/office/drawing/2014/chartex" xmlns:cx1="http://schemas.microsoft.com/office/drawing/2015/9/8/chartex" xmlns:cx2="http://schemas.microsoft.com/office/drawing/2015/10/21/chartex" xmlns:cx3="http://schemas.microsoft.com/office/drawing/2016/5/9/chartex" xmlns:cx4="http://schemas.microsoft.com/office/drawing/2016/5/10/chartex" xmlns:cx5="http://schemas.microsoft.com/office/drawing/2016/5/11/chartex" xmlns:cx6="http://schemas.microsoft.com/office/drawing/2016/5/12/chartex" xmlns:cx7="http://schemas.microsoft.com/office/drawing/2016/5/13/chartex" xmlns:cx8="http://schemas.microsoft.com/office/drawing/2016/5/14/chartex" xmlns:mc="http://schemas.openxmlformats.org/markup-compatibility/2006" xmlns:aink="http://schemas.microsoft.com/office/drawing/2016/ink" xmlns:am3d="http://schemas.microsoft.com/office/drawing/2017/model3d" xmlns:o="urn:schemas-microsoft-com:office:office" xmlns:r="http://schemas.openxmlformats.org/officeDocument/2006/relationships" xmlns:m="http://schemas.openxmlformats.org/officeDocument/2006/math" xmlns:v="urn:schemas-microsoft-com:vml" xmlns:wp14="http://schemas.microsoft.com/office/word/2010/wordprocessingDrawing" xmlns:wp="http://schemas.openxmlformats.org/drawingml/2006/wordprocessingDrawing" xmlns:w10="urn:schemas-microsoft-com:office:word" xmlns:w="http://schemas.openxmlformats.org/wordprocessingml/2006/main" xmlns:w14="http://schemas.microsoft.com/office/word/2010/wordml" xmlns:w15="http://schemas.microsoft.com/office/word/2012/wordml" xmlns:w16cex="http://schemas.microsoft.com/office/word/2018/wordml/cex" xmlns:w16cid="http://schemas.microsoft.com/office/word/2016/wordml/cid" xmlns:w16="http://schemas.microsoft.com/office/word/2018/wordml" xmlns:w16sdtdh="http://schemas.microsoft.com/office/word/2020/wordml/sdtdatahash" xmlns:w16se="http://schemas.microsoft.com/office/word/2015/wordml/symex" xmlns:wpg="http://schemas.microsoft.com/office/word/2010/wordprocessingGroup" xmlns:wpi="http://schemas.microsoft.com/office/word/2010/wordprocessingInk" xmlns:wne="http://schemas.microsoft.com/office/word/2006/wordml" xmlns:wps="http://schemas.microsoft.com/office/word/2010/wordprocessingShape" mc:Ignorable="w14 w15 w16se w16cid w16 w16cex w16sdtdh wp14">
   <w:body>
     <w:p/>
     <w:p>
@@ -253,7 +253,7 @@
               </wp:anchor>
             </w:drawing>
           </mc:Choice>
-          <mc:Fallback xmlns:w16sdtdh="http://schemas.microsoft.com/office/word/2020/wordml/sdtdatahash">
+          <mc:Fallback>
             <w:pict>
               <v:line w14:anchorId="65EEFC95" id="Gerader Verbinder 2" o:spid="_x0000_s1026" style="position:absolute;z-index:251659264;visibility:visible;mso-wrap-style:square;mso-height-percent:0;mso-wrap-distance-left:9pt;mso-wrap-distance-top:0;mso-wrap-distance-right:9pt;mso-wrap-distance-bottom:0;mso-position-horizontal:center;mso-position-horizontal-relative:margin;mso-position-vertical:absolute;mso-position-vertical-relative:text;mso-height-percent:0;mso-height-relative:margin" from="0,26.65pt" to="497.5pt,26.65pt" o:gfxdata="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" strokecolor="black [3200]">
                 <v:stroke joinstyle="miter"/>
@@ -634,7 +634,7 @@
               </wp:anchor>
             </w:drawing>
           </mc:Choice>
-          <mc:Fallback xmlns:w16sdtdh="http://schemas.microsoft.com/office/word/2020/wordml/sdtdatahash">
+          <mc:Fallback>
             <w:pict>
               <v:line w14:anchorId="707C5F7F" id="Gerader Verbinder 5" o:spid="_x0000_s1026" style="position:absolute;z-index:251660288;visibility:visible;mso-wrap-style:square;mso-height-percent:0;mso-wrap-distance-left:9pt;mso-wrap-distance-top:0;mso-wrap-distance-right:9pt;mso-wrap-distance-bottom:0;mso-position-horizontal:absolute;mso-position-horizontal-relative:margin;mso-position-vertical:absolute;mso-position-vertical-relative:text;mso-height-percent:0;mso-height-relative:margin" from="-21.95pt,9.35pt" to="475.55pt,9.35pt" o:gfxdata="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" strokecolor="black [3200]">
                 <v:stroke joinstyle="miter"/>
@@ -3952,18 +3952,31 @@
       <w:pPr>
         <w:pStyle w:val="Beschriftung"/>
       </w:pPr>
-      <w:bookmarkStart w:id="14" w:name="_Toc74698373"/>
+      <w:bookmarkStart w:id="14" w:name="_Toc77348236"/>
       <w:r>
         <w:t xml:space="preserve">Abbildung </w:t>
       </w:r>
-      <w:fldSimple w:instr=" SEQ Abbildung \* ARABIC ">
-        <w:r>
-          <w:rPr>
-            <w:noProof/>
-          </w:rPr>
-          <w:t>1</w:t>
-        </w:r>
-      </w:fldSimple>
+      <w:r>
+        <w:fldChar w:fldCharType="begin"/>
+      </w:r>
+      <w:r>
+        <w:instrText xml:space="preserve"> SEQ Abbildung \* ARABIC </w:instrText>
+      </w:r>
+      <w:r>
+        <w:fldChar w:fldCharType="separate"/>
+      </w:r>
+      <w:r>
+        <w:rPr>
+          <w:noProof/>
+        </w:rPr>
+        <w:t>1</w:t>
+      </w:r>
+      <w:r>
+        <w:rPr>
+          <w:noProof/>
+        </w:rPr>
+        <w:fldChar w:fldCharType="end"/>
+      </w:r>
       <w:r>
         <w:t>: Google Transl</w:t>
       </w:r>
@@ -4186,175 +4199,14 @@
     </w:p>
     <w:p>
       <w:r>
-        <w:t>Die statische Übersetzung ist</w:t>
-      </w:r>
-      <w:r>
-        <w:t xml:space="preserve"> generell </w:t>
-      </w:r>
-      <w:r>
-        <w:t>implementierbar</w:t>
-      </w:r>
-      <w:r>
-        <w:t xml:space="preserve">, indem es alle Strings bzw. Texte in einer JSON – Datenbank – XML – Word oder auch Excel Datei schreibt und dann werden alle Texte manuell übersetzt. Für kleine Projekte </w:t>
-      </w:r>
-      <w:r>
-        <w:t xml:space="preserve">ist die Übersetzung meistens vom Entwickler oder dem </w:t>
-      </w:r>
-      <w:r>
-        <w:t xml:space="preserve">Projektinhaber </w:t>
-      </w:r>
-      <w:r>
-        <w:t xml:space="preserve">zu machen aber für </w:t>
-      </w:r>
-      <w:r>
-        <w:t>g</w:t>
-      </w:r>
-      <w:r>
-        <w:t>röße</w:t>
-      </w:r>
-      <w:r>
-        <w:t>re</w:t>
-      </w:r>
-      <w:r>
-        <w:t xml:space="preserve"> Projekte wird </w:t>
-      </w:r>
-      <w:r>
-        <w:t>i.d.R. ein</w:t>
-      </w:r>
-      <w:r>
+        <w:t>Die Implementation via PHP ist lediglich eine 18-zeilige Codedatei, die zu Beginn der aufzurufenden PHP-Datei eingebunden wird.</w:t>
+      </w:r>
+      <w:r>
+        <w:rPr>
+          <w:noProof/>
+        </w:rPr>
         <w:t xml:space="preserve"> </w:t>
       </w:r>
-      <w:r>
-        <w:t>Übersetzungsdienstleister</w:t>
-      </w:r>
-      <w:r>
-        <w:t xml:space="preserve"> beauftragt</w:t>
-      </w:r>
-      <w:r>
-        <w:t>.</w:t>
-      </w:r>
-    </w:p>
-    <w:p/>
-    <w:p>
-      <w:pPr>
-        <w:pStyle w:val="berschrift3"/>
-      </w:pPr>
-      <w:r>
-        <w:t xml:space="preserve">Java oder </w:t>
-      </w:r>
-      <w:proofErr w:type="spellStart"/>
-      <w:r>
-        <w:t>Kotlin</w:t>
-      </w:r>
-      <w:proofErr w:type="spellEnd"/>
-    </w:p>
-    <w:p>
-      <w:r>
-        <w:t>Die Umsetzung unter Java</w:t>
-      </w:r>
-      <w:r>
-        <w:rPr>
-          <w:rStyle w:val="Funotenzeichen"/>
-        </w:rPr>
-        <w:footnoteReference w:id="19"/>
-      </w:r>
-      <w:r>
-        <w:t xml:space="preserve"> </w:t>
-      </w:r>
-      <w:r>
-        <w:t xml:space="preserve">und </w:t>
-      </w:r>
-      <w:proofErr w:type="spellStart"/>
-      <w:r>
-        <w:t>Kotlin</w:t>
-      </w:r>
-      <w:proofErr w:type="spellEnd"/>
-      <w:r>
-        <w:rPr>
-          <w:rStyle w:val="Funotenzeichen"/>
-        </w:rPr>
-        <w:footnoteReference w:id="20"/>
-      </w:r>
-      <w:r>
-        <w:t xml:space="preserve"> </w:t>
-      </w:r>
-      <w:r>
-        <w:t>unterscheidet sich ausschließlich durch das Datenstrukturformat der Sprachdateien. Diese verwendet XML</w:t>
-      </w:r>
-      <w:r>
-        <w:rPr>
-          <w:rStyle w:val="Funotenzeichen"/>
-        </w:rPr>
-        <w:footnoteReference w:id="21"/>
-      </w:r>
-      <w:r>
-        <w:t>-artige Dateien, die</w:t>
-      </w:r>
-      <w:r>
-        <w:t xml:space="preserve"> vom IDE (Android Studio beispielerweise) generiert werden </w:t>
-      </w:r>
-      <w:r>
-        <w:t>können</w:t>
-      </w:r>
-      <w:r>
-        <w:t>.</w:t>
-      </w:r>
-    </w:p>
-    <w:p>
-      <w:r>
-        <w:t>Vorgehensweise zu der Implementierung einer statischen Übersetzung mit dem Java/</w:t>
-      </w:r>
-      <w:proofErr w:type="spellStart"/>
-      <w:r>
-        <w:t>Kotlin</w:t>
-      </w:r>
-      <w:proofErr w:type="spellEnd"/>
-      <w:r>
-        <w:t>:</w:t>
-      </w:r>
-    </w:p>
-    <w:p>
-      <w:pPr>
-        <w:pStyle w:val="Listenabsatz"/>
-        <w:numPr>
-          <w:ilvl w:val="0"/>
-          <w:numId w:val="8"/>
-        </w:numPr>
-      </w:pPr>
-      <w:r>
-        <w:t xml:space="preserve">Nachdem ein neues Projekt angelegt </w:t>
-      </w:r>
-      <w:r>
-        <w:t>ist</w:t>
-      </w:r>
-      <w:r>
-        <w:t xml:space="preserve">, ist hier beispielerweise ein </w:t>
-      </w:r>
-      <w:proofErr w:type="spellStart"/>
-      <w:r>
-        <w:t>TextView</w:t>
-      </w:r>
-      <w:proofErr w:type="spellEnd"/>
-      <w:r>
-        <w:rPr>
-          <w:rStyle w:val="Funotenzeichen"/>
-        </w:rPr>
-        <w:footnoteReference w:id="22"/>
-      </w:r>
-      <w:r>
-        <w:t xml:space="preserve"> im Layout</w:t>
-      </w:r>
-      <w:r>
-        <w:t xml:space="preserve"> zu sehen</w:t>
-      </w:r>
-      <w:r>
-        <w:t>.</w:t>
-      </w:r>
-    </w:p>
-    <w:p>
-      <w:pPr>
-        <w:pStyle w:val="Listenabsatz"/>
-      </w:pPr>
     </w:p>
     <w:p>
       <w:pPr>
@@ -4364,12 +4216,11 @@
         <w:rPr>
           <w:noProof/>
         </w:rPr>
-        <w:lastRenderedPageBreak/>
         <w:drawing>
-          <wp:inline distT="0" distB="0" distL="0" distR="0" wp14:anchorId="2452D494" wp14:editId="012A3851">
-            <wp:extent cx="5579745" cy="1840865"/>
-            <wp:effectExtent l="0" t="0" r="1905" b="6985"/>
-            <wp:docPr id="4" name="Grafik 4"/>
+          <wp:inline distT="0" distB="0" distL="0" distR="0" wp14:anchorId="68F78488" wp14:editId="67C6AC92">
+            <wp:extent cx="3897984" cy="2337371"/>
+            <wp:effectExtent l="0" t="0" r="7620" b="6350"/>
+            <wp:docPr id="3" name="Grafik 3"/>
             <wp:cNvGraphicFramePr>
               <a:graphicFrameLocks xmlns:a="http://schemas.openxmlformats.org/drawingml/2006/main" noChangeAspect="1"/>
             </wp:cNvGraphicFramePr>
@@ -4389,7 +4240,7 @@
                   <pic:spPr>
                     <a:xfrm>
                       <a:off x="0" y="0"/>
-                      <a:ext cx="5579745" cy="1840865"/>
+                      <a:ext cx="3909682" cy="2344386"/>
                     </a:xfrm>
                     <a:prstGeom prst="rect">
                       <a:avLst/>
@@ -4406,7 +4257,7 @@
       <w:pPr>
         <w:pStyle w:val="Beschriftung"/>
       </w:pPr>
-      <w:bookmarkStart w:id="15" w:name="_Toc74698374"/>
+      <w:bookmarkStart w:id="15" w:name="_Toc77348237"/>
       <w:r>
         <w:t xml:space="preserve">Abbildung </w:t>
       </w:r>
@@ -4419,204 +4270,146 @@
         </w:r>
       </w:fldSimple>
       <w:r>
-        <w:t xml:space="preserve">: Android </w:t>
+        <w:t xml:space="preserve">: </w:t>
       </w:r>
       <w:proofErr w:type="spellStart"/>
       <w:r>
-        <w:t>TextView</w:t>
+        <w:t>loadLang.php</w:t>
       </w:r>
       <w:proofErr w:type="spellEnd"/>
       <w:r>
-        <w:t>-Element</w:t>
+        <w:t xml:space="preserve"> des Prüfleistungsprojektes</w:t>
       </w:r>
       <w:bookmarkEnd w:id="15"/>
     </w:p>
-    <w:p/>
-    <w:p>
-      <w:pPr>
-        <w:pStyle w:val="Listenabsatz"/>
-        <w:numPr>
-          <w:ilvl w:val="0"/>
-          <w:numId w:val="8"/>
-        </w:numPr>
-      </w:pPr>
-      <w:r>
-        <w:t>Den wichtigsten Elementen</w:t>
-      </w:r>
-      <w:r>
-        <w:t xml:space="preserve">, </w:t>
-      </w:r>
-      <w:r>
-        <w:t>die hier</w:t>
-      </w:r>
-      <w:r>
-        <w:t xml:space="preserve"> zu betrachten </w:t>
-      </w:r>
-      <w:r>
-        <w:t>sind,</w:t>
-      </w:r>
-      <w:r>
-        <w:t xml:space="preserve"> </w:t>
-      </w:r>
-      <w:r>
-        <w:t>sind:</w:t>
-      </w:r>
-    </w:p>
-    <w:p>
-      <w:pPr>
-        <w:pStyle w:val="Listenabsatz"/>
-        <w:numPr>
-          <w:ilvl w:val="2"/>
-          <w:numId w:val="8"/>
-        </w:numPr>
-      </w:pPr>
-      <w:proofErr w:type="spellStart"/>
+    <w:p>
+      <w:r>
+        <w:lastRenderedPageBreak/>
+        <w:t xml:space="preserve">Hierbei wird vorausgesetzt, dass es Sprachdateien im Verzeichnis </w:t>
+      </w:r>
+      <w:proofErr w:type="gramStart"/>
+      <w:r>
+        <w:t>‚</w:t>
+      </w:r>
       <w:r>
         <w:rPr>
           <w:i/>
           <w:iCs/>
         </w:rPr>
-        <w:t>Android:</w:t>
-      </w:r>
+        <w:t>./</w:t>
+      </w:r>
+      <w:proofErr w:type="gramEnd"/>
       <w:r>
         <w:rPr>
           <w:i/>
           <w:iCs/>
         </w:rPr>
-        <w:t>id</w:t>
-      </w:r>
-      <w:proofErr w:type="spellEnd"/>
-      <w:r>
-        <w:t>:</w:t>
-      </w:r>
-      <w:r>
-        <w:t xml:space="preserve"> </w:t>
-      </w:r>
-      <w:r>
-        <w:t>Die</w:t>
-      </w:r>
-      <w:r>
-        <w:t xml:space="preserve"> ID wird gebraucht</w:t>
-      </w:r>
-      <w:r>
-        <w:t>,</w:t>
-      </w:r>
-      <w:r>
-        <w:t xml:space="preserve"> um den </w:t>
-      </w:r>
-      <w:proofErr w:type="spellStart"/>
-      <w:r>
-        <w:t>TextView</w:t>
-      </w:r>
-      <w:proofErr w:type="spellEnd"/>
-      <w:r>
-        <w:t xml:space="preserve"> wieder in der Klasse </w:t>
-      </w:r>
-    </w:p>
-    <w:p>
-      <w:pPr>
-        <w:pStyle w:val="Listenabsatz"/>
-        <w:ind w:left="2160"/>
-      </w:pPr>
-      <w:r>
-        <w:t>zu finden.</w:t>
-      </w:r>
-    </w:p>
-    <w:p>
-      <w:pPr>
-        <w:pStyle w:val="Listenabsatz"/>
-        <w:numPr>
-          <w:ilvl w:val="2"/>
-          <w:numId w:val="8"/>
-        </w:numPr>
-      </w:pPr>
+        <w:t>lang/</w:t>
+      </w:r>
       <w:proofErr w:type="spellStart"/>
       <w:r>
         <w:rPr>
           <w:i/>
           <w:iCs/>
         </w:rPr>
-        <w:t>Android:</w:t>
-      </w:r>
+        <w:t>loc</w:t>
+      </w:r>
+      <w:proofErr w:type="spellEnd"/>
       <w:r>
         <w:rPr>
           <w:i/>
           <w:iCs/>
         </w:rPr>
-        <w:t>text</w:t>
+        <w:t>/</w:t>
+      </w:r>
+      <w:r>
+        <w:t>‘ gibt, die in JSON</w:t>
+      </w:r>
+      <w:r>
+        <w:rPr>
+          <w:rStyle w:val="Funotenzeichen"/>
+        </w:rPr>
+        <w:footnoteReference w:id="19"/>
+      </w:r>
+      <w:r>
+        <w:t xml:space="preserve">-Notation aufgebaut sind. </w:t>
+      </w:r>
+      <w:r>
+        <w:t>Ebenfalls wird vorausgesetzt, dass die gewünschte Sprache als GET-Parameter ‚</w:t>
+      </w:r>
+      <w:r>
+        <w:rPr>
+          <w:i/>
+          <w:iCs/>
+        </w:rPr>
+        <w:t>lang</w:t>
+      </w:r>
+      <w:r>
+        <w:t>‘ übergeben wird. Ist dieser GET-Parameter nicht vorhanden, oder verweist auf eine nicht-existierende Sprachdatei, so wird die in Zeile 15 festgelegte Fallback-Sprachdatei geladen.</w:t>
+      </w:r>
+    </w:p>
+    <w:p/>
+    <w:p>
+      <w:r>
+        <w:t xml:space="preserve">Auf die Inhalte dieser Sprachdateien ist nun mit einer </w:t>
+      </w:r>
+      <w:proofErr w:type="spellStart"/>
+      <w:r>
+        <w:t>Dereferenzierung</w:t>
       </w:r>
       <w:proofErr w:type="spellEnd"/>
       <w:r>
-        <w:t>:</w:t>
-      </w:r>
-      <w:r>
         <w:t xml:space="preserve"> </w:t>
       </w:r>
-      <w:r>
-        <w:t xml:space="preserve">ist </w:t>
-      </w:r>
       <w:proofErr w:type="gramStart"/>
       <w:r>
-        <w:t>zuständig</w:t>
+        <w:t>der globalen Variable</w:t>
       </w:r>
       <w:proofErr w:type="gramEnd"/>
       <w:r>
-        <w:t xml:space="preserve"> um den Text in dem </w:t>
+        <w:t xml:space="preserve"> ‚</w:t>
       </w:r>
       <w:proofErr w:type="spellStart"/>
       <w:r>
-        <w:t>TextView</w:t>
+        <w:rPr>
+          <w:i/>
+          <w:iCs/>
+        </w:rPr>
+        <w:t>local</w:t>
       </w:r>
       <w:proofErr w:type="spellEnd"/>
       <w:r>
-        <w:t xml:space="preserve"> zu schreiben.</w:t>
-      </w:r>
-    </w:p>
-    <w:p>
-      <w:pPr>
-        <w:pStyle w:val="Listenabsatz"/>
-        <w:ind w:left="2160"/>
-      </w:pPr>
-      <w:r>
-        <w:t xml:space="preserve">Hier ist sehr </w:t>
-      </w:r>
-      <w:r>
-        <w:t>wichtig, dass</w:t>
-      </w:r>
-      <w:r>
-        <w:t xml:space="preserve"> der Text nicht direkt im </w:t>
+        <w:t>‘, (kurz=</w:t>
       </w:r>
       <w:proofErr w:type="spellStart"/>
       <w:r>
-        <w:t>TextView</w:t>
+        <w:rPr>
+          <w:i/>
+          <w:iCs/>
+        </w:rPr>
+        <w:t>locale</w:t>
       </w:r>
       <w:proofErr w:type="spellEnd"/>
       <w:r>
-        <w:t xml:space="preserve"> geschrieben wird</w:t>
-      </w:r>
-      <w:r>
-        <w:t>,</w:t>
-      </w:r>
-      <w:r>
-        <w:t xml:space="preserve"> sonst kann keine Mehrsprachigkeit implementiert werden.</w:t>
-      </w:r>
-    </w:p>
-    <w:p/>
-    <w:p/>
-    <w:p/>
+        <w:t>) zuzugreifen.</w:t>
+      </w:r>
+    </w:p>
     <w:p>
       <w:pPr>
         <w:keepNext/>
       </w:pPr>
       <w:r>
+        <w:t xml:space="preserve"> </w:t>
+      </w:r>
+      <w:r>
         <w:rPr>
           <w:noProof/>
         </w:rPr>
         <w:drawing>
-          <wp:inline distT="0" distB="0" distL="0" distR="0" wp14:anchorId="5C81A3B0" wp14:editId="4F4E111A">
-            <wp:extent cx="5183960" cy="2440656"/>
-            <wp:effectExtent l="0" t="0" r="0" b="0"/>
-            <wp:docPr id="15" name="Grafik 15"/>
+          <wp:inline distT="0" distB="0" distL="0" distR="0" wp14:anchorId="400B5DDA" wp14:editId="587FABFE">
+            <wp:extent cx="5579745" cy="1118235"/>
+            <wp:effectExtent l="0" t="0" r="1905" b="5715"/>
+            <wp:docPr id="6" name="Grafik 6"/>
             <wp:cNvGraphicFramePr>
               <a:graphicFrameLocks xmlns:a="http://schemas.openxmlformats.org/drawingml/2006/main" noChangeAspect="1"/>
             </wp:cNvGraphicFramePr>
@@ -4636,7 +4429,7 @@
                   <pic:spPr>
                     <a:xfrm>
                       <a:off x="0" y="0"/>
-                      <a:ext cx="5183960" cy="2440656"/>
+                      <a:ext cx="5579745" cy="1118235"/>
                     </a:xfrm>
                     <a:prstGeom prst="rect">
                       <a:avLst/>
@@ -4653,7 +4446,7 @@
       <w:pPr>
         <w:pStyle w:val="Beschriftung"/>
       </w:pPr>
-      <w:bookmarkStart w:id="16" w:name="_Toc74698375"/>
+      <w:bookmarkStart w:id="16" w:name="_Toc77348238"/>
       <w:r>
         <w:t xml:space="preserve">Abbildung </w:t>
       </w:r>
@@ -4666,17 +4459,87 @@
         </w:r>
       </w:fldSimple>
       <w:r>
-        <w:t xml:space="preserve">: </w:t>
-      </w:r>
-      <w:r>
-        <w:t>Android Button-Elemente zur Sprachauswahl</w:t>
+        <w:t>: Zugriff auf Inhalte der Sprachdateien</w:t>
       </w:r>
       <w:bookmarkEnd w:id="16"/>
     </w:p>
     <w:p>
       <w:pPr>
-        <w:ind w:left="360"/>
-      </w:pPr>
+        <w:pStyle w:val="berschrift3"/>
+      </w:pPr>
+      <w:r>
+        <w:t xml:space="preserve">Java oder </w:t>
+      </w:r>
+      <w:proofErr w:type="spellStart"/>
+      <w:r>
+        <w:t>Kotlin</w:t>
+      </w:r>
+      <w:proofErr w:type="spellEnd"/>
+    </w:p>
+    <w:p>
+      <w:r>
+        <w:t>Die Umsetzung unter Java</w:t>
+      </w:r>
+      <w:r>
+        <w:rPr>
+          <w:rStyle w:val="Funotenzeichen"/>
+        </w:rPr>
+        <w:footnoteReference w:id="20"/>
+      </w:r>
+      <w:r>
+        <w:t xml:space="preserve"> </w:t>
+      </w:r>
+      <w:r>
+        <w:t xml:space="preserve">und </w:t>
+      </w:r>
+      <w:proofErr w:type="spellStart"/>
+      <w:r>
+        <w:t>Kotlin</w:t>
+      </w:r>
+      <w:proofErr w:type="spellEnd"/>
+      <w:r>
+        <w:rPr>
+          <w:rStyle w:val="Funotenzeichen"/>
+        </w:rPr>
+        <w:footnoteReference w:id="21"/>
+      </w:r>
+      <w:r>
+        <w:t xml:space="preserve"> </w:t>
+      </w:r>
+      <w:r>
+        <w:t>unterscheidet sich ausschließlich durch das Datenstrukturformat der Sprachdateien. Diese verwendet XML</w:t>
+      </w:r>
+      <w:r>
+        <w:rPr>
+          <w:rStyle w:val="Funotenzeichen"/>
+        </w:rPr>
+        <w:footnoteReference w:id="22"/>
+      </w:r>
+      <w:r>
+        <w:t>-artige Dateien, die</w:t>
+      </w:r>
+      <w:r>
+        <w:t xml:space="preserve"> vom IDE (Android Studio beispielerweise) generiert werden </w:t>
+      </w:r>
+      <w:r>
+        <w:t>können</w:t>
+      </w:r>
+      <w:r>
+        <w:t>.</w:t>
+      </w:r>
+    </w:p>
+    <w:p>
+      <w:r>
+        <w:t>Vorgehensweise zu der Implementierung einer statischen Übersetzung mit dem Java/</w:t>
+      </w:r>
+      <w:proofErr w:type="spellStart"/>
+      <w:r>
+        <w:t>Kotlin</w:t>
+      </w:r>
+      <w:proofErr w:type="spellEnd"/>
+      <w:r>
+        <w:t>:</w:t>
+      </w:r>
     </w:p>
     <w:p>
       <w:pPr>
@@ -4687,75 +4550,40 @@
         </w:numPr>
       </w:pPr>
       <w:r>
-        <w:t xml:space="preserve">Hier werden die 2 </w:t>
-      </w:r>
-      <w:proofErr w:type="gramStart"/>
-      <w:r>
-        <w:t>Buttons</w:t>
-      </w:r>
-      <w:proofErr w:type="gramEnd"/>
-      <w:r>
-        <w:t xml:space="preserve"> um zwischen die Sprachen zu wechseln angelegt.</w:t>
+        <w:t xml:space="preserve">Nachdem ein neues Projekt angelegt </w:t>
+      </w:r>
+      <w:r>
+        <w:t>ist</w:t>
+      </w:r>
+      <w:r>
+        <w:t xml:space="preserve">, ist hier beispielerweise ein </w:t>
+      </w:r>
+      <w:proofErr w:type="spellStart"/>
+      <w:r>
+        <w:t>TextView</w:t>
+      </w:r>
+      <w:proofErr w:type="spellEnd"/>
+      <w:r>
+        <w:rPr>
+          <w:rStyle w:val="Funotenzeichen"/>
+        </w:rPr>
+        <w:footnoteReference w:id="23"/>
+      </w:r>
+      <w:r>
+        <w:t xml:space="preserve"> im Layout</w:t>
+      </w:r>
+      <w:r>
+        <w:t xml:space="preserve"> zu sehen</w:t>
+      </w:r>
+      <w:r>
+        <w:t>.</w:t>
       </w:r>
     </w:p>
     <w:p>
       <w:pPr>
         <w:pStyle w:val="Listenabsatz"/>
-        <w:numPr>
-          <w:ilvl w:val="0"/>
-          <w:numId w:val="8"/>
-        </w:numPr>
-      </w:pPr>
-      <w:r>
-        <w:t xml:space="preserve">Hier ist das Attribut </w:t>
-      </w:r>
-      <w:proofErr w:type="spellStart"/>
-      <w:r>
-        <w:rPr>
-          <w:i/>
-          <w:iCs/>
-        </w:rPr>
-        <w:t>Android:id</w:t>
-      </w:r>
-      <w:proofErr w:type="spellEnd"/>
-      <w:r>
-        <w:t xml:space="preserve"> wichtig, um die Buttons wieder in der Klasse zu finden.</w:t>
-      </w:r>
-    </w:p>
-    <w:p/>
-    <w:p/>
-    <w:p>
-      <w:r>
-        <w:t xml:space="preserve">Bemerkung: </w:t>
-      </w:r>
-      <w:proofErr w:type="spellStart"/>
-      <w:r>
-        <w:rPr>
-          <w:i/>
-          <w:iCs/>
-        </w:rPr>
-        <w:t>Android:text</w:t>
-      </w:r>
-      <w:proofErr w:type="spellEnd"/>
-      <w:r>
-        <w:t xml:space="preserve"> ist hier direkt in den Buttons geschrieben, weil es bei allen Sprachen </w:t>
-      </w:r>
-      <w:r>
-        <w:t>gleichbleiben</w:t>
-      </w:r>
-      <w:r>
-        <w:t xml:space="preserve"> muss.</w:t>
-      </w:r>
-    </w:p>
-    <w:p>
-      <w:pPr>
-        <w:jc w:val="left"/>
-      </w:pPr>
-      <w:r>
-        <w:br w:type="page"/>
-      </w:r>
-    </w:p>
-    <w:p/>
+      </w:pPr>
+    </w:p>
     <w:p>
       <w:pPr>
         <w:keepNext/>
@@ -4765,10 +4593,10 @@
           <w:noProof/>
         </w:rPr>
         <w:drawing>
-          <wp:inline distT="0" distB="0" distL="0" distR="0" wp14:anchorId="2F8E51F8" wp14:editId="09349187">
-            <wp:extent cx="5579745" cy="1455420"/>
-            <wp:effectExtent l="0" t="0" r="1905" b="0"/>
-            <wp:docPr id="20" name="Grafik 20"/>
+          <wp:inline distT="0" distB="0" distL="0" distR="0" wp14:anchorId="2452D494" wp14:editId="012A3851">
+            <wp:extent cx="5579745" cy="1840865"/>
+            <wp:effectExtent l="0" t="0" r="1905" b="6985"/>
+            <wp:docPr id="4" name="Grafik 4"/>
             <wp:cNvGraphicFramePr>
               <a:graphicFrameLocks xmlns:a="http://schemas.openxmlformats.org/drawingml/2006/main" noChangeAspect="1"/>
             </wp:cNvGraphicFramePr>
@@ -4788,7 +4616,7 @@
                   <pic:spPr>
                     <a:xfrm>
                       <a:off x="0" y="0"/>
-                      <a:ext cx="5579745" cy="1455420"/>
+                      <a:ext cx="5579745" cy="1840865"/>
                     </a:xfrm>
                     <a:prstGeom prst="rect">
                       <a:avLst/>
@@ -4805,28 +4633,41 @@
       <w:pPr>
         <w:pStyle w:val="Beschriftung"/>
       </w:pPr>
-      <w:bookmarkStart w:id="17" w:name="_Toc74698376"/>
+      <w:bookmarkStart w:id="17" w:name="_Toc77348239"/>
       <w:r>
         <w:t xml:space="preserve">Abbildung </w:t>
       </w:r>
-      <w:fldSimple w:instr=" SEQ Abbildung \* ARABIC ">
-        <w:r>
-          <w:rPr>
-            <w:noProof/>
-          </w:rPr>
-          <w:t>4</w:t>
-        </w:r>
-      </w:fldSimple>
+      <w:r>
+        <w:fldChar w:fldCharType="begin"/>
+      </w:r>
+      <w:r>
+        <w:instrText xml:space="preserve"> SEQ Abbildung \* ARABIC </w:instrText>
+      </w:r>
+      <w:r>
+        <w:fldChar w:fldCharType="separate"/>
+      </w:r>
+      <w:r>
+        <w:rPr>
+          <w:noProof/>
+        </w:rPr>
+        <w:t>4</w:t>
+      </w:r>
+      <w:r>
+        <w:rPr>
+          <w:noProof/>
+        </w:rPr>
+        <w:fldChar w:fldCharType="end"/>
+      </w:r>
       <w:r>
         <w:t xml:space="preserve">: Android </w:t>
       </w:r>
       <w:proofErr w:type="spellStart"/>
       <w:r>
-        <w:t>ClickListener</w:t>
+        <w:t>TextView</w:t>
       </w:r>
       <w:proofErr w:type="spellEnd"/>
       <w:r>
-        <w:t xml:space="preserve"> für Sprachauswahl</w:t>
+        <w:t>-Element</w:t>
       </w:r>
       <w:bookmarkEnd w:id="17"/>
     </w:p>
@@ -4840,58 +4681,169 @@
         </w:numPr>
       </w:pPr>
       <w:r>
-        <w:t xml:space="preserve">Die Buttons werden hier in unser Klasse aufgerufen und mit der </w:t>
-      </w:r>
-      <w:proofErr w:type="spellStart"/>
-      <w:r>
-        <w:t>override</w:t>
-      </w:r>
-      <w:proofErr w:type="spellEnd"/>
-      <w:r>
-        <w:t xml:space="preserve">-Methode </w:t>
-      </w:r>
+        <w:t>Den wichtigsten Elementen</w:t>
+      </w:r>
+      <w:r>
+        <w:t xml:space="preserve">, </w:t>
+      </w:r>
+      <w:r>
+        <w:t>die hier</w:t>
+      </w:r>
+      <w:r>
+        <w:t xml:space="preserve"> zu betrachten </w:t>
+      </w:r>
+      <w:r>
+        <w:t>sind,</w:t>
+      </w:r>
+      <w:r>
+        <w:t xml:space="preserve"> </w:t>
+      </w:r>
+      <w:r>
+        <w:t>sind:</w:t>
+      </w:r>
+    </w:p>
+    <w:p>
+      <w:pPr>
+        <w:pStyle w:val="Listenabsatz"/>
+        <w:numPr>
+          <w:ilvl w:val="2"/>
+          <w:numId w:val="8"/>
+        </w:numPr>
+      </w:pPr>
       <w:proofErr w:type="spellStart"/>
       <w:r>
         <w:rPr>
           <w:i/>
           <w:iCs/>
         </w:rPr>
-        <w:t>setOnClickListener</w:t>
-      </w:r>
-      <w:proofErr w:type="spellEnd"/>
+        <w:t>Android:</w:t>
+      </w:r>
       <w:r>
         <w:rPr>
           <w:i/>
           <w:iCs/>
         </w:rPr>
+        <w:t>id</w:t>
+      </w:r>
+      <w:proofErr w:type="spellEnd"/>
+      <w:r>
+        <w:t>:</w:t>
+      </w:r>
+      <w:r>
         <w:t xml:space="preserve"> </w:t>
       </w:r>
       <w:r>
-        <w:t>implementiert, um das Verhalten nach dem Einklicken zu bestimmen.</w:t>
+        <w:t>Die</w:t>
+      </w:r>
+      <w:r>
+        <w:t xml:space="preserve"> ID wird gebraucht</w:t>
+      </w:r>
+      <w:r>
+        <w:t>,</w:t>
+      </w:r>
+      <w:r>
+        <w:t xml:space="preserve"> um den </w:t>
+      </w:r>
+      <w:proofErr w:type="spellStart"/>
+      <w:r>
+        <w:t>TextView</w:t>
+      </w:r>
+      <w:proofErr w:type="spellEnd"/>
+      <w:r>
+        <w:t xml:space="preserve"> wieder in der Klasse </w:t>
       </w:r>
     </w:p>
     <w:p>
       <w:pPr>
         <w:pStyle w:val="Listenabsatz"/>
-      </w:pPr>
-      <w:r>
-        <w:t xml:space="preserve">Anschließend ist eine Funktion </w:t>
-      </w:r>
+        <w:ind w:left="2160"/>
+      </w:pPr>
+      <w:r>
+        <w:t>zu finden.</w:t>
+      </w:r>
+    </w:p>
+    <w:p>
+      <w:pPr>
+        <w:pStyle w:val="Listenabsatz"/>
+        <w:numPr>
+          <w:ilvl w:val="2"/>
+          <w:numId w:val="8"/>
+        </w:numPr>
+      </w:pPr>
       <w:proofErr w:type="spellStart"/>
       <w:r>
         <w:rPr>
           <w:i/>
           <w:iCs/>
         </w:rPr>
-        <w:t>changeLanguage</w:t>
+        <w:t>Android:</w:t>
+      </w:r>
+      <w:r>
+        <w:rPr>
+          <w:i/>
+          <w:iCs/>
+        </w:rPr>
+        <w:t>text</w:t>
       </w:r>
       <w:proofErr w:type="spellEnd"/>
       <w:r>
-        <w:t xml:space="preserve"> aufgerufen.</w:t>
+        <w:t>:</w:t>
+      </w:r>
+      <w:r>
+        <w:t xml:space="preserve"> </w:t>
+      </w:r>
+      <w:r>
+        <w:t xml:space="preserve">ist </w:t>
+      </w:r>
+      <w:proofErr w:type="gramStart"/>
+      <w:r>
+        <w:t>zuständig</w:t>
+      </w:r>
+      <w:proofErr w:type="gramEnd"/>
+      <w:r>
+        <w:t xml:space="preserve"> um den Text in dem </w:t>
+      </w:r>
+      <w:proofErr w:type="spellStart"/>
+      <w:r>
+        <w:t>TextView</w:t>
+      </w:r>
+      <w:proofErr w:type="spellEnd"/>
+      <w:r>
+        <w:t xml:space="preserve"> zu schreiben.</w:t>
+      </w:r>
+    </w:p>
+    <w:p>
+      <w:pPr>
+        <w:pStyle w:val="Listenabsatz"/>
+        <w:ind w:left="2160"/>
+      </w:pPr>
+      <w:r>
+        <w:t xml:space="preserve">Hier ist sehr </w:t>
+      </w:r>
+      <w:r>
+        <w:t>wichtig, dass</w:t>
+      </w:r>
+      <w:r>
+        <w:t xml:space="preserve"> der Text nicht direkt im </w:t>
+      </w:r>
+      <w:proofErr w:type="spellStart"/>
+      <w:r>
+        <w:t>TextView</w:t>
+      </w:r>
+      <w:proofErr w:type="spellEnd"/>
+      <w:r>
+        <w:t xml:space="preserve"> geschrieben wird</w:t>
+      </w:r>
+      <w:r>
+        <w:t>,</w:t>
+      </w:r>
+      <w:r>
+        <w:t xml:space="preserve"> sonst kann keine Mehrsprachigkeit implementiert werden.</w:t>
       </w:r>
     </w:p>
     <w:p/>
     <w:p/>
+    <w:p/>
     <w:p>
       <w:pPr>
         <w:keepNext/>
@@ -4900,11 +4852,12 @@
         <w:rPr>
           <w:noProof/>
         </w:rPr>
+        <w:lastRenderedPageBreak/>
         <w:drawing>
-          <wp:inline distT="0" distB="0" distL="0" distR="0" wp14:anchorId="1ACE0FF0" wp14:editId="38D9FA58">
-            <wp:extent cx="5579745" cy="1764665"/>
-            <wp:effectExtent l="0" t="0" r="1905" b="6985"/>
-            <wp:docPr id="21" name="Grafik 21"/>
+          <wp:inline distT="0" distB="0" distL="0" distR="0" wp14:anchorId="5C81A3B0" wp14:editId="4F4E111A">
+            <wp:extent cx="5183960" cy="2440656"/>
+            <wp:effectExtent l="0" t="0" r="0" b="0"/>
+            <wp:docPr id="15" name="Grafik 15"/>
             <wp:cNvGraphicFramePr>
               <a:graphicFrameLocks xmlns:a="http://schemas.openxmlformats.org/drawingml/2006/main" noChangeAspect="1"/>
             </wp:cNvGraphicFramePr>
@@ -4924,7 +4877,7 @@
                   <pic:spPr>
                     <a:xfrm>
                       <a:off x="0" y="0"/>
-                      <a:ext cx="5579745" cy="1764665"/>
+                      <a:ext cx="5183960" cy="2440656"/>
                     </a:xfrm>
                     <a:prstGeom prst="rect">
                       <a:avLst/>
@@ -4941,33 +4894,44 @@
       <w:pPr>
         <w:pStyle w:val="Beschriftung"/>
       </w:pPr>
-      <w:bookmarkStart w:id="18" w:name="_Toc74698377"/>
+      <w:bookmarkStart w:id="18" w:name="_Toc77348240"/>
       <w:r>
         <w:t xml:space="preserve">Abbildung </w:t>
       </w:r>
-      <w:fldSimple w:instr=" SEQ Abbildung \* ARABIC ">
-        <w:r>
-          <w:rPr>
-            <w:noProof/>
-          </w:rPr>
-          <w:t>5</w:t>
-        </w:r>
-      </w:fldSimple>
-      <w:r>
-        <w:t xml:space="preserve">: Android </w:t>
-      </w:r>
-      <w:proofErr w:type="spellStart"/>
-      <w:r>
-        <w:t>changeLanguage</w:t>
-      </w:r>
-      <w:proofErr w:type="spellEnd"/>
-      <w:r>
-        <w:t>-Funktion</w:t>
+      <w:r>
+        <w:fldChar w:fldCharType="begin"/>
+      </w:r>
+      <w:r>
+        <w:instrText xml:space="preserve"> SEQ Abbildung \* ARABIC </w:instrText>
+      </w:r>
+      <w:r>
+        <w:fldChar w:fldCharType="separate"/>
+      </w:r>
+      <w:r>
+        <w:rPr>
+          <w:noProof/>
+        </w:rPr>
+        <w:t>5</w:t>
+      </w:r>
+      <w:r>
+        <w:rPr>
+          <w:noProof/>
+        </w:rPr>
+        <w:fldChar w:fldCharType="end"/>
+      </w:r>
+      <w:r>
+        <w:t xml:space="preserve">: </w:t>
+      </w:r>
+      <w:r>
+        <w:t>Android Button-Elemente zur Sprachauswahl</w:t>
       </w:r>
       <w:bookmarkEnd w:id="18"/>
     </w:p>
-    <w:p/>
-    <w:p/>
+    <w:p>
+      <w:pPr>
+        <w:ind w:left="360"/>
+      </w:pPr>
+    </w:p>
     <w:p>
       <w:pPr>
         <w:pStyle w:val="Listenabsatz"/>
@@ -4977,26 +4941,75 @@
         </w:numPr>
       </w:pPr>
       <w:r>
-        <w:t xml:space="preserve">Die Funktion </w:t>
+        <w:t xml:space="preserve">Hier werden die 2 </w:t>
+      </w:r>
+      <w:proofErr w:type="gramStart"/>
+      <w:r>
+        <w:t>Buttons</w:t>
+      </w:r>
+      <w:proofErr w:type="gramEnd"/>
+      <w:r>
+        <w:t xml:space="preserve"> um zwischen die Sprachen zu wechseln angelegt.</w:t>
+      </w:r>
+    </w:p>
+    <w:p>
+      <w:pPr>
+        <w:pStyle w:val="Listenabsatz"/>
+        <w:numPr>
+          <w:ilvl w:val="0"/>
+          <w:numId w:val="8"/>
+        </w:numPr>
+      </w:pPr>
+      <w:r>
+        <w:t xml:space="preserve">Hier ist das Attribut </w:t>
       </w:r>
       <w:proofErr w:type="spellStart"/>
       <w:r>
         <w:rPr>
           <w:i/>
-        </w:rPr>
-        <w:t>changeLanguage</w:t>
+          <w:iCs/>
+        </w:rPr>
+        <w:t>Android:id</w:t>
       </w:r>
       <w:proofErr w:type="spellEnd"/>
       <w:r>
-        <w:t xml:space="preserve"> prüft, welche Sprache gespeichert werden soll, um die Sprache zu laden. Diese wird durch eine andere Methode zum Laufen gebraucht.</w:t>
+        <w:t xml:space="preserve"> wichtig, um die Buttons wieder in der Klasse zu finden.</w:t>
       </w:r>
     </w:p>
     <w:p/>
-    <w:p>
-      <w:pPr>
-        <w:pStyle w:val="Listenabsatz"/>
-      </w:pPr>
-    </w:p>
+    <w:p/>
+    <w:p>
+      <w:r>
+        <w:t xml:space="preserve">Bemerkung: </w:t>
+      </w:r>
+      <w:proofErr w:type="spellStart"/>
+      <w:r>
+        <w:rPr>
+          <w:i/>
+          <w:iCs/>
+        </w:rPr>
+        <w:t>Android:text</w:t>
+      </w:r>
+      <w:proofErr w:type="spellEnd"/>
+      <w:r>
+        <w:t xml:space="preserve"> ist hier direkt in den Buttons geschrieben, weil es bei allen Sprachen </w:t>
+      </w:r>
+      <w:r>
+        <w:t>gleichbleiben</w:t>
+      </w:r>
+      <w:r>
+        <w:t xml:space="preserve"> muss.</w:t>
+      </w:r>
+    </w:p>
+    <w:p>
+      <w:pPr>
+        <w:jc w:val="left"/>
+      </w:pPr>
+      <w:r>
+        <w:br w:type="page"/>
+      </w:r>
+    </w:p>
+    <w:p/>
     <w:p>
       <w:pPr>
         <w:keepNext/>
@@ -5006,10 +5019,10 @@
           <w:noProof/>
         </w:rPr>
         <w:drawing>
-          <wp:inline distT="0" distB="0" distL="0" distR="0" wp14:anchorId="1746CF97" wp14:editId="4B182CBA">
-            <wp:extent cx="5579745" cy="1752600"/>
+          <wp:inline distT="0" distB="0" distL="0" distR="0" wp14:anchorId="2F8E51F8" wp14:editId="09349187">
+            <wp:extent cx="5579745" cy="1455420"/>
             <wp:effectExtent l="0" t="0" r="1905" b="0"/>
-            <wp:docPr id="22" name="Grafik 22"/>
+            <wp:docPr id="20" name="Grafik 20"/>
             <wp:cNvGraphicFramePr>
               <a:graphicFrameLocks xmlns:a="http://schemas.openxmlformats.org/drawingml/2006/main" noChangeAspect="1"/>
             </wp:cNvGraphicFramePr>
@@ -5029,7 +5042,7 @@
                   <pic:spPr>
                     <a:xfrm>
                       <a:off x="0" y="0"/>
-                      <a:ext cx="5579745" cy="1752600"/>
+                      <a:ext cx="5579745" cy="1455420"/>
                     </a:xfrm>
                     <a:prstGeom prst="rect">
                       <a:avLst/>
@@ -5046,36 +5059,45 @@
       <w:pPr>
         <w:pStyle w:val="Beschriftung"/>
       </w:pPr>
-      <w:bookmarkStart w:id="19" w:name="_Toc74698378"/>
+      <w:bookmarkStart w:id="19" w:name="_Toc77348241"/>
       <w:r>
         <w:t xml:space="preserve">Abbildung </w:t>
       </w:r>
-      <w:fldSimple w:instr=" SEQ Abbildung \* ARABIC ">
-        <w:r>
-          <w:rPr>
-            <w:noProof/>
-          </w:rPr>
-          <w:t>6</w:t>
-        </w:r>
-      </w:fldSimple>
+      <w:r>
+        <w:fldChar w:fldCharType="begin"/>
+      </w:r>
+      <w:r>
+        <w:instrText xml:space="preserve"> SEQ Abbildung \* ARABIC </w:instrText>
+      </w:r>
+      <w:r>
+        <w:fldChar w:fldCharType="separate"/>
+      </w:r>
+      <w:r>
+        <w:rPr>
+          <w:noProof/>
+        </w:rPr>
+        <w:t>6</w:t>
+      </w:r>
+      <w:r>
+        <w:rPr>
+          <w:noProof/>
+        </w:rPr>
+        <w:fldChar w:fldCharType="end"/>
+      </w:r>
       <w:r>
         <w:t xml:space="preserve">: Android </w:t>
       </w:r>
       <w:proofErr w:type="spellStart"/>
       <w:r>
-        <w:t>setLocale</w:t>
+        <w:t>ClickListener</w:t>
       </w:r>
       <w:proofErr w:type="spellEnd"/>
       <w:r>
-        <w:t>-Funktion</w:t>
+        <w:t xml:space="preserve"> für Sprachauswahl</w:t>
       </w:r>
       <w:bookmarkEnd w:id="19"/>
     </w:p>
-    <w:p>
-      <w:pPr>
-        <w:ind w:left="360"/>
-      </w:pPr>
-    </w:p>
+    <w:p/>
     <w:p>
       <w:pPr>
         <w:pStyle w:val="Listenabsatz"/>
@@ -5085,27 +5107,34 @@
         </w:numPr>
       </w:pPr>
       <w:r>
-        <w:t xml:space="preserve">Die Funktion </w:t>
+        <w:t xml:space="preserve">Die Buttons werden hier in unser Klasse aufgerufen und mit der </w:t>
       </w:r>
       <w:proofErr w:type="spellStart"/>
       <w:r>
+        <w:t>override</w:t>
+      </w:r>
+      <w:proofErr w:type="spellEnd"/>
+      <w:r>
+        <w:t xml:space="preserve">-Methode </w:t>
+      </w:r>
+      <w:proofErr w:type="spellStart"/>
+      <w:r>
         <w:rPr>
           <w:i/>
-        </w:rPr>
-        <w:t>setLocale</w:t>
+          <w:iCs/>
+        </w:rPr>
+        <w:t>setOnClickListener</w:t>
       </w:r>
       <w:proofErr w:type="spellEnd"/>
       <w:r>
-        <w:t xml:space="preserve"> bekommt als Parameter die gewünschte Sprache, dann wird ein neues Objekt von der Klasse </w:t>
-      </w:r>
-      <w:r>
         <w:rPr>
           <w:i/>
-        </w:rPr>
-        <w:t>Locale</w:t>
-      </w:r>
-      <w:r>
-        <w:t xml:space="preserve"> erzeugt.</w:t>
+          <w:iCs/>
+        </w:rPr>
+        <w:t xml:space="preserve"> </w:t>
+      </w:r>
+      <w:r>
+        <w:t>implementiert, um das Verhalten nach dem Einklicken zu bestimmen.</w:t>
       </w:r>
     </w:p>
     <w:p>
@@ -5113,138 +5142,36 @@
         <w:pStyle w:val="Listenabsatz"/>
       </w:pPr>
       <w:r>
-        <w:t>In Java</w:t>
-      </w:r>
-      <w:r>
-        <w:t>/</w:t>
+        <w:t xml:space="preserve">Anschließend ist eine Funktion </w:t>
       </w:r>
       <w:proofErr w:type="spellStart"/>
       <w:r>
-        <w:t>Kotlin</w:t>
+        <w:rPr>
+          <w:i/>
+          <w:iCs/>
+        </w:rPr>
+        <w:t>changeLanguage</w:t>
       </w:r>
       <w:proofErr w:type="spellEnd"/>
       <w:r>
-        <w:t xml:space="preserve"> repräsentieren Locale-Objekte geografische, politische oder kulturelle Regionen. Die Sprache und die Region müssen getrennt werden, denn nicht immer gibt eine Region oder ein Land die Sprache eindeutig vo</w:t>
-      </w:r>
-      <w:r>
-        <w:t>r. Danach wird die Konfiguration unseres Projektes mit der neuen Sprachdatei aktualisiert.</w:t>
-      </w:r>
-    </w:p>
-    <w:p>
-      <w:pPr>
-        <w:pStyle w:val="Listenabsatz"/>
-      </w:pPr>
-      <w:r>
-        <w:rPr>
-          <w:i/>
-        </w:rPr>
-        <w:t xml:space="preserve">New </w:t>
-      </w:r>
-      <w:proofErr w:type="spellStart"/>
-      <w:r>
-        <w:rPr>
-          <w:i/>
-        </w:rPr>
-        <w:t>Intent</w:t>
-      </w:r>
-      <w:proofErr w:type="spellEnd"/>
-      <w:r>
-        <w:t xml:space="preserve"> ist die Klasse</w:t>
-      </w:r>
-      <w:r>
-        <w:t>,</w:t>
-      </w:r>
-      <w:r>
-        <w:t xml:space="preserve"> um nochmal die </w:t>
-      </w:r>
-      <w:proofErr w:type="spellStart"/>
-      <w:r>
-        <w:rPr>
-          <w:i/>
-        </w:rPr>
-        <w:t>main</w:t>
-      </w:r>
-      <w:proofErr w:type="spellEnd"/>
-      <w:r>
-        <w:t xml:space="preserve"> Aktivität zu aktualisieren. </w:t>
-      </w:r>
-    </w:p>
-    <w:p>
-      <w:pPr>
-        <w:pStyle w:val="Listenabsatz"/>
-      </w:pPr>
+        <w:t xml:space="preserve"> aufgerufen.</w:t>
+      </w:r>
     </w:p>
     <w:p/>
     <w:p/>
     <w:p>
       <w:pPr>
-        <w:pStyle w:val="berschrift3"/>
-      </w:pPr>
-      <w:r>
-        <w:t>JavaScript</w:t>
-      </w:r>
-    </w:p>
-    <w:p>
-      <w:r>
-        <w:t xml:space="preserve">Die statische Implementierung in der JavaScript sieht genauso aus wie bei PHP. Die Texte werden manuell übersetzt und in Dateien </w:t>
-      </w:r>
-      <w:r>
-        <w:t>gespeichert,</w:t>
-      </w:r>
-      <w:r>
-        <w:t xml:space="preserve"> im besten Fall wird hier JSON/XML Dateien </w:t>
-      </w:r>
-      <w:r>
-        <w:t>verwendet.</w:t>
-      </w:r>
-    </w:p>
-    <w:p>
-      <w:r>
-        <w:t xml:space="preserve">Vorgehensweise </w:t>
-      </w:r>
-      <w:r>
-        <w:t>zu der Implementierung</w:t>
-      </w:r>
-      <w:r>
-        <w:t xml:space="preserve"> einer statischen Übersetzung mit der </w:t>
-      </w:r>
-      <w:r>
-        <w:t>PHP:</w:t>
-      </w:r>
-    </w:p>
-    <w:p/>
-    <w:p>
-      <w:pPr>
-        <w:pStyle w:val="Listenabsatz"/>
-        <w:numPr>
-          <w:ilvl w:val="0"/>
-          <w:numId w:val="7"/>
-        </w:numPr>
-      </w:pPr>
-      <w:r>
-        <w:t xml:space="preserve">Zuerst wird für jede </w:t>
-      </w:r>
-      <w:r>
-        <w:t>Element, den</w:t>
-      </w:r>
-      <w:r>
-        <w:t xml:space="preserve"> wir übersetzten wollen einen ID als Parameter in der HTML Attribute gegeben.</w:t>
-      </w:r>
-    </w:p>
-    <w:p/>
-    <w:p>
-      <w:pPr>
-        <w:pStyle w:val="Listenabsatz"/>
+        <w:keepNext/>
       </w:pPr>
       <w:r>
         <w:rPr>
           <w:noProof/>
         </w:rPr>
         <w:drawing>
-          <wp:inline distT="0" distB="0" distL="0" distR="0" wp14:anchorId="5D3930CD" wp14:editId="2D5E2631">
-            <wp:extent cx="5579745" cy="294640"/>
-            <wp:effectExtent l="0" t="0" r="1905" b="0"/>
-            <wp:docPr id="12" name="Grafik 12"/>
+          <wp:inline distT="0" distB="0" distL="0" distR="0" wp14:anchorId="1ACE0FF0" wp14:editId="38D9FA58">
+            <wp:extent cx="5579745" cy="1764665"/>
+            <wp:effectExtent l="0" t="0" r="1905" b="6985"/>
+            <wp:docPr id="21" name="Grafik 21"/>
             <wp:cNvGraphicFramePr>
               <a:graphicFrameLocks xmlns:a="http://schemas.openxmlformats.org/drawingml/2006/main" noChangeAspect="1"/>
             </wp:cNvGraphicFramePr>
@@ -5264,7 +5191,7 @@
                   <pic:spPr>
                     <a:xfrm>
                       <a:off x="0" y="0"/>
-                      <a:ext cx="5579745" cy="294640"/>
+                      <a:ext cx="5579745" cy="1764665"/>
                     </a:xfrm>
                     <a:prstGeom prst="rect">
                       <a:avLst/>
@@ -5277,160 +5204,92 @@
         </w:drawing>
       </w:r>
     </w:p>
+    <w:p>
+      <w:pPr>
+        <w:pStyle w:val="Beschriftung"/>
+      </w:pPr>
+      <w:bookmarkStart w:id="20" w:name="_Toc77348242"/>
+      <w:r>
+        <w:t xml:space="preserve">Abbildung </w:t>
+      </w:r>
+      <w:r>
+        <w:fldChar w:fldCharType="begin"/>
+      </w:r>
+      <w:r>
+        <w:instrText xml:space="preserve"> SEQ Abbildung \* ARABIC </w:instrText>
+      </w:r>
+      <w:r>
+        <w:fldChar w:fldCharType="separate"/>
+      </w:r>
+      <w:r>
+        <w:rPr>
+          <w:noProof/>
+        </w:rPr>
+        <w:t>7</w:t>
+      </w:r>
+      <w:r>
+        <w:rPr>
+          <w:noProof/>
+        </w:rPr>
+        <w:fldChar w:fldCharType="end"/>
+      </w:r>
+      <w:r>
+        <w:t xml:space="preserve">: Android </w:t>
+      </w:r>
+      <w:proofErr w:type="spellStart"/>
+      <w:r>
+        <w:t>changeLanguage</w:t>
+      </w:r>
+      <w:proofErr w:type="spellEnd"/>
+      <w:r>
+        <w:t>-Funktion</w:t>
+      </w:r>
+      <w:bookmarkEnd w:id="20"/>
+    </w:p>
     <w:p/>
-    <w:p>
-      <w:pPr>
-        <w:ind w:left="709"/>
-      </w:pPr>
-      <w:r>
-        <w:t>Hier im Beispiel der I</w:t>
-      </w:r>
-      <w:r>
-        <w:t>D</w:t>
-      </w:r>
-      <w:r>
-        <w:t xml:space="preserve"> ist </w:t>
-      </w:r>
-      <w:proofErr w:type="spellStart"/>
-      <w:r>
-        <w:t>about</w:t>
-      </w:r>
-      <w:proofErr w:type="spellEnd"/>
-      <w:r>
-        <w:t xml:space="preserve">-text </w:t>
-      </w:r>
-      <w:r>
-        <w:t>{</w:t>
-      </w:r>
-      <w:r>
-        <w:t>in</w:t>
-      </w:r>
-      <w:r>
-        <w:t xml:space="preserve"> der JavaScript Funktion soll </w:t>
-      </w:r>
-      <w:r>
-        <w:t>derselben</w:t>
-      </w:r>
-      <w:r>
-        <w:t xml:space="preserve"> Namen aufgerufen werden</w:t>
-      </w:r>
-      <w:r>
-        <w:t xml:space="preserve"> </w:t>
-      </w:r>
-      <w:r>
-        <w:t xml:space="preserve">Groß- und </w:t>
-      </w:r>
-      <w:r>
-        <w:t xml:space="preserve">Kleinschreibung </w:t>
-      </w:r>
-      <w:r>
-        <w:t>ist</w:t>
-      </w:r>
-      <w:r>
-        <w:t xml:space="preserve"> hier zu </w:t>
-      </w:r>
-      <w:r>
-        <w:t>beachten}.</w:t>
-      </w:r>
-    </w:p>
+    <w:p/>
     <w:p>
       <w:pPr>
         <w:pStyle w:val="Listenabsatz"/>
         <w:numPr>
           <w:ilvl w:val="0"/>
-          <w:numId w:val="7"/>
+          <w:numId w:val="8"/>
         </w:numPr>
       </w:pPr>
       <w:r>
-        <w:t xml:space="preserve">JavaScript </w:t>
-      </w:r>
-      <w:r>
-        <w:t>mit irgendeinem Namen</w:t>
-      </w:r>
-      <w:r>
-        <w:t xml:space="preserve"> erzeugen und es im Index {am besten im </w:t>
+        <w:t xml:space="preserve">Die Funktion </w:t>
       </w:r>
       <w:proofErr w:type="spellStart"/>
       <w:r>
-        <w:t>Footer</w:t>
+        <w:rPr>
+          <w:i/>
+        </w:rPr>
+        <w:t>changeLanguage</w:t>
       </w:r>
       <w:proofErr w:type="spellEnd"/>
       <w:r>
-        <w:t>, da</w:t>
-      </w:r>
-      <w:r>
-        <w:t xml:space="preserve"> der </w:t>
-      </w:r>
-      <w:proofErr w:type="spellStart"/>
-      <w:r>
-        <w:t>Footer</w:t>
-      </w:r>
-      <w:proofErr w:type="spellEnd"/>
-      <w:r>
-        <w:t xml:space="preserve"> überall in der Webseite aufgerufen </w:t>
-      </w:r>
-      <w:r>
-        <w:t>wird}</w:t>
-      </w:r>
-      <w:r>
-        <w:t xml:space="preserve"> einfügen </w:t>
-      </w:r>
-    </w:p>
+        <w:t xml:space="preserve"> prüft, welche Sprache gespeichert werden soll, um die Sprache zu laden. Diese wird durch eine andere Methode zum Laufen gebraucht.</w:t>
+      </w:r>
+    </w:p>
+    <w:p/>
     <w:p>
       <w:pPr>
         <w:pStyle w:val="Listenabsatz"/>
       </w:pPr>
-      <w:r>
-        <w:t xml:space="preserve">Das Einfügen ist genauso wie, </w:t>
-      </w:r>
-      <w:proofErr w:type="spellStart"/>
-      <w:r>
-        <w:t>jQuery</w:t>
-      </w:r>
-      <w:proofErr w:type="spellEnd"/>
-      <w:r>
-        <w:t xml:space="preserve"> eingefügt wurde.</w:t>
-      </w:r>
-    </w:p>
-    <w:p>
-      <w:pPr>
-        <w:pStyle w:val="Listenabsatz"/>
-        <w:numPr>
-          <w:ilvl w:val="0"/>
-          <w:numId w:val="7"/>
-        </w:numPr>
-      </w:pPr>
-      <w:r>
-        <w:t>Jedes Element</w:t>
-      </w:r>
-      <w:r>
-        <w:t xml:space="preserve"> </w:t>
-      </w:r>
-      <w:r>
-        <w:t xml:space="preserve">soll jetzt mit der Funktion </w:t>
-      </w:r>
-      <w:proofErr w:type="spellStart"/>
-      <w:r>
-        <w:t>getElementById</w:t>
-      </w:r>
-      <w:proofErr w:type="spellEnd"/>
-      <w:r>
-        <w:t xml:space="preserve"> gefunden werden.</w:t>
-      </w:r>
-    </w:p>
-    <w:p>
-      <w:pPr>
-        <w:pStyle w:val="Listenabsatz"/>
+    </w:p>
+    <w:p>
+      <w:pPr>
+        <w:keepNext/>
       </w:pPr>
       <w:r>
         <w:rPr>
           <w:noProof/>
         </w:rPr>
         <w:drawing>
-          <wp:inline distT="0" distB="0" distL="0" distR="0" wp14:anchorId="66EE8DE0" wp14:editId="5F752A53">
-            <wp:extent cx="5579745" cy="407035"/>
+          <wp:inline distT="0" distB="0" distL="0" distR="0" wp14:anchorId="1746CF97" wp14:editId="4B182CBA">
+            <wp:extent cx="5579745" cy="1752600"/>
             <wp:effectExtent l="0" t="0" r="1905" b="0"/>
-            <wp:docPr id="14" name="Grafik 14"/>
+            <wp:docPr id="22" name="Grafik 22"/>
             <wp:cNvGraphicFramePr>
               <a:graphicFrameLocks xmlns:a="http://schemas.openxmlformats.org/drawingml/2006/main" noChangeAspect="1"/>
             </wp:cNvGraphicFramePr>
@@ -5450,7 +5309,7 @@
                   <pic:spPr>
                     <a:xfrm>
                       <a:off x="0" y="0"/>
-                      <a:ext cx="5579745" cy="407035"/>
+                      <a:ext cx="5579745" cy="1752600"/>
                     </a:xfrm>
                     <a:prstGeom prst="rect">
                       <a:avLst/>
@@ -5465,76 +5324,244 @@
     </w:p>
     <w:p>
       <w:pPr>
+        <w:pStyle w:val="Beschriftung"/>
+      </w:pPr>
+      <w:bookmarkStart w:id="21" w:name="_Toc77348243"/>
+      <w:r>
+        <w:t xml:space="preserve">Abbildung </w:t>
+      </w:r>
+      <w:r>
+        <w:fldChar w:fldCharType="begin"/>
+      </w:r>
+      <w:r>
+        <w:instrText xml:space="preserve"> SEQ Abbildung \* ARABIC </w:instrText>
+      </w:r>
+      <w:r>
+        <w:fldChar w:fldCharType="separate"/>
+      </w:r>
+      <w:r>
+        <w:rPr>
+          <w:noProof/>
+        </w:rPr>
+        <w:t>8</w:t>
+      </w:r>
+      <w:r>
+        <w:rPr>
+          <w:noProof/>
+        </w:rPr>
+        <w:fldChar w:fldCharType="end"/>
+      </w:r>
+      <w:r>
+        <w:t xml:space="preserve">: Android </w:t>
+      </w:r>
+      <w:proofErr w:type="spellStart"/>
+      <w:r>
+        <w:t>setLocale</w:t>
+      </w:r>
+      <w:proofErr w:type="spellEnd"/>
+      <w:r>
+        <w:t>-Funktion</w:t>
+      </w:r>
+      <w:bookmarkEnd w:id="21"/>
+    </w:p>
+    <w:p>
+      <w:pPr>
+        <w:ind w:left="360"/>
+      </w:pPr>
+    </w:p>
+    <w:p>
+      <w:pPr>
         <w:pStyle w:val="Listenabsatz"/>
-      </w:pPr>
+        <w:numPr>
+          <w:ilvl w:val="0"/>
+          <w:numId w:val="8"/>
+        </w:numPr>
+      </w:pPr>
+      <w:r>
+        <w:t xml:space="preserve">Die Funktion </w:t>
+      </w:r>
       <w:proofErr w:type="spellStart"/>
       <w:r>
-        <w:t>let</w:t>
+        <w:rPr>
+          <w:i/>
+        </w:rPr>
+        <w:t>setLocale</w:t>
       </w:r>
       <w:proofErr w:type="spellEnd"/>
       <w:r>
-        <w:t xml:space="preserve"> ermöglicht es Variablen zu deklarieren, deren Gültigkeitsbereich auf den Block, den Befehl oder den Ausdruck beschränkt ist, in dem sie deklariert sind. Der Unterschied zum </w:t>
+        <w:t xml:space="preserve"> bekommt als Parameter die gewünschte Sprache, dann wird ein neues Objekt von der Klasse </w:t>
+      </w:r>
+      <w:r>
+        <w:rPr>
+          <w:i/>
+        </w:rPr>
+        <w:t>Locale</w:t>
+      </w:r>
+      <w:r>
+        <w:t xml:space="preserve"> erzeugt.</w:t>
+      </w:r>
+    </w:p>
+    <w:p>
+      <w:pPr>
+        <w:pStyle w:val="Listenabsatz"/>
+      </w:pPr>
+      <w:r>
+        <w:t>In Java</w:t>
+      </w:r>
+      <w:r>
+        <w:t>/</w:t>
       </w:r>
       <w:proofErr w:type="spellStart"/>
       <w:r>
-        <w:t>var</w:t>
+        <w:t>Kotlin</w:t>
       </w:r>
       <w:proofErr w:type="spellEnd"/>
       <w:r>
-        <w:t xml:space="preserve"> Schlüsselwort ist, dass der Gültigkeitsbereich auf Blöcke und nicht auf Funktionen bzw. Global beschränkt ist.</w:t>
+        <w:t xml:space="preserve"> repräsentieren Locale-Objekte geografische, politische oder kulturelle Regionen. Die Sprache und die Region müssen getrennt werden, denn nicht immer gibt eine Region oder ein Land die Sprache eindeutig vo</w:t>
+      </w:r>
+      <w:r>
+        <w:t>r. Danach wird die Konfiguration unseres Projektes mit der neuen Sprachdatei aktualisiert.</w:t>
       </w:r>
     </w:p>
     <w:p>
       <w:pPr>
         <w:pStyle w:val="Listenabsatz"/>
       </w:pPr>
+      <w:r>
+        <w:rPr>
+          <w:i/>
+        </w:rPr>
+        <w:t xml:space="preserve">New </w:t>
+      </w:r>
+      <w:proofErr w:type="spellStart"/>
+      <w:r>
+        <w:rPr>
+          <w:i/>
+        </w:rPr>
+        <w:t>Intent</w:t>
+      </w:r>
+      <w:proofErr w:type="spellEnd"/>
+      <w:r>
+        <w:t xml:space="preserve"> ist die Klasse</w:t>
+      </w:r>
+      <w:r>
+        <w:t>,</w:t>
+      </w:r>
+      <w:r>
+        <w:t xml:space="preserve"> um nochmal die </w:t>
+      </w:r>
+      <w:proofErr w:type="spellStart"/>
+      <w:r>
+        <w:rPr>
+          <w:i/>
+        </w:rPr>
+        <w:t>main</w:t>
+      </w:r>
+      <w:proofErr w:type="spellEnd"/>
+      <w:r>
+        <w:t xml:space="preserve"> Aktivität zu aktualisieren. </w:t>
+      </w:r>
     </w:p>
     <w:p>
       <w:pPr>
         <w:pStyle w:val="Listenabsatz"/>
       </w:pPr>
-      <w:r>
-        <w:t xml:space="preserve">Jedes Element soll jetzt mit der Funktion </w:t>
-      </w:r>
-      <w:proofErr w:type="spellStart"/>
-      <w:r>
-        <w:t>getElementById</w:t>
-      </w:r>
-      <w:proofErr w:type="spellEnd"/>
-      <w:r>
-        <w:t xml:space="preserve"> gefunden werden.</w:t>
-      </w:r>
-    </w:p>
-    <w:p>
-      <w:pPr>
-        <w:pStyle w:val="Listenabsatz"/>
-      </w:pPr>
-      <w:proofErr w:type="spellStart"/>
-      <w:r>
-        <w:t>getElementById</w:t>
-      </w:r>
-      <w:proofErr w:type="spellEnd"/>
-      <w:r>
-        <w:t xml:space="preserve"> greift direkt auf ein Element zu, das durch sein </w:t>
-      </w:r>
-      <w:r>
-        <w:t>ID</w:t>
-      </w:r>
-      <w:r>
-        <w:t>-Attribut eindeutig identifiziert ist. Das ist eine altbewährte und gängige Methode, um Elemente zu animieren, Inhalt zu ändern oder auszulesen. Die Methode hat nur ein Argument, die ID (die empfindlich auf Groß- und Kleinschreibung reagiert</w:t>
-      </w:r>
-      <w:r>
-        <w:t xml:space="preserve"> wie es gesagt wurde</w:t>
-      </w:r>
-      <w:r>
-        <w:t>).</w:t>
-      </w:r>
-    </w:p>
-    <w:p>
-      <w:pPr>
-        <w:pStyle w:val="Listenabsatz"/>
-      </w:pPr>
-    </w:p>
+    </w:p>
+    <w:p/>
+    <w:p/>
+    <w:p>
+      <w:pPr>
+        <w:pStyle w:val="berschrift3"/>
+      </w:pPr>
+      <w:r>
+        <w:t>JavaScript</w:t>
+      </w:r>
+    </w:p>
+    <w:p/>
+    <w:p>
+      <w:pPr>
+        <w:pStyle w:val="berschrift1"/>
+      </w:pPr>
+      <w:r>
+        <w:t>Handlungsempfe</w:t>
+      </w:r>
+      <w:r>
+        <w:t>h</w:t>
+      </w:r>
+      <w:r>
+        <w:t>lungen</w:t>
+      </w:r>
+    </w:p>
+    <w:p>
+      <w:pPr>
+        <w:pStyle w:val="berschrift2"/>
+      </w:pPr>
+      <w:r>
+        <w:t>Design</w:t>
+      </w:r>
+    </w:p>
+    <w:p/>
+    <w:p>
+      <w:r>
+        <w:t xml:space="preserve">Nach der Implementierung </w:t>
+      </w:r>
+      <w:r>
+        <w:t xml:space="preserve">der </w:t>
+      </w:r>
+      <w:r>
+        <w:t xml:space="preserve">Mehrsprachigkeit </w:t>
+      </w:r>
+      <w:r>
+        <w:t>werden</w:t>
+      </w:r>
+      <w:r>
+        <w:t xml:space="preserve"> </w:t>
+      </w:r>
+      <w:r>
+        <w:t>sich einige</w:t>
+      </w:r>
+      <w:r>
+        <w:t xml:space="preserve"> Probleme </w:t>
+      </w:r>
+      <w:r>
+        <w:t>bezüglich des</w:t>
+      </w:r>
+      <w:r>
+        <w:t xml:space="preserve"> Design</w:t>
+      </w:r>
+      <w:r>
+        <w:t>s</w:t>
+      </w:r>
+      <w:r>
+        <w:t xml:space="preserve"> der Applikation </w:t>
+      </w:r>
+      <w:r>
+        <w:t>herausstellen.</w:t>
+      </w:r>
+    </w:p>
+    <w:p>
+      <w:r>
+        <w:t>.</w:t>
+      </w:r>
+    </w:p>
+    <w:p>
+      <w:r>
+        <w:t>A</w:t>
+      </w:r>
+      <w:r>
+        <w:t xml:space="preserve">us Erfahrung </w:t>
+      </w:r>
+      <w:r>
+        <w:t>wird folgendes nahegelegt</w:t>
+      </w:r>
+      <w:r>
+        <w:t>:</w:t>
+      </w:r>
+      <w:r>
+        <w:t xml:space="preserve"> </w:t>
+      </w:r>
+    </w:p>
+    <w:p/>
     <w:p>
       <w:pPr>
         <w:pStyle w:val="Listenabsatz"/>
@@ -5544,82 +5571,63 @@
         </w:numPr>
       </w:pPr>
       <w:r>
-        <w:t>Hier sind die Buttons implementiert, um zwischen die Sprachen zu wechseln. Für jede Button soll ein ID eingegeben wurde und diese ID auch im JavaScript Code aufgerufen wird.</w:t>
-      </w:r>
-    </w:p>
-    <w:p>
-      <w:pPr>
-        <w:pStyle w:val="Listenabsatz"/>
-      </w:pPr>
-      <w:r>
-        <w:rPr>
-          <w:noProof/>
-        </w:rPr>
-        <w:drawing>
-          <wp:inline distT="0" distB="0" distL="0" distR="0" wp14:anchorId="4D202DBE" wp14:editId="41E8BB1A">
-            <wp:extent cx="5579745" cy="353060"/>
-            <wp:effectExtent l="0" t="0" r="1905" b="8890"/>
-            <wp:docPr id="16" name="Grafik 16"/>
-            <wp:cNvGraphicFramePr>
-              <a:graphicFrameLocks xmlns:a="http://schemas.openxmlformats.org/drawingml/2006/main" noChangeAspect="1"/>
-            </wp:cNvGraphicFramePr>
-            <a:graphic xmlns:a="http://schemas.openxmlformats.org/drawingml/2006/main">
-              <a:graphicData uri="http://schemas.openxmlformats.org/drawingml/2006/picture">
-                <pic:pic xmlns:pic="http://schemas.openxmlformats.org/drawingml/2006/picture">
-                  <pic:nvPicPr>
-                    <pic:cNvPr id="1" name=""/>
-                    <pic:cNvPicPr/>
-                  </pic:nvPicPr>
-                  <pic:blipFill>
-                    <a:blip r:embed="rId20"/>
-                    <a:stretch>
-                      <a:fillRect/>
-                    </a:stretch>
-                  </pic:blipFill>
-                  <pic:spPr>
-                    <a:xfrm>
-                      <a:off x="0" y="0"/>
-                      <a:ext cx="5579745" cy="353060"/>
-                    </a:xfrm>
-                    <a:prstGeom prst="rect">
-                      <a:avLst/>
-                    </a:prstGeom>
-                  </pic:spPr>
-                </pic:pic>
-              </a:graphicData>
-            </a:graphic>
-          </wp:inline>
-        </w:drawing>
-      </w:r>
-    </w:p>
-    <w:p>
-      <w:pPr>
-        <w:pStyle w:val="Listenabsatz"/>
-      </w:pPr>
-    </w:p>
-    <w:p>
-      <w:pPr>
-        <w:pStyle w:val="Listenabsatz"/>
-      </w:pPr>
-      <w:r>
-        <w:t xml:space="preserve">NB: das Attribut </w:t>
+        <w:t>CSS-</w:t>
+      </w:r>
+      <w:r>
+        <w:t>Framework</w:t>
+      </w:r>
+      <w:r>
+        <w:t xml:space="preserve">s, wie z.B. </w:t>
+      </w:r>
+      <w:r>
+        <w:t>Bootstrap</w:t>
+      </w:r>
+      <w:r>
+        <w:rPr>
+          <w:rStyle w:val="Funotenzeichen"/>
+        </w:rPr>
+        <w:footnoteReference w:id="24"/>
+      </w:r>
+      <w:r>
+        <w:t>,</w:t>
+      </w:r>
+      <w:r>
+        <w:t xml:space="preserve"> </w:t>
       </w:r>
       <w:proofErr w:type="spellStart"/>
       <w:r>
-        <w:t>class</w:t>
+        <w:t>Foundatio</w:t>
+      </w:r>
+      <w:r>
+        <w:t>n</w:t>
       </w:r>
       <w:proofErr w:type="spellEnd"/>
       <w:r>
-        <w:t xml:space="preserve"> kann h</w:t>
-      </w:r>
-      <w:r>
-        <w:t>ier ignoriert werden, weil es um eine Klasse von Bootstrap geht, die nur zur Schönheit der Buttons in dem Fall benutzt wurde.</w:t>
-      </w:r>
-    </w:p>
-    <w:p>
-      <w:pPr>
-        <w:pStyle w:val="Listenabsatz"/>
-      </w:pPr>
+        <w:rPr>
+          <w:rStyle w:val="Funotenzeichen"/>
+        </w:rPr>
+        <w:footnoteReference w:id="25"/>
+      </w:r>
+      <w:r>
+        <w:t xml:space="preserve"> und</w:t>
+      </w:r>
+      <w:r>
+        <w:t xml:space="preserve"> </w:t>
+      </w:r>
+      <w:proofErr w:type="spellStart"/>
+      <w:r>
+        <w:t>Semantic</w:t>
+      </w:r>
+      <w:proofErr w:type="spellEnd"/>
+      <w:r>
+        <w:rPr>
+          <w:rStyle w:val="Funotenzeichen"/>
+        </w:rPr>
+        <w:footnoteReference w:id="26"/>
+      </w:r>
+      <w:r>
+        <w:t>, da die Entwickler an diese Probleme gedacht haben.</w:t>
+      </w:r>
     </w:p>
     <w:p>
       <w:pPr>
@@ -5630,154 +5638,46 @@
         </w:numPr>
       </w:pPr>
       <w:r>
-        <w:t xml:space="preserve">Die Funktion </w:t>
+        <w:rPr>
+          <w:i/>
+        </w:rPr>
+        <w:t>Height</w:t>
+      </w:r>
+      <w:r>
+        <w:t xml:space="preserve"> muss am </w:t>
+      </w:r>
+      <w:r>
+        <w:t xml:space="preserve">besten </w:t>
       </w:r>
       <w:proofErr w:type="spellStart"/>
       <w:r>
-        <w:t>onclick</w:t>
+        <w:rPr>
+          <w:i/>
+        </w:rPr>
+        <w:t>auto</w:t>
       </w:r>
       <w:proofErr w:type="spellEnd"/>
       <w:r>
-        <w:t xml:space="preserve"> wird </w:t>
-      </w:r>
-      <w:r>
-        <w:t>verwendet,</w:t>
-      </w:r>
-      <w:r>
-        <w:t xml:space="preserve"> um eine Funktion zu </w:t>
-      </w:r>
-      <w:r>
-        <w:t>aktivieren, wenn</w:t>
-      </w:r>
-      <w:r>
-        <w:t xml:space="preserve"> auf ein Element geklickt </w:t>
-      </w:r>
-      <w:r>
-        <w:t>wird.</w:t>
-      </w:r>
-      <w:r>
-        <w:t xml:space="preserve"> </w:t>
-      </w:r>
-    </w:p>
-    <w:p>
-      <w:pPr>
-        <w:pStyle w:val="Listenabsatz"/>
-        <w:rPr>
-          <w:rFonts w:asciiTheme="majorBidi" w:hAnsiTheme="majorBidi" w:cstheme="majorBidi"/>
-        </w:rPr>
-      </w:pPr>
-      <w:r>
-        <w:rPr>
-          <w:noProof/>
-        </w:rPr>
-        <w:drawing>
-          <wp:inline distT="0" distB="0" distL="0" distR="0" wp14:anchorId="1D489B95" wp14:editId="2198C172">
-            <wp:extent cx="5579745" cy="1054735"/>
-            <wp:effectExtent l="0" t="0" r="1905" b="0"/>
-            <wp:docPr id="17" name="Grafik 17"/>
-            <wp:cNvGraphicFramePr>
-              <a:graphicFrameLocks xmlns:a="http://schemas.openxmlformats.org/drawingml/2006/main" noChangeAspect="1"/>
-            </wp:cNvGraphicFramePr>
-            <a:graphic xmlns:a="http://schemas.openxmlformats.org/drawingml/2006/main">
-              <a:graphicData uri="http://schemas.openxmlformats.org/drawingml/2006/picture">
-                <pic:pic xmlns:pic="http://schemas.openxmlformats.org/drawingml/2006/picture">
-                  <pic:nvPicPr>
-                    <pic:cNvPr id="1" name=""/>
-                    <pic:cNvPicPr/>
-                  </pic:nvPicPr>
-                  <pic:blipFill>
-                    <a:blip r:embed="rId21"/>
-                    <a:stretch>
-                      <a:fillRect/>
-                    </a:stretch>
-                  </pic:blipFill>
-                  <pic:spPr>
-                    <a:xfrm>
-                      <a:off x="0" y="0"/>
-                      <a:ext cx="5579745" cy="1054735"/>
-                    </a:xfrm>
-                    <a:prstGeom prst="rect">
-                      <a:avLst/>
-                    </a:prstGeom>
-                  </pic:spPr>
-                </pic:pic>
-              </a:graphicData>
-            </a:graphic>
-          </wp:inline>
-        </w:drawing>
-      </w:r>
-    </w:p>
-    <w:p>
-      <w:pPr>
-        <w:pStyle w:val="Listenabsatz"/>
-      </w:pPr>
-    </w:p>
-    <w:p>
-      <w:pPr>
-        <w:pStyle w:val="Listenabsatz"/>
-      </w:pPr>
-      <w:r>
-        <w:t>In dem Fall wird die selbst geschrieben</w:t>
-      </w:r>
-      <w:r>
-        <w:t>e</w:t>
-      </w:r>
-      <w:r>
-        <w:t xml:space="preserve"> Funktion </w:t>
-      </w:r>
-      <w:proofErr w:type="spellStart"/>
-      <w:r>
-        <w:t>setLan</w:t>
-      </w:r>
-      <w:r>
-        <w:t>guage</w:t>
-      </w:r>
-      <w:proofErr w:type="spellEnd"/>
-      <w:r>
-        <w:t xml:space="preserve"> aufgerufen.</w:t>
-      </w:r>
-    </w:p>
-    <w:p>
-      <w:pPr>
-        <w:rPr>
-          <w:rFonts w:asciiTheme="majorBidi" w:hAnsiTheme="majorBidi" w:cstheme="majorBidi"/>
-        </w:rPr>
-      </w:pPr>
-    </w:p>
-    <w:p>
-      <w:pPr>
-        <w:rPr>
-          <w:rFonts w:asciiTheme="majorBidi" w:hAnsiTheme="majorBidi" w:cstheme="majorBidi"/>
-        </w:rPr>
-      </w:pPr>
-    </w:p>
-    <w:p>
-      <w:pPr>
-        <w:rPr>
-          <w:rFonts w:asciiTheme="majorBidi" w:hAnsiTheme="majorBidi" w:cstheme="majorBidi"/>
-        </w:rPr>
-      </w:pPr>
-    </w:p>
-    <w:p>
-      <w:pPr>
-        <w:rPr>
-          <w:rFonts w:asciiTheme="majorBidi" w:hAnsiTheme="majorBidi" w:cstheme="majorBidi"/>
-        </w:rPr>
-      </w:pPr>
-    </w:p>
-    <w:p>
-      <w:pPr>
-        <w:rPr>
-          <w:rFonts w:asciiTheme="majorBidi" w:hAnsiTheme="majorBidi" w:cstheme="majorBidi"/>
-        </w:rPr>
-      </w:pPr>
-    </w:p>
-    <w:p>
-      <w:pPr>
-        <w:rPr>
-          <w:rFonts w:asciiTheme="majorBidi" w:hAnsiTheme="majorBidi" w:cstheme="majorBidi"/>
-        </w:rPr>
-      </w:pPr>
+        <w:t xml:space="preserve"> im Element verwende</w:t>
+      </w:r>
+      <w:r>
+        <w:t>n</w:t>
+      </w:r>
+      <w:r>
+        <w:t xml:space="preserve">, da die Länge </w:t>
+      </w:r>
+      <w:r>
+        <w:t>von Worten</w:t>
+      </w:r>
+      <w:r>
+        <w:t>/Sätze</w:t>
+      </w:r>
+      <w:r>
+        <w:t>n</w:t>
+      </w:r>
+      <w:r>
+        <w:t xml:space="preserve"> in anderen Sprachen verschiedene Länge hat.</w:t>
+      </w:r>
     </w:p>
     <w:p>
       <w:pPr>
@@ -5788,50 +5688,28 @@
         </w:numPr>
       </w:pPr>
       <w:r>
-        <w:t xml:space="preserve">Die Funktion </w:t>
-      </w:r>
-      <w:proofErr w:type="spellStart"/>
-      <w:r>
-        <w:t>setLanguage</w:t>
-      </w:r>
-      <w:proofErr w:type="spellEnd"/>
-      <w:r>
-        <w:t xml:space="preserve"> bekommt </w:t>
-      </w:r>
-      <w:r>
-        <w:t>die Sprache als</w:t>
-      </w:r>
-      <w:r>
-        <w:t xml:space="preserve"> Parameter</w:t>
-      </w:r>
-      <w:r>
-        <w:t xml:space="preserve"> und</w:t>
-      </w:r>
-      <w:r>
-        <w:t xml:space="preserve"> dann </w:t>
-      </w:r>
-      <w:r>
-        <w:t>prüft, ob</w:t>
-      </w:r>
-      <w:r>
-        <w:t xml:space="preserve"> es arabisch</w:t>
-      </w:r>
-      <w:r>
-        <w:t>/deutsch oder andere Sprache</w:t>
-      </w:r>
-      <w:r>
-        <w:t xml:space="preserve"> gefragt ist,</w:t>
-      </w:r>
-      <w:r>
-        <w:t xml:space="preserve"> dann wird in der Element </w:t>
-      </w:r>
-      <w:proofErr w:type="spellStart"/>
-      <w:r>
-        <w:t>about</w:t>
-      </w:r>
-      <w:proofErr w:type="spellEnd"/>
-      <w:r>
-        <w:t xml:space="preserve"> der arabische Text angezeigt und wenn die Sprache deutsch ist wird „Über uns“ angezeigt</w:t>
+        <w:t>Schriftfamilien</w:t>
+      </w:r>
+      <w:r>
+        <w:t xml:space="preserve"> spielen eine </w:t>
+      </w:r>
+      <w:r>
+        <w:t>g</w:t>
+      </w:r>
+      <w:r>
+        <w:t>r</w:t>
+      </w:r>
+      <w:r>
+        <w:t>o</w:t>
+      </w:r>
+      <w:r>
+        <w:t xml:space="preserve">ße Rolle. </w:t>
+      </w:r>
+      <w:r>
+        <w:t xml:space="preserve">Man sollte sicherstellen, dass sämtliche verwendeten Schriftfamilien alle verwendeten Zeichensätze </w:t>
+      </w:r>
+      <w:r>
+        <w:t>unterstützen</w:t>
       </w:r>
       <w:r>
         <w:t>.</w:t>
@@ -5842,80 +5720,30 @@
         <w:pStyle w:val="Listenabsatz"/>
       </w:pPr>
       <w:r>
-        <w:lastRenderedPageBreak/>
-        <w:t xml:space="preserve">Die Element Eigenschaft </w:t>
-      </w:r>
-      <w:proofErr w:type="spellStart"/>
-      <w:r>
-        <w:t>innerHTML</w:t>
-      </w:r>
-      <w:proofErr w:type="spellEnd"/>
-      <w:r>
-        <w:t xml:space="preserve"> ruft das im Element enthaltene </w:t>
-      </w:r>
-      <w:proofErr w:type="spellStart"/>
-      <w:r>
-        <w:t>HTML-oder</w:t>
-      </w:r>
-      <w:proofErr w:type="spellEnd"/>
-      <w:r>
-        <w:t xml:space="preserve"> XML-Markup ab oder legt dieses fest.</w:t>
-      </w:r>
-    </w:p>
-    <w:p>
-      <w:pPr>
-        <w:pStyle w:val="Listenabsatz"/>
-      </w:pPr>
-    </w:p>
-    <w:p>
-      <w:pPr>
-        <w:pStyle w:val="Listenabsatz"/>
-      </w:pPr>
-      <w:r>
-        <w:rPr>
-          <w:noProof/>
-        </w:rPr>
-        <w:drawing>
-          <wp:inline distT="0" distB="0" distL="0" distR="0" wp14:anchorId="5850B0FC" wp14:editId="1B24CAA3">
-            <wp:extent cx="5579745" cy="1420495"/>
-            <wp:effectExtent l="0" t="0" r="1905" b="8255"/>
-            <wp:docPr id="19" name="Grafik 19"/>
-            <wp:cNvGraphicFramePr>
-              <a:graphicFrameLocks xmlns:a="http://schemas.openxmlformats.org/drawingml/2006/main" noChangeAspect="1"/>
-            </wp:cNvGraphicFramePr>
-            <a:graphic xmlns:a="http://schemas.openxmlformats.org/drawingml/2006/main">
-              <a:graphicData uri="http://schemas.openxmlformats.org/drawingml/2006/picture">
-                <pic:pic xmlns:pic="http://schemas.openxmlformats.org/drawingml/2006/picture">
-                  <pic:nvPicPr>
-                    <pic:cNvPr id="1" name=""/>
-                    <pic:cNvPicPr/>
-                  </pic:nvPicPr>
-                  <pic:blipFill>
-                    <a:blip r:embed="rId22"/>
-                    <a:stretch>
-                      <a:fillRect/>
-                    </a:stretch>
-                  </pic:blipFill>
-                  <pic:spPr>
-                    <a:xfrm>
-                      <a:off x="0" y="0"/>
-                      <a:ext cx="5579745" cy="1420495"/>
-                    </a:xfrm>
-                    <a:prstGeom prst="rect">
-                      <a:avLst/>
-                    </a:prstGeom>
-                  </pic:spPr>
-                </pic:pic>
-              </a:graphicData>
-            </a:graphic>
-          </wp:inline>
-        </w:drawing>
-      </w:r>
-    </w:p>
-    <w:p>
-      <w:pPr>
-        <w:pStyle w:val="Listenabsatz"/>
-      </w:pPr>
+        <w:rPr>
+          <w:lang w:bidi="ar-MA"/>
+        </w:rPr>
+        <w:t>Google Fonts</w:t>
+      </w:r>
+      <w:r>
+        <w:rPr>
+          <w:rStyle w:val="Funotenzeichen"/>
+          <w:lang w:bidi="ar-MA"/>
+        </w:rPr>
+        <w:footnoteReference w:id="27"/>
+      </w:r>
+      <w:r>
+        <w:rPr>
+          <w:lang w:bidi="ar-MA"/>
+        </w:rPr>
+        <w:t xml:space="preserve"> ist beliebt und </w:t>
+      </w:r>
+      <w:r>
+        <w:rPr>
+          <w:lang w:bidi="ar-MA"/>
+        </w:rPr>
+        <w:t>Zeichensatzabdeckung ist trivial zu überprüfen.</w:t>
+      </w:r>
     </w:p>
     <w:p>
       <w:pPr>
@@ -5926,194 +5754,15 @@
         </w:numPr>
       </w:pPr>
       <w:r>
-        <w:t xml:space="preserve">Zu guter Letzt kommt die </w:t>
-      </w:r>
-      <w:r>
-        <w:t>Funktion</w:t>
-      </w:r>
-      <w:r>
-        <w:t xml:space="preserve"> </w:t>
-      </w:r>
-      <w:proofErr w:type="spellStart"/>
-      <w:r>
-        <w:t>onload</w:t>
-      </w:r>
-      <w:proofErr w:type="spellEnd"/>
-      <w:r>
-        <w:t>, die</w:t>
-      </w:r>
-      <w:r>
-        <w:t xml:space="preserve"> </w:t>
-      </w:r>
-      <w:r>
-        <w:t>erst</w:t>
-      </w:r>
-      <w:r>
-        <w:t xml:space="preserve"> feuert</w:t>
-      </w:r>
-      <w:r>
-        <w:t xml:space="preserve"> wird</w:t>
-      </w:r>
-      <w:r>
-        <w:t>, wenn das HTML und eingebundene Ressourcen geladen sind. Der Browser hat das HTML vollständig geladen, der DOM-Baum kann durchquert werden, aber externe Ressourcen wie Bilder und Stylesheets sind noch nicht geladen. Der Browser hat das Dokument geladen und alle externen Ressourcen geladen.</w:t>
-      </w:r>
-    </w:p>
-    <w:p>
-      <w:pPr>
-        <w:pStyle w:val="Listenabsatz"/>
-      </w:pPr>
-    </w:p>
-    <w:p>
-      <w:pPr>
-        <w:pStyle w:val="Listenabsatz"/>
-      </w:pPr>
-      <w:r>
-        <w:rPr>
-          <w:noProof/>
-        </w:rPr>
-        <w:drawing>
-          <wp:inline distT="0" distB="0" distL="0" distR="0" wp14:anchorId="5446587C" wp14:editId="1733FFB6">
-            <wp:extent cx="5579745" cy="702945"/>
-            <wp:effectExtent l="0" t="0" r="1905" b="1905"/>
-            <wp:docPr id="3" name="Grafik 3"/>
-            <wp:cNvGraphicFramePr>
-              <a:graphicFrameLocks xmlns:a="http://schemas.openxmlformats.org/drawingml/2006/main" noChangeAspect="1"/>
-            </wp:cNvGraphicFramePr>
-            <a:graphic xmlns:a="http://schemas.openxmlformats.org/drawingml/2006/main">
-              <a:graphicData uri="http://schemas.openxmlformats.org/drawingml/2006/picture">
-                <pic:pic xmlns:pic="http://schemas.openxmlformats.org/drawingml/2006/picture">
-                  <pic:nvPicPr>
-                    <pic:cNvPr id="1" name=""/>
-                    <pic:cNvPicPr/>
-                  </pic:nvPicPr>
-                  <pic:blipFill>
-                    <a:blip r:embed="rId23"/>
-                    <a:stretch>
-                      <a:fillRect/>
-                    </a:stretch>
-                  </pic:blipFill>
-                  <pic:spPr>
-                    <a:xfrm>
-                      <a:off x="0" y="0"/>
-                      <a:ext cx="5579745" cy="702945"/>
-                    </a:xfrm>
-                    <a:prstGeom prst="rect">
-                      <a:avLst/>
-                    </a:prstGeom>
-                  </pic:spPr>
-                </pic:pic>
-              </a:graphicData>
-            </a:graphic>
-          </wp:inline>
-        </w:drawing>
-      </w:r>
-    </w:p>
-    <w:p/>
-    <w:p>
-      <w:r>
-        <w:t xml:space="preserve">JavaScript ist heutzutage einer der stärksten </w:t>
-      </w:r>
-      <w:r>
-        <w:t>Sprachen, die</w:t>
-      </w:r>
-      <w:r>
-        <w:t xml:space="preserve"> es gibt und die Mehrsprachigkeit damit ist sehr </w:t>
-      </w:r>
-      <w:r>
-        <w:t>gefragt, dass</w:t>
-      </w:r>
-      <w:r>
-        <w:t xml:space="preserve"> es damit eine Webapplikation übersetzten werden kann, ohne die Seite neu zu </w:t>
-      </w:r>
-      <w:r>
-        <w:t>laden.</w:t>
-      </w:r>
-    </w:p>
-    <w:p/>
-    <w:p>
-      <w:pPr>
-        <w:pStyle w:val="berschrift1"/>
-      </w:pPr>
-      <w:r>
-        <w:t>Handlungsempfe</w:t>
-      </w:r>
-      <w:r>
-        <w:t>h</w:t>
-      </w:r>
-      <w:r>
-        <w:t>lungen</w:t>
-      </w:r>
-    </w:p>
-    <w:p>
-      <w:pPr>
-        <w:pStyle w:val="berschrift2"/>
-      </w:pPr>
-      <w:r>
-        <w:t>Design</w:t>
-      </w:r>
-    </w:p>
-    <w:p/>
-    <w:p>
-      <w:r>
-        <w:t xml:space="preserve">Nach der Implementierung </w:t>
-      </w:r>
-      <w:r>
-        <w:t xml:space="preserve">der </w:t>
-      </w:r>
-      <w:r>
-        <w:t xml:space="preserve">Mehrsprachigkeit </w:t>
-      </w:r>
-      <w:r>
-        <w:t>werden</w:t>
-      </w:r>
-      <w:r>
-        <w:t xml:space="preserve"> </w:t>
-      </w:r>
-      <w:r>
-        <w:t>sich einige</w:t>
-      </w:r>
-      <w:r>
-        <w:t xml:space="preserve"> Probleme </w:t>
-      </w:r>
-      <w:r>
-        <w:t>bezüglich des</w:t>
-      </w:r>
-      <w:r>
-        <w:t xml:space="preserve"> Design</w:t>
-      </w:r>
-      <w:r>
-        <w:t>s</w:t>
-      </w:r>
-      <w:r>
-        <w:t xml:space="preserve"> der Applikation </w:t>
-      </w:r>
-      <w:r>
-        <w:t>herausstellen.</w:t>
-      </w:r>
-    </w:p>
-    <w:p>
-      <w:r>
-        <w:t>.</w:t>
-      </w:r>
-    </w:p>
-    <w:p>
-      <w:r>
-        <w:t>A</w:t>
-      </w:r>
-      <w:r>
-        <w:t xml:space="preserve">us Erfahrung </w:t>
-      </w:r>
-      <w:r>
-        <w:t>wird folgendes nahegelegt</w:t>
-      </w:r>
-      <w:r>
-        <w:t>:</w:t>
-      </w:r>
-      <w:r>
-        <w:t xml:space="preserve"> </w:t>
-      </w:r>
-    </w:p>
-    <w:p/>
+        <w:t>Medien</w:t>
+      </w:r>
+      <w:r>
+        <w:t xml:space="preserve">, </w:t>
+      </w:r>
+      <w:r>
+        <w:t>die nur für eine einzige Lokalisierung relevant sind, gelten generell als zu vermeiden.</w:t>
+      </w:r>
+    </w:p>
     <w:p>
       <w:pPr>
         <w:pStyle w:val="Listenabsatz"/>
@@ -6123,22 +5772,48 @@
         </w:numPr>
       </w:pPr>
       <w:r>
-        <w:t>CSS-</w:t>
-      </w:r>
-      <w:r>
-        <w:t>Framework</w:t>
-      </w:r>
-      <w:r>
-        <w:t xml:space="preserve">s, wie z.B. </w:t>
-      </w:r>
-      <w:r>
-        <w:t>Bootstrap</w:t>
-      </w:r>
-      <w:r>
-        <w:rPr>
-          <w:rStyle w:val="Funotenzeichen"/>
-        </w:rPr>
-        <w:footnoteReference w:id="23"/>
+        <w:t xml:space="preserve">Für eine Applikation, die Sprachen von </w:t>
+      </w:r>
+      <w:proofErr w:type="spellStart"/>
+      <w:r>
+        <w:t>r</w:t>
+      </w:r>
+      <w:r>
+        <w:t>echt</w:t>
+      </w:r>
+      <w:proofErr w:type="spellEnd"/>
+      <w:r>
+        <w:t xml:space="preserve"> nach </w:t>
+      </w:r>
+      <w:r>
+        <w:t>l</w:t>
+      </w:r>
+      <w:r>
+        <w:t>ink</w:t>
+      </w:r>
+      <w:r>
+        <w:t>s</w:t>
+      </w:r>
+      <w:r>
+        <w:t xml:space="preserve"> (</w:t>
+      </w:r>
+      <w:r>
+        <w:t>z.B. A</w:t>
+      </w:r>
+      <w:r>
+        <w:t xml:space="preserve">rabisch) oder von </w:t>
+      </w:r>
+      <w:r>
+        <w:t>ob</w:t>
+      </w:r>
+      <w:r>
+        <w:t xml:space="preserve">en nach </w:t>
+      </w:r>
+      <w:r>
+        <w:t>u</w:t>
+      </w:r>
+      <w:r>
+        <w:t>nten unterstützen soll</w:t>
       </w:r>
       <w:r>
         <w:t>,</w:t>
@@ -6146,39 +5821,31 @@
       <w:r>
         <w:t xml:space="preserve"> </w:t>
       </w:r>
-      <w:proofErr w:type="spellStart"/>
-      <w:r>
-        <w:t>Foundatio</w:t>
-      </w:r>
-      <w:r>
-        <w:t>n</w:t>
-      </w:r>
-      <w:proofErr w:type="spellEnd"/>
-      <w:r>
-        <w:rPr>
-          <w:rStyle w:val="Funotenzeichen"/>
-        </w:rPr>
-        <w:footnoteReference w:id="24"/>
-      </w:r>
-      <w:r>
-        <w:t xml:space="preserve"> und</w:t>
-      </w:r>
-      <w:r>
-        <w:t xml:space="preserve"> </w:t>
-      </w:r>
-      <w:proofErr w:type="spellStart"/>
-      <w:r>
-        <w:t>Semantic</w:t>
-      </w:r>
-      <w:proofErr w:type="spellEnd"/>
-      <w:r>
-        <w:rPr>
-          <w:rStyle w:val="Funotenzeichen"/>
-        </w:rPr>
-        <w:footnoteReference w:id="25"/>
-      </w:r>
-      <w:r>
-        <w:t>, da die Entwickler an diese Probleme gedacht haben.</w:t>
+      <w:r>
+        <w:t>sollte man die Styles in sprachspezialisierte Stylesheet-Dateien auslagern</w:t>
+      </w:r>
+      <w:r>
+        <w:t>.</w:t>
+      </w:r>
+      <w:r>
+        <w:t xml:space="preserve"> Das kann auch bei der Weiterentwicklung sehr hilfreich sein.</w:t>
+      </w:r>
+    </w:p>
+    <w:p>
+      <w:pPr>
+        <w:jc w:val="left"/>
+      </w:pPr>
+      <w:r>
+        <w:br w:type="page"/>
+      </w:r>
+    </w:p>
+    <w:p>
+      <w:pPr>
+        <w:pStyle w:val="berschrift2"/>
+      </w:pPr>
+      <w:r>
+        <w:lastRenderedPageBreak/>
+        <w:t>Kodierung</w:t>
       </w:r>
     </w:p>
     <w:p>
@@ -6191,292 +5858,73 @@
       </w:pPr>
       <w:r>
         <w:rPr>
-          <w:i/>
-        </w:rPr>
-        <w:t>Height</w:t>
-      </w:r>
-      <w:r>
-        <w:t xml:space="preserve"> muss am </w:t>
-      </w:r>
-      <w:r>
-        <w:t xml:space="preserve">besten </w:t>
-      </w:r>
-      <w:proofErr w:type="spellStart"/>
-      <w:r>
-        <w:rPr>
-          <w:i/>
-        </w:rPr>
-        <w:t>auto</w:t>
-      </w:r>
-      <w:proofErr w:type="spellEnd"/>
-      <w:r>
-        <w:t xml:space="preserve"> im Element verwende</w:t>
-      </w:r>
-      <w:r>
-        <w:t>n</w:t>
-      </w:r>
-      <w:r>
-        <w:t xml:space="preserve">, da die Länge </w:t>
-      </w:r>
-      <w:r>
-        <w:t>von Worten</w:t>
-      </w:r>
-      <w:r>
-        <w:t>/Sätze</w:t>
-      </w:r>
-      <w:r>
-        <w:t>n</w:t>
-      </w:r>
-      <w:r>
-        <w:t xml:space="preserve"> in anderen Sprachen verschiedene Länge hat.</w:t>
-      </w:r>
-    </w:p>
-    <w:p>
-      <w:pPr>
-        <w:pStyle w:val="Listenabsatz"/>
-        <w:numPr>
-          <w:ilvl w:val="0"/>
-          <w:numId w:val="7"/>
-        </w:numPr>
-      </w:pPr>
-      <w:r>
-        <w:t>Schriftfamilien</w:t>
-      </w:r>
-      <w:r>
-        <w:t xml:space="preserve"> spielen eine </w:t>
-      </w:r>
-      <w:r>
-        <w:t>g</w:t>
-      </w:r>
-      <w:r>
-        <w:t>r</w:t>
-      </w:r>
-      <w:r>
-        <w:t>o</w:t>
-      </w:r>
-      <w:r>
-        <w:t xml:space="preserve">ße Rolle. </w:t>
-      </w:r>
-      <w:r>
-        <w:t xml:space="preserve">Man sollte sicherstellen, dass sämtliche verwendeten Schriftfamilien alle verwendeten Zeichensätze </w:t>
-      </w:r>
-      <w:r>
-        <w:t>unterstützen</w:t>
-      </w:r>
-      <w:r>
-        <w:t>.</w:t>
-      </w:r>
-    </w:p>
-    <w:p>
-      <w:pPr>
-        <w:pStyle w:val="Listenabsatz"/>
-      </w:pPr>
-      <w:r>
-        <w:rPr>
           <w:lang w:bidi="ar-MA"/>
         </w:rPr>
-        <w:t>Google Fonts</w:t>
+        <w:t xml:space="preserve">Die Trennung von </w:t>
+      </w:r>
+      <w:r>
+        <w:rPr>
+          <w:lang w:bidi="ar-MA"/>
+        </w:rPr>
+        <w:t>Struktur</w:t>
+      </w:r>
+      <w:r>
+        <w:rPr>
+          <w:lang w:bidi="ar-MA"/>
+        </w:rPr>
+        <w:t xml:space="preserve"> und Logik mittels MVC Pattern</w:t>
       </w:r>
       <w:r>
         <w:rPr>
           <w:rStyle w:val="Funotenzeichen"/>
           <w:lang w:bidi="ar-MA"/>
         </w:rPr>
-        <w:footnoteReference w:id="26"/>
+        <w:footnoteReference w:id="28"/>
       </w:r>
       <w:r>
         <w:rPr>
           <w:lang w:bidi="ar-MA"/>
         </w:rPr>
-        <w:t xml:space="preserve"> ist beliebt und </w:t>
+        <w:t xml:space="preserve"> wird bei der Mehrsprachigkeit </w:t>
       </w:r>
       <w:r>
         <w:rPr>
           <w:lang w:bidi="ar-MA"/>
         </w:rPr>
-        <w:t>Zeichensatzabdeckung ist trivial zu überprüfen.</w:t>
+        <w:t>generell nahegelegt.</w:t>
       </w:r>
     </w:p>
     <w:p>
       <w:pPr>
         <w:pStyle w:val="Listenabsatz"/>
-        <w:numPr>
-          <w:ilvl w:val="0"/>
-          <w:numId w:val="7"/>
-        </w:numPr>
-      </w:pPr>
-      <w:r>
-        <w:t>Medien</w:t>
-      </w:r>
-      <w:r>
-        <w:t xml:space="preserve">, </w:t>
-      </w:r>
-      <w:r>
-        <w:t>die nur für eine einzige Lokalisierung relevant sind, gelten generell als zu vermeiden.</w:t>
-      </w:r>
-    </w:p>
-    <w:p>
-      <w:pPr>
-        <w:pStyle w:val="Listenabsatz"/>
-        <w:numPr>
-          <w:ilvl w:val="0"/>
-          <w:numId w:val="7"/>
-        </w:numPr>
-      </w:pPr>
-      <w:r>
-        <w:t xml:space="preserve">Für eine Applikation, die Sprachen von </w:t>
-      </w:r>
-      <w:proofErr w:type="spellStart"/>
-      <w:r>
-        <w:t>r</w:t>
-      </w:r>
-      <w:r>
-        <w:t>echt</w:t>
-      </w:r>
-      <w:proofErr w:type="spellEnd"/>
-      <w:r>
-        <w:t xml:space="preserve"> nach </w:t>
-      </w:r>
-      <w:r>
-        <w:t>l</w:t>
-      </w:r>
-      <w:r>
-        <w:t>ink</w:t>
-      </w:r>
-      <w:r>
-        <w:t>s</w:t>
-      </w:r>
-      <w:r>
-        <w:t xml:space="preserve"> (</w:t>
-      </w:r>
-      <w:r>
-        <w:t>z.B. A</w:t>
-      </w:r>
-      <w:r>
-        <w:t xml:space="preserve">rabisch) oder von </w:t>
-      </w:r>
-      <w:r>
-        <w:t>ob</w:t>
-      </w:r>
-      <w:r>
-        <w:t xml:space="preserve">en nach </w:t>
-      </w:r>
-      <w:r>
-        <w:t>u</w:t>
-      </w:r>
-      <w:r>
-        <w:t>nten unterstützen soll</w:t>
-      </w:r>
-      <w:r>
-        <w:t>,</w:t>
-      </w:r>
-      <w:r>
-        <w:t xml:space="preserve"> </w:t>
-      </w:r>
-      <w:r>
-        <w:t>sollte man die Styles in sprachspezialisierte Stylesheet-Dateien auslagern</w:t>
-      </w:r>
-      <w:r>
-        <w:t>.</w:t>
-      </w:r>
-      <w:r>
-        <w:t xml:space="preserve"> Das kann auch bei der Weiterentwicklung sehr hilfreich sein.</w:t>
-      </w:r>
-    </w:p>
-    <w:p>
-      <w:pPr>
-        <w:jc w:val="left"/>
-      </w:pPr>
+        <w:rPr>
+          <w:lang w:bidi="ar-MA"/>
+        </w:rPr>
+      </w:pPr>
+      <w:r>
+        <w:rPr>
+          <w:lang w:bidi="ar-MA"/>
+        </w:rPr>
+        <w:t>empfohlen.</w:t>
+      </w:r>
+    </w:p>
+    <w:p>
+      <w:pPr>
+        <w:pStyle w:val="berschrift1"/>
+      </w:pPr>
+      <w:bookmarkStart w:id="22" w:name="_Toc72972966"/>
+      <w:r>
+        <w:t>Fazi</w:t>
+      </w:r>
+      <w:bookmarkEnd w:id="22"/>
+      <w:r>
+        <w:t>t</w:t>
+      </w:r>
       <w:r>
         <w:br w:type="page"/>
       </w:r>
     </w:p>
-    <w:p>
-      <w:pPr>
-        <w:pStyle w:val="berschrift2"/>
-      </w:pPr>
-      <w:r>
-        <w:lastRenderedPageBreak/>
-        <w:t>Kodierung</w:t>
-      </w:r>
-    </w:p>
-    <w:p>
-      <w:pPr>
-        <w:pStyle w:val="Listenabsatz"/>
-        <w:numPr>
-          <w:ilvl w:val="0"/>
-          <w:numId w:val="7"/>
-        </w:numPr>
-      </w:pPr>
-      <w:r>
-        <w:rPr>
-          <w:lang w:bidi="ar-MA"/>
-        </w:rPr>
-        <w:t xml:space="preserve">Die Trennung von </w:t>
-      </w:r>
-      <w:r>
-        <w:rPr>
-          <w:lang w:bidi="ar-MA"/>
-        </w:rPr>
-        <w:t>Struktur</w:t>
-      </w:r>
-      <w:r>
-        <w:rPr>
-          <w:lang w:bidi="ar-MA"/>
-        </w:rPr>
-        <w:t xml:space="preserve"> und Logik mittels MVC Pattern</w:t>
-      </w:r>
-      <w:r>
-        <w:rPr>
-          <w:rStyle w:val="Funotenzeichen"/>
-          <w:lang w:bidi="ar-MA"/>
-        </w:rPr>
-        <w:footnoteReference w:id="27"/>
-      </w:r>
-      <w:r>
-        <w:rPr>
-          <w:lang w:bidi="ar-MA"/>
-        </w:rPr>
-        <w:t xml:space="preserve"> wird bei der Mehrsprachigkeit </w:t>
-      </w:r>
-      <w:r>
-        <w:rPr>
-          <w:lang w:bidi="ar-MA"/>
-        </w:rPr>
-        <w:t>generell nahegelegt.</w:t>
-      </w:r>
-    </w:p>
-    <w:p>
-      <w:pPr>
-        <w:pStyle w:val="Listenabsatz"/>
-        <w:rPr>
-          <w:lang w:bidi="ar-MA"/>
-        </w:rPr>
-      </w:pPr>
-      <w:r>
-        <w:rPr>
-          <w:lang w:bidi="ar-MA"/>
-        </w:rPr>
-        <w:t>empfohlen.</w:t>
-      </w:r>
-    </w:p>
-    <w:p>
-      <w:pPr>
-        <w:pStyle w:val="berschrift1"/>
-      </w:pPr>
-      <w:bookmarkStart w:id="20" w:name="_Toc72972966"/>
-      <w:r>
-        <w:t>Fazi</w:t>
-      </w:r>
-      <w:bookmarkEnd w:id="20"/>
-      <w:r>
-        <w:t>t</w:t>
-      </w:r>
-      <w:r>
-        <w:br w:type="page"/>
-      </w:r>
-    </w:p>
-    <w:bookmarkStart w:id="21" w:name="_Toc72972967" w:displacedByCustomXml="next"/>
+    <w:bookmarkStart w:id="23" w:name="_Toc72972967" w:displacedByCustomXml="next"/>
     <w:sdt>
       <w:sdtPr>
         <w:rPr>
@@ -6505,7 +5953,7 @@
           <w:r>
             <w:t>Verweise</w:t>
           </w:r>
-          <w:bookmarkEnd w:id="21"/>
+          <w:bookmarkEnd w:id="23"/>
         </w:p>
         <w:sdt>
           <w:sdtPr>
@@ -7249,7 +6697,7 @@
         </w:rPr>
         <w:fldChar w:fldCharType="separate"/>
       </w:r>
-      <w:hyperlink w:anchor="_Toc74698373" w:history="1">
+      <w:hyperlink w:anchor="_Toc77348236" w:history="1">
         <w:r>
           <w:rPr>
             <w:rStyle w:val="Hyperlink"/>
@@ -7276,75 +6724,7 @@
             <w:noProof/>
             <w:webHidden/>
           </w:rPr>
-          <w:instrText xml:space="preserve"> PAGEREF _Toc74698373 \h </w:instrText>
-        </w:r>
-        <w:r>
-          <w:rPr>
-            <w:noProof/>
-            <w:webHidden/>
-          </w:rPr>
-        </w:r>
-        <w:r>
-          <w:rPr>
-            <w:noProof/>
-            <w:webHidden/>
-          </w:rPr>
-          <w:fldChar w:fldCharType="separate"/>
-        </w:r>
-        <w:r>
-          <w:rPr>
-            <w:noProof/>
-            <w:webHidden/>
-          </w:rPr>
-          <w:t>5</w:t>
-        </w:r>
-        <w:r>
-          <w:rPr>
-            <w:noProof/>
-            <w:webHidden/>
-          </w:rPr>
-          <w:fldChar w:fldCharType="end"/>
-        </w:r>
-      </w:hyperlink>
-    </w:p>
-    <w:p>
-      <w:pPr>
-        <w:pStyle w:val="Abbildungsverzeichnis"/>
-        <w:rPr>
-          <w:rFonts w:asciiTheme="minorHAnsi" w:eastAsiaTheme="minorEastAsia" w:hAnsiTheme="minorHAnsi" w:cstheme="minorBidi"/>
-          <w:noProof/>
-          <w:sz w:val="22"/>
-          <w:szCs w:val="22"/>
-        </w:rPr>
-      </w:pPr>
-      <w:hyperlink w:anchor="_Toc74698374" w:history="1">
-        <w:r>
-          <w:rPr>
-            <w:rStyle w:val="Hyperlink"/>
-            <w:noProof/>
-          </w:rPr>
-          <w:t>Abbildung 2: Android TextView-Element</w:t>
-        </w:r>
-        <w:r>
-          <w:rPr>
-            <w:noProof/>
-            <w:webHidden/>
-          </w:rPr>
-          <w:tab/>
-        </w:r>
-        <w:r>
-          <w:rPr>
-            <w:noProof/>
-            <w:webHidden/>
-          </w:rPr>
-          <w:fldChar w:fldCharType="begin"/>
-        </w:r>
-        <w:r>
-          <w:rPr>
-            <w:noProof/>
-            <w:webHidden/>
-          </w:rPr>
-          <w:instrText xml:space="preserve"> PAGEREF _Toc74698374 \h </w:instrText>
+          <w:instrText xml:space="preserve"> PAGEREF _Toc77348236 \h </w:instrText>
         </w:r>
         <w:r>
           <w:rPr>
@@ -7385,13 +6765,13 @@
           <w:szCs w:val="22"/>
         </w:rPr>
       </w:pPr>
-      <w:hyperlink w:anchor="_Toc74698375" w:history="1">
+      <w:hyperlink w:anchor="_Toc77348237" w:history="1">
         <w:r>
           <w:rPr>
             <w:rStyle w:val="Hyperlink"/>
             <w:noProof/>
           </w:rPr>
-          <w:t>Abbildung 3: Android Button-Elemente zur Sprachauswahl</w:t>
+          <w:t>Abbildung 2: loadLang.php des Prüfleistungsprojektes</w:t>
         </w:r>
         <w:r>
           <w:rPr>
@@ -7412,7 +6792,7 @@
             <w:noProof/>
             <w:webHidden/>
           </w:rPr>
-          <w:instrText xml:space="preserve"> PAGEREF _Toc74698375 \h </w:instrText>
+          <w:instrText xml:space="preserve"> PAGEREF _Toc77348237 \h </w:instrText>
         </w:r>
         <w:r>
           <w:rPr>
@@ -7453,13 +6833,13 @@
           <w:szCs w:val="22"/>
         </w:rPr>
       </w:pPr>
-      <w:hyperlink w:anchor="_Toc74698376" w:history="1">
+      <w:hyperlink w:anchor="_Toc77348238" w:history="1">
         <w:r>
           <w:rPr>
             <w:rStyle w:val="Hyperlink"/>
             <w:noProof/>
           </w:rPr>
-          <w:t>Abbildung 4: Android ClickListener für Sprachauswahl</w:t>
+          <w:t>Abbildung 3: Zugriff auf Inhalte der Sprachdateien</w:t>
         </w:r>
         <w:r>
           <w:rPr>
@@ -7480,7 +6860,7 @@
             <w:noProof/>
             <w:webHidden/>
           </w:rPr>
-          <w:instrText xml:space="preserve"> PAGEREF _Toc74698376 \h </w:instrText>
+          <w:instrText xml:space="preserve"> PAGEREF _Toc77348238 \h </w:instrText>
         </w:r>
         <w:r>
           <w:rPr>
@@ -7521,13 +6901,13 @@
           <w:szCs w:val="22"/>
         </w:rPr>
       </w:pPr>
-      <w:hyperlink w:anchor="_Toc74698377" w:history="1">
+      <w:hyperlink w:anchor="_Toc77348239" w:history="1">
         <w:r>
           <w:rPr>
             <w:rStyle w:val="Hyperlink"/>
             <w:noProof/>
           </w:rPr>
-          <w:t>Abbildung 5: Android changeLanguage-Funktion</w:t>
+          <w:t>Abbildung 4: Android TextView-Element</w:t>
         </w:r>
         <w:r>
           <w:rPr>
@@ -7548,7 +6928,7 @@
             <w:noProof/>
             <w:webHidden/>
           </w:rPr>
-          <w:instrText xml:space="preserve"> PAGEREF _Toc74698377 \h </w:instrText>
+          <w:instrText xml:space="preserve"> PAGEREF _Toc77348239 \h </w:instrText>
         </w:r>
         <w:r>
           <w:rPr>
@@ -7589,13 +6969,13 @@
           <w:szCs w:val="22"/>
         </w:rPr>
       </w:pPr>
-      <w:hyperlink w:anchor="_Toc74698378" w:history="1">
+      <w:hyperlink w:anchor="_Toc77348240" w:history="1">
         <w:r>
           <w:rPr>
             <w:rStyle w:val="Hyperlink"/>
             <w:noProof/>
           </w:rPr>
-          <w:t>Abbildung 6: Android setLocale-Funktion</w:t>
+          <w:t>Abbildung 5: Android Button-Elemente zur Sprachauswahl</w:t>
         </w:r>
         <w:r>
           <w:rPr>
@@ -7616,7 +6996,7 @@
             <w:noProof/>
             <w:webHidden/>
           </w:rPr>
-          <w:instrText xml:space="preserve"> PAGEREF _Toc74698378 \h </w:instrText>
+          <w:instrText xml:space="preserve"> PAGEREF _Toc77348240 \h </w:instrText>
         </w:r>
         <w:r>
           <w:rPr>
@@ -7636,7 +7016,211 @@
             <w:noProof/>
             <w:webHidden/>
           </w:rPr>
-          <w:t>7</w:t>
+          <w:t>8</w:t>
+        </w:r>
+        <w:r>
+          <w:rPr>
+            <w:noProof/>
+            <w:webHidden/>
+          </w:rPr>
+          <w:fldChar w:fldCharType="end"/>
+        </w:r>
+      </w:hyperlink>
+    </w:p>
+    <w:p>
+      <w:pPr>
+        <w:pStyle w:val="Abbildungsverzeichnis"/>
+        <w:rPr>
+          <w:rFonts w:asciiTheme="minorHAnsi" w:eastAsiaTheme="minorEastAsia" w:hAnsiTheme="minorHAnsi" w:cstheme="minorBidi"/>
+          <w:noProof/>
+          <w:sz w:val="22"/>
+          <w:szCs w:val="22"/>
+        </w:rPr>
+      </w:pPr>
+      <w:hyperlink w:anchor="_Toc77348241" w:history="1">
+        <w:r>
+          <w:rPr>
+            <w:rStyle w:val="Hyperlink"/>
+            <w:noProof/>
+          </w:rPr>
+          <w:t>Abbildung 6: Android ClickListener für Sprachauswahl</w:t>
+        </w:r>
+        <w:r>
+          <w:rPr>
+            <w:noProof/>
+            <w:webHidden/>
+          </w:rPr>
+          <w:tab/>
+        </w:r>
+        <w:r>
+          <w:rPr>
+            <w:noProof/>
+            <w:webHidden/>
+          </w:rPr>
+          <w:fldChar w:fldCharType="begin"/>
+        </w:r>
+        <w:r>
+          <w:rPr>
+            <w:noProof/>
+            <w:webHidden/>
+          </w:rPr>
+          <w:instrText xml:space="preserve"> PAGEREF _Toc77348241 \h </w:instrText>
+        </w:r>
+        <w:r>
+          <w:rPr>
+            <w:noProof/>
+            <w:webHidden/>
+          </w:rPr>
+        </w:r>
+        <w:r>
+          <w:rPr>
+            <w:noProof/>
+            <w:webHidden/>
+          </w:rPr>
+          <w:fldChar w:fldCharType="separate"/>
+        </w:r>
+        <w:r>
+          <w:rPr>
+            <w:noProof/>
+            <w:webHidden/>
+          </w:rPr>
+          <w:t>9</w:t>
+        </w:r>
+        <w:r>
+          <w:rPr>
+            <w:noProof/>
+            <w:webHidden/>
+          </w:rPr>
+          <w:fldChar w:fldCharType="end"/>
+        </w:r>
+      </w:hyperlink>
+    </w:p>
+    <w:p>
+      <w:pPr>
+        <w:pStyle w:val="Abbildungsverzeichnis"/>
+        <w:rPr>
+          <w:rFonts w:asciiTheme="minorHAnsi" w:eastAsiaTheme="minorEastAsia" w:hAnsiTheme="minorHAnsi" w:cstheme="minorBidi"/>
+          <w:noProof/>
+          <w:sz w:val="22"/>
+          <w:szCs w:val="22"/>
+        </w:rPr>
+      </w:pPr>
+      <w:hyperlink w:anchor="_Toc77348242" w:history="1">
+        <w:r>
+          <w:rPr>
+            <w:rStyle w:val="Hyperlink"/>
+            <w:noProof/>
+          </w:rPr>
+          <w:t>Abbildung 7: Android changeLanguage-Funktion</w:t>
+        </w:r>
+        <w:r>
+          <w:rPr>
+            <w:noProof/>
+            <w:webHidden/>
+          </w:rPr>
+          <w:tab/>
+        </w:r>
+        <w:r>
+          <w:rPr>
+            <w:noProof/>
+            <w:webHidden/>
+          </w:rPr>
+          <w:fldChar w:fldCharType="begin"/>
+        </w:r>
+        <w:r>
+          <w:rPr>
+            <w:noProof/>
+            <w:webHidden/>
+          </w:rPr>
+          <w:instrText xml:space="preserve"> PAGEREF _Toc77348242 \h </w:instrText>
+        </w:r>
+        <w:r>
+          <w:rPr>
+            <w:noProof/>
+            <w:webHidden/>
+          </w:rPr>
+        </w:r>
+        <w:r>
+          <w:rPr>
+            <w:noProof/>
+            <w:webHidden/>
+          </w:rPr>
+          <w:fldChar w:fldCharType="separate"/>
+        </w:r>
+        <w:r>
+          <w:rPr>
+            <w:noProof/>
+            <w:webHidden/>
+          </w:rPr>
+          <w:t>9</w:t>
+        </w:r>
+        <w:r>
+          <w:rPr>
+            <w:noProof/>
+            <w:webHidden/>
+          </w:rPr>
+          <w:fldChar w:fldCharType="end"/>
+        </w:r>
+      </w:hyperlink>
+    </w:p>
+    <w:p>
+      <w:pPr>
+        <w:pStyle w:val="Abbildungsverzeichnis"/>
+        <w:rPr>
+          <w:rFonts w:asciiTheme="minorHAnsi" w:eastAsiaTheme="minorEastAsia" w:hAnsiTheme="minorHAnsi" w:cstheme="minorBidi"/>
+          <w:noProof/>
+          <w:sz w:val="22"/>
+          <w:szCs w:val="22"/>
+        </w:rPr>
+      </w:pPr>
+      <w:hyperlink w:anchor="_Toc77348243" w:history="1">
+        <w:r>
+          <w:rPr>
+            <w:rStyle w:val="Hyperlink"/>
+            <w:noProof/>
+          </w:rPr>
+          <w:t>Abbildung 8: Android setLocale-Funktion</w:t>
+        </w:r>
+        <w:r>
+          <w:rPr>
+            <w:noProof/>
+            <w:webHidden/>
+          </w:rPr>
+          <w:tab/>
+        </w:r>
+        <w:r>
+          <w:rPr>
+            <w:noProof/>
+            <w:webHidden/>
+          </w:rPr>
+          <w:fldChar w:fldCharType="begin"/>
+        </w:r>
+        <w:r>
+          <w:rPr>
+            <w:noProof/>
+            <w:webHidden/>
+          </w:rPr>
+          <w:instrText xml:space="preserve"> PAGEREF _Toc77348243 \h </w:instrText>
+        </w:r>
+        <w:r>
+          <w:rPr>
+            <w:noProof/>
+            <w:webHidden/>
+          </w:rPr>
+        </w:r>
+        <w:r>
+          <w:rPr>
+            <w:noProof/>
+            <w:webHidden/>
+          </w:rPr>
+          <w:fldChar w:fldCharType="separate"/>
+        </w:r>
+        <w:r>
+          <w:rPr>
+            <w:noProof/>
+            <w:webHidden/>
+          </w:rPr>
+          <w:t>9</w:t>
         </w:r>
         <w:r>
           <w:rPr>
@@ -7677,7 +7261,7 @@
 </file>
 
 <file path=word/endnotes.xml><?xml version="1.0" encoding="utf-8"?>
-<w:endnotes xmlns:wpc="http://schemas.microsoft.com/office/word/2010/wordprocessingCanvas" xmlns:cx="http://schemas.microsoft.com/office/drawing/2014/chartex" xmlns:cx1="http://schemas.microsoft.com/office/drawing/2015/9/8/chartex" xmlns:cx2="http://schemas.microsoft.com/office/drawing/2015/10/21/chartex" xmlns:cx3="http://schemas.microsoft.com/office/drawing/2016/5/9/chartex" xmlns:cx4="http://schemas.microsoft.com/office/drawing/2016/5/10/chartex" xmlns:cx5="http://schemas.microsoft.com/office/drawing/2016/5/11/chartex" xmlns:cx6="http://schemas.microsoft.com/office/drawing/2016/5/12/chartex" xmlns:cx7="http://schemas.microsoft.com/office/drawing/2016/5/13/chartex" xmlns:cx8="http://schemas.microsoft.com/office/drawing/2016/5/14/chartex" xmlns:mc="http://schemas.openxmlformats.org/markup-compatibility/2006" xmlns:aink="http://schemas.microsoft.com/office/drawing/2016/ink" xmlns:am3d="http://schemas.microsoft.com/office/drawing/2017/model3d" xmlns:o="urn:schemas-microsoft-com:office:office" xmlns:r="http://schemas.openxmlformats.org/officeDocument/2006/relationships" xmlns:m="http://schemas.openxmlformats.org/officeDocument/2006/math" xmlns:v="urn:schemas-microsoft-com:vml" xmlns:wp14="http://schemas.microsoft.com/office/word/2010/wordprocessingDrawing" xmlns:wp="http://schemas.openxmlformats.org/drawingml/2006/wordprocessingDrawing" xmlns:w10="urn:schemas-microsoft-com:office:word" xmlns:w="http://schemas.openxmlformats.org/wordprocessingml/2006/main" xmlns:w14="http://schemas.microsoft.com/office/word/2010/wordml" xmlns:w15="http://schemas.microsoft.com/office/word/2012/wordml" xmlns:w16cex="http://schemas.microsoft.com/office/word/2018/wordml/cex" xmlns:w16cid="http://schemas.microsoft.com/office/word/2016/wordml/cid" xmlns:w16="http://schemas.microsoft.com/office/word/2018/wordml" xmlns:w16se="http://schemas.microsoft.com/office/word/2015/wordml/symex" xmlns:wpg="http://schemas.microsoft.com/office/word/2010/wordprocessingGroup" xmlns:wpi="http://schemas.microsoft.com/office/word/2010/wordprocessingInk" xmlns:wne="http://schemas.microsoft.com/office/word/2006/wordml" xmlns:wps="http://schemas.microsoft.com/office/word/2010/wordprocessingShape" mc:Ignorable="w14 w15 w16se w16cid w16 w16cex wp14">
+<w:endnotes xmlns:wpc="http://schemas.microsoft.com/office/word/2010/wordprocessingCanvas" xmlns:cx="http://schemas.microsoft.com/office/drawing/2014/chartex" xmlns:cx1="http://schemas.microsoft.com/office/drawing/2015/9/8/chartex" xmlns:cx2="http://schemas.microsoft.com/office/drawing/2015/10/21/chartex" xmlns:cx3="http://schemas.microsoft.com/office/drawing/2016/5/9/chartex" xmlns:cx4="http://schemas.microsoft.com/office/drawing/2016/5/10/chartex" xmlns:cx5="http://schemas.microsoft.com/office/drawing/2016/5/11/chartex" xmlns:cx6="http://schemas.microsoft.com/office/drawing/2016/5/12/chartex" xmlns:cx7="http://schemas.microsoft.com/office/drawing/2016/5/13/chartex" xmlns:cx8="http://schemas.microsoft.com/office/drawing/2016/5/14/chartex" xmlns:mc="http://schemas.openxmlformats.org/markup-compatibility/2006" xmlns:aink="http://schemas.microsoft.com/office/drawing/2016/ink" xmlns:am3d="http://schemas.microsoft.com/office/drawing/2017/model3d" xmlns:o="urn:schemas-microsoft-com:office:office" xmlns:r="http://schemas.openxmlformats.org/officeDocument/2006/relationships" xmlns:m="http://schemas.openxmlformats.org/officeDocument/2006/math" xmlns:v="urn:schemas-microsoft-com:vml" xmlns:wp14="http://schemas.microsoft.com/office/word/2010/wordprocessingDrawing" xmlns:wp="http://schemas.openxmlformats.org/drawingml/2006/wordprocessingDrawing" xmlns:w10="urn:schemas-microsoft-com:office:word" xmlns:w="http://schemas.openxmlformats.org/wordprocessingml/2006/main" xmlns:w14="http://schemas.microsoft.com/office/word/2010/wordml" xmlns:w15="http://schemas.microsoft.com/office/word/2012/wordml" xmlns:w16cex="http://schemas.microsoft.com/office/word/2018/wordml/cex" xmlns:w16cid="http://schemas.microsoft.com/office/word/2016/wordml/cid" xmlns:w16="http://schemas.microsoft.com/office/word/2018/wordml" xmlns:w16sdtdh="http://schemas.microsoft.com/office/word/2020/wordml/sdtdatahash" xmlns:w16se="http://schemas.microsoft.com/office/word/2015/wordml/symex" xmlns:wpg="http://schemas.microsoft.com/office/word/2010/wordprocessingGroup" xmlns:wpi="http://schemas.microsoft.com/office/word/2010/wordprocessingInk" xmlns:wne="http://schemas.microsoft.com/office/word/2006/wordml" xmlns:wps="http://schemas.microsoft.com/office/word/2010/wordprocessingShape" mc:Ignorable="w14 w15 w16se w16cid w16 w16cex w16sdtdh wp14">
   <w:endnote w:type="separator" w:id="-1">
     <w:p>
       <w:r>
@@ -7696,7 +7280,7 @@
 </file>
 
 <file path=word/footnotes.xml><?xml version="1.0" encoding="utf-8"?>
-<w:footnotes xmlns:wpc="http://schemas.microsoft.com/office/word/2010/wordprocessingCanvas" xmlns:cx="http://schemas.microsoft.com/office/drawing/2014/chartex" xmlns:cx1="http://schemas.microsoft.com/office/drawing/2015/9/8/chartex" xmlns:cx2="http://schemas.microsoft.com/office/drawing/2015/10/21/chartex" xmlns:cx3="http://schemas.microsoft.com/office/drawing/2016/5/9/chartex" xmlns:cx4="http://schemas.microsoft.com/office/drawing/2016/5/10/chartex" xmlns:cx5="http://schemas.microsoft.com/office/drawing/2016/5/11/chartex" xmlns:cx6="http://schemas.microsoft.com/office/drawing/2016/5/12/chartex" xmlns:cx7="http://schemas.microsoft.com/office/drawing/2016/5/13/chartex" xmlns:cx8="http://schemas.microsoft.com/office/drawing/2016/5/14/chartex" xmlns:mc="http://schemas.openxmlformats.org/markup-compatibility/2006" xmlns:aink="http://schemas.microsoft.com/office/drawing/2016/ink" xmlns:am3d="http://schemas.microsoft.com/office/drawing/2017/model3d" xmlns:o="urn:schemas-microsoft-com:office:office" xmlns:r="http://schemas.openxmlformats.org/officeDocument/2006/relationships" xmlns:m="http://schemas.openxmlformats.org/officeDocument/2006/math" xmlns:v="urn:schemas-microsoft-com:vml" xmlns:wp14="http://schemas.microsoft.com/office/word/2010/wordprocessingDrawing" xmlns:wp="http://schemas.openxmlformats.org/drawingml/2006/wordprocessingDrawing" xmlns:w10="urn:schemas-microsoft-com:office:word" xmlns:w="http://schemas.openxmlformats.org/wordprocessingml/2006/main" xmlns:w14="http://schemas.microsoft.com/office/word/2010/wordml" xmlns:w15="http://schemas.microsoft.com/office/word/2012/wordml" xmlns:w16cex="http://schemas.microsoft.com/office/word/2018/wordml/cex" xmlns:w16cid="http://schemas.microsoft.com/office/word/2016/wordml/cid" xmlns:w16="http://schemas.microsoft.com/office/word/2018/wordml" xmlns:w16se="http://schemas.microsoft.com/office/word/2015/wordml/symex" xmlns:wpg="http://schemas.microsoft.com/office/word/2010/wordprocessingGroup" xmlns:wpi="http://schemas.microsoft.com/office/word/2010/wordprocessingInk" xmlns:wne="http://schemas.microsoft.com/office/word/2006/wordml" xmlns:wps="http://schemas.microsoft.com/office/word/2010/wordprocessingShape" mc:Ignorable="w14 w15 w16se w16cid w16 w16cex wp14">
+<w:footnotes xmlns:wpc="http://schemas.microsoft.com/office/word/2010/wordprocessingCanvas" xmlns:cx="http://schemas.microsoft.com/office/drawing/2014/chartex" xmlns:cx1="http://schemas.microsoft.com/office/drawing/2015/9/8/chartex" xmlns:cx2="http://schemas.microsoft.com/office/drawing/2015/10/21/chartex" xmlns:cx3="http://schemas.microsoft.com/office/drawing/2016/5/9/chartex" xmlns:cx4="http://schemas.microsoft.com/office/drawing/2016/5/10/chartex" xmlns:cx5="http://schemas.microsoft.com/office/drawing/2016/5/11/chartex" xmlns:cx6="http://schemas.microsoft.com/office/drawing/2016/5/12/chartex" xmlns:cx7="http://schemas.microsoft.com/office/drawing/2016/5/13/chartex" xmlns:cx8="http://schemas.microsoft.com/office/drawing/2016/5/14/chartex" xmlns:mc="http://schemas.openxmlformats.org/markup-compatibility/2006" xmlns:aink="http://schemas.microsoft.com/office/drawing/2016/ink" xmlns:am3d="http://schemas.microsoft.com/office/drawing/2017/model3d" xmlns:o="urn:schemas-microsoft-com:office:office" xmlns:r="http://schemas.openxmlformats.org/officeDocument/2006/relationships" xmlns:m="http://schemas.openxmlformats.org/officeDocument/2006/math" xmlns:v="urn:schemas-microsoft-com:vml" xmlns:wp14="http://schemas.microsoft.com/office/word/2010/wordprocessingDrawing" xmlns:wp="http://schemas.openxmlformats.org/drawingml/2006/wordprocessingDrawing" xmlns:w10="urn:schemas-microsoft-com:office:word" xmlns:w="http://schemas.openxmlformats.org/wordprocessingml/2006/main" xmlns:w14="http://schemas.microsoft.com/office/word/2010/wordml" xmlns:w15="http://schemas.microsoft.com/office/word/2012/wordml" xmlns:w16cex="http://schemas.microsoft.com/office/word/2018/wordml/cex" xmlns:w16cid="http://schemas.microsoft.com/office/word/2016/wordml/cid" xmlns:w16="http://schemas.microsoft.com/office/word/2018/wordml" xmlns:w16sdtdh="http://schemas.microsoft.com/office/word/2020/wordml/sdtdatahash" xmlns:w16se="http://schemas.microsoft.com/office/word/2015/wordml/symex" xmlns:wpg="http://schemas.microsoft.com/office/word/2010/wordprocessingGroup" xmlns:wpi="http://schemas.microsoft.com/office/word/2010/wordprocessingInk" xmlns:wne="http://schemas.microsoft.com/office/word/2006/wordml" xmlns:wps="http://schemas.microsoft.com/office/word/2010/wordprocessingShape" mc:Ignorable="w14 w15 w16se w16cid w16 w16cex w16sdtdh wp14">
   <w:footnote w:type="separator" w:id="-1">
     <w:p>
       <w:r>
@@ -8564,6 +8148,48 @@
       </w:r>
       <w:sdt>
         <w:sdtPr>
+          <w:id w:val="1802497125"/>
+          <w:citation/>
+        </w:sdtPr>
+        <w:sdtContent>
+          <w:r>
+            <w:fldChar w:fldCharType="begin"/>
+          </w:r>
+          <w:r>
+            <w:instrText xml:space="preserve"> CITATION ECM21 \l 1031 </w:instrText>
+          </w:r>
+          <w:r>
+            <w:fldChar w:fldCharType="separate"/>
+          </w:r>
+          <w:r>
+            <w:rPr>
+              <w:noProof/>
+            </w:rPr>
+            <w:t>(ECMA-404 The JSON Data Interchange Standard. kein Datum)</w:t>
+          </w:r>
+          <w:r>
+            <w:fldChar w:fldCharType="end"/>
+          </w:r>
+        </w:sdtContent>
+      </w:sdt>
+    </w:p>
+  </w:footnote>
+  <w:footnote w:id="20">
+    <w:p>
+      <w:pPr>
+        <w:pStyle w:val="Funotentext"/>
+      </w:pPr>
+      <w:r>
+        <w:rPr>
+          <w:rStyle w:val="Funotenzeichen"/>
+        </w:rPr>
+        <w:footnoteRef/>
+      </w:r>
+      <w:r>
+        <w:t xml:space="preserve"> </w:t>
+      </w:r>
+      <w:sdt>
+        <w:sdtPr>
           <w:id w:val="1300039602"/>
           <w:citation/>
         </w:sdtPr>
@@ -8591,7 +8217,7 @@
       </w:sdt>
     </w:p>
   </w:footnote>
-  <w:footnote w:id="20">
+  <w:footnote w:id="21">
     <w:p>
       <w:pPr>
         <w:pStyle w:val="Funotentext"/>
@@ -8634,7 +8260,7 @@
       </w:sdt>
     </w:p>
   </w:footnote>
-  <w:footnote w:id="21">
+  <w:footnote w:id="22">
     <w:p>
       <w:pPr>
         <w:pStyle w:val="Funotentext"/>
@@ -8677,7 +8303,7 @@
       </w:sdt>
     </w:p>
   </w:footnote>
-  <w:footnote w:id="22">
+  <w:footnote w:id="23">
     <w:p>
       <w:pPr>
         <w:pStyle w:val="Funotentext"/>
@@ -8720,7 +8346,7 @@
       </w:sdt>
     </w:p>
   </w:footnote>
-  <w:footnote w:id="23">
+  <w:footnote w:id="24">
     <w:p>
       <w:pPr>
         <w:pStyle w:val="Funotentext"/>
@@ -8763,7 +8389,7 @@
       </w:sdt>
     </w:p>
   </w:footnote>
-  <w:footnote w:id="24">
+  <w:footnote w:id="25">
     <w:p>
       <w:pPr>
         <w:pStyle w:val="Funotentext"/>
@@ -8806,7 +8432,7 @@
       </w:sdt>
     </w:p>
   </w:footnote>
-  <w:footnote w:id="25">
+  <w:footnote w:id="26">
     <w:p>
       <w:pPr>
         <w:pStyle w:val="Funotentext"/>
@@ -8849,7 +8475,7 @@
       </w:sdt>
     </w:p>
   </w:footnote>
-  <w:footnote w:id="26">
+  <w:footnote w:id="27">
     <w:p>
       <w:pPr>
         <w:pStyle w:val="Funotentext"/>
@@ -8892,7 +8518,7 @@
       </w:sdt>
     </w:p>
   </w:footnote>
-  <w:footnote w:id="27">
+  <w:footnote w:id="28">
     <w:p>
       <w:pPr>
         <w:pStyle w:val="Funotentext"/>
@@ -8939,7 +8565,7 @@
 </file>
 
 <file path=word/numbering.xml><?xml version="1.0" encoding="utf-8"?>
-<w:numbering xmlns:wpc="http://schemas.microsoft.com/office/word/2010/wordprocessingCanvas" xmlns:cx="http://schemas.microsoft.com/office/drawing/2014/chartex" xmlns:cx1="http://schemas.microsoft.com/office/drawing/2015/9/8/chartex" xmlns:cx2="http://schemas.microsoft.com/office/drawing/2015/10/21/chartex" xmlns:cx3="http://schemas.microsoft.com/office/drawing/2016/5/9/chartex" xmlns:cx4="http://schemas.microsoft.com/office/drawing/2016/5/10/chartex" xmlns:cx5="http://schemas.microsoft.com/office/drawing/2016/5/11/chartex" xmlns:cx6="http://schemas.microsoft.com/office/drawing/2016/5/12/chartex" xmlns:cx7="http://schemas.microsoft.com/office/drawing/2016/5/13/chartex" xmlns:cx8="http://schemas.microsoft.com/office/drawing/2016/5/14/chartex" xmlns:mc="http://schemas.openxmlformats.org/markup-compatibility/2006" xmlns:aink="http://schemas.microsoft.com/office/drawing/2016/ink" xmlns:am3d="http://schemas.microsoft.com/office/drawing/2017/model3d" xmlns:o="urn:schemas-microsoft-com:office:office" xmlns:r="http://schemas.openxmlformats.org/officeDocument/2006/relationships" xmlns:m="http://schemas.openxmlformats.org/officeDocument/2006/math" xmlns:v="urn:schemas-microsoft-com:vml" xmlns:wp14="http://schemas.microsoft.com/office/word/2010/wordprocessingDrawing" xmlns:wp="http://schemas.openxmlformats.org/drawingml/2006/wordprocessingDrawing" xmlns:w10="urn:schemas-microsoft-com:office:word" xmlns:w="http://schemas.openxmlformats.org/wordprocessingml/2006/main" xmlns:w14="http://schemas.microsoft.com/office/word/2010/wordml" xmlns:w15="http://schemas.microsoft.com/office/word/2012/wordml" xmlns:w16cex="http://schemas.microsoft.com/office/word/2018/wordml/cex" xmlns:w16cid="http://schemas.microsoft.com/office/word/2016/wordml/cid" xmlns:w16="http://schemas.microsoft.com/office/word/2018/wordml" xmlns:w16se="http://schemas.microsoft.com/office/word/2015/wordml/symex" xmlns:wpg="http://schemas.microsoft.com/office/word/2010/wordprocessingGroup" xmlns:wpi="http://schemas.microsoft.com/office/word/2010/wordprocessingInk" xmlns:wne="http://schemas.microsoft.com/office/word/2006/wordml" xmlns:wps="http://schemas.microsoft.com/office/word/2010/wordprocessingShape" mc:Ignorable="w14 w15 w16se w16cid w16 w16cex wp14">
+<w:numbering xmlns:wpc="http://schemas.microsoft.com/office/word/2010/wordprocessingCanvas" xmlns:cx="http://schemas.microsoft.com/office/drawing/2014/chartex" xmlns:cx1="http://schemas.microsoft.com/office/drawing/2015/9/8/chartex" xmlns:cx2="http://schemas.microsoft.com/office/drawing/2015/10/21/chartex" xmlns:cx3="http://schemas.microsoft.com/office/drawing/2016/5/9/chartex" xmlns:cx4="http://schemas.microsoft.com/office/drawing/2016/5/10/chartex" xmlns:cx5="http://schemas.microsoft.com/office/drawing/2016/5/11/chartex" xmlns:cx6="http://schemas.microsoft.com/office/drawing/2016/5/12/chartex" xmlns:cx7="http://schemas.microsoft.com/office/drawing/2016/5/13/chartex" xmlns:cx8="http://schemas.microsoft.com/office/drawing/2016/5/14/chartex" xmlns:mc="http://schemas.openxmlformats.org/markup-compatibility/2006" xmlns:aink="http://schemas.microsoft.com/office/drawing/2016/ink" xmlns:am3d="http://schemas.microsoft.com/office/drawing/2017/model3d" xmlns:o="urn:schemas-microsoft-com:office:office" xmlns:r="http://schemas.openxmlformats.org/officeDocument/2006/relationships" xmlns:m="http://schemas.openxmlformats.org/officeDocument/2006/math" xmlns:v="urn:schemas-microsoft-com:vml" xmlns:wp14="http://schemas.microsoft.com/office/word/2010/wordprocessingDrawing" xmlns:wp="http://schemas.openxmlformats.org/drawingml/2006/wordprocessingDrawing" xmlns:w10="urn:schemas-microsoft-com:office:word" xmlns:w="http://schemas.openxmlformats.org/wordprocessingml/2006/main" xmlns:w14="http://schemas.microsoft.com/office/word/2010/wordml" xmlns:w15="http://schemas.microsoft.com/office/word/2012/wordml" xmlns:w16cex="http://schemas.microsoft.com/office/word/2018/wordml/cex" xmlns:w16cid="http://schemas.microsoft.com/office/word/2016/wordml/cid" xmlns:w16="http://schemas.microsoft.com/office/word/2018/wordml" xmlns:w16sdtdh="http://schemas.microsoft.com/office/word/2020/wordml/sdtdatahash" xmlns:w16se="http://schemas.microsoft.com/office/word/2015/wordml/symex" xmlns:wpg="http://schemas.microsoft.com/office/word/2010/wordprocessingGroup" xmlns:wpi="http://schemas.microsoft.com/office/word/2010/wordprocessingInk" xmlns:wne="http://schemas.microsoft.com/office/word/2006/wordml" xmlns:wps="http://schemas.microsoft.com/office/word/2010/wordprocessingShape" mc:Ignorable="w14 w15 w16se w16cid w16 w16cex w16sdtdh wp14">
   <w:abstractNum w:abstractNumId="0" w15:restartNumberingAfterBreak="0">
     <w:nsid w:val="FFFFFFFB"/>
     <w:multiLevelType w:val="multilevel"/>
@@ -9816,7 +9442,7 @@
 </file>
 
 <file path=word/styles.xml><?xml version="1.0" encoding="utf-8"?>
-<w:styles xmlns:mc="http://schemas.openxmlformats.org/markup-compatibility/2006" xmlns:r="http://schemas.openxmlformats.org/officeDocument/2006/relationships" xmlns:w="http://schemas.openxmlformats.org/wordprocessingml/2006/main" xmlns:w14="http://schemas.microsoft.com/office/word/2010/wordml" xmlns:w15="http://schemas.microsoft.com/office/word/2012/wordml" xmlns:w16cex="http://schemas.microsoft.com/office/word/2018/wordml/cex" xmlns:w16cid="http://schemas.microsoft.com/office/word/2016/wordml/cid" xmlns:w16="http://schemas.microsoft.com/office/word/2018/wordml" xmlns:w16se="http://schemas.microsoft.com/office/word/2015/wordml/symex" mc:Ignorable="w14 w15 w16se w16cid w16 w16cex">
+<w:styles xmlns:mc="http://schemas.openxmlformats.org/markup-compatibility/2006" xmlns:r="http://schemas.openxmlformats.org/officeDocument/2006/relationships" xmlns:w="http://schemas.openxmlformats.org/wordprocessingml/2006/main" xmlns:w14="http://schemas.microsoft.com/office/word/2010/wordml" xmlns:w15="http://schemas.microsoft.com/office/word/2012/wordml" xmlns:w16cex="http://schemas.microsoft.com/office/word/2018/wordml/cex" xmlns:w16cid="http://schemas.microsoft.com/office/word/2016/wordml/cid" xmlns:w16="http://schemas.microsoft.com/office/word/2018/wordml" xmlns:w16sdtdh="http://schemas.microsoft.com/office/word/2020/wordml/sdtdatahash" xmlns:w16se="http://schemas.microsoft.com/office/word/2015/wordml/symex" mc:Ignorable="w14 w15 w16se w16cid w16 w16cex w16sdtdh">
   <w:docDefaults>
     <w:rPrDefault>
       <w:rPr>
@@ -11395,6 +11021,10 @@
 </file>
 
 <file path=customXml/item1.xml><?xml version="1.0" encoding="utf-8"?>
+<LongProperties xmlns="http://schemas.microsoft.com/office/2006/metadata/longProperties"/>
+</file>
+
+<file path=customXml/item2.xml><?xml version="1.0" encoding="utf-8"?>
 <ct:contentTypeSchema xmlns:ct="http://schemas.microsoft.com/office/2006/metadata/contentType" xmlns:ma="http://schemas.microsoft.com/office/2006/metadata/properties/metaAttributes" ct:_="" ma:_="" ma:contentTypeName="_Docs_" ma:contentTypeID="0x00B6E2CB8D63C2D4479BEF698C53C0899C" ma:contentTypeVersion="" ma:contentTypeDescription="" ma:contentTypeScope="" ma:versionID="e3db02d2087ca028d5b389bcc1720566">
   <xsd:schema xmlns:xsd="http://www.w3.org/2001/XMLSchema" xmlns:p="http://schemas.microsoft.com/office/2006/metadata/properties" xmlns:ns1="http://schemas.microsoft.com/sharepoint/v3" targetNamespace="http://schemas.microsoft.com/office/2006/metadata/properties" ma:root="true" ma:fieldsID="3e5d9eca856144ce6ca1da655f95619c" ns1:_="">
     <xsd:import namespace="http://schemas.microsoft.com/sharepoint/v3"/>
@@ -11748,11 +11378,21 @@
 </ct:contentTypeSchema>
 </file>
 
-<file path=customXml/item2.xml><?xml version="1.0" encoding="utf-8"?>
-<LongProperties xmlns="http://schemas.microsoft.com/office/2006/metadata/longProperties"/>
+<file path=customXml/item3.xml><?xml version="1.0" encoding="utf-8"?>
+<p:properties xmlns:p="http://schemas.microsoft.com/office/2006/metadata/properties" xmlns:xsi="http://www.w3.org/2001/XMLSchema-instance" xmlns:pc="http://schemas.microsoft.com/office/infopath/2007/PartnerControls">
+  <documentManagement>
+    <_SourceUrl xmlns="http://schemas.microsoft.com/sharepoint/v3" xsi:nil="true"/>
+    <AutoVersionDisabled xmlns="http://schemas.microsoft.com/sharepoint/v3">false</AutoVersionDisabled>
+    <ItemType xmlns="http://schemas.microsoft.com/sharepoint/v3">1</ItemType>
+    <Order xmlns="http://schemas.microsoft.com/sharepoint/v3" xsi:nil="true"/>
+    <_SharedFileIndex xmlns="http://schemas.microsoft.com/sharepoint/v3" xsi:nil="true"/>
+    <MetaInfo xmlns="http://schemas.microsoft.com/sharepoint/v3" xsi:nil="true"/>
+    <Description xmlns="http://schemas.microsoft.com/sharepoint/v3" xsi:nil="true"/>
+  </documentManagement>
+</p:properties>
 </file>
 
-<file path=customXml/item3.xml><?xml version="1.0" encoding="utf-8"?>
+<file path=customXml/item4.xml><?xml version="1.0" encoding="utf-8"?>
 <b:Sources xmlns:b="http://schemas.openxmlformats.org/officeDocument/2006/bibliography" xmlns="http://schemas.openxmlformats.org/officeDocument/2006/bibliography" SelectedStyle="\CHICAGO.XSL" StyleName="Chicago" Version="15">
   <b:Source>
     <b:Tag>Pro21</b:Tag>
@@ -12177,24 +11817,29 @@
     <b:URL>https://karrierebibel.de/handzeichen-gesten-ausland/</b:URL>
     <b:RefOrder>23</b:RefOrder>
   </b:Source>
+  <b:Source>
+    <b:Tag>ECM21</b:Tag>
+    <b:SourceType>InternetSite</b:SourceType>
+    <b:Guid>{0E215C58-AEDF-4070-9990-DD40A4EAF06B}</b:Guid>
+    <b:Title>ECMA-404 The JSON Data Interchange Standard.</b:Title>
+    <b:YearAccessed>2021</b:YearAccessed>
+    <b:MonthAccessed>07</b:MonthAccessed>
+    <b:DayAccessed>16</b:DayAccessed>
+    <b:URL>https://www.json.org/json-en.html</b:URL>
+    <b:RefOrder>24</b:RefOrder>
+  </b:Source>
 </b:Sources>
 </file>
 
-<file path=customXml/item4.xml><?xml version="1.0" encoding="utf-8"?>
-<p:properties xmlns:p="http://schemas.microsoft.com/office/2006/metadata/properties" xmlns:xsi="http://www.w3.org/2001/XMLSchema-instance" xmlns:pc="http://schemas.microsoft.com/office/infopath/2007/PartnerControls">
-  <documentManagement>
-    <_SourceUrl xmlns="http://schemas.microsoft.com/sharepoint/v3" xsi:nil="true"/>
-    <AutoVersionDisabled xmlns="http://schemas.microsoft.com/sharepoint/v3">false</AutoVersionDisabled>
-    <ItemType xmlns="http://schemas.microsoft.com/sharepoint/v3">1</ItemType>
-    <Order xmlns="http://schemas.microsoft.com/sharepoint/v3" xsi:nil="true"/>
-    <_SharedFileIndex xmlns="http://schemas.microsoft.com/sharepoint/v3" xsi:nil="true"/>
-    <MetaInfo xmlns="http://schemas.microsoft.com/sharepoint/v3" xsi:nil="true"/>
-    <Description xmlns="http://schemas.microsoft.com/sharepoint/v3" xsi:nil="true"/>
-  </documentManagement>
-</p:properties>
+<file path=customXml/itemProps1.xml><?xml version="1.0" encoding="utf-8"?>
+<ds:datastoreItem xmlns:ds="http://schemas.openxmlformats.org/officeDocument/2006/customXml" ds:itemID="{7BCD0195-1FBF-42D9-B9E5-94F31A8151A3}">
+  <ds:schemaRefs>
+    <ds:schemaRef ds:uri="http://schemas.microsoft.com/office/2006/metadata/longProperties"/>
+  </ds:schemaRefs>
+</ds:datastoreItem>
 </file>
 
-<file path=customXml/itemProps1.xml><?xml version="1.0" encoding="utf-8"?>
+<file path=customXml/itemProps2.xml><?xml version="1.0" encoding="utf-8"?>
 <ds:datastoreItem xmlns:ds="http://schemas.openxmlformats.org/officeDocument/2006/customXml" ds:itemID="{5967F033-AFF1-4B83-8851-FBDCC9D1E3EA}">
   <ds:schemaRefs>
     <ds:schemaRef ds:uri="http://schemas.microsoft.com/office/2006/metadata/contentType"/>
@@ -12211,23 +11856,7 @@
 </ds:datastoreItem>
 </file>
 
-<file path=customXml/itemProps2.xml><?xml version="1.0" encoding="utf-8"?>
-<ds:datastoreItem xmlns:ds="http://schemas.openxmlformats.org/officeDocument/2006/customXml" ds:itemID="{7BCD0195-1FBF-42D9-B9E5-94F31A8151A3}">
-  <ds:schemaRefs>
-    <ds:schemaRef ds:uri="http://schemas.microsoft.com/office/2006/metadata/longProperties"/>
-  </ds:schemaRefs>
-</ds:datastoreItem>
-</file>
-
 <file path=customXml/itemProps3.xml><?xml version="1.0" encoding="utf-8"?>
-<ds:datastoreItem xmlns:ds="http://schemas.openxmlformats.org/officeDocument/2006/customXml" ds:itemID="{903316DC-BA17-456F-BE8F-F5463A0B36EC}">
-  <ds:schemaRefs>
-    <ds:schemaRef ds:uri="http://schemas.openxmlformats.org/officeDocument/2006/bibliography"/>
-  </ds:schemaRefs>
-</ds:datastoreItem>
-</file>
-
-<file path=customXml/itemProps4.xml><?xml version="1.0" encoding="utf-8"?>
 <ds:datastoreItem xmlns:ds="http://schemas.openxmlformats.org/officeDocument/2006/customXml" ds:itemID="{8B9298A2-7F2B-4637-B143-A067F459B2A7}">
   <ds:schemaRefs>
     <ds:schemaRef ds:uri="http://schemas.microsoft.com/office/2006/metadata/properties"/>
@@ -12235,4 +11864,12 @@
     <ds:schemaRef ds:uri="http://schemas.microsoft.com/sharepoint/v3"/>
   </ds:schemaRefs>
 </ds:datastoreItem>
+</file>
+
+<file path=customXml/itemProps4.xml><?xml version="1.0" encoding="utf-8"?>
+<ds:datastoreItem xmlns:ds="http://schemas.openxmlformats.org/officeDocument/2006/customXml" ds:itemID="{56DDFB6E-C408-4A61-AA9B-879B9F193952}">
+  <ds:schemaRefs>
+    <ds:schemaRef ds:uri="http://schemas.openxmlformats.org/officeDocument/2006/bibliography"/>
+  </ds:schemaRefs>
+</ds:datastoreItem>
 </file>
</xml_diff>

<commit_message>
WisArbeit: Added implementation javascript
</commit_message>
<xml_diff>
--- a/guiProjekt/downloads/Mehrsprachigkeit in der Informatik.docx
+++ b/guiProjekt/downloads/Mehrsprachigkeit in der Informatik.docx
@@ -13,6 +13,7 @@
         <w:ind w:left="360"/>
       </w:pPr>
       <w:bookmarkStart w:id="0" w:name="_Toc72972952"/>
+      <w:bookmarkStart w:id="1" w:name="_Toc77542010"/>
       <w:r>
         <w:rPr>
           <w:noProof/>
@@ -264,6 +265,7 @@
         </mc:AlternateContent>
       </w:r>
       <w:bookmarkEnd w:id="0"/>
+      <w:bookmarkEnd w:id="1"/>
     </w:p>
     <w:p>
       <w:pPr>
@@ -653,7 +655,7 @@
         <w:br w:type="page"/>
       </w:r>
     </w:p>
-    <w:bookmarkStart w:id="1" w:name="_Toc72972953" w:displacedByCustomXml="next"/>
+    <w:bookmarkStart w:id="2" w:name="_Toc77542011" w:displacedByCustomXml="next"/>
     <w:sdt>
       <w:sdtPr>
         <w:rPr>
@@ -687,7 +689,7 @@
           <w:r>
             <w:t>Inhalt</w:t>
           </w:r>
-          <w:bookmarkEnd w:id="1"/>
+          <w:bookmarkEnd w:id="2"/>
           <w:r>
             <w:rPr>
               <w:rFonts w:eastAsiaTheme="minorEastAsia"/>
@@ -708,80 +710,55 @@
         </w:p>
         <w:p>
           <w:pPr>
-            <w:pStyle w:val="Verzeichnis1"/>
+            <w:pStyle w:val="Verzeichnis2"/>
             <w:rPr>
               <w:rFonts w:asciiTheme="minorHAnsi" w:eastAsiaTheme="minorEastAsia" w:hAnsiTheme="minorHAnsi" w:cstheme="minorBidi"/>
-              <w:b w:val="0"/>
               <w:noProof/>
               <w:sz w:val="22"/>
               <w:szCs w:val="22"/>
             </w:rPr>
           </w:pPr>
-          <w:hyperlink w:anchor="_Toc72972953" w:history="1">
-            <w:r>
-              <w:rPr>
-                <w:rStyle w:val="Hyperlink"/>
-                <w:noProof/>
+          <w:hyperlink w:anchor="_Toc77542010" w:history="1">
+            <w:r>
+              <w:rPr>
+                <w:noProof/>
+                <w:webHidden/>
+              </w:rPr>
+              <w:tab/>
+            </w:r>
+            <w:r>
+              <w:rPr>
+                <w:noProof/>
+                <w:webHidden/>
+              </w:rPr>
+              <w:fldChar w:fldCharType="begin"/>
+            </w:r>
+            <w:r>
+              <w:rPr>
+                <w:noProof/>
+                <w:webHidden/>
+              </w:rPr>
+              <w:instrText xml:space="preserve"> PAGEREF _Toc77542010 \h </w:instrText>
+            </w:r>
+            <w:r>
+              <w:rPr>
+                <w:noProof/>
+                <w:webHidden/>
+              </w:rPr>
+            </w:r>
+            <w:r>
+              <w:rPr>
+                <w:noProof/>
+                <w:webHidden/>
+              </w:rPr>
+              <w:fldChar w:fldCharType="separate"/>
+            </w:r>
+            <w:r>
+              <w:rPr>
+                <w:noProof/>
+                <w:webHidden/>
               </w:rPr>
               <w:t>1</w:t>
-            </w:r>
-            <w:r>
-              <w:rPr>
-                <w:rFonts w:asciiTheme="minorHAnsi" w:eastAsiaTheme="minorEastAsia" w:hAnsiTheme="minorHAnsi" w:cstheme="minorBidi"/>
-                <w:b w:val="0"/>
-                <w:noProof/>
-                <w:sz w:val="22"/>
-                <w:szCs w:val="22"/>
-              </w:rPr>
-              <w:tab/>
-            </w:r>
-            <w:r>
-              <w:rPr>
-                <w:rStyle w:val="Hyperlink"/>
-                <w:noProof/>
-              </w:rPr>
-              <w:t>Inhalt</w:t>
-            </w:r>
-            <w:r>
-              <w:rPr>
-                <w:noProof/>
-                <w:webHidden/>
-              </w:rPr>
-              <w:tab/>
-            </w:r>
-            <w:r>
-              <w:rPr>
-                <w:noProof/>
-                <w:webHidden/>
-              </w:rPr>
-              <w:fldChar w:fldCharType="begin"/>
-            </w:r>
-            <w:r>
-              <w:rPr>
-                <w:noProof/>
-                <w:webHidden/>
-              </w:rPr>
-              <w:instrText xml:space="preserve"> PAGEREF _Toc72972953 \h </w:instrText>
-            </w:r>
-            <w:r>
-              <w:rPr>
-                <w:noProof/>
-                <w:webHidden/>
-              </w:rPr>
-            </w:r>
-            <w:r>
-              <w:rPr>
-                <w:noProof/>
-                <w:webHidden/>
-              </w:rPr>
-              <w:fldChar w:fldCharType="separate"/>
-            </w:r>
-            <w:r>
-              <w:rPr>
-                <w:noProof/>
-                <w:webHidden/>
-              </w:rPr>
-              <w:t>2</w:t>
             </w:r>
             <w:r>
               <w:rPr>
@@ -803,13 +780,13 @@
               <w:szCs w:val="22"/>
             </w:rPr>
           </w:pPr>
-          <w:hyperlink w:anchor="_Toc72972954" w:history="1">
+          <w:hyperlink w:anchor="_Toc77542011" w:history="1">
             <w:r>
               <w:rPr>
                 <w:rStyle w:val="Hyperlink"/>
                 <w:noProof/>
               </w:rPr>
-              <w:t>2</w:t>
+              <w:t>1</w:t>
             </w:r>
             <w:r>
               <w:rPr>
@@ -826,7 +803,7 @@
                 <w:rStyle w:val="Hyperlink"/>
                 <w:noProof/>
               </w:rPr>
-              <w:t>Vorwort</w:t>
+              <w:t>Inhalt</w:t>
             </w:r>
             <w:r>
               <w:rPr>
@@ -847,7 +824,7 @@
                 <w:noProof/>
                 <w:webHidden/>
               </w:rPr>
-              <w:instrText xml:space="preserve"> PAGEREF _Toc72972954 \h </w:instrText>
+              <w:instrText xml:space="preserve"> PAGEREF _Toc77542011 \h </w:instrText>
             </w:r>
             <w:r>
               <w:rPr>
@@ -867,7 +844,7 @@
                 <w:noProof/>
                 <w:webHidden/>
               </w:rPr>
-              <w:t>3</w:t>
+              <w:t>2</w:t>
             </w:r>
             <w:r>
               <w:rPr>
@@ -889,13 +866,13 @@
               <w:szCs w:val="22"/>
             </w:rPr>
           </w:pPr>
-          <w:hyperlink w:anchor="_Toc72972955" w:history="1">
+          <w:hyperlink w:anchor="_Toc77542012" w:history="1">
             <w:r>
               <w:rPr>
                 <w:rStyle w:val="Hyperlink"/>
                 <w:noProof/>
               </w:rPr>
-              <w:t>3</w:t>
+              <w:t>2</w:t>
             </w:r>
             <w:r>
               <w:rPr>
@@ -912,7 +889,7 @@
                 <w:rStyle w:val="Hyperlink"/>
                 <w:noProof/>
               </w:rPr>
-              <w:t>Problemstellung</w:t>
+              <w:t>Vorwort</w:t>
             </w:r>
             <w:r>
               <w:rPr>
@@ -933,7 +910,7 @@
                 <w:noProof/>
                 <w:webHidden/>
               </w:rPr>
-              <w:instrText xml:space="preserve"> PAGEREF _Toc72972955 \h </w:instrText>
+              <w:instrText xml:space="preserve"> PAGEREF _Toc77542012 \h </w:instrText>
             </w:r>
             <w:r>
               <w:rPr>
@@ -975,13 +952,13 @@
               <w:szCs w:val="22"/>
             </w:rPr>
           </w:pPr>
-          <w:hyperlink w:anchor="_Toc72972956" w:history="1">
+          <w:hyperlink w:anchor="_Toc77542013" w:history="1">
             <w:r>
               <w:rPr>
                 <w:rStyle w:val="Hyperlink"/>
                 <w:noProof/>
               </w:rPr>
-              <w:t>4</w:t>
+              <w:t>3</w:t>
             </w:r>
             <w:r>
               <w:rPr>
@@ -998,7 +975,7 @@
                 <w:rStyle w:val="Hyperlink"/>
                 <w:noProof/>
               </w:rPr>
-              <w:t>Zielsetzung</w:t>
+              <w:t>Problemstellung</w:t>
             </w:r>
             <w:r>
               <w:rPr>
@@ -1019,7 +996,7 @@
                 <w:noProof/>
                 <w:webHidden/>
               </w:rPr>
-              <w:instrText xml:space="preserve"> PAGEREF _Toc72972956 \h </w:instrText>
+              <w:instrText xml:space="preserve"> PAGEREF _Toc77542013 \h </w:instrText>
             </w:r>
             <w:r>
               <w:rPr>
@@ -1061,13 +1038,13 @@
               <w:szCs w:val="22"/>
             </w:rPr>
           </w:pPr>
-          <w:hyperlink w:anchor="_Toc72972957" w:history="1">
+          <w:hyperlink w:anchor="_Toc77542014" w:history="1">
             <w:r>
               <w:rPr>
                 <w:rStyle w:val="Hyperlink"/>
                 <w:noProof/>
               </w:rPr>
-              <w:t>5</w:t>
+              <w:t>4</w:t>
             </w:r>
             <w:r>
               <w:rPr>
@@ -1084,6 +1061,92 @@
                 <w:rStyle w:val="Hyperlink"/>
                 <w:noProof/>
               </w:rPr>
+              <w:t>Zielsetzung</w:t>
+            </w:r>
+            <w:r>
+              <w:rPr>
+                <w:noProof/>
+                <w:webHidden/>
+              </w:rPr>
+              <w:tab/>
+            </w:r>
+            <w:r>
+              <w:rPr>
+                <w:noProof/>
+                <w:webHidden/>
+              </w:rPr>
+              <w:fldChar w:fldCharType="begin"/>
+            </w:r>
+            <w:r>
+              <w:rPr>
+                <w:noProof/>
+                <w:webHidden/>
+              </w:rPr>
+              <w:instrText xml:space="preserve"> PAGEREF _Toc77542014 \h </w:instrText>
+            </w:r>
+            <w:r>
+              <w:rPr>
+                <w:noProof/>
+                <w:webHidden/>
+              </w:rPr>
+            </w:r>
+            <w:r>
+              <w:rPr>
+                <w:noProof/>
+                <w:webHidden/>
+              </w:rPr>
+              <w:fldChar w:fldCharType="separate"/>
+            </w:r>
+            <w:r>
+              <w:rPr>
+                <w:noProof/>
+                <w:webHidden/>
+              </w:rPr>
+              <w:t>3</w:t>
+            </w:r>
+            <w:r>
+              <w:rPr>
+                <w:noProof/>
+                <w:webHidden/>
+              </w:rPr>
+              <w:fldChar w:fldCharType="end"/>
+            </w:r>
+          </w:hyperlink>
+        </w:p>
+        <w:p>
+          <w:pPr>
+            <w:pStyle w:val="Verzeichnis1"/>
+            <w:rPr>
+              <w:rFonts w:asciiTheme="minorHAnsi" w:eastAsiaTheme="minorEastAsia" w:hAnsiTheme="minorHAnsi" w:cstheme="minorBidi"/>
+              <w:b w:val="0"/>
+              <w:noProof/>
+              <w:sz w:val="22"/>
+              <w:szCs w:val="22"/>
+            </w:rPr>
+          </w:pPr>
+          <w:hyperlink w:anchor="_Toc77542015" w:history="1">
+            <w:r>
+              <w:rPr>
+                <w:rStyle w:val="Hyperlink"/>
+                <w:noProof/>
+              </w:rPr>
+              <w:t>5</w:t>
+            </w:r>
+            <w:r>
+              <w:rPr>
+                <w:rFonts w:asciiTheme="minorHAnsi" w:eastAsiaTheme="minorEastAsia" w:hAnsiTheme="minorHAnsi" w:cstheme="minorBidi"/>
+                <w:b w:val="0"/>
+                <w:noProof/>
+                <w:sz w:val="22"/>
+                <w:szCs w:val="22"/>
+              </w:rPr>
+              <w:tab/>
+            </w:r>
+            <w:r>
+              <w:rPr>
+                <w:rStyle w:val="Hyperlink"/>
+                <w:noProof/>
+              </w:rPr>
               <w:t>Recherche</w:t>
             </w:r>
             <w:r>
@@ -1105,7 +1168,7 @@
                 <w:noProof/>
                 <w:webHidden/>
               </w:rPr>
-              <w:instrText xml:space="preserve"> PAGEREF _Toc72972957 \h </w:instrText>
+              <w:instrText xml:space="preserve"> PAGEREF _Toc77542015 \h </w:instrText>
             </w:r>
             <w:r>
               <w:rPr>
@@ -1146,7 +1209,7 @@
               <w:szCs w:val="22"/>
             </w:rPr>
           </w:pPr>
-          <w:hyperlink w:anchor="_Toc72972958" w:history="1">
+          <w:hyperlink w:anchor="_Toc77542016" w:history="1">
             <w:r>
               <w:rPr>
                 <w:rStyle w:val="Hyperlink"/>
@@ -1189,7 +1252,7 @@
                 <w:noProof/>
                 <w:webHidden/>
               </w:rPr>
-              <w:instrText xml:space="preserve"> PAGEREF _Toc72972958 \h </w:instrText>
+              <w:instrText xml:space="preserve"> PAGEREF _Toc77542016 \h </w:instrText>
             </w:r>
             <w:r>
               <w:rPr>
@@ -1233,7 +1296,7 @@
               <w:szCs w:val="22"/>
             </w:rPr>
           </w:pPr>
-          <w:hyperlink w:anchor="_Toc72972959" w:history="1">
+          <w:hyperlink w:anchor="_Toc77542017" w:history="1">
             <w:r>
               <w:rPr>
                 <w:rStyle w:val="Hyperlink"/>
@@ -1276,7 +1339,7 @@
                 <w:noProof/>
                 <w:webHidden/>
               </w:rPr>
-              <w:instrText xml:space="preserve"> PAGEREF _Toc72972959 \h </w:instrText>
+              <w:instrText xml:space="preserve"> PAGEREF _Toc77542017 \h </w:instrText>
             </w:r>
             <w:r>
               <w:rPr>
@@ -1320,7 +1383,7 @@
               <w:szCs w:val="22"/>
             </w:rPr>
           </w:pPr>
-          <w:hyperlink w:anchor="_Toc72972960" w:history="1">
+          <w:hyperlink w:anchor="_Toc77542018" w:history="1">
             <w:r>
               <w:rPr>
                 <w:rStyle w:val="Hyperlink"/>
@@ -1363,7 +1426,7 @@
                 <w:noProof/>
                 <w:webHidden/>
               </w:rPr>
-              <w:instrText xml:space="preserve"> PAGEREF _Toc72972960 \h </w:instrText>
+              <w:instrText xml:space="preserve"> PAGEREF _Toc77542018 \h </w:instrText>
             </w:r>
             <w:r>
               <w:rPr>
@@ -1404,7 +1467,7 @@
               <w:szCs w:val="22"/>
             </w:rPr>
           </w:pPr>
-          <w:hyperlink w:anchor="_Toc72972961" w:history="1">
+          <w:hyperlink w:anchor="_Toc77542019" w:history="1">
             <w:r>
               <w:rPr>
                 <w:rStyle w:val="Hyperlink"/>
@@ -1447,7 +1510,7 @@
                 <w:noProof/>
                 <w:webHidden/>
               </w:rPr>
-              <w:instrText xml:space="preserve"> PAGEREF _Toc72972961 \h </w:instrText>
+              <w:instrText xml:space="preserve"> PAGEREF _Toc77542019 \h </w:instrText>
             </w:r>
             <w:r>
               <w:rPr>
@@ -1488,7 +1551,7 @@
               <w:szCs w:val="22"/>
             </w:rPr>
           </w:pPr>
-          <w:hyperlink w:anchor="_Toc72972962" w:history="1">
+          <w:hyperlink w:anchor="_Toc77542020" w:history="1">
             <w:r>
               <w:rPr>
                 <w:rStyle w:val="Hyperlink"/>
@@ -1531,7 +1594,7 @@
                 <w:noProof/>
                 <w:webHidden/>
               </w:rPr>
-              <w:instrText xml:space="preserve"> PAGEREF _Toc72972962 \h </w:instrText>
+              <w:instrText xml:space="preserve"> PAGEREF _Toc77542020 \h </w:instrText>
             </w:r>
             <w:r>
               <w:rPr>
@@ -1551,7 +1614,7 @@
                 <w:noProof/>
                 <w:webHidden/>
               </w:rPr>
-              <w:t>4</w:t>
+              <w:t>5</w:t>
             </w:r>
             <w:r>
               <w:rPr>
@@ -1575,7 +1638,7 @@
               <w:szCs w:val="22"/>
             </w:rPr>
           </w:pPr>
-          <w:hyperlink w:anchor="_Toc72972963" w:history="1">
+          <w:hyperlink w:anchor="_Toc77542021" w:history="1">
             <w:r>
               <w:rPr>
                 <w:rStyle w:val="Hyperlink"/>
@@ -1618,7 +1681,7 @@
                 <w:noProof/>
                 <w:webHidden/>
               </w:rPr>
-              <w:instrText xml:space="preserve"> PAGEREF _Toc72972963 \h </w:instrText>
+              <w:instrText xml:space="preserve"> PAGEREF _Toc77542021 \h </w:instrText>
             </w:r>
             <w:r>
               <w:rPr>
@@ -1638,7 +1701,7 @@
                 <w:noProof/>
                 <w:webHidden/>
               </w:rPr>
-              <w:t>4</w:t>
+              <w:t>5</w:t>
             </w:r>
             <w:r>
               <w:rPr>
@@ -1662,7 +1725,7 @@
               <w:szCs w:val="22"/>
             </w:rPr>
           </w:pPr>
-          <w:hyperlink w:anchor="_Toc72972964" w:history="1">
+          <w:hyperlink w:anchor="_Toc77542022" w:history="1">
             <w:r>
               <w:rPr>
                 <w:rStyle w:val="Hyperlink"/>
@@ -1705,7 +1768,7 @@
                 <w:noProof/>
                 <w:webHidden/>
               </w:rPr>
-              <w:instrText xml:space="preserve"> PAGEREF _Toc72972964 \h </w:instrText>
+              <w:instrText xml:space="preserve"> PAGEREF _Toc77542022 \h </w:instrText>
             </w:r>
             <w:r>
               <w:rPr>
@@ -1725,7 +1788,7 @@
                 <w:noProof/>
                 <w:webHidden/>
               </w:rPr>
-              <w:t>4</w:t>
+              <w:t>5</w:t>
             </w:r>
             <w:r>
               <w:rPr>
@@ -1747,13 +1810,13 @@
               <w:szCs w:val="22"/>
             </w:rPr>
           </w:pPr>
-          <w:hyperlink w:anchor="_Toc72972965" w:history="1">
+          <w:hyperlink w:anchor="_Toc77542023" w:history="1">
             <w:r>
               <w:rPr>
                 <w:rStyle w:val="Hyperlink"/>
                 <w:noProof/>
               </w:rPr>
-              <w:t>I.</w:t>
+              <w:t>6</w:t>
             </w:r>
             <w:r>
               <w:rPr>
@@ -1791,7 +1854,7 @@
                 <w:noProof/>
                 <w:webHidden/>
               </w:rPr>
-              <w:instrText xml:space="preserve"> PAGEREF _Toc72972965 \h </w:instrText>
+              <w:instrText xml:space="preserve"> PAGEREF _Toc77542023 \h </w:instrText>
             </w:r>
             <w:r>
               <w:rPr>
@@ -1811,7 +1874,436 @@
                 <w:noProof/>
                 <w:webHidden/>
               </w:rPr>
-              <w:t>4</w:t>
+              <w:t>5</w:t>
+            </w:r>
+            <w:r>
+              <w:rPr>
+                <w:noProof/>
+                <w:webHidden/>
+              </w:rPr>
+              <w:fldChar w:fldCharType="end"/>
+            </w:r>
+          </w:hyperlink>
+        </w:p>
+        <w:p>
+          <w:pPr>
+            <w:pStyle w:val="Verzeichnis2"/>
+            <w:rPr>
+              <w:rFonts w:asciiTheme="minorHAnsi" w:eastAsiaTheme="minorEastAsia" w:hAnsiTheme="minorHAnsi" w:cstheme="minorBidi"/>
+              <w:noProof/>
+              <w:sz w:val="22"/>
+              <w:szCs w:val="22"/>
+            </w:rPr>
+          </w:pPr>
+          <w:hyperlink w:anchor="_Toc77542024" w:history="1">
+            <w:r>
+              <w:rPr>
+                <w:rStyle w:val="Hyperlink"/>
+                <w:noProof/>
+              </w:rPr>
+              <w:t>6.1</w:t>
+            </w:r>
+            <w:r>
+              <w:rPr>
+                <w:rFonts w:asciiTheme="minorHAnsi" w:eastAsiaTheme="minorEastAsia" w:hAnsiTheme="minorHAnsi" w:cstheme="minorBidi"/>
+                <w:noProof/>
+                <w:sz w:val="22"/>
+                <w:szCs w:val="22"/>
+              </w:rPr>
+              <w:tab/>
+            </w:r>
+            <w:r>
+              <w:rPr>
+                <w:rStyle w:val="Hyperlink"/>
+                <w:noProof/>
+              </w:rPr>
+              <w:t>Dynamische Übersetzung</w:t>
+            </w:r>
+            <w:r>
+              <w:rPr>
+                <w:noProof/>
+                <w:webHidden/>
+              </w:rPr>
+              <w:tab/>
+            </w:r>
+            <w:r>
+              <w:rPr>
+                <w:noProof/>
+                <w:webHidden/>
+              </w:rPr>
+              <w:fldChar w:fldCharType="begin"/>
+            </w:r>
+            <w:r>
+              <w:rPr>
+                <w:noProof/>
+                <w:webHidden/>
+              </w:rPr>
+              <w:instrText xml:space="preserve"> PAGEREF _Toc77542024 \h </w:instrText>
+            </w:r>
+            <w:r>
+              <w:rPr>
+                <w:noProof/>
+                <w:webHidden/>
+              </w:rPr>
+            </w:r>
+            <w:r>
+              <w:rPr>
+                <w:noProof/>
+                <w:webHidden/>
+              </w:rPr>
+              <w:fldChar w:fldCharType="separate"/>
+            </w:r>
+            <w:r>
+              <w:rPr>
+                <w:noProof/>
+                <w:webHidden/>
+              </w:rPr>
+              <w:t>5</w:t>
+            </w:r>
+            <w:r>
+              <w:rPr>
+                <w:noProof/>
+                <w:webHidden/>
+              </w:rPr>
+              <w:fldChar w:fldCharType="end"/>
+            </w:r>
+          </w:hyperlink>
+        </w:p>
+        <w:p>
+          <w:pPr>
+            <w:pStyle w:val="Verzeichnis2"/>
+            <w:rPr>
+              <w:rFonts w:asciiTheme="minorHAnsi" w:eastAsiaTheme="minorEastAsia" w:hAnsiTheme="minorHAnsi" w:cstheme="minorBidi"/>
+              <w:noProof/>
+              <w:sz w:val="22"/>
+              <w:szCs w:val="22"/>
+            </w:rPr>
+          </w:pPr>
+          <w:hyperlink w:anchor="_Toc77542025" w:history="1">
+            <w:r>
+              <w:rPr>
+                <w:rStyle w:val="Hyperlink"/>
+                <w:noProof/>
+              </w:rPr>
+              <w:t>6.2</w:t>
+            </w:r>
+            <w:r>
+              <w:rPr>
+                <w:rFonts w:asciiTheme="minorHAnsi" w:eastAsiaTheme="minorEastAsia" w:hAnsiTheme="minorHAnsi" w:cstheme="minorBidi"/>
+                <w:noProof/>
+                <w:sz w:val="22"/>
+                <w:szCs w:val="22"/>
+              </w:rPr>
+              <w:tab/>
+            </w:r>
+            <w:r>
+              <w:rPr>
+                <w:rStyle w:val="Hyperlink"/>
+                <w:noProof/>
+              </w:rPr>
+              <w:t>Statische Übersetzung</w:t>
+            </w:r>
+            <w:r>
+              <w:rPr>
+                <w:noProof/>
+                <w:webHidden/>
+              </w:rPr>
+              <w:tab/>
+            </w:r>
+            <w:r>
+              <w:rPr>
+                <w:noProof/>
+                <w:webHidden/>
+              </w:rPr>
+              <w:fldChar w:fldCharType="begin"/>
+            </w:r>
+            <w:r>
+              <w:rPr>
+                <w:noProof/>
+                <w:webHidden/>
+              </w:rPr>
+              <w:instrText xml:space="preserve"> PAGEREF _Toc77542025 \h </w:instrText>
+            </w:r>
+            <w:r>
+              <w:rPr>
+                <w:noProof/>
+                <w:webHidden/>
+              </w:rPr>
+            </w:r>
+            <w:r>
+              <w:rPr>
+                <w:noProof/>
+                <w:webHidden/>
+              </w:rPr>
+              <w:fldChar w:fldCharType="separate"/>
+            </w:r>
+            <w:r>
+              <w:rPr>
+                <w:noProof/>
+                <w:webHidden/>
+              </w:rPr>
+              <w:t>6</w:t>
+            </w:r>
+            <w:r>
+              <w:rPr>
+                <w:noProof/>
+                <w:webHidden/>
+              </w:rPr>
+              <w:fldChar w:fldCharType="end"/>
+            </w:r>
+          </w:hyperlink>
+        </w:p>
+        <w:p>
+          <w:pPr>
+            <w:pStyle w:val="Verzeichnis3"/>
+            <w:tabs>
+              <w:tab w:val="left" w:pos="2109"/>
+            </w:tabs>
+            <w:rPr>
+              <w:rFonts w:asciiTheme="minorHAnsi" w:eastAsiaTheme="minorEastAsia" w:hAnsiTheme="minorHAnsi" w:cstheme="minorBidi"/>
+              <w:noProof/>
+              <w:sz w:val="22"/>
+              <w:szCs w:val="22"/>
+            </w:rPr>
+          </w:pPr>
+          <w:hyperlink w:anchor="_Toc77542026" w:history="1">
+            <w:r>
+              <w:rPr>
+                <w:rStyle w:val="Hyperlink"/>
+                <w:noProof/>
+              </w:rPr>
+              <w:t>6.2.1</w:t>
+            </w:r>
+            <w:r>
+              <w:rPr>
+                <w:rFonts w:asciiTheme="minorHAnsi" w:eastAsiaTheme="minorEastAsia" w:hAnsiTheme="minorHAnsi" w:cstheme="minorBidi"/>
+                <w:noProof/>
+                <w:sz w:val="22"/>
+                <w:szCs w:val="22"/>
+              </w:rPr>
+              <w:tab/>
+            </w:r>
+            <w:r>
+              <w:rPr>
+                <w:rStyle w:val="Hyperlink"/>
+                <w:noProof/>
+              </w:rPr>
+              <w:t>PHP</w:t>
+            </w:r>
+            <w:r>
+              <w:rPr>
+                <w:noProof/>
+                <w:webHidden/>
+              </w:rPr>
+              <w:tab/>
+            </w:r>
+            <w:r>
+              <w:rPr>
+                <w:noProof/>
+                <w:webHidden/>
+              </w:rPr>
+              <w:fldChar w:fldCharType="begin"/>
+            </w:r>
+            <w:r>
+              <w:rPr>
+                <w:noProof/>
+                <w:webHidden/>
+              </w:rPr>
+              <w:instrText xml:space="preserve"> PAGEREF _Toc77542026 \h </w:instrText>
+            </w:r>
+            <w:r>
+              <w:rPr>
+                <w:noProof/>
+                <w:webHidden/>
+              </w:rPr>
+            </w:r>
+            <w:r>
+              <w:rPr>
+                <w:noProof/>
+                <w:webHidden/>
+              </w:rPr>
+              <w:fldChar w:fldCharType="separate"/>
+            </w:r>
+            <w:r>
+              <w:rPr>
+                <w:noProof/>
+                <w:webHidden/>
+              </w:rPr>
+              <w:t>6</w:t>
+            </w:r>
+            <w:r>
+              <w:rPr>
+                <w:noProof/>
+                <w:webHidden/>
+              </w:rPr>
+              <w:fldChar w:fldCharType="end"/>
+            </w:r>
+          </w:hyperlink>
+        </w:p>
+        <w:p>
+          <w:pPr>
+            <w:pStyle w:val="Verzeichnis3"/>
+            <w:tabs>
+              <w:tab w:val="left" w:pos="2109"/>
+            </w:tabs>
+            <w:rPr>
+              <w:rFonts w:asciiTheme="minorHAnsi" w:eastAsiaTheme="minorEastAsia" w:hAnsiTheme="minorHAnsi" w:cstheme="minorBidi"/>
+              <w:noProof/>
+              <w:sz w:val="22"/>
+              <w:szCs w:val="22"/>
+            </w:rPr>
+          </w:pPr>
+          <w:hyperlink w:anchor="_Toc77542027" w:history="1">
+            <w:r>
+              <w:rPr>
+                <w:rStyle w:val="Hyperlink"/>
+                <w:noProof/>
+              </w:rPr>
+              <w:t>6.2.2</w:t>
+            </w:r>
+            <w:r>
+              <w:rPr>
+                <w:rFonts w:asciiTheme="minorHAnsi" w:eastAsiaTheme="minorEastAsia" w:hAnsiTheme="minorHAnsi" w:cstheme="minorBidi"/>
+                <w:noProof/>
+                <w:sz w:val="22"/>
+                <w:szCs w:val="22"/>
+              </w:rPr>
+              <w:tab/>
+            </w:r>
+            <w:r>
+              <w:rPr>
+                <w:rStyle w:val="Hyperlink"/>
+                <w:noProof/>
+              </w:rPr>
+              <w:t>Java oder Kotlin</w:t>
+            </w:r>
+            <w:r>
+              <w:rPr>
+                <w:noProof/>
+                <w:webHidden/>
+              </w:rPr>
+              <w:tab/>
+            </w:r>
+            <w:r>
+              <w:rPr>
+                <w:noProof/>
+                <w:webHidden/>
+              </w:rPr>
+              <w:fldChar w:fldCharType="begin"/>
+            </w:r>
+            <w:r>
+              <w:rPr>
+                <w:noProof/>
+                <w:webHidden/>
+              </w:rPr>
+              <w:instrText xml:space="preserve"> PAGEREF _Toc77542027 \h </w:instrText>
+            </w:r>
+            <w:r>
+              <w:rPr>
+                <w:noProof/>
+                <w:webHidden/>
+              </w:rPr>
+            </w:r>
+            <w:r>
+              <w:rPr>
+                <w:noProof/>
+                <w:webHidden/>
+              </w:rPr>
+              <w:fldChar w:fldCharType="separate"/>
+            </w:r>
+            <w:r>
+              <w:rPr>
+                <w:noProof/>
+                <w:webHidden/>
+              </w:rPr>
+              <w:t>7</w:t>
+            </w:r>
+            <w:r>
+              <w:rPr>
+                <w:noProof/>
+                <w:webHidden/>
+              </w:rPr>
+              <w:fldChar w:fldCharType="end"/>
+            </w:r>
+          </w:hyperlink>
+        </w:p>
+        <w:p>
+          <w:pPr>
+            <w:pStyle w:val="Verzeichnis3"/>
+            <w:tabs>
+              <w:tab w:val="left" w:pos="2109"/>
+            </w:tabs>
+            <w:rPr>
+              <w:rFonts w:asciiTheme="minorHAnsi" w:eastAsiaTheme="minorEastAsia" w:hAnsiTheme="minorHAnsi" w:cstheme="minorBidi"/>
+              <w:noProof/>
+              <w:sz w:val="22"/>
+              <w:szCs w:val="22"/>
+            </w:rPr>
+          </w:pPr>
+          <w:hyperlink w:anchor="_Toc77542028" w:history="1">
+            <w:r>
+              <w:rPr>
+                <w:rStyle w:val="Hyperlink"/>
+                <w:noProof/>
+              </w:rPr>
+              <w:t>6.2.3</w:t>
+            </w:r>
+            <w:r>
+              <w:rPr>
+                <w:rFonts w:asciiTheme="minorHAnsi" w:eastAsiaTheme="minorEastAsia" w:hAnsiTheme="minorHAnsi" w:cstheme="minorBidi"/>
+                <w:noProof/>
+                <w:sz w:val="22"/>
+                <w:szCs w:val="22"/>
+              </w:rPr>
+              <w:tab/>
+            </w:r>
+            <w:r>
+              <w:rPr>
+                <w:rStyle w:val="Hyperlink"/>
+                <w:noProof/>
+              </w:rPr>
+              <w:t>JavaScript</w:t>
+            </w:r>
+            <w:r>
+              <w:rPr>
+                <w:noProof/>
+                <w:webHidden/>
+              </w:rPr>
+              <w:tab/>
+            </w:r>
+            <w:r>
+              <w:rPr>
+                <w:noProof/>
+                <w:webHidden/>
+              </w:rPr>
+              <w:fldChar w:fldCharType="begin"/>
+            </w:r>
+            <w:r>
+              <w:rPr>
+                <w:noProof/>
+                <w:webHidden/>
+              </w:rPr>
+              <w:instrText xml:space="preserve"> PAGEREF _Toc77542028 \h </w:instrText>
+            </w:r>
+            <w:r>
+              <w:rPr>
+                <w:noProof/>
+                <w:webHidden/>
+              </w:rPr>
+            </w:r>
+            <w:r>
+              <w:rPr>
+                <w:noProof/>
+                <w:webHidden/>
+              </w:rPr>
+              <w:fldChar w:fldCharType="separate"/>
+            </w:r>
+            <w:r>
+              <w:rPr>
+                <w:noProof/>
+                <w:webHidden/>
+              </w:rPr>
+              <w:t>10</w:t>
             </w:r>
             <w:r>
               <w:rPr>
@@ -1833,13 +2325,13 @@
               <w:szCs w:val="22"/>
             </w:rPr>
           </w:pPr>
-          <w:hyperlink w:anchor="_Toc72972966" w:history="1">
+          <w:hyperlink w:anchor="_Toc77542029" w:history="1">
             <w:r>
               <w:rPr>
                 <w:rStyle w:val="Hyperlink"/>
                 <w:noProof/>
               </w:rPr>
-              <w:t>II.</w:t>
+              <w:t>7</w:t>
             </w:r>
             <w:r>
               <w:rPr>
@@ -1856,7 +2348,7 @@
                 <w:rStyle w:val="Hyperlink"/>
                 <w:noProof/>
               </w:rPr>
-              <w:t>Fazit</w:t>
+              <w:t>Handlungsempfehlungen</w:t>
             </w:r>
             <w:r>
               <w:rPr>
@@ -1877,7 +2369,7 @@
                 <w:noProof/>
                 <w:webHidden/>
               </w:rPr>
-              <w:instrText xml:space="preserve"> PAGEREF _Toc72972966 \h </w:instrText>
+              <w:instrText xml:space="preserve"> PAGEREF _Toc77542029 \h </w:instrText>
             </w:r>
             <w:r>
               <w:rPr>
@@ -1897,7 +2389,175 @@
                 <w:noProof/>
                 <w:webHidden/>
               </w:rPr>
-              <w:t>4</w:t>
+              <w:t>12</w:t>
+            </w:r>
+            <w:r>
+              <w:rPr>
+                <w:noProof/>
+                <w:webHidden/>
+              </w:rPr>
+              <w:fldChar w:fldCharType="end"/>
+            </w:r>
+          </w:hyperlink>
+        </w:p>
+        <w:p>
+          <w:pPr>
+            <w:pStyle w:val="Verzeichnis2"/>
+            <w:rPr>
+              <w:rFonts w:asciiTheme="minorHAnsi" w:eastAsiaTheme="minorEastAsia" w:hAnsiTheme="minorHAnsi" w:cstheme="minorBidi"/>
+              <w:noProof/>
+              <w:sz w:val="22"/>
+              <w:szCs w:val="22"/>
+            </w:rPr>
+          </w:pPr>
+          <w:hyperlink w:anchor="_Toc77542030" w:history="1">
+            <w:r>
+              <w:rPr>
+                <w:rStyle w:val="Hyperlink"/>
+                <w:noProof/>
+              </w:rPr>
+              <w:t>7.1</w:t>
+            </w:r>
+            <w:r>
+              <w:rPr>
+                <w:rFonts w:asciiTheme="minorHAnsi" w:eastAsiaTheme="minorEastAsia" w:hAnsiTheme="minorHAnsi" w:cstheme="minorBidi"/>
+                <w:noProof/>
+                <w:sz w:val="22"/>
+                <w:szCs w:val="22"/>
+              </w:rPr>
+              <w:tab/>
+            </w:r>
+            <w:r>
+              <w:rPr>
+                <w:rStyle w:val="Hyperlink"/>
+                <w:noProof/>
+              </w:rPr>
+              <w:t>Design</w:t>
+            </w:r>
+            <w:r>
+              <w:rPr>
+                <w:noProof/>
+                <w:webHidden/>
+              </w:rPr>
+              <w:tab/>
+            </w:r>
+            <w:r>
+              <w:rPr>
+                <w:noProof/>
+                <w:webHidden/>
+              </w:rPr>
+              <w:fldChar w:fldCharType="begin"/>
+            </w:r>
+            <w:r>
+              <w:rPr>
+                <w:noProof/>
+                <w:webHidden/>
+              </w:rPr>
+              <w:instrText xml:space="preserve"> PAGEREF _Toc77542030 \h </w:instrText>
+            </w:r>
+            <w:r>
+              <w:rPr>
+                <w:noProof/>
+                <w:webHidden/>
+              </w:rPr>
+            </w:r>
+            <w:r>
+              <w:rPr>
+                <w:noProof/>
+                <w:webHidden/>
+              </w:rPr>
+              <w:fldChar w:fldCharType="separate"/>
+            </w:r>
+            <w:r>
+              <w:rPr>
+                <w:noProof/>
+                <w:webHidden/>
+              </w:rPr>
+              <w:t>12</w:t>
+            </w:r>
+            <w:r>
+              <w:rPr>
+                <w:noProof/>
+                <w:webHidden/>
+              </w:rPr>
+              <w:fldChar w:fldCharType="end"/>
+            </w:r>
+          </w:hyperlink>
+        </w:p>
+        <w:p>
+          <w:pPr>
+            <w:pStyle w:val="Verzeichnis2"/>
+            <w:rPr>
+              <w:rFonts w:asciiTheme="minorHAnsi" w:eastAsiaTheme="minorEastAsia" w:hAnsiTheme="minorHAnsi" w:cstheme="minorBidi"/>
+              <w:noProof/>
+              <w:sz w:val="22"/>
+              <w:szCs w:val="22"/>
+            </w:rPr>
+          </w:pPr>
+          <w:hyperlink w:anchor="_Toc77542031" w:history="1">
+            <w:r>
+              <w:rPr>
+                <w:rStyle w:val="Hyperlink"/>
+                <w:noProof/>
+              </w:rPr>
+              <w:t>7.2</w:t>
+            </w:r>
+            <w:r>
+              <w:rPr>
+                <w:rFonts w:asciiTheme="minorHAnsi" w:eastAsiaTheme="minorEastAsia" w:hAnsiTheme="minorHAnsi" w:cstheme="minorBidi"/>
+                <w:noProof/>
+                <w:sz w:val="22"/>
+                <w:szCs w:val="22"/>
+              </w:rPr>
+              <w:tab/>
+            </w:r>
+            <w:r>
+              <w:rPr>
+                <w:rStyle w:val="Hyperlink"/>
+                <w:noProof/>
+              </w:rPr>
+              <w:t>Kodierung</w:t>
+            </w:r>
+            <w:r>
+              <w:rPr>
+                <w:noProof/>
+                <w:webHidden/>
+              </w:rPr>
+              <w:tab/>
+            </w:r>
+            <w:r>
+              <w:rPr>
+                <w:noProof/>
+                <w:webHidden/>
+              </w:rPr>
+              <w:fldChar w:fldCharType="begin"/>
+            </w:r>
+            <w:r>
+              <w:rPr>
+                <w:noProof/>
+                <w:webHidden/>
+              </w:rPr>
+              <w:instrText xml:space="preserve"> PAGEREF _Toc77542031 \h </w:instrText>
+            </w:r>
+            <w:r>
+              <w:rPr>
+                <w:noProof/>
+                <w:webHidden/>
+              </w:rPr>
+            </w:r>
+            <w:r>
+              <w:rPr>
+                <w:noProof/>
+                <w:webHidden/>
+              </w:rPr>
+              <w:fldChar w:fldCharType="separate"/>
+            </w:r>
+            <w:r>
+              <w:rPr>
+                <w:noProof/>
+                <w:webHidden/>
+              </w:rPr>
+              <w:t>13</w:t>
             </w:r>
             <w:r>
               <w:rPr>
@@ -1911,9 +2571,6 @@
         <w:p>
           <w:pPr>
             <w:pStyle w:val="Verzeichnis1"/>
-            <w:tabs>
-              <w:tab w:val="left" w:pos="709"/>
-            </w:tabs>
             <w:rPr>
               <w:rFonts w:asciiTheme="minorHAnsi" w:eastAsiaTheme="minorEastAsia" w:hAnsiTheme="minorHAnsi" w:cstheme="minorBidi"/>
               <w:b w:val="0"/>
@@ -1922,13 +2579,13 @@
               <w:szCs w:val="22"/>
             </w:rPr>
           </w:pPr>
-          <w:hyperlink w:anchor="_Toc72972967" w:history="1">
+          <w:hyperlink w:anchor="_Toc77542032" w:history="1">
             <w:r>
               <w:rPr>
                 <w:rStyle w:val="Hyperlink"/>
                 <w:noProof/>
               </w:rPr>
-              <w:t>III.</w:t>
+              <w:t>8</w:t>
             </w:r>
             <w:r>
               <w:rPr>
@@ -1945,7 +2602,7 @@
                 <w:rStyle w:val="Hyperlink"/>
                 <w:noProof/>
               </w:rPr>
-              <w:t>Verweise</w:t>
+              <w:t>Fazit</w:t>
             </w:r>
             <w:r>
               <w:rPr>
@@ -1966,7 +2623,7 @@
                 <w:noProof/>
                 <w:webHidden/>
               </w:rPr>
-              <w:instrText xml:space="preserve"> PAGEREF _Toc72972967 \h </w:instrText>
+              <w:instrText xml:space="preserve"> PAGEREF _Toc77542032 \h </w:instrText>
             </w:r>
             <w:r>
               <w:rPr>
@@ -1986,7 +2643,7 @@
                 <w:noProof/>
                 <w:webHidden/>
               </w:rPr>
-              <w:t>5</w:t>
+              <w:t>13</w:t>
             </w:r>
             <w:r>
               <w:rPr>
@@ -1998,6 +2655,92 @@
           </w:hyperlink>
         </w:p>
         <w:p>
+          <w:pPr>
+            <w:pStyle w:val="Verzeichnis1"/>
+            <w:rPr>
+              <w:rFonts w:asciiTheme="minorHAnsi" w:eastAsiaTheme="minorEastAsia" w:hAnsiTheme="minorHAnsi" w:cstheme="minorBidi"/>
+              <w:b w:val="0"/>
+              <w:noProof/>
+              <w:sz w:val="22"/>
+              <w:szCs w:val="22"/>
+            </w:rPr>
+          </w:pPr>
+          <w:hyperlink w:anchor="_Toc77542033" w:history="1">
+            <w:r>
+              <w:rPr>
+                <w:rStyle w:val="Hyperlink"/>
+                <w:noProof/>
+              </w:rPr>
+              <w:t>9</w:t>
+            </w:r>
+            <w:r>
+              <w:rPr>
+                <w:rFonts w:asciiTheme="minorHAnsi" w:eastAsiaTheme="minorEastAsia" w:hAnsiTheme="minorHAnsi" w:cstheme="minorBidi"/>
+                <w:b w:val="0"/>
+                <w:noProof/>
+                <w:sz w:val="22"/>
+                <w:szCs w:val="22"/>
+              </w:rPr>
+              <w:tab/>
+            </w:r>
+            <w:r>
+              <w:rPr>
+                <w:rStyle w:val="Hyperlink"/>
+                <w:noProof/>
+              </w:rPr>
+              <w:t>Verweise</w:t>
+            </w:r>
+            <w:r>
+              <w:rPr>
+                <w:noProof/>
+                <w:webHidden/>
+              </w:rPr>
+              <w:tab/>
+            </w:r>
+            <w:r>
+              <w:rPr>
+                <w:noProof/>
+                <w:webHidden/>
+              </w:rPr>
+              <w:fldChar w:fldCharType="begin"/>
+            </w:r>
+            <w:r>
+              <w:rPr>
+                <w:noProof/>
+                <w:webHidden/>
+              </w:rPr>
+              <w:instrText xml:space="preserve"> PAGEREF _Toc77542033 \h </w:instrText>
+            </w:r>
+            <w:r>
+              <w:rPr>
+                <w:noProof/>
+                <w:webHidden/>
+              </w:rPr>
+            </w:r>
+            <w:r>
+              <w:rPr>
+                <w:noProof/>
+                <w:webHidden/>
+              </w:rPr>
+              <w:fldChar w:fldCharType="separate"/>
+            </w:r>
+            <w:r>
+              <w:rPr>
+                <w:noProof/>
+                <w:webHidden/>
+              </w:rPr>
+              <w:t>14</w:t>
+            </w:r>
+            <w:r>
+              <w:rPr>
+                <w:noProof/>
+                <w:webHidden/>
+              </w:rPr>
+              <w:fldChar w:fldCharType="end"/>
+            </w:r>
+          </w:hyperlink>
+        </w:p>
+        <w:p>
           <w:r>
             <w:fldChar w:fldCharType="end"/>
           </w:r>
@@ -2034,11 +2777,11 @@
       <w:pPr>
         <w:pStyle w:val="berschrift1"/>
       </w:pPr>
-      <w:bookmarkStart w:id="2" w:name="_Toc72972954"/>
+      <w:bookmarkStart w:id="3" w:name="_Toc77542012"/>
       <w:r>
         <w:t>Vorwort</w:t>
       </w:r>
-      <w:bookmarkEnd w:id="2"/>
+      <w:bookmarkEnd w:id="3"/>
     </w:p>
     <w:p>
       <w:r>
@@ -2066,11 +2809,11 @@
       <w:pPr>
         <w:pStyle w:val="berschrift1"/>
       </w:pPr>
-      <w:bookmarkStart w:id="3" w:name="_Toc72972955"/>
+      <w:bookmarkStart w:id="4" w:name="_Toc77542013"/>
       <w:r>
         <w:t>Problemstellung</w:t>
       </w:r>
-      <w:bookmarkEnd w:id="3"/>
+      <w:bookmarkEnd w:id="4"/>
     </w:p>
     <w:p>
       <w:r>
@@ -2081,11 +2824,11 @@
       <w:pPr>
         <w:pStyle w:val="berschrift1"/>
       </w:pPr>
-      <w:bookmarkStart w:id="4" w:name="_Toc72972956"/>
+      <w:bookmarkStart w:id="5" w:name="_Toc77542014"/>
       <w:r>
         <w:t>Zielsetzung</w:t>
       </w:r>
-      <w:bookmarkEnd w:id="4"/>
+      <w:bookmarkEnd w:id="5"/>
     </w:p>
     <w:p>
       <w:r>
@@ -2104,11 +2847,11 @@
       <w:pPr>
         <w:pStyle w:val="berschrift1"/>
       </w:pPr>
-      <w:bookmarkStart w:id="5" w:name="_Toc72972957"/>
+      <w:bookmarkStart w:id="6" w:name="_Toc77542015"/>
       <w:r>
         <w:t>Recherche</w:t>
       </w:r>
-      <w:bookmarkEnd w:id="5"/>
+      <w:bookmarkEnd w:id="6"/>
     </w:p>
     <w:p>
       <w:r>
@@ -2161,11 +2904,11 @@
       <w:pPr>
         <w:pStyle w:val="berschrift2"/>
       </w:pPr>
-      <w:bookmarkStart w:id="6" w:name="_Toc72972958"/>
+      <w:bookmarkStart w:id="7" w:name="_Toc77542016"/>
       <w:r>
         <w:t>Primärmethoden</w:t>
       </w:r>
-      <w:bookmarkEnd w:id="6"/>
+      <w:bookmarkEnd w:id="7"/>
     </w:p>
     <w:p>
       <w:r>
@@ -2176,11 +2919,11 @@
       <w:pPr>
         <w:pStyle w:val="berschrift3"/>
       </w:pPr>
-      <w:bookmarkStart w:id="7" w:name="_Toc72972959"/>
+      <w:bookmarkStart w:id="8" w:name="_Toc77542017"/>
       <w:r>
         <w:t>Dynamische Übersetzung</w:t>
       </w:r>
-      <w:bookmarkEnd w:id="7"/>
+      <w:bookmarkEnd w:id="8"/>
     </w:p>
     <w:p>
       <w:r>
@@ -2255,11 +2998,11 @@
       <w:pPr>
         <w:pStyle w:val="berschrift3"/>
       </w:pPr>
-      <w:bookmarkStart w:id="8" w:name="_Toc72972960"/>
+      <w:bookmarkStart w:id="9" w:name="_Toc77542018"/>
       <w:r>
         <w:t>Statische Übersetzung</w:t>
       </w:r>
-      <w:bookmarkEnd w:id="8"/>
+      <w:bookmarkEnd w:id="9"/>
     </w:p>
     <w:p>
       <w:r>
@@ -2310,11 +3053,11 @@
       <w:pPr>
         <w:pStyle w:val="berschrift2"/>
       </w:pPr>
-      <w:bookmarkStart w:id="9" w:name="_Toc72972961"/>
+      <w:bookmarkStart w:id="10" w:name="_Toc77542019"/>
       <w:r>
         <w:t>Ausgeschlossene Problemstellungen</w:t>
       </w:r>
-      <w:bookmarkEnd w:id="9"/>
+      <w:bookmarkEnd w:id="10"/>
     </w:p>
     <w:p>
       <w:r>
@@ -3644,7 +4387,7 @@
     <w:p/>
     <w:p>
       <w:r>
-        <w:t xml:space="preserve">Während man Emoticons </w:t>
+        <w:t xml:space="preserve">Während Emoticons </w:t>
       </w:r>
       <w:proofErr w:type="gramStart"/>
       <w:r>
@@ -3658,28 +4401,46 @@
       </w:r>
       <w:proofErr w:type="gramEnd"/>
       <w:r>
-        <w:t xml:space="preserve"> statischen Übersetzungen von Hand wählen und platzieren kann, sind diese nur sehr schwer dynamisch zu übersetzen und sprengt den Rahmen dieser Ausarbeitung.</w:t>
+        <w:t xml:space="preserve"> statischen Übersetzungen von Hand</w:t>
+      </w:r>
+      <w:r>
+        <w:t>gewählt</w:t>
+      </w:r>
+      <w:r>
+        <w:t xml:space="preserve"> und platzieren</w:t>
+      </w:r>
+      <w:r>
+        <w:t xml:space="preserve"> werden können</w:t>
+      </w:r>
+      <w:r>
+        <w:t>, sind diese nur sehr schwer dynamisch zu übersetzen und spreng</w:t>
+      </w:r>
+      <w:r>
+        <w:t>en</w:t>
+      </w:r>
+      <w:r>
+        <w:t xml:space="preserve"> den Rahmen dieser Ausarbeitung.</w:t>
       </w:r>
     </w:p>
     <w:p>
       <w:pPr>
         <w:pStyle w:val="berschrift2"/>
       </w:pPr>
-      <w:bookmarkStart w:id="10" w:name="_Toc72972962"/>
+      <w:bookmarkStart w:id="11" w:name="_Toc77542020"/>
       <w:r>
         <w:t>Vor- und Nachteile der versch. Methoden</w:t>
       </w:r>
-      <w:bookmarkEnd w:id="10"/>
+      <w:bookmarkEnd w:id="11"/>
     </w:p>
     <w:p>
       <w:pPr>
         <w:pStyle w:val="berschrift3"/>
       </w:pPr>
-      <w:bookmarkStart w:id="11" w:name="_Toc72972963"/>
+      <w:bookmarkStart w:id="12" w:name="_Toc77542021"/>
       <w:r>
         <w:t>Dynamische Übersetzung</w:t>
       </w:r>
-      <w:bookmarkEnd w:id="11"/>
+      <w:bookmarkEnd w:id="12"/>
     </w:p>
     <w:p>
       <w:r>
@@ -3702,11 +4463,11 @@
       <w:pPr>
         <w:pStyle w:val="berschrift3"/>
       </w:pPr>
-      <w:bookmarkStart w:id="12" w:name="_Toc72972964"/>
+      <w:bookmarkStart w:id="13" w:name="_Toc77542022"/>
       <w:r>
         <w:t>Statische Übersetzung</w:t>
       </w:r>
-      <w:bookmarkEnd w:id="12"/>
+      <w:bookmarkEnd w:id="13"/>
     </w:p>
     <w:p>
       <w:r>
@@ -3788,22 +4549,24 @@
       <w:pPr>
         <w:pStyle w:val="berschrift1"/>
       </w:pPr>
-      <w:bookmarkStart w:id="13" w:name="_Toc72972965"/>
+      <w:bookmarkStart w:id="14" w:name="_Toc77542023"/>
       <w:r>
         <w:t>Implementation</w:t>
       </w:r>
       <w:r>
         <w:t xml:space="preserve"> der Methoden</w:t>
       </w:r>
-      <w:bookmarkEnd w:id="13"/>
+      <w:bookmarkEnd w:id="14"/>
     </w:p>
     <w:p>
       <w:pPr>
         <w:pStyle w:val="berschrift2"/>
       </w:pPr>
+      <w:bookmarkStart w:id="15" w:name="_Toc77542024"/>
       <w:r>
         <w:t>Dynamische Übersetzung</w:t>
       </w:r>
+      <w:bookmarkEnd w:id="15"/>
     </w:p>
     <w:p/>
     <w:p>
@@ -3952,31 +4715,18 @@
       <w:pPr>
         <w:pStyle w:val="Beschriftung"/>
       </w:pPr>
-      <w:bookmarkStart w:id="14" w:name="_Toc77348236"/>
+      <w:bookmarkStart w:id="16" w:name="_Toc77541995"/>
       <w:r>
         <w:t xml:space="preserve">Abbildung </w:t>
       </w:r>
-      <w:r>
-        <w:fldChar w:fldCharType="begin"/>
-      </w:r>
-      <w:r>
-        <w:instrText xml:space="preserve"> SEQ Abbildung \* ARABIC </w:instrText>
-      </w:r>
-      <w:r>
-        <w:fldChar w:fldCharType="separate"/>
-      </w:r>
-      <w:r>
-        <w:rPr>
-          <w:noProof/>
-        </w:rPr>
-        <w:t>1</w:t>
-      </w:r>
-      <w:r>
-        <w:rPr>
-          <w:noProof/>
-        </w:rPr>
-        <w:fldChar w:fldCharType="end"/>
-      </w:r>
+      <w:fldSimple w:instr=" SEQ Abbildung \* ARABIC ">
+        <w:r>
+          <w:rPr>
+            <w:noProof/>
+          </w:rPr>
+          <w:t>1</w:t>
+        </w:r>
+      </w:fldSimple>
       <w:r>
         <w:t>: Google Transl</w:t>
       </w:r>
@@ -3995,7 +4745,7 @@
         </w:rPr>
         <w:footnoteReference w:id="17"/>
       </w:r>
-      <w:bookmarkEnd w:id="14"/>
+      <w:bookmarkEnd w:id="16"/>
     </w:p>
     <w:p/>
     <w:p>
@@ -4185,17 +4935,21 @@
       <w:pPr>
         <w:pStyle w:val="berschrift2"/>
       </w:pPr>
+      <w:bookmarkStart w:id="17" w:name="_Toc77542025"/>
       <w:r>
         <w:t>Statische Übersetzung</w:t>
       </w:r>
+      <w:bookmarkEnd w:id="17"/>
     </w:p>
     <w:p>
       <w:pPr>
         <w:pStyle w:val="berschrift3"/>
       </w:pPr>
+      <w:bookmarkStart w:id="18" w:name="_Toc77542026"/>
       <w:r>
         <w:t>PHP</w:t>
       </w:r>
+      <w:bookmarkEnd w:id="18"/>
     </w:p>
     <w:p>
       <w:r>
@@ -4257,18 +5011,31 @@
       <w:pPr>
         <w:pStyle w:val="Beschriftung"/>
       </w:pPr>
-      <w:bookmarkStart w:id="15" w:name="_Toc77348237"/>
+      <w:bookmarkStart w:id="19" w:name="_Toc77541996"/>
       <w:r>
         <w:t xml:space="preserve">Abbildung </w:t>
       </w:r>
-      <w:fldSimple w:instr=" SEQ Abbildung \* ARABIC ">
-        <w:r>
-          <w:rPr>
-            <w:noProof/>
-          </w:rPr>
-          <w:t>2</w:t>
-        </w:r>
-      </w:fldSimple>
+      <w:r>
+        <w:fldChar w:fldCharType="begin"/>
+      </w:r>
+      <w:r>
+        <w:instrText xml:space="preserve"> SEQ Abbildung \* ARABIC </w:instrText>
+      </w:r>
+      <w:r>
+        <w:fldChar w:fldCharType="separate"/>
+      </w:r>
+      <w:r>
+        <w:rPr>
+          <w:noProof/>
+        </w:rPr>
+        <w:t>2</w:t>
+      </w:r>
+      <w:r>
+        <w:rPr>
+          <w:noProof/>
+        </w:rPr>
+        <w:fldChar w:fldCharType="end"/>
+      </w:r>
       <w:r>
         <w:t xml:space="preserve">: </w:t>
       </w:r>
@@ -4280,7 +5047,7 @@
       <w:r>
         <w:t xml:space="preserve"> des Prüfleistungsprojektes</w:t>
       </w:r>
-      <w:bookmarkEnd w:id="15"/>
+      <w:bookmarkEnd w:id="19"/>
     </w:p>
     <w:p>
       <w:r>
@@ -4446,27 +5213,41 @@
       <w:pPr>
         <w:pStyle w:val="Beschriftung"/>
       </w:pPr>
-      <w:bookmarkStart w:id="16" w:name="_Toc77348238"/>
+      <w:bookmarkStart w:id="20" w:name="_Toc77541997"/>
       <w:r>
         <w:t xml:space="preserve">Abbildung </w:t>
       </w:r>
-      <w:fldSimple w:instr=" SEQ Abbildung \* ARABIC ">
-        <w:r>
-          <w:rPr>
-            <w:noProof/>
-          </w:rPr>
-          <w:t>3</w:t>
-        </w:r>
-      </w:fldSimple>
+      <w:r>
+        <w:fldChar w:fldCharType="begin"/>
+      </w:r>
+      <w:r>
+        <w:instrText xml:space="preserve"> SEQ Abbildung \* ARABIC </w:instrText>
+      </w:r>
+      <w:r>
+        <w:fldChar w:fldCharType="separate"/>
+      </w:r>
+      <w:r>
+        <w:rPr>
+          <w:noProof/>
+        </w:rPr>
+        <w:t>3</w:t>
+      </w:r>
+      <w:r>
+        <w:rPr>
+          <w:noProof/>
+        </w:rPr>
+        <w:fldChar w:fldCharType="end"/>
+      </w:r>
       <w:r>
         <w:t>: Zugriff auf Inhalte der Sprachdateien</w:t>
       </w:r>
-      <w:bookmarkEnd w:id="16"/>
+      <w:bookmarkEnd w:id="20"/>
     </w:p>
     <w:p>
       <w:pPr>
         <w:pStyle w:val="berschrift3"/>
       </w:pPr>
+      <w:bookmarkStart w:id="21" w:name="_Toc77542027"/>
       <w:r>
         <w:t xml:space="preserve">Java oder </w:t>
       </w:r>
@@ -4474,6 +5255,7 @@
       <w:r>
         <w:t>Kotlin</w:t>
       </w:r>
+      <w:bookmarkEnd w:id="21"/>
       <w:proofErr w:type="spellEnd"/>
     </w:p>
     <w:p>
@@ -4633,31 +5415,18 @@
       <w:pPr>
         <w:pStyle w:val="Beschriftung"/>
       </w:pPr>
-      <w:bookmarkStart w:id="17" w:name="_Toc77348239"/>
+      <w:bookmarkStart w:id="22" w:name="_Toc77541998"/>
       <w:r>
         <w:t xml:space="preserve">Abbildung </w:t>
       </w:r>
-      <w:r>
-        <w:fldChar w:fldCharType="begin"/>
-      </w:r>
-      <w:r>
-        <w:instrText xml:space="preserve"> SEQ Abbildung \* ARABIC </w:instrText>
-      </w:r>
-      <w:r>
-        <w:fldChar w:fldCharType="separate"/>
-      </w:r>
-      <w:r>
-        <w:rPr>
-          <w:noProof/>
-        </w:rPr>
-        <w:t>4</w:t>
-      </w:r>
-      <w:r>
-        <w:rPr>
-          <w:noProof/>
-        </w:rPr>
-        <w:fldChar w:fldCharType="end"/>
-      </w:r>
+      <w:fldSimple w:instr=" SEQ Abbildung \* ARABIC ">
+        <w:r>
+          <w:rPr>
+            <w:noProof/>
+          </w:rPr>
+          <w:t>4</w:t>
+        </w:r>
+      </w:fldSimple>
       <w:r>
         <w:t xml:space="preserve">: Android </w:t>
       </w:r>
@@ -4669,7 +5438,7 @@
       <w:r>
         <w:t>-Element</w:t>
       </w:r>
-      <w:bookmarkEnd w:id="17"/>
+      <w:bookmarkEnd w:id="22"/>
     </w:p>
     <w:p/>
     <w:p>
@@ -4894,38 +5663,25 @@
       <w:pPr>
         <w:pStyle w:val="Beschriftung"/>
       </w:pPr>
-      <w:bookmarkStart w:id="18" w:name="_Toc77348240"/>
+      <w:bookmarkStart w:id="23" w:name="_Toc77541999"/>
       <w:r>
         <w:t xml:space="preserve">Abbildung </w:t>
       </w:r>
-      <w:r>
-        <w:fldChar w:fldCharType="begin"/>
-      </w:r>
-      <w:r>
-        <w:instrText xml:space="preserve"> SEQ Abbildung \* ARABIC </w:instrText>
-      </w:r>
-      <w:r>
-        <w:fldChar w:fldCharType="separate"/>
-      </w:r>
-      <w:r>
-        <w:rPr>
-          <w:noProof/>
-        </w:rPr>
-        <w:t>5</w:t>
-      </w:r>
-      <w:r>
-        <w:rPr>
-          <w:noProof/>
-        </w:rPr>
-        <w:fldChar w:fldCharType="end"/>
-      </w:r>
+      <w:fldSimple w:instr=" SEQ Abbildung \* ARABIC ">
+        <w:r>
+          <w:rPr>
+            <w:noProof/>
+          </w:rPr>
+          <w:t>5</w:t>
+        </w:r>
+      </w:fldSimple>
       <w:r>
         <w:t xml:space="preserve">: </w:t>
       </w:r>
       <w:r>
         <w:t>Android Button-Elemente zur Sprachauswahl</w:t>
       </w:r>
-      <w:bookmarkEnd w:id="18"/>
+      <w:bookmarkEnd w:id="23"/>
     </w:p>
     <w:p>
       <w:pPr>
@@ -5059,31 +5815,18 @@
       <w:pPr>
         <w:pStyle w:val="Beschriftung"/>
       </w:pPr>
-      <w:bookmarkStart w:id="19" w:name="_Toc77348241"/>
+      <w:bookmarkStart w:id="24" w:name="_Toc77542000"/>
       <w:r>
         <w:t xml:space="preserve">Abbildung </w:t>
       </w:r>
-      <w:r>
-        <w:fldChar w:fldCharType="begin"/>
-      </w:r>
-      <w:r>
-        <w:instrText xml:space="preserve"> SEQ Abbildung \* ARABIC </w:instrText>
-      </w:r>
-      <w:r>
-        <w:fldChar w:fldCharType="separate"/>
-      </w:r>
-      <w:r>
-        <w:rPr>
-          <w:noProof/>
-        </w:rPr>
-        <w:t>6</w:t>
-      </w:r>
-      <w:r>
-        <w:rPr>
-          <w:noProof/>
-        </w:rPr>
-        <w:fldChar w:fldCharType="end"/>
-      </w:r>
+      <w:fldSimple w:instr=" SEQ Abbildung \* ARABIC ">
+        <w:r>
+          <w:rPr>
+            <w:noProof/>
+          </w:rPr>
+          <w:t>6</w:t>
+        </w:r>
+      </w:fldSimple>
       <w:r>
         <w:t xml:space="preserve">: Android </w:t>
       </w:r>
@@ -5095,7 +5838,7 @@
       <w:r>
         <w:t xml:space="preserve"> für Sprachauswahl</w:t>
       </w:r>
-      <w:bookmarkEnd w:id="19"/>
+      <w:bookmarkEnd w:id="24"/>
     </w:p>
     <w:p/>
     <w:p>
@@ -5208,31 +5951,18 @@
       <w:pPr>
         <w:pStyle w:val="Beschriftung"/>
       </w:pPr>
-      <w:bookmarkStart w:id="20" w:name="_Toc77348242"/>
+      <w:bookmarkStart w:id="25" w:name="_Toc77542001"/>
       <w:r>
         <w:t xml:space="preserve">Abbildung </w:t>
       </w:r>
-      <w:r>
-        <w:fldChar w:fldCharType="begin"/>
-      </w:r>
-      <w:r>
-        <w:instrText xml:space="preserve"> SEQ Abbildung \* ARABIC </w:instrText>
-      </w:r>
-      <w:r>
-        <w:fldChar w:fldCharType="separate"/>
-      </w:r>
-      <w:r>
-        <w:rPr>
-          <w:noProof/>
-        </w:rPr>
-        <w:t>7</w:t>
-      </w:r>
-      <w:r>
-        <w:rPr>
-          <w:noProof/>
-        </w:rPr>
-        <w:fldChar w:fldCharType="end"/>
-      </w:r>
+      <w:fldSimple w:instr=" SEQ Abbildung \* ARABIC ">
+        <w:r>
+          <w:rPr>
+            <w:noProof/>
+          </w:rPr>
+          <w:t>7</w:t>
+        </w:r>
+      </w:fldSimple>
       <w:r>
         <w:t xml:space="preserve">: Android </w:t>
       </w:r>
@@ -5244,7 +5974,7 @@
       <w:r>
         <w:t>-Funktion</w:t>
       </w:r>
-      <w:bookmarkEnd w:id="20"/>
+      <w:bookmarkEnd w:id="25"/>
     </w:p>
     <w:p/>
     <w:p/>
@@ -5326,31 +6056,18 @@
       <w:pPr>
         <w:pStyle w:val="Beschriftung"/>
       </w:pPr>
-      <w:bookmarkStart w:id="21" w:name="_Toc77348243"/>
+      <w:bookmarkStart w:id="26" w:name="_Toc77542002"/>
       <w:r>
         <w:t xml:space="preserve">Abbildung </w:t>
       </w:r>
-      <w:r>
-        <w:fldChar w:fldCharType="begin"/>
-      </w:r>
-      <w:r>
-        <w:instrText xml:space="preserve"> SEQ Abbildung \* ARABIC </w:instrText>
-      </w:r>
-      <w:r>
-        <w:fldChar w:fldCharType="separate"/>
-      </w:r>
-      <w:r>
-        <w:rPr>
-          <w:noProof/>
-        </w:rPr>
-        <w:t>8</w:t>
-      </w:r>
-      <w:r>
-        <w:rPr>
-          <w:noProof/>
-        </w:rPr>
-        <w:fldChar w:fldCharType="end"/>
-      </w:r>
+      <w:fldSimple w:instr=" SEQ Abbildung \* ARABIC ">
+        <w:r>
+          <w:rPr>
+            <w:noProof/>
+          </w:rPr>
+          <w:t>8</w:t>
+        </w:r>
+      </w:fldSimple>
       <w:r>
         <w:t xml:space="preserve">: Android </w:t>
       </w:r>
@@ -5362,7 +6079,7 @@
       <w:r>
         <w:t>-Funktion</w:t>
       </w:r>
-      <w:bookmarkEnd w:id="21"/>
+      <w:bookmarkEnd w:id="26"/>
     </w:p>
     <w:p>
       <w:pPr>
@@ -5473,15 +6190,988 @@
       <w:pPr>
         <w:pStyle w:val="berschrift3"/>
       </w:pPr>
+      <w:bookmarkStart w:id="27" w:name="_Toc77542028"/>
       <w:r>
         <w:t>JavaScript</w:t>
       </w:r>
+      <w:bookmarkEnd w:id="27"/>
+    </w:p>
+    <w:p>
+      <w:pPr>
+        <w:pStyle w:val="berschrift4"/>
+      </w:pPr>
+      <w:r>
+        <w:t>Konzept</w:t>
+      </w:r>
+    </w:p>
+    <w:p>
+      <w:r>
+        <w:t>Die Implementation durch JavaScript ist ebenso trivial wie elegant. Das Konzept basiert darauf strukturierte Daten in folgendem Format anzulegen:</w:t>
+      </w:r>
+    </w:p>
+    <w:p>
+      <w:pPr>
+        <w:rPr>
+          <w:noProof/>
+        </w:rPr>
+      </w:pPr>
+    </w:p>
+    <w:p>
+      <w:pPr>
+        <w:keepNext/>
+      </w:pPr>
+      <w:r>
+        <w:rPr>
+          <w:noProof/>
+        </w:rPr>
+        <w:drawing>
+          <wp:inline distT="0" distB="0" distL="0" distR="0" wp14:anchorId="26C38B0C" wp14:editId="68B3795D">
+            <wp:extent cx="5579745" cy="3459480"/>
+            <wp:effectExtent l="0" t="0" r="1905" b="7620"/>
+            <wp:docPr id="12" name="Grafik 12"/>
+            <wp:cNvGraphicFramePr>
+              <a:graphicFrameLocks xmlns:a="http://schemas.openxmlformats.org/drawingml/2006/main" noChangeAspect="1"/>
+            </wp:cNvGraphicFramePr>
+            <a:graphic xmlns:a="http://schemas.openxmlformats.org/drawingml/2006/main">
+              <a:graphicData uri="http://schemas.openxmlformats.org/drawingml/2006/picture">
+                <pic:pic xmlns:pic="http://schemas.openxmlformats.org/drawingml/2006/picture">
+                  <pic:nvPicPr>
+                    <pic:cNvPr id="1" name=""/>
+                    <pic:cNvPicPr/>
+                  </pic:nvPicPr>
+                  <pic:blipFill>
+                    <a:blip r:embed="rId20"/>
+                    <a:stretch>
+                      <a:fillRect/>
+                    </a:stretch>
+                  </pic:blipFill>
+                  <pic:spPr>
+                    <a:xfrm>
+                      <a:off x="0" y="0"/>
+                      <a:ext cx="5579745" cy="3459480"/>
+                    </a:xfrm>
+                    <a:prstGeom prst="rect">
+                      <a:avLst/>
+                    </a:prstGeom>
+                  </pic:spPr>
+                </pic:pic>
+              </a:graphicData>
+            </a:graphic>
+          </wp:inline>
+        </w:drawing>
+      </w:r>
+    </w:p>
+    <w:p>
+      <w:pPr>
+        <w:pStyle w:val="Beschriftung"/>
+      </w:pPr>
+      <w:bookmarkStart w:id="28" w:name="_Toc77542003"/>
+      <w:r>
+        <w:t xml:space="preserve">Abbildung </w:t>
+      </w:r>
+      <w:r>
+        <w:fldChar w:fldCharType="begin"/>
+      </w:r>
+      <w:r>
+        <w:instrText xml:space="preserve"> SEQ Abbildung \* ARABIC </w:instrText>
+      </w:r>
+      <w:r>
+        <w:fldChar w:fldCharType="separate"/>
+      </w:r>
+      <w:r>
+        <w:rPr>
+          <w:noProof/>
+        </w:rPr>
+        <w:t>9</w:t>
+      </w:r>
+      <w:r>
+        <w:rPr>
+          <w:noProof/>
+        </w:rPr>
+        <w:fldChar w:fldCharType="end"/>
+      </w:r>
+      <w:r>
+        <w:t>: Diagramm der strukturierten Daten der JavaScript-Implementation</w:t>
+      </w:r>
+      <w:bookmarkEnd w:id="28"/>
+    </w:p>
+    <w:p>
+      <w:r>
+        <w:t>Hierfür bietet sich JSON-Notation an.</w:t>
+      </w:r>
+      <w:r>
+        <w:t xml:space="preserve"> Anschließend wird im Quelltext der Webseite lediglich das im Rahmen dieses Frameworks implementierte Attribut ‚</w:t>
+      </w:r>
+      <w:proofErr w:type="spellStart"/>
+      <w:r>
+        <w:rPr>
+          <w:i/>
+          <w:iCs/>
+        </w:rPr>
+        <w:t>langref</w:t>
+      </w:r>
+      <w:proofErr w:type="spellEnd"/>
+      <w:r>
+        <w:t>‘</w:t>
+      </w:r>
+      <w:r>
+        <w:t xml:space="preserve"> (</w:t>
+      </w:r>
+      <w:proofErr w:type="spellStart"/>
+      <w:r>
+        <w:t>language</w:t>
+      </w:r>
+      <w:proofErr w:type="spellEnd"/>
+      <w:r>
+        <w:t xml:space="preserve"> </w:t>
+      </w:r>
+      <w:proofErr w:type="spellStart"/>
+      <w:r>
+        <w:t>reference</w:t>
+      </w:r>
+      <w:proofErr w:type="spellEnd"/>
+      <w:r>
+        <w:t>)</w:t>
+      </w:r>
+      <w:r>
+        <w:t xml:space="preserve"> definiert, welches ein DOM-Element mit einem Sprach</w:t>
+      </w:r>
+      <w:r>
+        <w:t>e</w:t>
+      </w:r>
+      <w:r>
+        <w:t>intrag verknüpft.</w:t>
+      </w:r>
+      <w:r>
+        <w:t xml:space="preserve"> Diese Elemente bekommen somit den in den Sprachdateien definierten ‚</w:t>
+      </w:r>
+      <w:proofErr w:type="spellStart"/>
+      <w:r>
+        <w:rPr>
+          <w:i/>
+          <w:iCs/>
+        </w:rPr>
+        <w:t>innerHtml</w:t>
+      </w:r>
+      <w:proofErr w:type="spellEnd"/>
+      <w:r>
+        <w:t>‘-Wert zugewiesen.</w:t>
+      </w:r>
+    </w:p>
+    <w:p>
+      <w:pPr>
+        <w:keepNext/>
+      </w:pPr>
+      <w:r>
+        <w:rPr>
+          <w:noProof/>
+        </w:rPr>
+        <w:drawing>
+          <wp:inline distT="0" distB="0" distL="0" distR="0" wp14:anchorId="3776CE6F" wp14:editId="63DA560F">
+            <wp:extent cx="3390900" cy="1009650"/>
+            <wp:effectExtent l="0" t="0" r="0" b="0"/>
+            <wp:docPr id="13" name="Grafik 13"/>
+            <wp:cNvGraphicFramePr>
+              <a:graphicFrameLocks xmlns:a="http://schemas.openxmlformats.org/drawingml/2006/main" noChangeAspect="1"/>
+            </wp:cNvGraphicFramePr>
+            <a:graphic xmlns:a="http://schemas.openxmlformats.org/drawingml/2006/main">
+              <a:graphicData uri="http://schemas.openxmlformats.org/drawingml/2006/picture">
+                <pic:pic xmlns:pic="http://schemas.openxmlformats.org/drawingml/2006/picture">
+                  <pic:nvPicPr>
+                    <pic:cNvPr id="1" name=""/>
+                    <pic:cNvPicPr/>
+                  </pic:nvPicPr>
+                  <pic:blipFill>
+                    <a:blip r:embed="rId21"/>
+                    <a:stretch>
+                      <a:fillRect/>
+                    </a:stretch>
+                  </pic:blipFill>
+                  <pic:spPr>
+                    <a:xfrm>
+                      <a:off x="0" y="0"/>
+                      <a:ext cx="3390900" cy="1009650"/>
+                    </a:xfrm>
+                    <a:prstGeom prst="rect">
+                      <a:avLst/>
+                    </a:prstGeom>
+                  </pic:spPr>
+                </pic:pic>
+              </a:graphicData>
+            </a:graphic>
+          </wp:inline>
+        </w:drawing>
+      </w:r>
+    </w:p>
+    <w:p>
+      <w:pPr>
+        <w:pStyle w:val="Beschriftung"/>
+      </w:pPr>
+      <w:bookmarkStart w:id="29" w:name="_Toc77542004"/>
+      <w:r>
+        <w:t xml:space="preserve">Abbildung </w:t>
+      </w:r>
+      <w:r>
+        <w:fldChar w:fldCharType="begin"/>
+      </w:r>
+      <w:r>
+        <w:instrText xml:space="preserve"> SEQ Abbildung \* ARABIC </w:instrText>
+      </w:r>
+      <w:r>
+        <w:fldChar w:fldCharType="separate"/>
+      </w:r>
+      <w:r>
+        <w:rPr>
+          <w:noProof/>
+        </w:rPr>
+        <w:t>10</w:t>
+      </w:r>
+      <w:r>
+        <w:rPr>
+          <w:noProof/>
+        </w:rPr>
+        <w:fldChar w:fldCharType="end"/>
+      </w:r>
+      <w:r>
+        <w:t xml:space="preserve">: Das </w:t>
+      </w:r>
+      <w:proofErr w:type="spellStart"/>
+      <w:r>
+        <w:t>langref</w:t>
+      </w:r>
+      <w:proofErr w:type="spellEnd"/>
+      <w:r>
+        <w:t>-Attribut</w:t>
+      </w:r>
+      <w:bookmarkEnd w:id="29"/>
+    </w:p>
+    <w:p>
+      <w:pPr>
+        <w:pStyle w:val="berschrift4"/>
+      </w:pPr>
+      <w:r>
+        <w:t>Implementierung</w:t>
+      </w:r>
+    </w:p>
+    <w:p>
+      <w:r>
+        <w:t xml:space="preserve">Ähnlich wie in PHP werden die Sprachdateien in JSON-Notation in einem Sprachverzeichnis erstellt. Jedoch geschieht das nicht in </w:t>
+      </w:r>
+      <w:proofErr w:type="spellStart"/>
+      <w:r>
+        <w:t>json</w:t>
+      </w:r>
+      <w:proofErr w:type="spellEnd"/>
+      <w:r>
+        <w:t>-Dateien, sondern in JavaScript-Dateien. Grund dafür ist, da somit die Sprachdaten im Header der Webseite geladen werden können und somit bereits zur Verfügung stehen, bevor der Nutzer die Webseite sieht. Somit wird vermieden, dass die Webseite kurzzeitig ohne Sprachinhalte gezeigt wird.</w:t>
+      </w:r>
+    </w:p>
+    <w:p>
+      <w:r>
+        <w:t>Das setzt voraus, dass es bereits ein Hauptobjekt (Abbildung 9, ‚Sprachen‘) gibt, in dem die Sprachen definiert werden können.</w:t>
+      </w:r>
     </w:p>
     <w:p/>
     <w:p>
+      <w:r>
+        <w:t>Letztlich definieren wir die zwei Funktionen ‚</w:t>
+      </w:r>
+      <w:proofErr w:type="spellStart"/>
+      <w:proofErr w:type="gramStart"/>
+      <w:r>
+        <w:rPr>
+          <w:i/>
+          <w:iCs/>
+        </w:rPr>
+        <w:t>GetLocalizedContent</w:t>
+      </w:r>
+      <w:proofErr w:type="spellEnd"/>
+      <w:r>
+        <w:rPr>
+          <w:i/>
+          <w:iCs/>
+        </w:rPr>
+        <w:t>(</w:t>
+      </w:r>
+      <w:proofErr w:type="spellStart"/>
+      <w:proofErr w:type="gramEnd"/>
+      <w:r>
+        <w:rPr>
+          <w:i/>
+          <w:iCs/>
+        </w:rPr>
+        <w:t>language</w:t>
+      </w:r>
+      <w:proofErr w:type="spellEnd"/>
+      <w:r>
+        <w:rPr>
+          <w:i/>
+          <w:iCs/>
+        </w:rPr>
+        <w:t xml:space="preserve">, </w:t>
+      </w:r>
+      <w:proofErr w:type="spellStart"/>
+      <w:r>
+        <w:rPr>
+          <w:i/>
+          <w:iCs/>
+        </w:rPr>
+        <w:t>langref</w:t>
+      </w:r>
+      <w:proofErr w:type="spellEnd"/>
+      <w:r>
+        <w:rPr>
+          <w:i/>
+          <w:iCs/>
+        </w:rPr>
+        <w:t>)</w:t>
+      </w:r>
+      <w:r>
+        <w:t>‘ und ‚</w:t>
+      </w:r>
+      <w:proofErr w:type="spellStart"/>
+      <w:r>
+        <w:rPr>
+          <w:i/>
+          <w:iCs/>
+        </w:rPr>
+        <w:t>UpdateLocalization</w:t>
+      </w:r>
+      <w:proofErr w:type="spellEnd"/>
+      <w:r>
+        <w:rPr>
+          <w:i/>
+          <w:iCs/>
+        </w:rPr>
+        <w:t>(</w:t>
+      </w:r>
+      <w:proofErr w:type="spellStart"/>
+      <w:r>
+        <w:rPr>
+          <w:i/>
+          <w:iCs/>
+        </w:rPr>
+        <w:t>language</w:t>
+      </w:r>
+      <w:proofErr w:type="spellEnd"/>
+      <w:r>
+        <w:rPr>
+          <w:i/>
+          <w:iCs/>
+        </w:rPr>
+        <w:t>)</w:t>
+      </w:r>
+      <w:r>
+        <w:t>‘.</w:t>
+      </w:r>
+    </w:p>
+    <w:p>
+      <w:pPr>
+        <w:keepNext/>
+      </w:pPr>
+      <w:r>
+        <w:rPr>
+          <w:noProof/>
+        </w:rPr>
+        <w:lastRenderedPageBreak/>
+        <w:drawing>
+          <wp:inline distT="0" distB="0" distL="0" distR="0" wp14:anchorId="0B07202D" wp14:editId="2B6A13FF">
+            <wp:extent cx="5238750" cy="876300"/>
+            <wp:effectExtent l="0" t="0" r="0" b="0"/>
+            <wp:docPr id="16" name="Grafik 16"/>
+            <wp:cNvGraphicFramePr>
+              <a:graphicFrameLocks xmlns:a="http://schemas.openxmlformats.org/drawingml/2006/main" noChangeAspect="1"/>
+            </wp:cNvGraphicFramePr>
+            <a:graphic xmlns:a="http://schemas.openxmlformats.org/drawingml/2006/main">
+              <a:graphicData uri="http://schemas.openxmlformats.org/drawingml/2006/picture">
+                <pic:pic xmlns:pic="http://schemas.openxmlformats.org/drawingml/2006/picture">
+                  <pic:nvPicPr>
+                    <pic:cNvPr id="1" name=""/>
+                    <pic:cNvPicPr/>
+                  </pic:nvPicPr>
+                  <pic:blipFill>
+                    <a:blip r:embed="rId22"/>
+                    <a:stretch>
+                      <a:fillRect/>
+                    </a:stretch>
+                  </pic:blipFill>
+                  <pic:spPr>
+                    <a:xfrm>
+                      <a:off x="0" y="0"/>
+                      <a:ext cx="5238750" cy="876300"/>
+                    </a:xfrm>
+                    <a:prstGeom prst="rect">
+                      <a:avLst/>
+                    </a:prstGeom>
+                  </pic:spPr>
+                </pic:pic>
+              </a:graphicData>
+            </a:graphic>
+          </wp:inline>
+        </w:drawing>
+      </w:r>
+    </w:p>
+    <w:p>
+      <w:pPr>
+        <w:pStyle w:val="Beschriftung"/>
+      </w:pPr>
+      <w:bookmarkStart w:id="30" w:name="_Toc77542005"/>
+      <w:r>
+        <w:t xml:space="preserve">Abbildung </w:t>
+      </w:r>
+      <w:r>
+        <w:fldChar w:fldCharType="begin"/>
+      </w:r>
+      <w:r>
+        <w:instrText xml:space="preserve"> SEQ Abbildung \* ARABIC </w:instrText>
+      </w:r>
+      <w:r>
+        <w:fldChar w:fldCharType="separate"/>
+      </w:r>
+      <w:r>
+        <w:rPr>
+          <w:noProof/>
+        </w:rPr>
+        <w:t>11</w:t>
+      </w:r>
+      <w:r>
+        <w:rPr>
+          <w:noProof/>
+        </w:rPr>
+        <w:fldChar w:fldCharType="end"/>
+      </w:r>
+      <w:r>
+        <w:t xml:space="preserve">: Implementation </w:t>
+      </w:r>
+      <w:proofErr w:type="spellStart"/>
+      <w:r>
+        <w:t>GetLocalizedContent</w:t>
+      </w:r>
+      <w:bookmarkEnd w:id="30"/>
+      <w:proofErr w:type="spellEnd"/>
+    </w:p>
+    <w:p>
+      <w:pPr>
+        <w:keepNext/>
+      </w:pPr>
+      <w:r>
+        <w:rPr>
+          <w:noProof/>
+        </w:rPr>
+        <w:drawing>
+          <wp:inline distT="0" distB="0" distL="0" distR="0" wp14:anchorId="07ACF40B" wp14:editId="2D40EF0F">
+            <wp:extent cx="5579745" cy="1667510"/>
+            <wp:effectExtent l="0" t="0" r="1905" b="8890"/>
+            <wp:docPr id="17" name="Grafik 17"/>
+            <wp:cNvGraphicFramePr>
+              <a:graphicFrameLocks xmlns:a="http://schemas.openxmlformats.org/drawingml/2006/main" noChangeAspect="1"/>
+            </wp:cNvGraphicFramePr>
+            <a:graphic xmlns:a="http://schemas.openxmlformats.org/drawingml/2006/main">
+              <a:graphicData uri="http://schemas.openxmlformats.org/drawingml/2006/picture">
+                <pic:pic xmlns:pic="http://schemas.openxmlformats.org/drawingml/2006/picture">
+                  <pic:nvPicPr>
+                    <pic:cNvPr id="1" name=""/>
+                    <pic:cNvPicPr/>
+                  </pic:nvPicPr>
+                  <pic:blipFill>
+                    <a:blip r:embed="rId23"/>
+                    <a:stretch>
+                      <a:fillRect/>
+                    </a:stretch>
+                  </pic:blipFill>
+                  <pic:spPr>
+                    <a:xfrm>
+                      <a:off x="0" y="0"/>
+                      <a:ext cx="5579745" cy="1667510"/>
+                    </a:xfrm>
+                    <a:prstGeom prst="rect">
+                      <a:avLst/>
+                    </a:prstGeom>
+                  </pic:spPr>
+                </pic:pic>
+              </a:graphicData>
+            </a:graphic>
+          </wp:inline>
+        </w:drawing>
+      </w:r>
+    </w:p>
+    <w:p>
+      <w:pPr>
+        <w:pStyle w:val="Beschriftung"/>
+      </w:pPr>
+      <w:bookmarkStart w:id="31" w:name="_Toc77542006"/>
+      <w:r>
+        <w:t xml:space="preserve">Abbildung </w:t>
+      </w:r>
+      <w:r>
+        <w:fldChar w:fldCharType="begin"/>
+      </w:r>
+      <w:r>
+        <w:instrText xml:space="preserve"> SEQ Abbildung \* ARABIC </w:instrText>
+      </w:r>
+      <w:r>
+        <w:fldChar w:fldCharType="separate"/>
+      </w:r>
+      <w:r>
+        <w:rPr>
+          <w:noProof/>
+        </w:rPr>
+        <w:t>12</w:t>
+      </w:r>
+      <w:r>
+        <w:rPr>
+          <w:noProof/>
+        </w:rPr>
+        <w:fldChar w:fldCharType="end"/>
+      </w:r>
+      <w:r>
+        <w:t xml:space="preserve">: Implementation </w:t>
+      </w:r>
+      <w:proofErr w:type="spellStart"/>
+      <w:r>
+        <w:t>UpdateLocalization</w:t>
+      </w:r>
+      <w:bookmarkEnd w:id="31"/>
+      <w:proofErr w:type="spellEnd"/>
+    </w:p>
+    <w:p>
+      <w:proofErr w:type="spellStart"/>
+      <w:r>
+        <w:rPr>
+          <w:i/>
+          <w:iCs/>
+        </w:rPr>
+        <w:t>GetLocalizedContent</w:t>
+      </w:r>
+      <w:proofErr w:type="spellEnd"/>
+      <w:r>
+        <w:t xml:space="preserve"> bekommt einen </w:t>
+      </w:r>
+      <w:proofErr w:type="spellStart"/>
+      <w:r>
+        <w:t>Sprachidentifier</w:t>
+      </w:r>
+      <w:proofErr w:type="spellEnd"/>
+      <w:r>
+        <w:t xml:space="preserve"> und einen Schlüssel. Zurückgegeben wird der dem Schlüssel </w:t>
+      </w:r>
+      <w:r>
+        <w:t>zugehörige</w:t>
+      </w:r>
+      <w:r>
+        <w:t xml:space="preserve"> Wert </w:t>
+      </w:r>
+      <w:r>
+        <w:t>de</w:t>
+      </w:r>
+      <w:r>
+        <w:t>r jeweiligen Sprache.</w:t>
+      </w:r>
+    </w:p>
+    <w:p>
+      <w:pPr>
+        <w:rPr>
+          <w:i/>
+          <w:iCs/>
+        </w:rPr>
+      </w:pPr>
+    </w:p>
+    <w:p>
+      <w:proofErr w:type="spellStart"/>
+      <w:r>
+        <w:rPr>
+          <w:i/>
+          <w:iCs/>
+        </w:rPr>
+        <w:t>UpdateLocalization</w:t>
+      </w:r>
+      <w:proofErr w:type="spellEnd"/>
+      <w:r>
+        <w:t xml:space="preserve"> erhält lediglich einen </w:t>
+      </w:r>
+      <w:proofErr w:type="spellStart"/>
+      <w:r>
+        <w:t>Sprachidentifier</w:t>
+      </w:r>
+      <w:proofErr w:type="spellEnd"/>
+      <w:r>
+        <w:t>, geht über jedes Element mit einem Attribut ‚</w:t>
+      </w:r>
+      <w:proofErr w:type="spellStart"/>
+      <w:r>
+        <w:rPr>
+          <w:i/>
+          <w:iCs/>
+        </w:rPr>
+        <w:t>langref</w:t>
+      </w:r>
+      <w:proofErr w:type="spellEnd"/>
+      <w:r>
+        <w:t xml:space="preserve">‘ und setzt dessen inneres HTML zu dem Wert zugehörig zu der </w:t>
+      </w:r>
+      <w:r>
+        <w:t>jeweiligen</w:t>
+      </w:r>
+      <w:r>
+        <w:t xml:space="preserve"> Sprache und dem Schlüssel angegeben als Wert von ‚</w:t>
+      </w:r>
+      <w:proofErr w:type="spellStart"/>
+      <w:r>
+        <w:rPr>
+          <w:i/>
+          <w:iCs/>
+        </w:rPr>
+        <w:t>langref</w:t>
+      </w:r>
+      <w:proofErr w:type="spellEnd"/>
+      <w:r>
+        <w:t>‘.</w:t>
+      </w:r>
+    </w:p>
+    <w:p/>
+    <w:p>
+      <w:r>
+        <w:t xml:space="preserve">Sobald </w:t>
+      </w:r>
+      <w:r>
+        <w:t>das</w:t>
+      </w:r>
+      <w:r>
+        <w:t xml:space="preserve"> DOM aufgebaut ist, wird direkt </w:t>
+      </w:r>
+      <w:r>
+        <w:t>‚</w:t>
+      </w:r>
+      <w:proofErr w:type="spellStart"/>
+      <w:r>
+        <w:rPr>
+          <w:i/>
+          <w:iCs/>
+        </w:rPr>
+        <w:t>UpdateLocalization</w:t>
+      </w:r>
+      <w:proofErr w:type="spellEnd"/>
+      <w:r>
+        <w:rPr>
+          <w:i/>
+          <w:iCs/>
+        </w:rPr>
+        <w:t>‘</w:t>
+      </w:r>
+      <w:r>
+        <w:t xml:space="preserve"> mit der Standardsprache aufgerufen, um die mit ‚</w:t>
+      </w:r>
+      <w:proofErr w:type="spellStart"/>
+      <w:r>
+        <w:rPr>
+          <w:i/>
+          <w:iCs/>
+        </w:rPr>
+        <w:t>langref</w:t>
+      </w:r>
+      <w:proofErr w:type="spellEnd"/>
+      <w:r>
+        <w:t xml:space="preserve">‘ markierten Elemente zu befüllen. </w:t>
+      </w:r>
+      <w:r>
+        <w:t>Hierfür bietet sich das ‚</w:t>
+      </w:r>
+      <w:proofErr w:type="spellStart"/>
+      <w:r>
+        <w:rPr>
+          <w:i/>
+          <w:iCs/>
+        </w:rPr>
+        <w:t>defer</w:t>
+      </w:r>
+      <w:proofErr w:type="spellEnd"/>
+      <w:r>
+        <w:t>‘-Attribut</w:t>
+      </w:r>
+      <w:r>
+        <w:rPr>
+          <w:rStyle w:val="Funotenzeichen"/>
+        </w:rPr>
+        <w:footnoteReference w:id="24"/>
+      </w:r>
+      <w:r>
+        <w:t xml:space="preserve"> an. </w:t>
+      </w:r>
+      <w:r>
+        <w:t>Wird die Sprache geändert, so muss lediglich die globale Funktion ‚</w:t>
+      </w:r>
+      <w:proofErr w:type="spellStart"/>
+      <w:r>
+        <w:rPr>
+          <w:i/>
+          <w:iCs/>
+        </w:rPr>
+        <w:t>UpdateLocalization</w:t>
+      </w:r>
+      <w:proofErr w:type="spellEnd"/>
+      <w:r>
+        <w:rPr>
+          <w:i/>
+          <w:iCs/>
+        </w:rPr>
+        <w:t>‘</w:t>
+      </w:r>
+      <w:r>
+        <w:t xml:space="preserve"> mit de</w:t>
+      </w:r>
+      <w:r>
+        <w:t>m</w:t>
+      </w:r>
+      <w:r>
+        <w:t xml:space="preserve"> gewollten </w:t>
+      </w:r>
+      <w:proofErr w:type="spellStart"/>
+      <w:r>
+        <w:t>S</w:t>
+      </w:r>
+      <w:r>
+        <w:t>prachidentifier</w:t>
+      </w:r>
+      <w:proofErr w:type="spellEnd"/>
+      <w:r>
+        <w:t xml:space="preserve"> als Parameter</w:t>
+      </w:r>
+      <w:r>
+        <w:t xml:space="preserve"> erneut</w:t>
+      </w:r>
+      <w:r>
+        <w:t xml:space="preserve"> aufgerufen werden.</w:t>
+      </w:r>
+    </w:p>
+    <w:p/>
+    <w:p>
+      <w:r>
+        <w:t>Abschließend noch Einblicke in relevante Code-Dateien:</w:t>
+      </w:r>
+    </w:p>
+    <w:p/>
+    <w:p>
+      <w:pPr>
+        <w:keepNext/>
+      </w:pPr>
+      <w:r>
+        <w:rPr>
+          <w:noProof/>
+        </w:rPr>
+        <w:drawing>
+          <wp:inline distT="0" distB="0" distL="0" distR="0" wp14:anchorId="11233F53" wp14:editId="40B8AAAA">
+            <wp:extent cx="5579745" cy="1915160"/>
+            <wp:effectExtent l="0" t="0" r="1905" b="8890"/>
+            <wp:docPr id="14" name="Grafik 14"/>
+            <wp:cNvGraphicFramePr>
+              <a:graphicFrameLocks xmlns:a="http://schemas.openxmlformats.org/drawingml/2006/main" noChangeAspect="1"/>
+            </wp:cNvGraphicFramePr>
+            <a:graphic xmlns:a="http://schemas.openxmlformats.org/drawingml/2006/main">
+              <a:graphicData uri="http://schemas.openxmlformats.org/drawingml/2006/picture">
+                <pic:pic xmlns:pic="http://schemas.openxmlformats.org/drawingml/2006/picture">
+                  <pic:nvPicPr>
+                    <pic:cNvPr id="1" name=""/>
+                    <pic:cNvPicPr/>
+                  </pic:nvPicPr>
+                  <pic:blipFill>
+                    <a:blip r:embed="rId24"/>
+                    <a:stretch>
+                      <a:fillRect/>
+                    </a:stretch>
+                  </pic:blipFill>
+                  <pic:spPr>
+                    <a:xfrm>
+                      <a:off x="0" y="0"/>
+                      <a:ext cx="5579745" cy="1915160"/>
+                    </a:xfrm>
+                    <a:prstGeom prst="rect">
+                      <a:avLst/>
+                    </a:prstGeom>
+                  </pic:spPr>
+                </pic:pic>
+              </a:graphicData>
+            </a:graphic>
+          </wp:inline>
+        </w:drawing>
+      </w:r>
+    </w:p>
+    <w:p>
+      <w:pPr>
+        <w:pStyle w:val="Beschriftung"/>
+      </w:pPr>
+      <w:bookmarkStart w:id="32" w:name="_Toc77542007"/>
+      <w:r>
+        <w:t xml:space="preserve">Abbildung </w:t>
+      </w:r>
+      <w:fldSimple w:instr=" SEQ Abbildung \* ARABIC ">
+        <w:r>
+          <w:rPr>
+            <w:noProof/>
+          </w:rPr>
+          <w:t>13</w:t>
+        </w:r>
+      </w:fldSimple>
+      <w:r>
+        <w:t xml:space="preserve">: </w:t>
+      </w:r>
+      <w:proofErr w:type="spellStart"/>
+      <w:r>
+        <w:t>Scriptladereihenfolge</w:t>
+      </w:r>
+      <w:proofErr w:type="spellEnd"/>
+      <w:r>
+        <w:t xml:space="preserve"> im Seitenheader</w:t>
+      </w:r>
+      <w:bookmarkEnd w:id="32"/>
+    </w:p>
+    <w:p>
+      <w:pPr>
+        <w:rPr>
+          <w:noProof/>
+        </w:rPr>
+      </w:pPr>
+      <w:r>
+        <w:rPr>
+          <w:noProof/>
+        </w:rPr>
+        <w:drawing>
+          <wp:inline distT="0" distB="0" distL="0" distR="0" wp14:anchorId="27861A93" wp14:editId="3502A2BF">
+            <wp:extent cx="3455082" cy="1033962"/>
+            <wp:effectExtent l="0" t="0" r="0" b="0"/>
+            <wp:docPr id="18" name="Grafik 18"/>
+            <wp:cNvGraphicFramePr>
+              <a:graphicFrameLocks xmlns:a="http://schemas.openxmlformats.org/drawingml/2006/main" noChangeAspect="1"/>
+            </wp:cNvGraphicFramePr>
+            <a:graphic xmlns:a="http://schemas.openxmlformats.org/drawingml/2006/main">
+              <a:graphicData uri="http://schemas.openxmlformats.org/drawingml/2006/picture">
+                <pic:pic xmlns:pic="http://schemas.openxmlformats.org/drawingml/2006/picture">
+                  <pic:nvPicPr>
+                    <pic:cNvPr id="1" name=""/>
+                    <pic:cNvPicPr/>
+                  </pic:nvPicPr>
+                  <pic:blipFill rotWithShape="1">
+                    <a:blip r:embed="rId25"/>
+                    <a:srcRect b="30940"/>
+                    <a:stretch/>
+                  </pic:blipFill>
+                  <pic:spPr bwMode="auto">
+                    <a:xfrm>
+                      <a:off x="0" y="0"/>
+                      <a:ext cx="3477501" cy="1040671"/>
+                    </a:xfrm>
+                    <a:prstGeom prst="rect">
+                      <a:avLst/>
+                    </a:prstGeom>
+                    <a:ln>
+                      <a:noFill/>
+                    </a:ln>
+                    <a:extLst>
+                      <a:ext uri="{53640926-AAD7-44D8-BBD7-CCE9431645EC}">
+                        <a14:shadowObscured xmlns:a14="http://schemas.microsoft.com/office/drawing/2010/main"/>
+                      </a:ext>
+                    </a:extLst>
+                  </pic:spPr>
+                </pic:pic>
+              </a:graphicData>
+            </a:graphic>
+          </wp:inline>
+        </w:drawing>
+      </w:r>
+    </w:p>
+    <w:p>
+      <w:pPr>
+        <w:pStyle w:val="Beschriftung"/>
+      </w:pPr>
+      <w:bookmarkStart w:id="33" w:name="_Toc77542008"/>
+      <w:r>
+        <w:t xml:space="preserve">Abbildung </w:t>
+      </w:r>
+      <w:fldSimple w:instr=" SEQ Abbildung \* ARABIC ">
+        <w:r>
+          <w:rPr>
+            <w:noProof/>
+          </w:rPr>
+          <w:t>14</w:t>
+        </w:r>
+      </w:fldSimple>
+      <w:r>
+        <w:t>: Erstellung des Hauptobjektes</w:t>
+      </w:r>
+      <w:bookmarkEnd w:id="33"/>
+    </w:p>
+    <w:p>
+      <w:pPr>
+        <w:keepNext/>
+      </w:pPr>
+      <w:r>
+        <w:rPr>
+          <w:noProof/>
+        </w:rPr>
+        <w:lastRenderedPageBreak/>
+        <w:drawing>
+          <wp:inline distT="0" distB="0" distL="0" distR="0" wp14:anchorId="2E2634B1" wp14:editId="13EB52F7">
+            <wp:extent cx="4025814" cy="1771230"/>
+            <wp:effectExtent l="0" t="0" r="0" b="635"/>
+            <wp:docPr id="23" name="Grafik 23"/>
+            <wp:cNvGraphicFramePr>
+              <a:graphicFrameLocks xmlns:a="http://schemas.openxmlformats.org/drawingml/2006/main" noChangeAspect="1"/>
+            </wp:cNvGraphicFramePr>
+            <a:graphic xmlns:a="http://schemas.openxmlformats.org/drawingml/2006/main">
+              <a:graphicData uri="http://schemas.openxmlformats.org/drawingml/2006/picture">
+                <pic:pic xmlns:pic="http://schemas.openxmlformats.org/drawingml/2006/picture">
+                  <pic:nvPicPr>
+                    <pic:cNvPr id="1" name=""/>
+                    <pic:cNvPicPr/>
+                  </pic:nvPicPr>
+                  <pic:blipFill>
+                    <a:blip r:embed="rId26"/>
+                    <a:stretch>
+                      <a:fillRect/>
+                    </a:stretch>
+                  </pic:blipFill>
+                  <pic:spPr>
+                    <a:xfrm>
+                      <a:off x="0" y="0"/>
+                      <a:ext cx="4064800" cy="1788383"/>
+                    </a:xfrm>
+                    <a:prstGeom prst="rect">
+                      <a:avLst/>
+                    </a:prstGeom>
+                  </pic:spPr>
+                </pic:pic>
+              </a:graphicData>
+            </a:graphic>
+          </wp:inline>
+        </w:drawing>
+      </w:r>
+    </w:p>
+    <w:p>
+      <w:pPr>
+        <w:pStyle w:val="Beschriftung"/>
+      </w:pPr>
+      <w:bookmarkStart w:id="34" w:name="_Toc77542009"/>
+      <w:r>
+        <w:t xml:space="preserve">Abbildung </w:t>
+      </w:r>
+      <w:fldSimple w:instr=" SEQ Abbildung \* ARABIC ">
+        <w:r>
+          <w:rPr>
+            <w:noProof/>
+          </w:rPr>
+          <w:t>15</w:t>
+        </w:r>
+      </w:fldSimple>
+      <w:r>
+        <w:t>: Beispiels-Sprachdatei</w:t>
+      </w:r>
+      <w:bookmarkEnd w:id="34"/>
+    </w:p>
+    <w:p/>
+    <w:p>
       <w:pPr>
         <w:pStyle w:val="berschrift1"/>
       </w:pPr>
+      <w:bookmarkStart w:id="35" w:name="_Toc77542029"/>
       <w:r>
         <w:t>Handlungsempfe</w:t>
       </w:r>
@@ -5491,14 +7181,17 @@
       <w:r>
         <w:t>lungen</w:t>
       </w:r>
+      <w:bookmarkEnd w:id="35"/>
     </w:p>
     <w:p>
       <w:pPr>
         <w:pStyle w:val="berschrift2"/>
       </w:pPr>
+      <w:bookmarkStart w:id="36" w:name="_Toc77542030"/>
       <w:r>
         <w:t>Design</w:t>
       </w:r>
+      <w:bookmarkEnd w:id="36"/>
     </w:p>
     <w:p/>
     <w:p>
@@ -5586,7 +7279,7 @@
         <w:rPr>
           <w:rStyle w:val="Funotenzeichen"/>
         </w:rPr>
-        <w:footnoteReference w:id="24"/>
+        <w:footnoteReference w:id="25"/>
       </w:r>
       <w:r>
         <w:t>,</w:t>
@@ -5606,7 +7299,7 @@
         <w:rPr>
           <w:rStyle w:val="Funotenzeichen"/>
         </w:rPr>
-        <w:footnoteReference w:id="25"/>
+        <w:footnoteReference w:id="26"/>
       </w:r>
       <w:r>
         <w:t xml:space="preserve"> und</w:t>
@@ -5623,7 +7316,7 @@
         <w:rPr>
           <w:rStyle w:val="Funotenzeichen"/>
         </w:rPr>
-        <w:footnoteReference w:id="26"/>
+        <w:footnoteReference w:id="27"/>
       </w:r>
       <w:r>
         <w:t>, da die Entwickler an diese Probleme gedacht haben.</w:t>
@@ -5730,7 +7423,7 @@
           <w:rStyle w:val="Funotenzeichen"/>
           <w:lang w:bidi="ar-MA"/>
         </w:rPr>
-        <w:footnoteReference w:id="27"/>
+        <w:footnoteReference w:id="28"/>
       </w:r>
       <w:r>
         <w:rPr>
@@ -5843,10 +7536,12 @@
       <w:pPr>
         <w:pStyle w:val="berschrift2"/>
       </w:pPr>
+      <w:bookmarkStart w:id="37" w:name="_Toc77542031"/>
       <w:r>
         <w:lastRenderedPageBreak/>
         <w:t>Kodierung</w:t>
       </w:r>
+      <w:bookmarkEnd w:id="37"/>
     </w:p>
     <w:p>
       <w:pPr>
@@ -5879,7 +7574,7 @@
           <w:rStyle w:val="Funotenzeichen"/>
           <w:lang w:bidi="ar-MA"/>
         </w:rPr>
-        <w:footnoteReference w:id="28"/>
+        <w:footnoteReference w:id="29"/>
       </w:r>
       <w:r>
         <w:rPr>
@@ -5912,19 +7607,19 @@
       <w:pPr>
         <w:pStyle w:val="berschrift1"/>
       </w:pPr>
-      <w:bookmarkStart w:id="22" w:name="_Toc72972966"/>
+      <w:bookmarkStart w:id="38" w:name="_Toc77542032"/>
       <w:r>
         <w:t>Fazi</w:t>
       </w:r>
-      <w:bookmarkEnd w:id="22"/>
       <w:r>
         <w:t>t</w:t>
       </w:r>
+      <w:bookmarkEnd w:id="38"/>
       <w:r>
         <w:br w:type="page"/>
       </w:r>
     </w:p>
-    <w:bookmarkStart w:id="23" w:name="_Toc72972967" w:displacedByCustomXml="next"/>
+    <w:bookmarkStart w:id="39" w:name="_Toc77542033" w:displacedByCustomXml="next"/>
     <w:sdt>
       <w:sdtPr>
         <w:rPr>
@@ -5953,7 +7648,7 @@
           <w:r>
             <w:t>Verweise</w:t>
           </w:r>
-          <w:bookmarkEnd w:id="23"/>
+          <w:bookmarkEnd w:id="39"/>
         </w:p>
         <w:sdt>
           <w:sdtPr>
@@ -6176,6 +7871,29 @@
                   <w:noProof/>
                 </w:rPr>
                 <w:t>Charef, Issam. „Screenshot Google Cloud Translation Embedding Code Snippet.“ 10. Juni 2021.</w:t>
+              </w:r>
+            </w:p>
+            <w:p>
+              <w:pPr>
+                <w:pStyle w:val="Literaturverzeichnis"/>
+                <w:ind w:left="720" w:hanging="720"/>
+                <w:rPr>
+                  <w:noProof/>
+                </w:rPr>
+              </w:pPr>
+              <w:r>
+                <w:rPr>
+                  <w:i/>
+                  <w:iCs/>
+                  <w:noProof/>
+                </w:rPr>
+                <w:t>ECMA-404 The JSON Data Interchange Standard.</w:t>
+              </w:r>
+              <w:r>
+                <w:rPr>
+                  <w:noProof/>
+                </w:rPr>
+                <w:t xml:space="preserve"> kein Datum. https://www.json.org/json-en.html (Zugriff am 16. 07 2021).</w:t>
               </w:r>
             </w:p>
             <w:p>
@@ -6611,6 +8329,21 @@
                 <w:rPr>
                   <w:noProof/>
                 </w:rPr>
+                <w:t>w3schools. kein Datum. https://www.w3schools.com/tags/att_script_defer.asp (Zugriff am 18. 07 2021).</w:t>
+              </w:r>
+            </w:p>
+            <w:p>
+              <w:pPr>
+                <w:pStyle w:val="Literaturverzeichnis"/>
+                <w:ind w:left="720" w:hanging="720"/>
+                <w:rPr>
+                  <w:noProof/>
+                </w:rPr>
+              </w:pPr>
+              <w:r>
+                <w:rPr>
+                  <w:noProof/>
+                </w:rPr>
                 <w:t xml:space="preserve">ZURB Inc. </w:t>
               </w:r>
               <w:r>
@@ -6697,7 +8430,7 @@
         </w:rPr>
         <w:fldChar w:fldCharType="separate"/>
       </w:r>
-      <w:hyperlink w:anchor="_Toc77348236" w:history="1">
+      <w:hyperlink w:anchor="_Toc77541995" w:history="1">
         <w:r>
           <w:rPr>
             <w:rStyle w:val="Hyperlink"/>
@@ -6724,7 +8457,7 @@
             <w:noProof/>
             <w:webHidden/>
           </w:rPr>
-          <w:instrText xml:space="preserve"> PAGEREF _Toc77348236 \h </w:instrText>
+          <w:instrText xml:space="preserve"> PAGEREF _Toc77541995 \h </w:instrText>
         </w:r>
         <w:r>
           <w:rPr>
@@ -6765,7 +8498,7 @@
           <w:szCs w:val="22"/>
         </w:rPr>
       </w:pPr>
-      <w:hyperlink w:anchor="_Toc77348237" w:history="1">
+      <w:hyperlink w:anchor="_Toc77541996" w:history="1">
         <w:r>
           <w:rPr>
             <w:rStyle w:val="Hyperlink"/>
@@ -6792,7 +8525,7 @@
             <w:noProof/>
             <w:webHidden/>
           </w:rPr>
-          <w:instrText xml:space="preserve"> PAGEREF _Toc77348237 \h </w:instrText>
+          <w:instrText xml:space="preserve"> PAGEREF _Toc77541996 \h </w:instrText>
         </w:r>
         <w:r>
           <w:rPr>
@@ -6833,7 +8566,7 @@
           <w:szCs w:val="22"/>
         </w:rPr>
       </w:pPr>
-      <w:hyperlink w:anchor="_Toc77348238" w:history="1">
+      <w:hyperlink w:anchor="_Toc77541997" w:history="1">
         <w:r>
           <w:rPr>
             <w:rStyle w:val="Hyperlink"/>
@@ -6860,7 +8593,7 @@
             <w:noProof/>
             <w:webHidden/>
           </w:rPr>
-          <w:instrText xml:space="preserve"> PAGEREF _Toc77348238 \h </w:instrText>
+          <w:instrText xml:space="preserve"> PAGEREF _Toc77541997 \h </w:instrText>
         </w:r>
         <w:r>
           <w:rPr>
@@ -6901,7 +8634,7 @@
           <w:szCs w:val="22"/>
         </w:rPr>
       </w:pPr>
-      <w:hyperlink w:anchor="_Toc77348239" w:history="1">
+      <w:hyperlink w:anchor="_Toc77541998" w:history="1">
         <w:r>
           <w:rPr>
             <w:rStyle w:val="Hyperlink"/>
@@ -6928,7 +8661,7 @@
             <w:noProof/>
             <w:webHidden/>
           </w:rPr>
-          <w:instrText xml:space="preserve"> PAGEREF _Toc77348239 \h </w:instrText>
+          <w:instrText xml:space="preserve"> PAGEREF _Toc77541998 \h </w:instrText>
         </w:r>
         <w:r>
           <w:rPr>
@@ -6969,7 +8702,7 @@
           <w:szCs w:val="22"/>
         </w:rPr>
       </w:pPr>
-      <w:hyperlink w:anchor="_Toc77348240" w:history="1">
+      <w:hyperlink w:anchor="_Toc77541999" w:history="1">
         <w:r>
           <w:rPr>
             <w:rStyle w:val="Hyperlink"/>
@@ -6996,7 +8729,7 @@
             <w:noProof/>
             <w:webHidden/>
           </w:rPr>
-          <w:instrText xml:space="preserve"> PAGEREF _Toc77348240 \h </w:instrText>
+          <w:instrText xml:space="preserve"> PAGEREF _Toc77541999 \h </w:instrText>
         </w:r>
         <w:r>
           <w:rPr>
@@ -7037,7 +8770,7 @@
           <w:szCs w:val="22"/>
         </w:rPr>
       </w:pPr>
-      <w:hyperlink w:anchor="_Toc77348241" w:history="1">
+      <w:hyperlink w:anchor="_Toc77542000" w:history="1">
         <w:r>
           <w:rPr>
             <w:rStyle w:val="Hyperlink"/>
@@ -7064,7 +8797,7 @@
             <w:noProof/>
             <w:webHidden/>
           </w:rPr>
-          <w:instrText xml:space="preserve"> PAGEREF _Toc77348241 \h </w:instrText>
+          <w:instrText xml:space="preserve"> PAGEREF _Toc77542000 \h </w:instrText>
         </w:r>
         <w:r>
           <w:rPr>
@@ -7105,7 +8838,7 @@
           <w:szCs w:val="22"/>
         </w:rPr>
       </w:pPr>
-      <w:hyperlink w:anchor="_Toc77348242" w:history="1">
+      <w:hyperlink w:anchor="_Toc77542001" w:history="1">
         <w:r>
           <w:rPr>
             <w:rStyle w:val="Hyperlink"/>
@@ -7132,7 +8865,7 @@
             <w:noProof/>
             <w:webHidden/>
           </w:rPr>
-          <w:instrText xml:space="preserve"> PAGEREF _Toc77348242 \h </w:instrText>
+          <w:instrText xml:space="preserve"> PAGEREF _Toc77542001 \h </w:instrText>
         </w:r>
         <w:r>
           <w:rPr>
@@ -7173,7 +8906,7 @@
           <w:szCs w:val="22"/>
         </w:rPr>
       </w:pPr>
-      <w:hyperlink w:anchor="_Toc77348243" w:history="1">
+      <w:hyperlink w:anchor="_Toc77542002" w:history="1">
         <w:r>
           <w:rPr>
             <w:rStyle w:val="Hyperlink"/>
@@ -7200,7 +8933,7 @@
             <w:noProof/>
             <w:webHidden/>
           </w:rPr>
-          <w:instrText xml:space="preserve"> PAGEREF _Toc77348243 \h </w:instrText>
+          <w:instrText xml:space="preserve"> PAGEREF _Toc77542002 \h </w:instrText>
         </w:r>
         <w:r>
           <w:rPr>
@@ -7233,6 +8966,482 @@
     </w:p>
     <w:p>
       <w:pPr>
+        <w:pStyle w:val="Abbildungsverzeichnis"/>
+        <w:rPr>
+          <w:rFonts w:asciiTheme="minorHAnsi" w:eastAsiaTheme="minorEastAsia" w:hAnsiTheme="minorHAnsi" w:cstheme="minorBidi"/>
+          <w:noProof/>
+          <w:sz w:val="22"/>
+          <w:szCs w:val="22"/>
+        </w:rPr>
+      </w:pPr>
+      <w:hyperlink w:anchor="_Toc77542003" w:history="1">
+        <w:r>
+          <w:rPr>
+            <w:rStyle w:val="Hyperlink"/>
+            <w:noProof/>
+          </w:rPr>
+          <w:t>Abbildung 9: Diagramm der strukturierten Daten der JavaScript-Implementation</w:t>
+        </w:r>
+        <w:r>
+          <w:rPr>
+            <w:noProof/>
+            <w:webHidden/>
+          </w:rPr>
+          <w:tab/>
+        </w:r>
+        <w:r>
+          <w:rPr>
+            <w:noProof/>
+            <w:webHidden/>
+          </w:rPr>
+          <w:fldChar w:fldCharType="begin"/>
+        </w:r>
+        <w:r>
+          <w:rPr>
+            <w:noProof/>
+            <w:webHidden/>
+          </w:rPr>
+          <w:instrText xml:space="preserve"> PAGEREF _Toc77542003 \h </w:instrText>
+        </w:r>
+        <w:r>
+          <w:rPr>
+            <w:noProof/>
+            <w:webHidden/>
+          </w:rPr>
+        </w:r>
+        <w:r>
+          <w:rPr>
+            <w:noProof/>
+            <w:webHidden/>
+          </w:rPr>
+          <w:fldChar w:fldCharType="separate"/>
+        </w:r>
+        <w:r>
+          <w:rPr>
+            <w:noProof/>
+            <w:webHidden/>
+          </w:rPr>
+          <w:t>10</w:t>
+        </w:r>
+        <w:r>
+          <w:rPr>
+            <w:noProof/>
+            <w:webHidden/>
+          </w:rPr>
+          <w:fldChar w:fldCharType="end"/>
+        </w:r>
+      </w:hyperlink>
+    </w:p>
+    <w:p>
+      <w:pPr>
+        <w:pStyle w:val="Abbildungsverzeichnis"/>
+        <w:rPr>
+          <w:rFonts w:asciiTheme="minorHAnsi" w:eastAsiaTheme="minorEastAsia" w:hAnsiTheme="minorHAnsi" w:cstheme="minorBidi"/>
+          <w:noProof/>
+          <w:sz w:val="22"/>
+          <w:szCs w:val="22"/>
+        </w:rPr>
+      </w:pPr>
+      <w:hyperlink w:anchor="_Toc77542004" w:history="1">
+        <w:r>
+          <w:rPr>
+            <w:rStyle w:val="Hyperlink"/>
+            <w:noProof/>
+          </w:rPr>
+          <w:t>Abbildung 10: Das langref-Attribut</w:t>
+        </w:r>
+        <w:r>
+          <w:rPr>
+            <w:noProof/>
+            <w:webHidden/>
+          </w:rPr>
+          <w:tab/>
+        </w:r>
+        <w:r>
+          <w:rPr>
+            <w:noProof/>
+            <w:webHidden/>
+          </w:rPr>
+          <w:fldChar w:fldCharType="begin"/>
+        </w:r>
+        <w:r>
+          <w:rPr>
+            <w:noProof/>
+            <w:webHidden/>
+          </w:rPr>
+          <w:instrText xml:space="preserve"> PAGEREF _Toc77542004 \h </w:instrText>
+        </w:r>
+        <w:r>
+          <w:rPr>
+            <w:noProof/>
+            <w:webHidden/>
+          </w:rPr>
+        </w:r>
+        <w:r>
+          <w:rPr>
+            <w:noProof/>
+            <w:webHidden/>
+          </w:rPr>
+          <w:fldChar w:fldCharType="separate"/>
+        </w:r>
+        <w:r>
+          <w:rPr>
+            <w:noProof/>
+            <w:webHidden/>
+          </w:rPr>
+          <w:t>10</w:t>
+        </w:r>
+        <w:r>
+          <w:rPr>
+            <w:noProof/>
+            <w:webHidden/>
+          </w:rPr>
+          <w:fldChar w:fldCharType="end"/>
+        </w:r>
+      </w:hyperlink>
+    </w:p>
+    <w:p>
+      <w:pPr>
+        <w:pStyle w:val="Abbildungsverzeichnis"/>
+        <w:rPr>
+          <w:rFonts w:asciiTheme="minorHAnsi" w:eastAsiaTheme="minorEastAsia" w:hAnsiTheme="minorHAnsi" w:cstheme="minorBidi"/>
+          <w:noProof/>
+          <w:sz w:val="22"/>
+          <w:szCs w:val="22"/>
+        </w:rPr>
+      </w:pPr>
+      <w:hyperlink w:anchor="_Toc77542005" w:history="1">
+        <w:r>
+          <w:rPr>
+            <w:rStyle w:val="Hyperlink"/>
+            <w:noProof/>
+          </w:rPr>
+          <w:t>Abbildung 11: Implementation GetLocalizedContent</w:t>
+        </w:r>
+        <w:r>
+          <w:rPr>
+            <w:noProof/>
+            <w:webHidden/>
+          </w:rPr>
+          <w:tab/>
+        </w:r>
+        <w:r>
+          <w:rPr>
+            <w:noProof/>
+            <w:webHidden/>
+          </w:rPr>
+          <w:fldChar w:fldCharType="begin"/>
+        </w:r>
+        <w:r>
+          <w:rPr>
+            <w:noProof/>
+            <w:webHidden/>
+          </w:rPr>
+          <w:instrText xml:space="preserve"> PAGEREF _Toc77542005 \h </w:instrText>
+        </w:r>
+        <w:r>
+          <w:rPr>
+            <w:noProof/>
+            <w:webHidden/>
+          </w:rPr>
+        </w:r>
+        <w:r>
+          <w:rPr>
+            <w:noProof/>
+            <w:webHidden/>
+          </w:rPr>
+          <w:fldChar w:fldCharType="separate"/>
+        </w:r>
+        <w:r>
+          <w:rPr>
+            <w:noProof/>
+            <w:webHidden/>
+          </w:rPr>
+          <w:t>11</w:t>
+        </w:r>
+        <w:r>
+          <w:rPr>
+            <w:noProof/>
+            <w:webHidden/>
+          </w:rPr>
+          <w:fldChar w:fldCharType="end"/>
+        </w:r>
+      </w:hyperlink>
+    </w:p>
+    <w:p>
+      <w:pPr>
+        <w:pStyle w:val="Abbildungsverzeichnis"/>
+        <w:rPr>
+          <w:rFonts w:asciiTheme="minorHAnsi" w:eastAsiaTheme="minorEastAsia" w:hAnsiTheme="minorHAnsi" w:cstheme="minorBidi"/>
+          <w:noProof/>
+          <w:sz w:val="22"/>
+          <w:szCs w:val="22"/>
+        </w:rPr>
+      </w:pPr>
+      <w:hyperlink w:anchor="_Toc77542006" w:history="1">
+        <w:r>
+          <w:rPr>
+            <w:rStyle w:val="Hyperlink"/>
+            <w:noProof/>
+          </w:rPr>
+          <w:t>Abbildung 12: Implementation UpdateLocalization</w:t>
+        </w:r>
+        <w:r>
+          <w:rPr>
+            <w:noProof/>
+            <w:webHidden/>
+          </w:rPr>
+          <w:tab/>
+        </w:r>
+        <w:r>
+          <w:rPr>
+            <w:noProof/>
+            <w:webHidden/>
+          </w:rPr>
+          <w:fldChar w:fldCharType="begin"/>
+        </w:r>
+        <w:r>
+          <w:rPr>
+            <w:noProof/>
+            <w:webHidden/>
+          </w:rPr>
+          <w:instrText xml:space="preserve"> PAGEREF _Toc77542006 \h </w:instrText>
+        </w:r>
+        <w:r>
+          <w:rPr>
+            <w:noProof/>
+            <w:webHidden/>
+          </w:rPr>
+        </w:r>
+        <w:r>
+          <w:rPr>
+            <w:noProof/>
+            <w:webHidden/>
+          </w:rPr>
+          <w:fldChar w:fldCharType="separate"/>
+        </w:r>
+        <w:r>
+          <w:rPr>
+            <w:noProof/>
+            <w:webHidden/>
+          </w:rPr>
+          <w:t>11</w:t>
+        </w:r>
+        <w:r>
+          <w:rPr>
+            <w:noProof/>
+            <w:webHidden/>
+          </w:rPr>
+          <w:fldChar w:fldCharType="end"/>
+        </w:r>
+      </w:hyperlink>
+    </w:p>
+    <w:p>
+      <w:pPr>
+        <w:pStyle w:val="Abbildungsverzeichnis"/>
+        <w:rPr>
+          <w:rFonts w:asciiTheme="minorHAnsi" w:eastAsiaTheme="minorEastAsia" w:hAnsiTheme="minorHAnsi" w:cstheme="minorBidi"/>
+          <w:noProof/>
+          <w:sz w:val="22"/>
+          <w:szCs w:val="22"/>
+        </w:rPr>
+      </w:pPr>
+      <w:hyperlink w:anchor="_Toc77542007" w:history="1">
+        <w:r>
+          <w:rPr>
+            <w:rStyle w:val="Hyperlink"/>
+            <w:noProof/>
+          </w:rPr>
+          <w:t>Abbildung 13: Scriptladereihenfolge im Seitenheader</w:t>
+        </w:r>
+        <w:r>
+          <w:rPr>
+            <w:noProof/>
+            <w:webHidden/>
+          </w:rPr>
+          <w:tab/>
+        </w:r>
+        <w:r>
+          <w:rPr>
+            <w:noProof/>
+            <w:webHidden/>
+          </w:rPr>
+          <w:fldChar w:fldCharType="begin"/>
+        </w:r>
+        <w:r>
+          <w:rPr>
+            <w:noProof/>
+            <w:webHidden/>
+          </w:rPr>
+          <w:instrText xml:space="preserve"> PAGEREF _Toc77542007 \h </w:instrText>
+        </w:r>
+        <w:r>
+          <w:rPr>
+            <w:noProof/>
+            <w:webHidden/>
+          </w:rPr>
+        </w:r>
+        <w:r>
+          <w:rPr>
+            <w:noProof/>
+            <w:webHidden/>
+          </w:rPr>
+          <w:fldChar w:fldCharType="separate"/>
+        </w:r>
+        <w:r>
+          <w:rPr>
+            <w:noProof/>
+            <w:webHidden/>
+          </w:rPr>
+          <w:t>11</w:t>
+        </w:r>
+        <w:r>
+          <w:rPr>
+            <w:noProof/>
+            <w:webHidden/>
+          </w:rPr>
+          <w:fldChar w:fldCharType="end"/>
+        </w:r>
+      </w:hyperlink>
+    </w:p>
+    <w:p>
+      <w:pPr>
+        <w:pStyle w:val="Abbildungsverzeichnis"/>
+        <w:rPr>
+          <w:rFonts w:asciiTheme="minorHAnsi" w:eastAsiaTheme="minorEastAsia" w:hAnsiTheme="minorHAnsi" w:cstheme="minorBidi"/>
+          <w:noProof/>
+          <w:sz w:val="22"/>
+          <w:szCs w:val="22"/>
+        </w:rPr>
+      </w:pPr>
+      <w:hyperlink w:anchor="_Toc77542008" w:history="1">
+        <w:r>
+          <w:rPr>
+            <w:rStyle w:val="Hyperlink"/>
+            <w:noProof/>
+          </w:rPr>
+          <w:t>Abbildung 14: Erstellung des Hauptobjektes</w:t>
+        </w:r>
+        <w:r>
+          <w:rPr>
+            <w:noProof/>
+            <w:webHidden/>
+          </w:rPr>
+          <w:tab/>
+        </w:r>
+        <w:r>
+          <w:rPr>
+            <w:noProof/>
+            <w:webHidden/>
+          </w:rPr>
+          <w:fldChar w:fldCharType="begin"/>
+        </w:r>
+        <w:r>
+          <w:rPr>
+            <w:noProof/>
+            <w:webHidden/>
+          </w:rPr>
+          <w:instrText xml:space="preserve"> PAGEREF _Toc77542008 \h </w:instrText>
+        </w:r>
+        <w:r>
+          <w:rPr>
+            <w:noProof/>
+            <w:webHidden/>
+          </w:rPr>
+        </w:r>
+        <w:r>
+          <w:rPr>
+            <w:noProof/>
+            <w:webHidden/>
+          </w:rPr>
+          <w:fldChar w:fldCharType="separate"/>
+        </w:r>
+        <w:r>
+          <w:rPr>
+            <w:noProof/>
+            <w:webHidden/>
+          </w:rPr>
+          <w:t>11</w:t>
+        </w:r>
+        <w:r>
+          <w:rPr>
+            <w:noProof/>
+            <w:webHidden/>
+          </w:rPr>
+          <w:fldChar w:fldCharType="end"/>
+        </w:r>
+      </w:hyperlink>
+    </w:p>
+    <w:p>
+      <w:pPr>
+        <w:pStyle w:val="Abbildungsverzeichnis"/>
+        <w:rPr>
+          <w:rFonts w:asciiTheme="minorHAnsi" w:eastAsiaTheme="minorEastAsia" w:hAnsiTheme="minorHAnsi" w:cstheme="minorBidi"/>
+          <w:noProof/>
+          <w:sz w:val="22"/>
+          <w:szCs w:val="22"/>
+        </w:rPr>
+      </w:pPr>
+      <w:hyperlink w:anchor="_Toc77542009" w:history="1">
+        <w:r>
+          <w:rPr>
+            <w:rStyle w:val="Hyperlink"/>
+            <w:noProof/>
+          </w:rPr>
+          <w:t>Abbildung 15: Beispiels-Sprachdatei</w:t>
+        </w:r>
+        <w:r>
+          <w:rPr>
+            <w:noProof/>
+            <w:webHidden/>
+          </w:rPr>
+          <w:tab/>
+        </w:r>
+        <w:r>
+          <w:rPr>
+            <w:noProof/>
+            <w:webHidden/>
+          </w:rPr>
+          <w:fldChar w:fldCharType="begin"/>
+        </w:r>
+        <w:r>
+          <w:rPr>
+            <w:noProof/>
+            <w:webHidden/>
+          </w:rPr>
+          <w:instrText xml:space="preserve"> PAGEREF _Toc77542009 \h </w:instrText>
+        </w:r>
+        <w:r>
+          <w:rPr>
+            <w:noProof/>
+            <w:webHidden/>
+          </w:rPr>
+        </w:r>
+        <w:r>
+          <w:rPr>
+            <w:noProof/>
+            <w:webHidden/>
+          </w:rPr>
+          <w:fldChar w:fldCharType="separate"/>
+        </w:r>
+        <w:r>
+          <w:rPr>
+            <w:noProof/>
+            <w:webHidden/>
+          </w:rPr>
+          <w:t>12</w:t>
+        </w:r>
+        <w:r>
+          <w:rPr>
+            <w:noProof/>
+            <w:webHidden/>
+          </w:rPr>
+          <w:fldChar w:fldCharType="end"/>
+        </w:r>
+      </w:hyperlink>
+    </w:p>
+    <w:p>
+      <w:pPr>
         <w:rPr>
           <w:color w:val="000000" w:themeColor="text1"/>
           <w:sz w:val="24"/>
@@ -8151,6 +10360,7 @@
           <w:id w:val="1802497125"/>
           <w:citation/>
         </w:sdtPr>
+        <w:sdtEndPr/>
         <w:sdtContent>
           <w:r>
             <w:fldChar w:fldCharType="begin"/>
@@ -8362,6 +10572,48 @@
       </w:r>
       <w:sdt>
         <w:sdtPr>
+          <w:id w:val="372123221"/>
+          <w:citation/>
+        </w:sdtPr>
+        <w:sdtContent>
+          <w:r>
+            <w:fldChar w:fldCharType="begin"/>
+          </w:r>
+          <w:r>
+            <w:instrText xml:space="preserve"> CITATION w3s21 \l 1031 </w:instrText>
+          </w:r>
+          <w:r>
+            <w:fldChar w:fldCharType="separate"/>
+          </w:r>
+          <w:r>
+            <w:rPr>
+              <w:noProof/>
+            </w:rPr>
+            <w:t>(w3schools kein Datum)</w:t>
+          </w:r>
+          <w:r>
+            <w:fldChar w:fldCharType="end"/>
+          </w:r>
+        </w:sdtContent>
+      </w:sdt>
+    </w:p>
+  </w:footnote>
+  <w:footnote w:id="25">
+    <w:p>
+      <w:pPr>
+        <w:pStyle w:val="Funotentext"/>
+      </w:pPr>
+      <w:r>
+        <w:rPr>
+          <w:rStyle w:val="Funotenzeichen"/>
+        </w:rPr>
+        <w:footnoteRef/>
+      </w:r>
+      <w:r>
+        <w:t xml:space="preserve"> </w:t>
+      </w:r>
+      <w:sdt>
+        <w:sdtPr>
           <w:id w:val="-1160540141"/>
           <w:citation/>
         </w:sdtPr>
@@ -8389,7 +10641,7 @@
       </w:sdt>
     </w:p>
   </w:footnote>
-  <w:footnote w:id="25">
+  <w:footnote w:id="26">
     <w:p>
       <w:pPr>
         <w:pStyle w:val="Funotentext"/>
@@ -8432,7 +10684,7 @@
       </w:sdt>
     </w:p>
   </w:footnote>
-  <w:footnote w:id="26">
+  <w:footnote w:id="27">
     <w:p>
       <w:pPr>
         <w:pStyle w:val="Funotentext"/>
@@ -8475,7 +10727,7 @@
       </w:sdt>
     </w:p>
   </w:footnote>
-  <w:footnote w:id="27">
+  <w:footnote w:id="28">
     <w:p>
       <w:pPr>
         <w:pStyle w:val="Funotentext"/>
@@ -8518,7 +10770,7 @@
       </w:sdt>
     </w:p>
   </w:footnote>
-  <w:footnote w:id="28">
+  <w:footnote w:id="29">
     <w:p>
       <w:pPr>
         <w:pStyle w:val="Funotentext"/>
@@ -9190,6 +11442,92 @@
     </w:lvl>
   </w:abstractNum>
   <w:abstractNum w:abstractNumId="6" w15:restartNumberingAfterBreak="0">
+    <w:nsid w:val="4A9A3CAE"/>
+    <w:multiLevelType w:val="hybridMultilevel"/>
+    <w:tmpl w:val="5A7E179E"/>
+    <w:lvl w:ilvl="0" w:tplc="0407000F">
+      <w:start w:val="1"/>
+      <w:numFmt w:val="decimal"/>
+      <w:lvlText w:val="%1."/>
+      <w:lvlJc w:val="left"/>
+      <w:pPr>
+        <w:ind w:left="720" w:hanging="360"/>
+      </w:pPr>
+    </w:lvl>
+    <w:lvl w:ilvl="1" w:tplc="04070019" w:tentative="1">
+      <w:start w:val="1"/>
+      <w:numFmt w:val="lowerLetter"/>
+      <w:lvlText w:val="%2."/>
+      <w:lvlJc w:val="left"/>
+      <w:pPr>
+        <w:ind w:left="1440" w:hanging="360"/>
+      </w:pPr>
+    </w:lvl>
+    <w:lvl w:ilvl="2" w:tplc="0407001B" w:tentative="1">
+      <w:start w:val="1"/>
+      <w:numFmt w:val="lowerRoman"/>
+      <w:lvlText w:val="%3."/>
+      <w:lvlJc w:val="right"/>
+      <w:pPr>
+        <w:ind w:left="2160" w:hanging="180"/>
+      </w:pPr>
+    </w:lvl>
+    <w:lvl w:ilvl="3" w:tplc="0407000F" w:tentative="1">
+      <w:start w:val="1"/>
+      <w:numFmt w:val="decimal"/>
+      <w:lvlText w:val="%4."/>
+      <w:lvlJc w:val="left"/>
+      <w:pPr>
+        <w:ind w:left="2880" w:hanging="360"/>
+      </w:pPr>
+    </w:lvl>
+    <w:lvl w:ilvl="4" w:tplc="04070019" w:tentative="1">
+      <w:start w:val="1"/>
+      <w:numFmt w:val="lowerLetter"/>
+      <w:lvlText w:val="%5."/>
+      <w:lvlJc w:val="left"/>
+      <w:pPr>
+        <w:ind w:left="3600" w:hanging="360"/>
+      </w:pPr>
+    </w:lvl>
+    <w:lvl w:ilvl="5" w:tplc="0407001B" w:tentative="1">
+      <w:start w:val="1"/>
+      <w:numFmt w:val="lowerRoman"/>
+      <w:lvlText w:val="%6."/>
+      <w:lvlJc w:val="right"/>
+      <w:pPr>
+        <w:ind w:left="4320" w:hanging="180"/>
+      </w:pPr>
+    </w:lvl>
+    <w:lvl w:ilvl="6" w:tplc="0407000F" w:tentative="1">
+      <w:start w:val="1"/>
+      <w:numFmt w:val="decimal"/>
+      <w:lvlText w:val="%7."/>
+      <w:lvlJc w:val="left"/>
+      <w:pPr>
+        <w:ind w:left="5040" w:hanging="360"/>
+      </w:pPr>
+    </w:lvl>
+    <w:lvl w:ilvl="7" w:tplc="04070019" w:tentative="1">
+      <w:start w:val="1"/>
+      <w:numFmt w:val="lowerLetter"/>
+      <w:lvlText w:val="%8."/>
+      <w:lvlJc w:val="left"/>
+      <w:pPr>
+        <w:ind w:left="5760" w:hanging="360"/>
+      </w:pPr>
+    </w:lvl>
+    <w:lvl w:ilvl="8" w:tplc="0407001B" w:tentative="1">
+      <w:start w:val="1"/>
+      <w:numFmt w:val="lowerRoman"/>
+      <w:lvlText w:val="%9."/>
+      <w:lvlJc w:val="right"/>
+      <w:pPr>
+        <w:ind w:left="6480" w:hanging="180"/>
+      </w:pPr>
+    </w:lvl>
+  </w:abstractNum>
+  <w:abstractNum w:abstractNumId="7" w15:restartNumberingAfterBreak="0">
     <w:nsid w:val="62E36F5F"/>
     <w:multiLevelType w:val="hybridMultilevel"/>
     <w:tmpl w:val="DF0C6A1E"/>
@@ -9301,7 +11639,7 @@
       </w:rPr>
     </w:lvl>
   </w:abstractNum>
-  <w:abstractNum w:abstractNumId="7" w15:restartNumberingAfterBreak="0">
+  <w:abstractNum w:abstractNumId="8" w15:restartNumberingAfterBreak="0">
     <w:nsid w:val="6F9E56A5"/>
     <w:multiLevelType w:val="hybridMultilevel"/>
     <w:tmpl w:val="59101B00"/>
@@ -9426,7 +11764,7 @@
     <w:abstractNumId w:val="4"/>
   </w:num>
   <w:num w:numId="5">
-    <w:abstractNumId w:val="7"/>
+    <w:abstractNumId w:val="8"/>
   </w:num>
   <w:num w:numId="6">
     <w:abstractNumId w:val="1"/>
@@ -9435,6 +11773,9 @@
     <w:abstractNumId w:val="5"/>
   </w:num>
   <w:num w:numId="8">
+    <w:abstractNumId w:val="7"/>
+  </w:num>
+  <w:num w:numId="9">
     <w:abstractNumId w:val="6"/>
   </w:num>
   <w:numIdMacAtCleanup w:val="4"/>
@@ -11021,10 +13362,6 @@
 </file>
 
 <file path=customXml/item1.xml><?xml version="1.0" encoding="utf-8"?>
-<LongProperties xmlns="http://schemas.microsoft.com/office/2006/metadata/longProperties"/>
-</file>
-
-<file path=customXml/item2.xml><?xml version="1.0" encoding="utf-8"?>
 <ct:contentTypeSchema xmlns:ct="http://schemas.microsoft.com/office/2006/metadata/contentType" xmlns:ma="http://schemas.microsoft.com/office/2006/metadata/properties/metaAttributes" ct:_="" ma:_="" ma:contentTypeName="_Docs_" ma:contentTypeID="0x00B6E2CB8D63C2D4479BEF698C53C0899C" ma:contentTypeVersion="" ma:contentTypeDescription="" ma:contentTypeScope="" ma:versionID="e3db02d2087ca028d5b389bcc1720566">
   <xsd:schema xmlns:xsd="http://www.w3.org/2001/XMLSchema" xmlns:p="http://schemas.microsoft.com/office/2006/metadata/properties" xmlns:ns1="http://schemas.microsoft.com/sharepoint/v3" targetNamespace="http://schemas.microsoft.com/office/2006/metadata/properties" ma:root="true" ma:fieldsID="3e5d9eca856144ce6ca1da655f95619c" ns1:_="">
     <xsd:import namespace="http://schemas.microsoft.com/sharepoint/v3"/>
@@ -11376,6 +13713,10 @@
     </xsd:complexType>
   </xsd:schema>
 </ct:contentTypeSchema>
+</file>
+
+<file path=customXml/item2.xml><?xml version="1.0" encoding="utf-8"?>
+<LongProperties xmlns="http://schemas.microsoft.com/office/2006/metadata/longProperties"/>
 </file>
 
 <file path=customXml/item3.xml><?xml version="1.0" encoding="utf-8"?>
@@ -11828,18 +14169,25 @@
     <b:URL>https://www.json.org/json-en.html</b:URL>
     <b:RefOrder>24</b:RefOrder>
   </b:Source>
+  <b:Source>
+    <b:Tag>w3s21</b:Tag>
+    <b:SourceType>InternetSite</b:SourceType>
+    <b:Guid>{62C0A82B-3AC2-41F4-B40C-E05E6DC6BD91}</b:Guid>
+    <b:Author>
+      <b:Author>
+        <b:Corporate>w3schools</b:Corporate>
+      </b:Author>
+    </b:Author>
+    <b:YearAccessed>2021</b:YearAccessed>
+    <b:MonthAccessed>07</b:MonthAccessed>
+    <b:DayAccessed>18</b:DayAccessed>
+    <b:URL>https://www.w3schools.com/tags/att_script_defer.asp</b:URL>
+    <b:RefOrder>25</b:RefOrder>
+  </b:Source>
 </b:Sources>
 </file>
 
 <file path=customXml/itemProps1.xml><?xml version="1.0" encoding="utf-8"?>
-<ds:datastoreItem xmlns:ds="http://schemas.openxmlformats.org/officeDocument/2006/customXml" ds:itemID="{7BCD0195-1FBF-42D9-B9E5-94F31A8151A3}">
-  <ds:schemaRefs>
-    <ds:schemaRef ds:uri="http://schemas.microsoft.com/office/2006/metadata/longProperties"/>
-  </ds:schemaRefs>
-</ds:datastoreItem>
-</file>
-
-<file path=customXml/itemProps2.xml><?xml version="1.0" encoding="utf-8"?>
 <ds:datastoreItem xmlns:ds="http://schemas.openxmlformats.org/officeDocument/2006/customXml" ds:itemID="{5967F033-AFF1-4B83-8851-FBDCC9D1E3EA}">
   <ds:schemaRefs>
     <ds:schemaRef ds:uri="http://schemas.microsoft.com/office/2006/metadata/contentType"/>
@@ -11856,6 +14204,14 @@
 </ds:datastoreItem>
 </file>
 
+<file path=customXml/itemProps2.xml><?xml version="1.0" encoding="utf-8"?>
+<ds:datastoreItem xmlns:ds="http://schemas.openxmlformats.org/officeDocument/2006/customXml" ds:itemID="{7BCD0195-1FBF-42D9-B9E5-94F31A8151A3}">
+  <ds:schemaRefs>
+    <ds:schemaRef ds:uri="http://schemas.microsoft.com/office/2006/metadata/longProperties"/>
+  </ds:schemaRefs>
+</ds:datastoreItem>
+</file>
+
 <file path=customXml/itemProps3.xml><?xml version="1.0" encoding="utf-8"?>
 <ds:datastoreItem xmlns:ds="http://schemas.openxmlformats.org/officeDocument/2006/customXml" ds:itemID="{8B9298A2-7F2B-4637-B143-A067F459B2A7}">
   <ds:schemaRefs>
@@ -11867,7 +14223,7 @@
 </file>
 
 <file path=customXml/itemProps4.xml><?xml version="1.0" encoding="utf-8"?>
-<ds:datastoreItem xmlns:ds="http://schemas.openxmlformats.org/officeDocument/2006/customXml" ds:itemID="{56DDFB6E-C408-4A61-AA9B-879B9F193952}">
+<ds:datastoreItem xmlns:ds="http://schemas.openxmlformats.org/officeDocument/2006/customXml" ds:itemID="{42AFCF7B-80E2-44C4-9B11-C179BAEC7501}">
   <ds:schemaRefs>
     <ds:schemaRef ds:uri="http://schemas.openxmlformats.org/officeDocument/2006/bibliography"/>
   </ds:schemaRefs>

</xml_diff>